<commit_message>
spatstats lib functions analysis (K,L,G)
</commit_message>
<xml_diff>
--- a/sprawozdanie.docx
+++ b/sprawozdanie.docx
@@ -443,7 +443,7 @@
         <w:pStyle w:val="Akapitzlist"/>
         <w:numPr>
           <w:ilvl w:val="0"/>
-          <w:numId w:val="5"/>
+          <w:numId w:val="2"/>
         </w:numPr>
       </w:pPr>
       <w:r>
@@ -455,7 +455,7 @@
         <w:pStyle w:val="Akapitzlist"/>
         <w:numPr>
           <w:ilvl w:val="0"/>
-          <w:numId w:val="5"/>
+          <w:numId w:val="2"/>
         </w:numPr>
       </w:pPr>
       <w:r>
@@ -467,7 +467,7 @@
         <w:pStyle w:val="Akapitzlist"/>
         <w:numPr>
           <w:ilvl w:val="0"/>
-          <w:numId w:val="5"/>
+          <w:numId w:val="2"/>
         </w:numPr>
       </w:pPr>
       <w:r>
@@ -479,7 +479,7 @@
         <w:pStyle w:val="Akapitzlist"/>
         <w:numPr>
           <w:ilvl w:val="0"/>
-          <w:numId w:val="5"/>
+          <w:numId w:val="2"/>
         </w:numPr>
       </w:pPr>
       <w:r>
@@ -491,7 +491,7 @@
         <w:pStyle w:val="Akapitzlist"/>
         <w:numPr>
           <w:ilvl w:val="0"/>
-          <w:numId w:val="5"/>
+          <w:numId w:val="2"/>
         </w:numPr>
       </w:pPr>
       <w:r>
@@ -509,7 +509,7 @@
         <w:pStyle w:val="Akapitzlist"/>
         <w:numPr>
           <w:ilvl w:val="0"/>
-          <w:numId w:val="6"/>
+          <w:numId w:val="3"/>
         </w:numPr>
       </w:pPr>
       <w:r>
@@ -521,7 +521,7 @@
         <w:pStyle w:val="Akapitzlist"/>
         <w:numPr>
           <w:ilvl w:val="0"/>
-          <w:numId w:val="6"/>
+          <w:numId w:val="3"/>
         </w:numPr>
       </w:pPr>
       <w:r>
@@ -533,7 +533,7 @@
         <w:pStyle w:val="Akapitzlist"/>
         <w:numPr>
           <w:ilvl w:val="0"/>
-          <w:numId w:val="6"/>
+          <w:numId w:val="3"/>
         </w:numPr>
       </w:pPr>
       <w:r>
@@ -545,7 +545,7 @@
         <w:pStyle w:val="Akapitzlist"/>
         <w:numPr>
           <w:ilvl w:val="0"/>
-          <w:numId w:val="6"/>
+          <w:numId w:val="3"/>
         </w:numPr>
       </w:pPr>
       <w:r>
@@ -1154,8 +1154,6 @@
       <w:r>
         <w:t>a analiza</w:t>
       </w:r>
-      <w:bookmarkStart w:id="0" w:name="_GoBack"/>
-      <w:bookmarkEnd w:id="0"/>
       <w:r>
         <w:br/>
         <w:t xml:space="preserve">// proponuję krótki opis metody + </w:t>
@@ -1281,19 +1279,285 @@
         <w:t xml:space="preserve">// pewnie min. 4 trzeba funkcje tak opracować </w:t>
       </w:r>
     </w:p>
-    <w:p/>
-    <w:p/>
-    <w:p/>
-    <w:p/>
-    <w:p/>
-    <w:p/>
-    <w:p/>
-    <w:p/>
-    <w:p/>
-    <w:p/>
-    <w:p/>
-    <w:p/>
-    <w:p/>
+    <w:p>
+      <w:pPr>
+        <w:rPr>
+          <w:b/>
+        </w:rPr>
+      </w:pPr>
+      <w:r>
+        <w:br/>
+      </w:r>
+      <w:r>
+        <w:rPr>
+          <w:b/>
+        </w:rPr>
+        <w:t>Uwagi</w:t>
+      </w:r>
+    </w:p>
+    <w:p>
+      <w:pPr>
+        <w:rPr>
+          <w:b/>
+        </w:rPr>
+      </w:pPr>
+    </w:p>
+    <w:p>
+      <w:r>
+        <w:rPr>
+          <w:b/>
+        </w:rPr>
+        <w:t xml:space="preserve">Funkcje K,L,G z pakietu </w:t>
+      </w:r>
+      <w:proofErr w:type="spellStart"/>
+      <w:r>
+        <w:rPr>
+          <w:b/>
+        </w:rPr>
+        <w:t>spatstat</w:t>
+      </w:r>
+      <w:proofErr w:type="spellEnd"/>
+    </w:p>
+    <w:p/>
+    <w:p>
+      <w:r>
+        <w:t xml:space="preserve">Powyższe funkcje służą do stwierdzenia czy wprowadzone dane(w postaci punktów o współrzędnych </w:t>
+      </w:r>
+      <w:proofErr w:type="spellStart"/>
+      <w:r>
+        <w:t>x,y</w:t>
+      </w:r>
+      <w:proofErr w:type="spellEnd"/>
+      <w:r>
+        <w:t>) w jakiś sposób się grupują(</w:t>
+      </w:r>
+      <w:proofErr w:type="spellStart"/>
+      <w:r>
+        <w:t>klastrowanie</w:t>
+      </w:r>
+      <w:proofErr w:type="spellEnd"/>
+      <w:r>
+        <w:t xml:space="preserve">) lub takie związki nie zachodzą. </w:t>
+      </w:r>
+    </w:p>
+    <w:p/>
+    <w:p>
+      <w:r>
+        <w:t xml:space="preserve">Str. 92 </w:t>
+      </w:r>
+      <w:hyperlink r:id="rId7" w:history="1">
+        <w:r>
+          <w:rPr>
+            <w:rStyle w:val="Hipercze"/>
+          </w:rPr>
+          <w:t>https://training.fws.gov/courses/references/tutorials/geospatial/CSP7304/documents/PointPatterTutorial.pdf</w:t>
+        </w:r>
+      </w:hyperlink>
+      <w:r>
+        <w:br/>
+      </w:r>
+      <w:r>
+        <w:br/>
+        <w:t xml:space="preserve">U nas nie widzę dla tego zastosowania, ponieważ jedynymi współrzędnymi jakimi można określić położenie jest długość / szerokość. 1) jest podana w stopniach co już utrudnia przełożenie na liczenie odległości 2) dla nas zbędna jest informacja czy punkty gdzie znajdował się statek tworzą / nie tworzą klastrów </w:t>
+      </w:r>
+    </w:p>
+    <w:p/>
+    <w:p>
+      <w:r>
+        <w:t>Kolejną przesłanką że powyższe funkcje nie mają zastosowania do naszych danych jest wpis z książki: ‘</w:t>
+      </w:r>
+      <w:proofErr w:type="spellStart"/>
+      <w:r>
+        <w:t>Spatial</w:t>
+      </w:r>
+      <w:proofErr w:type="spellEnd"/>
+      <w:r>
+        <w:t xml:space="preserve"> </w:t>
+      </w:r>
+      <w:proofErr w:type="spellStart"/>
+      <w:r>
+        <w:t>Points</w:t>
+      </w:r>
+      <w:proofErr w:type="spellEnd"/>
+      <w:r>
+        <w:t xml:space="preserve"> </w:t>
+      </w:r>
+      <w:proofErr w:type="spellStart"/>
+      <w:r>
+        <w:t>Patterns</w:t>
+      </w:r>
+      <w:proofErr w:type="spellEnd"/>
+      <w:r>
+        <w:t xml:space="preserve">: </w:t>
+      </w:r>
+      <w:proofErr w:type="spellStart"/>
+      <w:r>
+        <w:t>Methodology</w:t>
+      </w:r>
+      <w:proofErr w:type="spellEnd"/>
+      <w:r>
+        <w:t xml:space="preserve"> and Applications with R’: </w:t>
+      </w:r>
+      <w:r>
+        <w:br/>
+      </w:r>
+      <w:r>
+        <w:br/>
+      </w:r>
+      <w:r>
+        <w:rPr>
+          <w:noProof/>
+        </w:rPr>
+        <w:drawing>
+          <wp:inline distT="0" distB="0" distL="0" distR="0" wp14:anchorId="5954867D" wp14:editId="04938FEE">
+            <wp:extent cx="5760720" cy="532765"/>
+            <wp:effectExtent l="0" t="0" r="0" b="635"/>
+            <wp:docPr id="3" name="Obraz 3"/>
+            <wp:cNvGraphicFramePr>
+              <a:graphicFrameLocks xmlns:a="http://schemas.openxmlformats.org/drawingml/2006/main" noChangeAspect="1"/>
+            </wp:cNvGraphicFramePr>
+            <a:graphic xmlns:a="http://schemas.openxmlformats.org/drawingml/2006/main">
+              <a:graphicData uri="http://schemas.openxmlformats.org/drawingml/2006/picture">
+                <pic:pic xmlns:pic="http://schemas.openxmlformats.org/drawingml/2006/picture">
+                  <pic:nvPicPr>
+                    <pic:cNvPr id="1" name=""/>
+                    <pic:cNvPicPr/>
+                  </pic:nvPicPr>
+                  <pic:blipFill>
+                    <a:blip r:embed="rId8"/>
+                    <a:stretch>
+                      <a:fillRect/>
+                    </a:stretch>
+                  </pic:blipFill>
+                  <pic:spPr>
+                    <a:xfrm>
+                      <a:off x="0" y="0"/>
+                      <a:ext cx="5760720" cy="532765"/>
+                    </a:xfrm>
+                    <a:prstGeom prst="rect">
+                      <a:avLst/>
+                    </a:prstGeom>
+                  </pic:spPr>
+                </pic:pic>
+              </a:graphicData>
+            </a:graphic>
+          </wp:inline>
+        </w:drawing>
+      </w:r>
+    </w:p>
+    <w:p/>
+    <w:p>
+      <w:r>
+        <w:t>Nasz zbiór punktów nie jest homogeniczny(lądy są puste od punktów) dlatego użycie tych funkcji byłoby zakłamane</w:t>
+      </w:r>
+    </w:p>
+    <w:p/>
+    <w:p>
+      <w:proofErr w:type="spellStart"/>
+      <w:r>
+        <w:t>Str</w:t>
+      </w:r>
+      <w:proofErr w:type="spellEnd"/>
+      <w:r>
+        <w:t xml:space="preserve"> 7 – zbiór homogeniczny wyjaśnienie</w:t>
+      </w:r>
+      <w:r>
+        <w:br/>
+      </w:r>
+      <w:hyperlink r:id="rId9" w:history="1">
+        <w:r>
+          <w:rPr>
+            <w:rStyle w:val="Hipercze"/>
+          </w:rPr>
+          <w:t>https://training.fws.gov/courses/references/tutorials/geospatial/CSP7304/documents/PointPatterTutorial.pdf</w:t>
+        </w:r>
+      </w:hyperlink>
+    </w:p>
+    <w:p/>
+    <w:p>
+      <w:r>
+        <w:t xml:space="preserve">Jeżeli chodzi o samą bibliotekę </w:t>
+      </w:r>
+      <w:proofErr w:type="spellStart"/>
+      <w:r>
+        <w:t>spatstat</w:t>
+      </w:r>
+      <w:proofErr w:type="spellEnd"/>
+      <w:r>
+        <w:t xml:space="preserve"> to można poszukać ewentualnie innych funkcji, które pozwalają na inne operacje(najpierw jednak bym analizował pozostałe wymienione z pdfa)</w:t>
+      </w:r>
+    </w:p>
+    <w:p/>
+    <w:p>
+      <w:r>
+        <w:lastRenderedPageBreak/>
+        <w:t xml:space="preserve">Próba rysowania wykresu nawet ‘na </w:t>
+      </w:r>
+      <w:proofErr w:type="spellStart"/>
+      <w:r>
+        <w:t>pałe</w:t>
+      </w:r>
+      <w:proofErr w:type="spellEnd"/>
+      <w:r>
+        <w:t xml:space="preserve">’ wygląda tak jak poniżej, ale jest on przekłamany </w:t>
+      </w:r>
+      <w:r>
+        <w:br/>
+      </w:r>
+      <w:r>
+        <w:rPr>
+          <w:noProof/>
+        </w:rPr>
+        <w:drawing>
+          <wp:inline distT="0" distB="0" distL="0" distR="0" wp14:anchorId="10A7FF0F" wp14:editId="395057B9">
+            <wp:extent cx="5760720" cy="3392170"/>
+            <wp:effectExtent l="0" t="0" r="0" b="0"/>
+            <wp:docPr id="4" name="Obraz 4"/>
+            <wp:cNvGraphicFramePr>
+              <a:graphicFrameLocks xmlns:a="http://schemas.openxmlformats.org/drawingml/2006/main" noChangeAspect="1"/>
+            </wp:cNvGraphicFramePr>
+            <a:graphic xmlns:a="http://schemas.openxmlformats.org/drawingml/2006/main">
+              <a:graphicData uri="http://schemas.openxmlformats.org/drawingml/2006/picture">
+                <pic:pic xmlns:pic="http://schemas.openxmlformats.org/drawingml/2006/picture">
+                  <pic:nvPicPr>
+                    <pic:cNvPr id="1" name=""/>
+                    <pic:cNvPicPr/>
+                  </pic:nvPicPr>
+                  <pic:blipFill>
+                    <a:blip r:embed="rId10"/>
+                    <a:stretch>
+                      <a:fillRect/>
+                    </a:stretch>
+                  </pic:blipFill>
+                  <pic:spPr>
+                    <a:xfrm>
+                      <a:off x="0" y="0"/>
+                      <a:ext cx="5760720" cy="3392170"/>
+                    </a:xfrm>
+                    <a:prstGeom prst="rect">
+                      <a:avLst/>
+                    </a:prstGeom>
+                  </pic:spPr>
+                </pic:pic>
+              </a:graphicData>
+            </a:graphic>
+          </wp:inline>
+        </w:drawing>
+      </w:r>
+    </w:p>
+    <w:p/>
+    <w:p/>
+    <w:p/>
+    <w:p/>
+    <w:p>
+      <w:r>
+        <w:t xml:space="preserve">#################################################### </w:t>
+      </w:r>
+    </w:p>
+    <w:p>
+      <w:bookmarkStart w:id="0" w:name="_GoBack"/>
+      <w:bookmarkEnd w:id="0"/>
+    </w:p>
     <w:p/>
     <w:p/>
     <w:p/>
@@ -1345,7 +1609,6 @@
           <w:sz w:val="32"/>
           <w:szCs w:val="32"/>
         </w:rPr>
-        <w:lastRenderedPageBreak/>
         <w:t>4</w:t>
       </w:r>
       <w:r>
@@ -1434,7 +1697,6 @@
           <w:sz w:val="32"/>
           <w:szCs w:val="32"/>
         </w:rPr>
-        <w:lastRenderedPageBreak/>
         <w:t>5</w:t>
       </w:r>
       <w:r>
@@ -1580,7 +1842,7 @@
       </w:rPr>
     </w:lvl>
   </w:abstractNum>
-  <w:abstractNum w:abstractNumId="2" w15:restartNumberingAfterBreak="0">
+  <w:abstractNum w:abstractNumId="1" w15:restartNumberingAfterBreak="0">
     <w:nsid w:val="57EB0F77"/>
     <w:multiLevelType w:val="hybridMultilevel"/>
     <w:tmpl w:val="E2C6567A"/>
@@ -1693,7 +1955,7 @@
       </w:rPr>
     </w:lvl>
   </w:abstractNum>
-  <w:abstractNum w:abstractNumId="3" w15:restartNumberingAfterBreak="0">
+  <w:abstractNum w:abstractNumId="2" w15:restartNumberingAfterBreak="0">
     <w:nsid w:val="6C1F2BE9"/>
     <w:multiLevelType w:val="hybridMultilevel"/>
     <w:tmpl w:val="9C5E6AD4"/>
@@ -1807,13 +2069,13 @@
     </w:lvl>
   </w:abstractNum>
   <w:num w:numId="1">
-    <w:abstractNumId w:val="2"/>
+    <w:abstractNumId w:val="1"/>
   </w:num>
-  <w:num w:numId="5">
+  <w:num w:numId="2">
     <w:abstractNumId w:val="0"/>
   </w:num>
-  <w:num w:numId="6">
-    <w:abstractNumId w:val="3"/>
+  <w:num w:numId="3">
+    <w:abstractNumId w:val="2"/>
   </w:num>
 </w:numbering>
 </file>
@@ -2409,6 +2671,18 @@
       </w:tblBorders>
     </w:tblPr>
   </w:style>
+  <w:style w:type="character" w:styleId="Hipercze">
+    <w:name w:val="Hyperlink"/>
+    <w:basedOn w:val="Domylnaczcionkaakapitu"/>
+    <w:uiPriority w:val="99"/>
+    <w:semiHidden/>
+    <w:unhideWhenUsed/>
+    <w:rsid w:val="00CD45FB"/>
+    <w:rPr>
+      <w:color w:val="0000FF"/>
+      <w:u w:val="single"/>
+    </w:rPr>
+  </w:style>
 </w:styles>
 </file>
 

</xml_diff>

<commit_message>
Kriging model v1 + spr update
</commit_message>
<xml_diff>
--- a/sprawozdanie.docx
+++ b/sprawozdanie.docx
@@ -552,6 +552,7 @@
         <w:t>Temperatura powietrza / wody</w:t>
       </w:r>
     </w:p>
+    <w:p/>
     <w:p>
       <w:r>
         <w:t xml:space="preserve">Oprócz powyższych były także odnotowywane, jeżeli zachodziły, inne zjawiska występujące na morzu np. liczbę błyskawic lub grzmotów. </w:t>
@@ -888,18 +889,9 @@
         </w:tc>
       </w:tr>
     </w:tbl>
-    <w:p>
-      <w:pPr>
-        <w:jc w:val="center"/>
-      </w:pPr>
-    </w:p>
-    <w:p/>
-    <w:p/>
-    <w:p>
-      <w:r>
-        <w:t>// dopisałbym coś jeszcze do teorii tak żeby to puste miejsce wypełnić do końca strony</w:t>
-      </w:r>
-    </w:p>
+    <w:p/>
+    <w:p/>
+    <w:p/>
     <w:p/>
     <w:p/>
     <w:p/>
@@ -1133,88 +1125,215 @@
     </w:p>
     <w:p>
       <w:r>
-        <w:t xml:space="preserve">// o samym celu </w:t>
+        <w:t>Celem badania jest przeprowadzenie analizy danych źródłowych przy użyciu wybranych funkcji z języka R, służących do analizy danych przestrzennych. Poniżej przedstawiono eksperymenty, których wyniki zostaną przedstawione w kolejnym rozdziale:</w:t>
+      </w:r>
+    </w:p>
+    <w:p>
+      <w:pPr>
+        <w:pStyle w:val="Akapitzlist"/>
+        <w:numPr>
+          <w:ilvl w:val="0"/>
+          <w:numId w:val="4"/>
+        </w:numPr>
+        <w:rPr>
+          <w:color w:val="FF0000"/>
+        </w:rPr>
+      </w:pPr>
+      <w:r>
+        <w:rPr>
+          <w:color w:val="FF0000"/>
+        </w:rPr>
+        <w:t>Ex 1</w:t>
+      </w:r>
+      <w:r>
+        <w:rPr>
+          <w:color w:val="FF0000"/>
+        </w:rPr>
+        <w:t xml:space="preserve"> do uzupełnienia gdy będziemy wiedzieć jakie są </w:t>
       </w:r>
       <w:proofErr w:type="spellStart"/>
       <w:r>
-        <w:t>pare</w:t>
+        <w:rPr>
+          <w:color w:val="FF0000"/>
+        </w:rPr>
+        <w:t>exp</w:t>
       </w:r>
       <w:proofErr w:type="spellEnd"/>
-      <w:r>
-        <w:t xml:space="preserve"> zdań + opis jak </w:t>
+    </w:p>
+    <w:p>
+      <w:pPr>
+        <w:pStyle w:val="Akapitzlist"/>
+        <w:numPr>
+          <w:ilvl w:val="0"/>
+          <w:numId w:val="4"/>
+        </w:numPr>
+        <w:rPr>
+          <w:color w:val="FF0000"/>
+        </w:rPr>
+      </w:pPr>
+      <w:r>
+        <w:rPr>
+          <w:color w:val="FF0000"/>
+        </w:rPr>
+        <w:t>Ex 2</w:t>
+      </w:r>
+      <w:r>
+        <w:rPr>
+          <w:color w:val="FF0000"/>
+        </w:rPr>
+        <w:t xml:space="preserve"> </w:t>
+      </w:r>
+      <w:r>
+        <w:rPr>
+          <w:color w:val="FF0000"/>
+        </w:rPr>
+        <w:t xml:space="preserve">do uzupełnienia gdy będziemy wiedzieć jakie są </w:t>
       </w:r>
       <w:proofErr w:type="spellStart"/>
       <w:r>
-        <w:t>bd</w:t>
+        <w:rPr>
+          <w:color w:val="FF0000"/>
+        </w:rPr>
+        <w:t>exp</w:t>
       </w:r>
       <w:proofErr w:type="spellEnd"/>
-      <w:r>
-        <w:t xml:space="preserve"> wyglądał</w:t>
-      </w:r>
-      <w:r>
-        <w:t>a analiza</w:t>
-      </w:r>
-      <w:r>
-        <w:br/>
-        <w:t xml:space="preserve">// proponuję krótki opis metody + </w:t>
-      </w:r>
-      <w:r>
-        <w:t>wynik</w:t>
-      </w:r>
-      <w:r>
-        <w:t xml:space="preserve"> i </w:t>
-      </w:r>
-      <w:r>
-        <w:t xml:space="preserve">jego </w:t>
-      </w:r>
-      <w:r>
-        <w:t>analiza (to w kolejnych punktach)</w:t>
-      </w:r>
-    </w:p>
-    <w:p/>
-    <w:p/>
-    <w:p/>
-    <w:p/>
-    <w:p/>
-    <w:p/>
-    <w:p/>
-    <w:p/>
-    <w:p/>
-    <w:p/>
-    <w:p/>
-    <w:p/>
-    <w:p/>
-    <w:p/>
-    <w:p/>
-    <w:p/>
-    <w:p/>
-    <w:p/>
-    <w:p/>
-    <w:p/>
-    <w:p/>
-    <w:p/>
-    <w:p/>
-    <w:p/>
-    <w:p/>
-    <w:p/>
-    <w:p/>
-    <w:p/>
-    <w:p/>
-    <w:p/>
-    <w:p/>
-    <w:p/>
-    <w:p/>
-    <w:p/>
-    <w:p/>
-    <w:p/>
-    <w:p/>
-    <w:p/>
-    <w:p/>
-    <w:p/>
-    <w:p/>
-    <w:p/>
-    <w:p/>
-    <w:p/>
+    </w:p>
+    <w:p>
+      <w:pPr>
+        <w:pStyle w:val="Akapitzlist"/>
+        <w:numPr>
+          <w:ilvl w:val="0"/>
+          <w:numId w:val="4"/>
+        </w:numPr>
+        <w:rPr>
+          <w:color w:val="FF0000"/>
+        </w:rPr>
+      </w:pPr>
+      <w:r>
+        <w:rPr>
+          <w:color w:val="FF0000"/>
+        </w:rPr>
+        <w:t>Ex 3</w:t>
+      </w:r>
+      <w:r>
+        <w:rPr>
+          <w:color w:val="FF0000"/>
+        </w:rPr>
+        <w:t xml:space="preserve"> </w:t>
+      </w:r>
+      <w:r>
+        <w:rPr>
+          <w:color w:val="FF0000"/>
+        </w:rPr>
+        <w:t xml:space="preserve">do uzupełnienia gdy będziemy wiedzieć jakie są </w:t>
+      </w:r>
+      <w:proofErr w:type="spellStart"/>
+      <w:r>
+        <w:rPr>
+          <w:color w:val="FF0000"/>
+        </w:rPr>
+        <w:t>exp</w:t>
+      </w:r>
+      <w:proofErr w:type="spellEnd"/>
+    </w:p>
+    <w:p>
+      <w:pPr>
+        <w:pStyle w:val="Akapitzlist"/>
+        <w:numPr>
+          <w:ilvl w:val="0"/>
+          <w:numId w:val="4"/>
+        </w:numPr>
+        <w:rPr>
+          <w:color w:val="FF0000"/>
+        </w:rPr>
+      </w:pPr>
+      <w:r>
+        <w:rPr>
+          <w:color w:val="FF0000"/>
+        </w:rPr>
+        <w:t>Ex 4</w:t>
+      </w:r>
+      <w:r>
+        <w:rPr>
+          <w:color w:val="FF0000"/>
+        </w:rPr>
+        <w:t xml:space="preserve"> </w:t>
+      </w:r>
+      <w:r>
+        <w:rPr>
+          <w:color w:val="FF0000"/>
+        </w:rPr>
+        <w:t xml:space="preserve">do uzupełnienia gdy będziemy wiedzieć jakie są </w:t>
+      </w:r>
+      <w:proofErr w:type="spellStart"/>
+      <w:r>
+        <w:rPr>
+          <w:color w:val="FF0000"/>
+        </w:rPr>
+        <w:t>exp</w:t>
+      </w:r>
+      <w:proofErr w:type="spellEnd"/>
+    </w:p>
+    <w:p/>
+    <w:p>
+      <w:r>
+        <w:t>Wynikiem wymienionych eksperymentów mogą być ciekawe wnioski na temat danych klimatycznych(np. prędkość wiatru), ale także na temat danych dotyczących ruchu statków po oceanach.</w:t>
+      </w:r>
+    </w:p>
+    <w:p/>
+    <w:p>
+      <w:r>
+        <w:t>Każdy z eksperymentów będzie składał się z czterech części:</w:t>
+      </w:r>
+    </w:p>
+    <w:p>
+      <w:pPr>
+        <w:pStyle w:val="Akapitzlist"/>
+        <w:numPr>
+          <w:ilvl w:val="0"/>
+          <w:numId w:val="5"/>
+        </w:numPr>
+      </w:pPr>
+      <w:r>
+        <w:t>Cel eksperymentu</w:t>
+      </w:r>
+    </w:p>
+    <w:p>
+      <w:pPr>
+        <w:pStyle w:val="Akapitzlist"/>
+        <w:numPr>
+          <w:ilvl w:val="0"/>
+          <w:numId w:val="5"/>
+        </w:numPr>
+      </w:pPr>
+      <w:r>
+        <w:t>Opis wykorzystywanej funkcji z języka R</w:t>
+      </w:r>
+    </w:p>
+    <w:p>
+      <w:pPr>
+        <w:pStyle w:val="Akapitzlist"/>
+        <w:numPr>
+          <w:ilvl w:val="0"/>
+          <w:numId w:val="5"/>
+        </w:numPr>
+      </w:pPr>
+      <w:r>
+        <w:t>Wizualizacja wyniku</w:t>
+      </w:r>
+    </w:p>
+    <w:p>
+      <w:pPr>
+        <w:pStyle w:val="Akapitzlist"/>
+        <w:numPr>
+          <w:ilvl w:val="0"/>
+          <w:numId w:val="5"/>
+        </w:numPr>
+      </w:pPr>
+      <w:r>
+        <w:t>Analiza wyniku</w:t>
+      </w:r>
+    </w:p>
     <w:p/>
     <w:p/>
     <w:p>
@@ -1235,7 +1354,6 @@
           <w:sz w:val="32"/>
           <w:szCs w:val="32"/>
         </w:rPr>
-        <w:lastRenderedPageBreak/>
         <w:t>3</w:t>
       </w:r>
       <w:r>
@@ -1279,21 +1397,167 @@
         <w:t xml:space="preserve">// pewnie min. 4 trzeba funkcje tak opracować </w:t>
       </w:r>
     </w:p>
-    <w:p>
-      <w:pPr>
-        <w:rPr>
-          <w:b/>
-        </w:rPr>
-      </w:pPr>
+    <w:p/>
+    <w:p>
+      <w:r>
+        <w:rPr>
+          <w:b/>
+        </w:rPr>
+        <w:t xml:space="preserve">3.1 </w:t>
+      </w:r>
+      <w:proofErr w:type="spellStart"/>
+      <w:r>
+        <w:rPr>
+          <w:b/>
+        </w:rPr>
+        <w:t>Kriging</w:t>
+      </w:r>
+      <w:proofErr w:type="spellEnd"/>
+      <w:r>
+        <w:rPr>
+          <w:b/>
+        </w:rPr>
+        <w:t xml:space="preserve"> – aktualnie opracowuje</w:t>
+      </w:r>
+    </w:p>
+    <w:p/>
+    <w:p>
+      <w:r>
+        <w:t>Celem eksperymentu jest predykcja wartości siły wiatru na podstawie wybranych danych początkowych(?statki hiszpańskie np.?)</w:t>
+      </w:r>
+    </w:p>
+    <w:p/>
+    <w:p>
+      <w:proofErr w:type="spellStart"/>
+      <w:r>
+        <w:t>Kriging</w:t>
+      </w:r>
+      <w:proofErr w:type="spellEnd"/>
+      <w:r>
+        <w:t xml:space="preserve"> opis – tutaj opisać dokładnie </w:t>
+      </w:r>
+      <w:proofErr w:type="spellStart"/>
+      <w:r>
+        <w:t>fun</w:t>
+      </w:r>
+      <w:proofErr w:type="spellEnd"/>
+      <w:r>
+        <w:t>. Jak i metodę</w:t>
+      </w:r>
+    </w:p>
+    <w:p/>
+    <w:p>
+      <w:r>
+        <w:t>Wizualizacja – model</w:t>
+      </w:r>
       <w:r>
         <w:br/>
       </w:r>
       <w:r>
         <w:rPr>
+          <w:noProof/>
+        </w:rPr>
+        <w:drawing>
+          <wp:inline distT="0" distB="0" distL="0" distR="0" wp14:anchorId="79DE7D43" wp14:editId="5D957A60">
+            <wp:extent cx="5760720" cy="2075291"/>
+            <wp:effectExtent l="0" t="0" r="0" b="1270"/>
+            <wp:docPr id="5" name="Obraz 5"/>
+            <wp:cNvGraphicFramePr>
+              <a:graphicFrameLocks xmlns:a="http://schemas.openxmlformats.org/drawingml/2006/main" noChangeAspect="1"/>
+            </wp:cNvGraphicFramePr>
+            <a:graphic xmlns:a="http://schemas.openxmlformats.org/drawingml/2006/main">
+              <a:graphicData uri="http://schemas.openxmlformats.org/drawingml/2006/picture">
+                <pic:pic xmlns:pic="http://schemas.openxmlformats.org/drawingml/2006/picture">
+                  <pic:nvPicPr>
+                    <pic:cNvPr id="1" name=""/>
+                    <pic:cNvPicPr/>
+                  </pic:nvPicPr>
+                  <pic:blipFill>
+                    <a:blip r:embed="rId7"/>
+                    <a:stretch>
+                      <a:fillRect/>
+                    </a:stretch>
+                  </pic:blipFill>
+                  <pic:spPr>
+                    <a:xfrm>
+                      <a:off x="0" y="0"/>
+                      <a:ext cx="5768398" cy="2078057"/>
+                    </a:xfrm>
+                    <a:prstGeom prst="rect">
+                      <a:avLst/>
+                    </a:prstGeom>
+                  </pic:spPr>
+                </pic:pic>
+              </a:graphicData>
+            </a:graphic>
+          </wp:inline>
+        </w:drawing>
+      </w:r>
+    </w:p>
+    <w:p>
+      <w:r>
+        <w:t xml:space="preserve">Wizualizacja </w:t>
+      </w:r>
+      <w:proofErr w:type="spellStart"/>
+      <w:r>
+        <w:t>heatmapa</w:t>
+      </w:r>
+      <w:proofErr w:type="spellEnd"/>
+      <w:r>
+        <w:t xml:space="preserve"> </w:t>
+      </w:r>
+      <w:r>
+        <w:t>–</w:t>
+      </w:r>
+      <w:r>
+        <w:t xml:space="preserve"> </w:t>
+      </w:r>
+      <w:proofErr w:type="spellStart"/>
+      <w:r>
+        <w:t>todo</w:t>
+      </w:r>
+      <w:proofErr w:type="spellEnd"/>
+    </w:p>
+    <w:p/>
+    <w:p>
+      <w:r>
+        <w:t>Wnioski - todo</w:t>
+      </w:r>
+      <w:bookmarkStart w:id="0" w:name="_GoBack"/>
+      <w:bookmarkEnd w:id="0"/>
+    </w:p>
+    <w:p/>
+    <w:p/>
+    <w:p/>
+    <w:p>
+      <w:r>
+        <w:t>####################################################</w:t>
+      </w:r>
+    </w:p>
+    <w:p>
+      <w:r>
+        <w:br/>
+      </w:r>
+      <w:r>
+        <w:rPr>
           <w:b/>
         </w:rPr>
         <w:t>Uwagi</w:t>
       </w:r>
+      <w:r>
+        <w:rPr>
+          <w:b/>
+        </w:rPr>
+        <w:t xml:space="preserve"> – do </w:t>
+      </w:r>
+      <w:proofErr w:type="spellStart"/>
+      <w:r>
+        <w:rPr>
+          <w:b/>
+        </w:rPr>
+        <w:t>rozkminy</w:t>
+      </w:r>
+      <w:proofErr w:type="spellEnd"/>
     </w:p>
     <w:p>
       <w:pPr>
@@ -1345,7 +1609,7 @@
       <w:r>
         <w:t xml:space="preserve">Str. 92 </w:t>
       </w:r>
-      <w:hyperlink r:id="rId7" w:history="1">
+      <w:hyperlink r:id="rId8" w:history="1">
         <w:r>
           <w:rPr>
             <w:rStyle w:val="Hipercze"/>
@@ -1424,7 +1688,7 @@
                     <pic:cNvPicPr/>
                   </pic:nvPicPr>
                   <pic:blipFill>
-                    <a:blip r:embed="rId8"/>
+                    <a:blip r:embed="rId9"/>
                     <a:stretch>
                       <a:fillRect/>
                     </a:stretch>
@@ -1464,7 +1728,7 @@
       <w:r>
         <w:br/>
       </w:r>
-      <w:hyperlink r:id="rId9" w:history="1">
+      <w:hyperlink r:id="rId10" w:history="1">
         <w:r>
           <w:rPr>
             <w:rStyle w:val="Hipercze"/>
@@ -1524,7 +1788,7 @@
                     <pic:cNvPicPr/>
                   </pic:nvPicPr>
                   <pic:blipFill>
-                    <a:blip r:embed="rId10"/>
+                    <a:blip r:embed="rId11"/>
                     <a:stretch>
                       <a:fillRect/>
                     </a:stretch>
@@ -1554,10 +1818,7 @@
         <w:t xml:space="preserve">#################################################### </w:t>
       </w:r>
     </w:p>
-    <w:p>
-      <w:bookmarkStart w:id="0" w:name="_GoBack"/>
-      <w:bookmarkEnd w:id="0"/>
-    </w:p>
+    <w:p/>
     <w:p/>
     <w:p/>
     <w:p/>
@@ -2068,6 +2329,232 @@
       </w:rPr>
     </w:lvl>
   </w:abstractNum>
+  <w:abstractNum w:abstractNumId="3" w15:restartNumberingAfterBreak="0">
+    <w:nsid w:val="736E0D24"/>
+    <w:multiLevelType w:val="hybridMultilevel"/>
+    <w:tmpl w:val="94FAD67A"/>
+    <w:lvl w:ilvl="0" w:tplc="04150001">
+      <w:start w:val="1"/>
+      <w:numFmt w:val="bullet"/>
+      <w:lvlText w:val=""/>
+      <w:lvlJc w:val="left"/>
+      <w:pPr>
+        <w:ind w:left="720" w:hanging="360"/>
+      </w:pPr>
+      <w:rPr>
+        <w:rFonts w:ascii="Symbol" w:hAnsi="Symbol" w:hint="default"/>
+      </w:rPr>
+    </w:lvl>
+    <w:lvl w:ilvl="1" w:tplc="04150003" w:tentative="1">
+      <w:start w:val="1"/>
+      <w:numFmt w:val="bullet"/>
+      <w:lvlText w:val="o"/>
+      <w:lvlJc w:val="left"/>
+      <w:pPr>
+        <w:ind w:left="1440" w:hanging="360"/>
+      </w:pPr>
+      <w:rPr>
+        <w:rFonts w:ascii="Courier New" w:hAnsi="Courier New" w:cs="Courier New" w:hint="default"/>
+      </w:rPr>
+    </w:lvl>
+    <w:lvl w:ilvl="2" w:tplc="04150005" w:tentative="1">
+      <w:start w:val="1"/>
+      <w:numFmt w:val="bullet"/>
+      <w:lvlText w:val=""/>
+      <w:lvlJc w:val="left"/>
+      <w:pPr>
+        <w:ind w:left="2160" w:hanging="360"/>
+      </w:pPr>
+      <w:rPr>
+        <w:rFonts w:ascii="Wingdings" w:hAnsi="Wingdings" w:hint="default"/>
+      </w:rPr>
+    </w:lvl>
+    <w:lvl w:ilvl="3" w:tplc="04150001" w:tentative="1">
+      <w:start w:val="1"/>
+      <w:numFmt w:val="bullet"/>
+      <w:lvlText w:val=""/>
+      <w:lvlJc w:val="left"/>
+      <w:pPr>
+        <w:ind w:left="2880" w:hanging="360"/>
+      </w:pPr>
+      <w:rPr>
+        <w:rFonts w:ascii="Symbol" w:hAnsi="Symbol" w:hint="default"/>
+      </w:rPr>
+    </w:lvl>
+    <w:lvl w:ilvl="4" w:tplc="04150003" w:tentative="1">
+      <w:start w:val="1"/>
+      <w:numFmt w:val="bullet"/>
+      <w:lvlText w:val="o"/>
+      <w:lvlJc w:val="left"/>
+      <w:pPr>
+        <w:ind w:left="3600" w:hanging="360"/>
+      </w:pPr>
+      <w:rPr>
+        <w:rFonts w:ascii="Courier New" w:hAnsi="Courier New" w:cs="Courier New" w:hint="default"/>
+      </w:rPr>
+    </w:lvl>
+    <w:lvl w:ilvl="5" w:tplc="04150005" w:tentative="1">
+      <w:start w:val="1"/>
+      <w:numFmt w:val="bullet"/>
+      <w:lvlText w:val=""/>
+      <w:lvlJc w:val="left"/>
+      <w:pPr>
+        <w:ind w:left="4320" w:hanging="360"/>
+      </w:pPr>
+      <w:rPr>
+        <w:rFonts w:ascii="Wingdings" w:hAnsi="Wingdings" w:hint="default"/>
+      </w:rPr>
+    </w:lvl>
+    <w:lvl w:ilvl="6" w:tplc="04150001" w:tentative="1">
+      <w:start w:val="1"/>
+      <w:numFmt w:val="bullet"/>
+      <w:lvlText w:val=""/>
+      <w:lvlJc w:val="left"/>
+      <w:pPr>
+        <w:ind w:left="5040" w:hanging="360"/>
+      </w:pPr>
+      <w:rPr>
+        <w:rFonts w:ascii="Symbol" w:hAnsi="Symbol" w:hint="default"/>
+      </w:rPr>
+    </w:lvl>
+    <w:lvl w:ilvl="7" w:tplc="04150003" w:tentative="1">
+      <w:start w:val="1"/>
+      <w:numFmt w:val="bullet"/>
+      <w:lvlText w:val="o"/>
+      <w:lvlJc w:val="left"/>
+      <w:pPr>
+        <w:ind w:left="5760" w:hanging="360"/>
+      </w:pPr>
+      <w:rPr>
+        <w:rFonts w:ascii="Courier New" w:hAnsi="Courier New" w:cs="Courier New" w:hint="default"/>
+      </w:rPr>
+    </w:lvl>
+    <w:lvl w:ilvl="8" w:tplc="04150005" w:tentative="1">
+      <w:start w:val="1"/>
+      <w:numFmt w:val="bullet"/>
+      <w:lvlText w:val=""/>
+      <w:lvlJc w:val="left"/>
+      <w:pPr>
+        <w:ind w:left="6480" w:hanging="360"/>
+      </w:pPr>
+      <w:rPr>
+        <w:rFonts w:ascii="Wingdings" w:hAnsi="Wingdings" w:hint="default"/>
+      </w:rPr>
+    </w:lvl>
+  </w:abstractNum>
+  <w:abstractNum w:abstractNumId="4" w15:restartNumberingAfterBreak="0">
+    <w:nsid w:val="7AAC5E82"/>
+    <w:multiLevelType w:val="hybridMultilevel"/>
+    <w:tmpl w:val="EEFCF7C6"/>
+    <w:lvl w:ilvl="0" w:tplc="04150001">
+      <w:start w:val="1"/>
+      <w:numFmt w:val="bullet"/>
+      <w:lvlText w:val=""/>
+      <w:lvlJc w:val="left"/>
+      <w:pPr>
+        <w:ind w:left="720" w:hanging="360"/>
+      </w:pPr>
+      <w:rPr>
+        <w:rFonts w:ascii="Symbol" w:hAnsi="Symbol" w:hint="default"/>
+      </w:rPr>
+    </w:lvl>
+    <w:lvl w:ilvl="1" w:tplc="04150003" w:tentative="1">
+      <w:start w:val="1"/>
+      <w:numFmt w:val="bullet"/>
+      <w:lvlText w:val="o"/>
+      <w:lvlJc w:val="left"/>
+      <w:pPr>
+        <w:ind w:left="1440" w:hanging="360"/>
+      </w:pPr>
+      <w:rPr>
+        <w:rFonts w:ascii="Courier New" w:hAnsi="Courier New" w:cs="Courier New" w:hint="default"/>
+      </w:rPr>
+    </w:lvl>
+    <w:lvl w:ilvl="2" w:tplc="04150005" w:tentative="1">
+      <w:start w:val="1"/>
+      <w:numFmt w:val="bullet"/>
+      <w:lvlText w:val=""/>
+      <w:lvlJc w:val="left"/>
+      <w:pPr>
+        <w:ind w:left="2160" w:hanging="360"/>
+      </w:pPr>
+      <w:rPr>
+        <w:rFonts w:ascii="Wingdings" w:hAnsi="Wingdings" w:hint="default"/>
+      </w:rPr>
+    </w:lvl>
+    <w:lvl w:ilvl="3" w:tplc="04150001" w:tentative="1">
+      <w:start w:val="1"/>
+      <w:numFmt w:val="bullet"/>
+      <w:lvlText w:val=""/>
+      <w:lvlJc w:val="left"/>
+      <w:pPr>
+        <w:ind w:left="2880" w:hanging="360"/>
+      </w:pPr>
+      <w:rPr>
+        <w:rFonts w:ascii="Symbol" w:hAnsi="Symbol" w:hint="default"/>
+      </w:rPr>
+    </w:lvl>
+    <w:lvl w:ilvl="4" w:tplc="04150003" w:tentative="1">
+      <w:start w:val="1"/>
+      <w:numFmt w:val="bullet"/>
+      <w:lvlText w:val="o"/>
+      <w:lvlJc w:val="left"/>
+      <w:pPr>
+        <w:ind w:left="3600" w:hanging="360"/>
+      </w:pPr>
+      <w:rPr>
+        <w:rFonts w:ascii="Courier New" w:hAnsi="Courier New" w:cs="Courier New" w:hint="default"/>
+      </w:rPr>
+    </w:lvl>
+    <w:lvl w:ilvl="5" w:tplc="04150005" w:tentative="1">
+      <w:start w:val="1"/>
+      <w:numFmt w:val="bullet"/>
+      <w:lvlText w:val=""/>
+      <w:lvlJc w:val="left"/>
+      <w:pPr>
+        <w:ind w:left="4320" w:hanging="360"/>
+      </w:pPr>
+      <w:rPr>
+        <w:rFonts w:ascii="Wingdings" w:hAnsi="Wingdings" w:hint="default"/>
+      </w:rPr>
+    </w:lvl>
+    <w:lvl w:ilvl="6" w:tplc="04150001" w:tentative="1">
+      <w:start w:val="1"/>
+      <w:numFmt w:val="bullet"/>
+      <w:lvlText w:val=""/>
+      <w:lvlJc w:val="left"/>
+      <w:pPr>
+        <w:ind w:left="5040" w:hanging="360"/>
+      </w:pPr>
+      <w:rPr>
+        <w:rFonts w:ascii="Symbol" w:hAnsi="Symbol" w:hint="default"/>
+      </w:rPr>
+    </w:lvl>
+    <w:lvl w:ilvl="7" w:tplc="04150003" w:tentative="1">
+      <w:start w:val="1"/>
+      <w:numFmt w:val="bullet"/>
+      <w:lvlText w:val="o"/>
+      <w:lvlJc w:val="left"/>
+      <w:pPr>
+        <w:ind w:left="5760" w:hanging="360"/>
+      </w:pPr>
+      <w:rPr>
+        <w:rFonts w:ascii="Courier New" w:hAnsi="Courier New" w:cs="Courier New" w:hint="default"/>
+      </w:rPr>
+    </w:lvl>
+    <w:lvl w:ilvl="8" w:tplc="04150005" w:tentative="1">
+      <w:start w:val="1"/>
+      <w:numFmt w:val="bullet"/>
+      <w:lvlText w:val=""/>
+      <w:lvlJc w:val="left"/>
+      <w:pPr>
+        <w:ind w:left="6480" w:hanging="360"/>
+      </w:pPr>
+      <w:rPr>
+        <w:rFonts w:ascii="Wingdings" w:hAnsi="Wingdings" w:hint="default"/>
+      </w:rPr>
+    </w:lvl>
+  </w:abstractNum>
   <w:num w:numId="1">
     <w:abstractNumId w:val="1"/>
   </w:num>
@@ -2076,6 +2563,12 @@
   </w:num>
   <w:num w:numId="3">
     <w:abstractNumId w:val="2"/>
+  </w:num>
+  <w:num w:numId="4">
+    <w:abstractNumId w:val="3"/>
+  </w:num>
+  <w:num w:numId="5">
+    <w:abstractNumId w:val="4"/>
   </w:num>
 </w:numbering>
 </file>

</xml_diff>

<commit_message>
Normalization of wind speed + kriging experiments
</commit_message>
<xml_diff>
--- a/sprawozdanie.docx
+++ b/sprawozdanie.docx
@@ -1047,10 +1047,10 @@
           <w:noProof/>
         </w:rPr>
         <w:drawing>
-          <wp:inline distT="0" distB="0" distL="0" distR="0" wp14:anchorId="7E1210A7" wp14:editId="6FC6C32C">
-            <wp:extent cx="5760720" cy="2788285"/>
-            <wp:effectExtent l="0" t="0" r="0" b="0"/>
-            <wp:docPr id="2" name="Obraz 2"/>
+          <wp:inline distT="0" distB="0" distL="0" distR="0" wp14:anchorId="17E08D00" wp14:editId="4750E858">
+            <wp:extent cx="5760720" cy="2774950"/>
+            <wp:effectExtent l="0" t="0" r="0" b="6350"/>
+            <wp:docPr id="6" name="Obraz 6"/>
             <wp:cNvGraphicFramePr>
               <a:graphicFrameLocks xmlns:a="http://schemas.openxmlformats.org/drawingml/2006/main" noChangeAspect="1"/>
             </wp:cNvGraphicFramePr>
@@ -1070,7 +1070,7 @@
                   <pic:spPr>
                     <a:xfrm>
                       <a:off x="0" y="0"/>
-                      <a:ext cx="5760720" cy="2788285"/>
+                      <a:ext cx="5760720" cy="2774950"/>
                     </a:xfrm>
                     <a:prstGeom prst="rect">
                       <a:avLst/>
@@ -1181,13 +1181,7 @@
         <w:rPr>
           <w:color w:val="FF0000"/>
         </w:rPr>
-        <w:t xml:space="preserve"> </w:t>
-      </w:r>
-      <w:r>
-        <w:rPr>
-          <w:color w:val="FF0000"/>
-        </w:rPr>
-        <w:t xml:space="preserve">do uzupełnienia gdy będziemy wiedzieć jakie są </w:t>
+        <w:t xml:space="preserve"> do uzupełnienia gdy będziemy wiedzieć jakie są </w:t>
       </w:r>
       <w:proofErr w:type="spellStart"/>
       <w:r>
@@ -1219,13 +1213,7 @@
         <w:rPr>
           <w:color w:val="FF0000"/>
         </w:rPr>
-        <w:t xml:space="preserve"> </w:t>
-      </w:r>
-      <w:r>
-        <w:rPr>
-          <w:color w:val="FF0000"/>
-        </w:rPr>
-        <w:t xml:space="preserve">do uzupełnienia gdy będziemy wiedzieć jakie są </w:t>
+        <w:t xml:space="preserve"> do uzupełnienia gdy będziemy wiedzieć jakie są </w:t>
       </w:r>
       <w:proofErr w:type="spellStart"/>
       <w:r>
@@ -1257,13 +1245,7 @@
         <w:rPr>
           <w:color w:val="FF0000"/>
         </w:rPr>
-        <w:t xml:space="preserve"> </w:t>
-      </w:r>
-      <w:r>
-        <w:rPr>
-          <w:color w:val="FF0000"/>
-        </w:rPr>
-        <w:t xml:space="preserve">do uzupełnienia gdy będziemy wiedzieć jakie są </w:t>
+        <w:t xml:space="preserve"> do uzupełnienia gdy będziemy wiedzieć jakie są </w:t>
       </w:r>
       <w:proofErr w:type="spellStart"/>
       <w:r>
@@ -1307,7 +1289,13 @@
         </w:numPr>
       </w:pPr>
       <w:r>
-        <w:t>Opis wykorzystywanej funkcji z języka R</w:t>
+        <w:t>Opis wykorzystywanej</w:t>
+      </w:r>
+      <w:r>
+        <w:t xml:space="preserve"> metody analizy oraz</w:t>
+      </w:r>
+      <w:r>
+        <w:t xml:space="preserve"> funkcji z języka R</w:t>
       </w:r>
     </w:p>
     <w:p>
@@ -1399,6 +1387,11 @@
     </w:p>
     <w:p/>
     <w:p>
+      <w:pPr>
+        <w:rPr>
+          <w:b/>
+        </w:rPr>
+      </w:pPr>
       <w:r>
         <w:rPr>
           <w:b/>
@@ -1417,13 +1410,61 @@
         <w:rPr>
           <w:b/>
         </w:rPr>
-        <w:t xml:space="preserve"> – aktualnie opracowuje</w:t>
-      </w:r>
-    </w:p>
-    <w:p/>
-    <w:p>
-      <w:r>
-        <w:t>Celem eksperymentu jest predykcja wartości siły wiatru na podstawie wybranych danych początkowych(?statki hiszpańskie np.?)</w:t>
+        <w:t xml:space="preserve"> – </w:t>
+      </w:r>
+      <w:r>
+        <w:rPr>
+          <w:b/>
+        </w:rPr>
+        <w:t>trzeba rzucić okiem czy nie ma rażących błędów</w:t>
+      </w:r>
+    </w:p>
+    <w:p/>
+    <w:p>
+      <w:pPr>
+        <w:rPr>
+          <w:b/>
+        </w:rPr>
+      </w:pPr>
+      <w:r>
+        <w:rPr>
+          <w:b/>
+        </w:rPr>
+        <w:t>Cel eksperymentu</w:t>
+      </w:r>
+    </w:p>
+    <w:p>
+      <w:r>
+        <w:t xml:space="preserve">Celem eksperymentu jest predykcja wartości siły wiatru na podstawie </w:t>
+      </w:r>
+      <w:r>
+        <w:t xml:space="preserve">pomiarów </w:t>
+      </w:r>
+      <w:r>
+        <w:t>wykonanych przez nawigatorów</w:t>
+      </w:r>
+      <w:r>
+        <w:t>,</w:t>
+      </w:r>
+      <w:r>
+        <w:t xml:space="preserve"> na wybranych trasach</w:t>
+      </w:r>
+      <w:r>
+        <w:t>.</w:t>
+      </w:r>
+    </w:p>
+    <w:p/>
+    <w:p>
+      <w:r>
+        <w:rPr>
+          <w:b/>
+        </w:rPr>
+        <w:t>Opis metody</w:t>
+      </w:r>
+    </w:p>
+    <w:p>
+      <w:r>
+        <w:t>W celu poznania rozkładu wybranej cechy na danym obszarze, należałoby poznać jej wartość w każdym punkcie tej przestrzeni – jest to niemożliwe. Do tego celu stosuje się metody interpolacji przestrzennej.</w:t>
       </w:r>
     </w:p>
     <w:p/>
@@ -1434,34 +1475,258 @@
       </w:r>
       <w:proofErr w:type="spellEnd"/>
       <w:r>
-        <w:t xml:space="preserve"> opis – tutaj opisać dokładnie </w:t>
+        <w:t xml:space="preserve"> jest</w:t>
+      </w:r>
+      <w:r>
+        <w:t xml:space="preserve"> jedną z</w:t>
+      </w:r>
+      <w:r>
+        <w:t xml:space="preserve"> metod interpolacji</w:t>
+      </w:r>
+      <w:r>
+        <w:t xml:space="preserve"> przestrzennej, która wyróżnia się od innych metod tym, że traktuje obserwowaną cechę jak zmienną losową, co oznacza że zmienna w każdym punkcie badanej przestrzeni ma wartość oczekiwaną i wariancję. </w:t>
+      </w:r>
+    </w:p>
+    <w:p/>
+    <w:p>
+      <w:r>
+        <w:t xml:space="preserve">Jednym z etapów stosowania metody </w:t>
       </w:r>
       <w:proofErr w:type="spellStart"/>
       <w:r>
-        <w:t>fun</w:t>
+        <w:t>Kriging’u</w:t>
       </w:r>
       <w:proofErr w:type="spellEnd"/>
       <w:r>
-        <w:t>. Jak i metodę</w:t>
-      </w:r>
-    </w:p>
-    <w:p/>
-    <w:p>
-      <w:r>
-        <w:t>Wizualizacja – model</w:t>
-      </w:r>
-      <w:r>
-        <w:br/>
-      </w:r>
+        <w:t xml:space="preserve"> jest obliczenie </w:t>
+      </w:r>
+      <w:proofErr w:type="spellStart"/>
+      <w:r>
+        <w:t>semiwariogramu</w:t>
+      </w:r>
+      <w:proofErr w:type="spellEnd"/>
+      <w:r>
+        <w:t xml:space="preserve"> empirycznego tj. przybliżenie </w:t>
+      </w:r>
+      <w:proofErr w:type="spellStart"/>
+      <w:r>
+        <w:t>semiwariogramu</w:t>
+      </w:r>
+      <w:proofErr w:type="spellEnd"/>
+      <w:r>
+        <w:t xml:space="preserve"> teoretycznego na podstawie obserwacji punktów bazowych.</w:t>
+      </w:r>
+      <w:r>
+        <w:t xml:space="preserve"> Następnie do tak obliczonego </w:t>
+      </w:r>
+      <w:proofErr w:type="spellStart"/>
+      <w:r>
+        <w:t>semiwariogramu</w:t>
+      </w:r>
+      <w:proofErr w:type="spellEnd"/>
+      <w:r>
+        <w:t xml:space="preserve"> jest dopasowywany model </w:t>
+      </w:r>
+      <w:proofErr w:type="spellStart"/>
+      <w:r>
+        <w:t>semiwariogramu</w:t>
+      </w:r>
+      <w:proofErr w:type="spellEnd"/>
+      <w:r>
+        <w:t xml:space="preserve"> teoretycznego. Wyróżnia się cztery podstawowe typy </w:t>
+      </w:r>
+      <w:proofErr w:type="spellStart"/>
+      <w:r>
+        <w:t>semiwariogramów</w:t>
+      </w:r>
+      <w:proofErr w:type="spellEnd"/>
+      <w:r>
+        <w:t xml:space="preserve"> teoretycznych:</w:t>
+      </w:r>
+    </w:p>
+    <w:p>
+      <w:pPr>
+        <w:pStyle w:val="Akapitzlist"/>
+        <w:numPr>
+          <w:ilvl w:val="0"/>
+          <w:numId w:val="6"/>
+        </w:numPr>
+      </w:pPr>
+      <w:r>
+        <w:t>Wykładniczy KOD</w:t>
+      </w:r>
+    </w:p>
+    <w:p>
+      <w:pPr>
+        <w:pStyle w:val="Akapitzlist"/>
+        <w:numPr>
+          <w:ilvl w:val="0"/>
+          <w:numId w:val="6"/>
+        </w:numPr>
+      </w:pPr>
+      <w:r>
+        <w:t>Sferyczny KOD</w:t>
+      </w:r>
+    </w:p>
+    <w:p>
+      <w:pPr>
+        <w:pStyle w:val="Akapitzlist"/>
+        <w:numPr>
+          <w:ilvl w:val="0"/>
+          <w:numId w:val="6"/>
+        </w:numPr>
+      </w:pPr>
+      <w:r>
+        <w:t>Gaussa KOD</w:t>
+      </w:r>
+    </w:p>
+    <w:p>
+      <w:pPr>
+        <w:pStyle w:val="Akapitzlist"/>
+        <w:numPr>
+          <w:ilvl w:val="0"/>
+          <w:numId w:val="6"/>
+        </w:numPr>
+      </w:pPr>
+      <w:r>
+        <w:t>Liniowy KOD</w:t>
+      </w:r>
+    </w:p>
+    <w:p>
+      <w:r>
+        <w:lastRenderedPageBreak/>
+        <w:t xml:space="preserve">Język R udostępnia pakiet </w:t>
+      </w:r>
+      <w:proofErr w:type="spellStart"/>
+      <w:r>
+        <w:rPr>
+          <w:b/>
+        </w:rPr>
+        <w:t>gstat</w:t>
+      </w:r>
+      <w:proofErr w:type="spellEnd"/>
+      <w:r>
+        <w:t xml:space="preserve">, który oferuje szereg funkcji przestrzennych w tym </w:t>
+      </w:r>
+      <w:proofErr w:type="spellStart"/>
+      <w:r>
+        <w:t>kriging</w:t>
+      </w:r>
+      <w:proofErr w:type="spellEnd"/>
+      <w:r>
+        <w:t xml:space="preserve"> oraz generowanie </w:t>
+      </w:r>
+      <w:proofErr w:type="spellStart"/>
+      <w:r>
+        <w:t>semiwariogramów</w:t>
+      </w:r>
+      <w:proofErr w:type="spellEnd"/>
+      <w:r>
+        <w:t>. Poniżej przedstawiono dwa kluczowe elementy wymienionego pakietu.</w:t>
+      </w:r>
+    </w:p>
+    <w:p/>
+    <w:p>
+      <w:pPr>
+        <w:pStyle w:val="Akapitzlist"/>
+        <w:numPr>
+          <w:ilvl w:val="0"/>
+          <w:numId w:val="7"/>
+        </w:numPr>
+      </w:pPr>
+      <w:r>
+        <w:t xml:space="preserve">Dopasowanie </w:t>
+      </w:r>
+      <w:proofErr w:type="spellStart"/>
+      <w:r>
+        <w:t>wariogramu</w:t>
+      </w:r>
+      <w:proofErr w:type="spellEnd"/>
+      <w:r>
+        <w:t xml:space="preserve"> teoretycznego do empirycznego</w:t>
+      </w:r>
+    </w:p>
+    <w:p>
+      <w:r>
+        <w:t>OPIS</w:t>
+      </w:r>
+    </w:p>
+    <w:p>
+      <w:pPr>
+        <w:pStyle w:val="Akapitzlist"/>
+        <w:numPr>
+          <w:ilvl w:val="0"/>
+          <w:numId w:val="7"/>
+        </w:numPr>
+      </w:pPr>
+      <w:r>
+        <w:t xml:space="preserve">Obliczanie wyniku metody </w:t>
+      </w:r>
+      <w:proofErr w:type="spellStart"/>
+      <w:r>
+        <w:t>kriging</w:t>
+      </w:r>
+      <w:proofErr w:type="spellEnd"/>
+    </w:p>
+    <w:p>
+      <w:pPr>
+        <w:pStyle w:val="Akapitzlist"/>
+      </w:pPr>
+      <w:r>
+        <w:t>OPIS</w:t>
+      </w:r>
+    </w:p>
+    <w:p/>
+    <w:p>
+      <w:r>
+        <w:rPr>
+          <w:b/>
+        </w:rPr>
+        <w:t>Wizualizacja wyniku</w:t>
+      </w:r>
+    </w:p>
+    <w:p>
+      <w:r>
+        <w:t>Poniżej przedstawiono wyniki otrzymane z dwóch eksperymentów.</w:t>
+      </w:r>
+    </w:p>
+    <w:p/>
+    <w:p>
+      <w:pPr>
+        <w:pStyle w:val="Akapitzlist"/>
+        <w:numPr>
+          <w:ilvl w:val="0"/>
+          <w:numId w:val="8"/>
+        </w:numPr>
+      </w:pPr>
+      <w:r>
+        <w:t>Przewidywanie siły wiatru na trasach statków niemieckich</w:t>
+      </w:r>
+    </w:p>
+    <w:p/>
+    <w:p>
+      <w:r>
+        <w:t xml:space="preserve">Dopasowanie </w:t>
+      </w:r>
+      <w:proofErr w:type="spellStart"/>
+      <w:r>
+        <w:t>semiwariogramu</w:t>
+      </w:r>
+      <w:proofErr w:type="spellEnd"/>
+      <w:r>
+        <w:t xml:space="preserve"> teoretycznego</w:t>
+      </w:r>
+    </w:p>
+    <w:p>
       <w:r>
         <w:rPr>
           <w:noProof/>
         </w:rPr>
         <w:drawing>
-          <wp:inline distT="0" distB="0" distL="0" distR="0" wp14:anchorId="79DE7D43" wp14:editId="5D957A60">
-            <wp:extent cx="5760720" cy="2075291"/>
-            <wp:effectExtent l="0" t="0" r="0" b="1270"/>
-            <wp:docPr id="5" name="Obraz 5"/>
+          <wp:inline distT="0" distB="0" distL="0" distR="0" wp14:anchorId="555BE22E" wp14:editId="1BE875D4">
+            <wp:extent cx="5760720" cy="2107096"/>
+            <wp:effectExtent l="0" t="0" r="0" b="7620"/>
+            <wp:docPr id="7" name="Obraz 7"/>
             <wp:cNvGraphicFramePr>
               <a:graphicFrameLocks xmlns:a="http://schemas.openxmlformats.org/drawingml/2006/main" noChangeAspect="1"/>
             </wp:cNvGraphicFramePr>
@@ -1481,7 +1746,7 @@
                   <pic:spPr>
                     <a:xfrm>
                       <a:off x="0" y="0"/>
-                      <a:ext cx="5768398" cy="2078057"/>
+                      <a:ext cx="5765007" cy="2108664"/>
                     </a:xfrm>
                     <a:prstGeom prst="rect">
                       <a:avLst/>
@@ -1494,189 +1759,101 @@
         </w:drawing>
       </w:r>
     </w:p>
-    <w:p>
-      <w:r>
-        <w:t xml:space="preserve">Wizualizacja </w:t>
+    <w:p/>
+    <w:p>
+      <w:r>
+        <w:t xml:space="preserve">Wynik </w:t>
       </w:r>
       <w:proofErr w:type="spellStart"/>
       <w:r>
-        <w:t>heatmapa</w:t>
+        <w:t>krigingu</w:t>
       </w:r>
       <w:proofErr w:type="spellEnd"/>
-      <w:r>
-        <w:t xml:space="preserve"> </w:t>
-      </w:r>
-      <w:r>
-        <w:t>–</w:t>
-      </w:r>
-      <w:r>
-        <w:t xml:space="preserve"> </w:t>
+    </w:p>
+    <w:p>
+      <w:r>
+        <w:rPr>
+          <w:noProof/>
+        </w:rPr>
+        <w:drawing>
+          <wp:inline distT="0" distB="0" distL="0" distR="0" wp14:anchorId="046D26A4" wp14:editId="5FB9DA8E">
+            <wp:extent cx="5759929" cy="3339548"/>
+            <wp:effectExtent l="0" t="0" r="0" b="0"/>
+            <wp:docPr id="8" name="Obraz 8"/>
+            <wp:cNvGraphicFramePr>
+              <a:graphicFrameLocks xmlns:a="http://schemas.openxmlformats.org/drawingml/2006/main" noChangeAspect="1"/>
+            </wp:cNvGraphicFramePr>
+            <a:graphic xmlns:a="http://schemas.openxmlformats.org/drawingml/2006/main">
+              <a:graphicData uri="http://schemas.openxmlformats.org/drawingml/2006/picture">
+                <pic:pic xmlns:pic="http://schemas.openxmlformats.org/drawingml/2006/picture">
+                  <pic:nvPicPr>
+                    <pic:cNvPr id="1" name=""/>
+                    <pic:cNvPicPr/>
+                  </pic:nvPicPr>
+                  <pic:blipFill>
+                    <a:blip r:embed="rId8"/>
+                    <a:stretch>
+                      <a:fillRect/>
+                    </a:stretch>
+                  </pic:blipFill>
+                  <pic:spPr>
+                    <a:xfrm>
+                      <a:off x="0" y="0"/>
+                      <a:ext cx="5778340" cy="3350222"/>
+                    </a:xfrm>
+                    <a:prstGeom prst="rect">
+                      <a:avLst/>
+                    </a:prstGeom>
+                  </pic:spPr>
+                </pic:pic>
+              </a:graphicData>
+            </a:graphic>
+          </wp:inline>
+        </w:drawing>
+      </w:r>
+    </w:p>
+    <w:p/>
+    <w:p/>
+    <w:p>
+      <w:pPr>
+        <w:pStyle w:val="Akapitzlist"/>
+        <w:numPr>
+          <w:ilvl w:val="0"/>
+          <w:numId w:val="8"/>
+        </w:numPr>
+      </w:pPr>
+      <w:r>
+        <w:lastRenderedPageBreak/>
+        <w:t xml:space="preserve">Przewidywanie siły wiatru na trasach statków </w:t>
+      </w:r>
+      <w:r>
+        <w:t>francuskich w Zatoce Biskajskiej</w:t>
+      </w:r>
+    </w:p>
+    <w:p/>
+    <w:p>
+      <w:r>
+        <w:t xml:space="preserve">Dopasowanie </w:t>
       </w:r>
       <w:proofErr w:type="spellStart"/>
       <w:r>
-        <w:t>todo</w:t>
+        <w:t>semiwariogramu</w:t>
       </w:r>
       <w:proofErr w:type="spellEnd"/>
-    </w:p>
-    <w:p/>
-    <w:p>
-      <w:r>
-        <w:t>Wnioski - todo</w:t>
-      </w:r>
-      <w:bookmarkStart w:id="0" w:name="_GoBack"/>
-      <w:bookmarkEnd w:id="0"/>
-    </w:p>
-    <w:p/>
-    <w:p/>
-    <w:p/>
-    <w:p>
-      <w:r>
-        <w:t>####################################################</w:t>
-      </w:r>
-    </w:p>
-    <w:p>
-      <w:r>
-        <w:br/>
-      </w:r>
-      <w:r>
-        <w:rPr>
-          <w:b/>
-        </w:rPr>
-        <w:t>Uwagi</w:t>
-      </w:r>
-      <w:r>
-        <w:rPr>
-          <w:b/>
-        </w:rPr>
-        <w:t xml:space="preserve"> – do </w:t>
-      </w:r>
-      <w:proofErr w:type="spellStart"/>
-      <w:r>
-        <w:rPr>
-          <w:b/>
-        </w:rPr>
-        <w:t>rozkminy</w:t>
-      </w:r>
-      <w:proofErr w:type="spellEnd"/>
-    </w:p>
-    <w:p>
-      <w:pPr>
-        <w:rPr>
-          <w:b/>
-        </w:rPr>
-      </w:pPr>
-    </w:p>
-    <w:p>
-      <w:r>
-        <w:rPr>
-          <w:b/>
-        </w:rPr>
-        <w:t xml:space="preserve">Funkcje K,L,G z pakietu </w:t>
-      </w:r>
-      <w:proofErr w:type="spellStart"/>
-      <w:r>
-        <w:rPr>
-          <w:b/>
-        </w:rPr>
-        <w:t>spatstat</w:t>
-      </w:r>
-      <w:proofErr w:type="spellEnd"/>
-    </w:p>
-    <w:p/>
-    <w:p>
-      <w:r>
-        <w:t xml:space="preserve">Powyższe funkcje służą do stwierdzenia czy wprowadzone dane(w postaci punktów o współrzędnych </w:t>
-      </w:r>
-      <w:proofErr w:type="spellStart"/>
-      <w:r>
-        <w:t>x,y</w:t>
-      </w:r>
-      <w:proofErr w:type="spellEnd"/>
-      <w:r>
-        <w:t>) w jakiś sposób się grupują(</w:t>
-      </w:r>
-      <w:proofErr w:type="spellStart"/>
-      <w:r>
-        <w:t>klastrowanie</w:t>
-      </w:r>
-      <w:proofErr w:type="spellEnd"/>
-      <w:r>
-        <w:t xml:space="preserve">) lub takie związki nie zachodzą. </w:t>
-      </w:r>
-    </w:p>
-    <w:p/>
-    <w:p>
-      <w:r>
-        <w:t xml:space="preserve">Str. 92 </w:t>
-      </w:r>
-      <w:hyperlink r:id="rId8" w:history="1">
-        <w:r>
-          <w:rPr>
-            <w:rStyle w:val="Hipercze"/>
-          </w:rPr>
-          <w:t>https://training.fws.gov/courses/references/tutorials/geospatial/CSP7304/documents/PointPatterTutorial.pdf</w:t>
-        </w:r>
-      </w:hyperlink>
-      <w:r>
-        <w:br/>
-      </w:r>
-      <w:r>
-        <w:br/>
-        <w:t xml:space="preserve">U nas nie widzę dla tego zastosowania, ponieważ jedynymi współrzędnymi jakimi można określić położenie jest długość / szerokość. 1) jest podana w stopniach co już utrudnia przełożenie na liczenie odległości 2) dla nas zbędna jest informacja czy punkty gdzie znajdował się statek tworzą / nie tworzą klastrów </w:t>
-      </w:r>
-    </w:p>
-    <w:p/>
-    <w:p>
-      <w:r>
-        <w:t>Kolejną przesłanką że powyższe funkcje nie mają zastosowania do naszych danych jest wpis z książki: ‘</w:t>
-      </w:r>
-      <w:proofErr w:type="spellStart"/>
-      <w:r>
-        <w:t>Spatial</w:t>
-      </w:r>
-      <w:proofErr w:type="spellEnd"/>
-      <w:r>
-        <w:t xml:space="preserve"> </w:t>
-      </w:r>
-      <w:proofErr w:type="spellStart"/>
-      <w:r>
-        <w:t>Points</w:t>
-      </w:r>
-      <w:proofErr w:type="spellEnd"/>
-      <w:r>
-        <w:t xml:space="preserve"> </w:t>
-      </w:r>
-      <w:proofErr w:type="spellStart"/>
-      <w:r>
-        <w:t>Patterns</w:t>
-      </w:r>
-      <w:proofErr w:type="spellEnd"/>
-      <w:r>
-        <w:t xml:space="preserve">: </w:t>
-      </w:r>
-      <w:proofErr w:type="spellStart"/>
-      <w:r>
-        <w:t>Methodology</w:t>
-      </w:r>
-      <w:proofErr w:type="spellEnd"/>
-      <w:r>
-        <w:t xml:space="preserve"> and Applications with R’: </w:t>
-      </w:r>
-      <w:r>
-        <w:br/>
-      </w:r>
-      <w:r>
-        <w:br/>
-      </w:r>
+      <w:r>
+        <w:t xml:space="preserve"> teoretycznego</w:t>
+      </w:r>
+    </w:p>
+    <w:p>
       <w:r>
         <w:rPr>
           <w:noProof/>
         </w:rPr>
         <w:drawing>
-          <wp:inline distT="0" distB="0" distL="0" distR="0" wp14:anchorId="5954867D" wp14:editId="04938FEE">
-            <wp:extent cx="5760720" cy="532765"/>
-            <wp:effectExtent l="0" t="0" r="0" b="635"/>
-            <wp:docPr id="3" name="Obraz 3"/>
+          <wp:inline distT="0" distB="0" distL="0" distR="0" wp14:anchorId="39EACEB7" wp14:editId="4D855125">
+            <wp:extent cx="5760720" cy="2496710"/>
+            <wp:effectExtent l="0" t="0" r="0" b="0"/>
+            <wp:docPr id="9" name="Obraz 9"/>
             <wp:cNvGraphicFramePr>
               <a:graphicFrameLocks xmlns:a="http://schemas.openxmlformats.org/drawingml/2006/main" noChangeAspect="1"/>
             </wp:cNvGraphicFramePr>
@@ -1696,6 +1873,272 @@
                   <pic:spPr>
                     <a:xfrm>
                       <a:off x="0" y="0"/>
+                      <a:ext cx="5768597" cy="2500124"/>
+                    </a:xfrm>
+                    <a:prstGeom prst="rect">
+                      <a:avLst/>
+                    </a:prstGeom>
+                  </pic:spPr>
+                </pic:pic>
+              </a:graphicData>
+            </a:graphic>
+          </wp:inline>
+        </w:drawing>
+      </w:r>
+    </w:p>
+    <w:p/>
+    <w:p>
+      <w:r>
+        <w:t xml:space="preserve">Wynik </w:t>
+      </w:r>
+      <w:proofErr w:type="spellStart"/>
+      <w:r>
+        <w:t>krigingu</w:t>
+      </w:r>
+      <w:proofErr w:type="spellEnd"/>
+    </w:p>
+    <w:p>
+      <w:r>
+        <w:rPr>
+          <w:noProof/>
+        </w:rPr>
+        <w:drawing>
+          <wp:inline distT="0" distB="0" distL="0" distR="0" wp14:anchorId="3A7CA6B3" wp14:editId="479045EE">
+            <wp:extent cx="5760720" cy="3140766"/>
+            <wp:effectExtent l="0" t="0" r="0" b="2540"/>
+            <wp:docPr id="10" name="Obraz 10"/>
+            <wp:cNvGraphicFramePr>
+              <a:graphicFrameLocks xmlns:a="http://schemas.openxmlformats.org/drawingml/2006/main" noChangeAspect="1"/>
+            </wp:cNvGraphicFramePr>
+            <a:graphic xmlns:a="http://schemas.openxmlformats.org/drawingml/2006/main">
+              <a:graphicData uri="http://schemas.openxmlformats.org/drawingml/2006/picture">
+                <pic:pic xmlns:pic="http://schemas.openxmlformats.org/drawingml/2006/picture">
+                  <pic:nvPicPr>
+                    <pic:cNvPr id="1" name=""/>
+                    <pic:cNvPicPr/>
+                  </pic:nvPicPr>
+                  <pic:blipFill>
+                    <a:blip r:embed="rId10"/>
+                    <a:stretch>
+                      <a:fillRect/>
+                    </a:stretch>
+                  </pic:blipFill>
+                  <pic:spPr>
+                    <a:xfrm>
+                      <a:off x="0" y="0"/>
+                      <a:ext cx="5769843" cy="3145740"/>
+                    </a:xfrm>
+                    <a:prstGeom prst="rect">
+                      <a:avLst/>
+                    </a:prstGeom>
+                  </pic:spPr>
+                </pic:pic>
+              </a:graphicData>
+            </a:graphic>
+          </wp:inline>
+        </w:drawing>
+      </w:r>
+    </w:p>
+    <w:p/>
+    <w:p>
+      <w:pPr>
+        <w:rPr>
+          <w:b/>
+        </w:rPr>
+      </w:pPr>
+      <w:r>
+        <w:rPr>
+          <w:b/>
+        </w:rPr>
+        <w:t>Wnioski</w:t>
+      </w:r>
+    </w:p>
+    <w:p>
+      <w:r>
+        <w:t>TODO</w:t>
+      </w:r>
+    </w:p>
+    <w:p/>
+    <w:p/>
+    <w:p/>
+    <w:p/>
+    <w:p/>
+    <w:p/>
+    <w:p/>
+    <w:p/>
+    <w:p/>
+    <w:p/>
+    <w:p>
+      <w:bookmarkStart w:id="0" w:name="_GoBack"/>
+      <w:bookmarkEnd w:id="0"/>
+    </w:p>
+    <w:p>
+      <w:r>
+        <w:t>####################################################</w:t>
+      </w:r>
+    </w:p>
+    <w:p>
+      <w:r>
+        <w:br/>
+      </w:r>
+      <w:r>
+        <w:rPr>
+          <w:b/>
+        </w:rPr>
+        <w:t>Uwagi</w:t>
+      </w:r>
+      <w:r>
+        <w:rPr>
+          <w:b/>
+        </w:rPr>
+        <w:t xml:space="preserve"> – do </w:t>
+      </w:r>
+      <w:proofErr w:type="spellStart"/>
+      <w:r>
+        <w:rPr>
+          <w:b/>
+        </w:rPr>
+        <w:t>rozkminy</w:t>
+      </w:r>
+      <w:proofErr w:type="spellEnd"/>
+    </w:p>
+    <w:p>
+      <w:pPr>
+        <w:rPr>
+          <w:b/>
+        </w:rPr>
+      </w:pPr>
+    </w:p>
+    <w:p>
+      <w:r>
+        <w:rPr>
+          <w:b/>
+        </w:rPr>
+        <w:t xml:space="preserve">Funkcje K,L,G z pakietu </w:t>
+      </w:r>
+      <w:proofErr w:type="spellStart"/>
+      <w:r>
+        <w:rPr>
+          <w:b/>
+        </w:rPr>
+        <w:t>spatstat</w:t>
+      </w:r>
+      <w:proofErr w:type="spellEnd"/>
+    </w:p>
+    <w:p/>
+    <w:p>
+      <w:r>
+        <w:t xml:space="preserve">Powyższe funkcje służą do stwierdzenia czy wprowadzone dane(w postaci punktów o współrzędnych </w:t>
+      </w:r>
+      <w:proofErr w:type="spellStart"/>
+      <w:r>
+        <w:t>x,y</w:t>
+      </w:r>
+      <w:proofErr w:type="spellEnd"/>
+      <w:r>
+        <w:t>) w jakiś sposób się grupują(</w:t>
+      </w:r>
+      <w:proofErr w:type="spellStart"/>
+      <w:r>
+        <w:t>klastrowanie</w:t>
+      </w:r>
+      <w:proofErr w:type="spellEnd"/>
+      <w:r>
+        <w:t xml:space="preserve">) lub takie związki nie zachodzą. </w:t>
+      </w:r>
+    </w:p>
+    <w:p/>
+    <w:p>
+      <w:r>
+        <w:t xml:space="preserve">Str. 92 </w:t>
+      </w:r>
+      <w:hyperlink r:id="rId11" w:history="1">
+        <w:r>
+          <w:rPr>
+            <w:rStyle w:val="Hipercze"/>
+          </w:rPr>
+          <w:t>https://training.fws.gov/courses/references/tutorials/geospatial/CSP7304/documents/PointPatterTutorial.pdf</w:t>
+        </w:r>
+      </w:hyperlink>
+      <w:r>
+        <w:br/>
+      </w:r>
+      <w:r>
+        <w:br/>
+        <w:t xml:space="preserve">U nas nie widzę dla tego zastosowania, ponieważ jedynymi współrzędnymi jakimi można określić położenie jest długość / szerokość. 1) jest podana w stopniach co już utrudnia przełożenie na liczenie odległości 2) dla nas zbędna jest informacja czy punkty gdzie znajdował się statek tworzą / nie tworzą klastrów </w:t>
+      </w:r>
+    </w:p>
+    <w:p/>
+    <w:p>
+      <w:r>
+        <w:t>Kolejną przesłanką że powyższe funkcje nie mają zastosowania do naszych danych jest wpis z książki: ‘</w:t>
+      </w:r>
+      <w:proofErr w:type="spellStart"/>
+      <w:r>
+        <w:t>Spatial</w:t>
+      </w:r>
+      <w:proofErr w:type="spellEnd"/>
+      <w:r>
+        <w:t xml:space="preserve"> </w:t>
+      </w:r>
+      <w:proofErr w:type="spellStart"/>
+      <w:r>
+        <w:t>Points</w:t>
+      </w:r>
+      <w:proofErr w:type="spellEnd"/>
+      <w:r>
+        <w:t xml:space="preserve"> </w:t>
+      </w:r>
+      <w:proofErr w:type="spellStart"/>
+      <w:r>
+        <w:t>Patterns</w:t>
+      </w:r>
+      <w:proofErr w:type="spellEnd"/>
+      <w:r>
+        <w:t xml:space="preserve">: </w:t>
+      </w:r>
+      <w:proofErr w:type="spellStart"/>
+      <w:r>
+        <w:t>Methodology</w:t>
+      </w:r>
+      <w:proofErr w:type="spellEnd"/>
+      <w:r>
+        <w:t xml:space="preserve"> and Applications with R’: </w:t>
+      </w:r>
+      <w:r>
+        <w:br/>
+      </w:r>
+      <w:r>
+        <w:br/>
+      </w:r>
+      <w:r>
+        <w:rPr>
+          <w:noProof/>
+        </w:rPr>
+        <w:drawing>
+          <wp:inline distT="0" distB="0" distL="0" distR="0" wp14:anchorId="5954867D" wp14:editId="04938FEE">
+            <wp:extent cx="5760720" cy="532765"/>
+            <wp:effectExtent l="0" t="0" r="0" b="635"/>
+            <wp:docPr id="3" name="Obraz 3"/>
+            <wp:cNvGraphicFramePr>
+              <a:graphicFrameLocks xmlns:a="http://schemas.openxmlformats.org/drawingml/2006/main" noChangeAspect="1"/>
+            </wp:cNvGraphicFramePr>
+            <a:graphic xmlns:a="http://schemas.openxmlformats.org/drawingml/2006/main">
+              <a:graphicData uri="http://schemas.openxmlformats.org/drawingml/2006/picture">
+                <pic:pic xmlns:pic="http://schemas.openxmlformats.org/drawingml/2006/picture">
+                  <pic:nvPicPr>
+                    <pic:cNvPr id="1" name=""/>
+                    <pic:cNvPicPr/>
+                  </pic:nvPicPr>
+                  <pic:blipFill>
+                    <a:blip r:embed="rId12"/>
+                    <a:stretch>
+                      <a:fillRect/>
+                    </a:stretch>
+                  </pic:blipFill>
+                  <pic:spPr>
+                    <a:xfrm>
+                      <a:off x="0" y="0"/>
                       <a:ext cx="5760720" cy="532765"/>
                     </a:xfrm>
                     <a:prstGeom prst="rect">
@@ -1728,7 +2171,7 @@
       <w:r>
         <w:br/>
       </w:r>
-      <w:hyperlink r:id="rId10" w:history="1">
+      <w:hyperlink r:id="rId13" w:history="1">
         <w:r>
           <w:rPr>
             <w:rStyle w:val="Hipercze"/>
@@ -1788,7 +2231,7 @@
                     <pic:cNvPicPr/>
                   </pic:nvPicPr>
                   <pic:blipFill>
-                    <a:blip r:embed="rId11"/>
+                    <a:blip r:embed="rId14"/>
                     <a:stretch>
                       <a:fillRect/>
                     </a:stretch>
@@ -1978,6 +2421,68 @@
       </w:r>
     </w:p>
     <w:p/>
+    <w:p/>
+    <w:p/>
+    <w:p/>
+    <w:p>
+      <w:pPr>
+        <w:pStyle w:val="Nagwek"/>
+        <w:tabs>
+          <w:tab w:val="left" w:pos="708"/>
+        </w:tabs>
+        <w:spacing w:after="120"/>
+        <w:rPr>
+          <w:b/>
+          <w:sz w:val="32"/>
+          <w:szCs w:val="32"/>
+        </w:rPr>
+      </w:pPr>
+      <w:r>
+        <w:rPr>
+          <w:b/>
+          <w:sz w:val="32"/>
+          <w:szCs w:val="32"/>
+        </w:rPr>
+        <w:t>6</w:t>
+      </w:r>
+      <w:r>
+        <w:rPr>
+          <w:b/>
+          <w:sz w:val="32"/>
+          <w:szCs w:val="32"/>
+        </w:rPr>
+        <w:t xml:space="preserve">. </w:t>
+      </w:r>
+      <w:r>
+        <w:rPr>
+          <w:b/>
+          <w:sz w:val="32"/>
+          <w:szCs w:val="32"/>
+        </w:rPr>
+        <w:t>Literatura</w:t>
+      </w:r>
+    </w:p>
+    <w:p>
+      <w:pPr>
+        <w:pStyle w:val="Nagwek"/>
+        <w:tabs>
+          <w:tab w:val="left" w:pos="708"/>
+        </w:tabs>
+        <w:spacing w:after="120"/>
+      </w:pPr>
+      <w:r>
+        <w:t xml:space="preserve">1) </w:t>
+      </w:r>
+      <w:hyperlink r:id="rId15" w:history="1">
+        <w:r>
+          <w:rPr>
+            <w:rStyle w:val="Hipercze"/>
+          </w:rPr>
+          <w:t>http://webcache.googleusercontent.com/search?q=cache:pE0k1gxwchcJ:www.au.poznan.pl/~rwal/ochrona_gis_pliki/wyklad_9.ppsx+&amp;cd=2&amp;hl=pl&amp;ct=clnk&amp;gl=pl</w:t>
+        </w:r>
+      </w:hyperlink>
+    </w:p>
+    <w:p/>
     <w:sectPr>
       <w:pgSz w:w="11906" w:h="16838"/>
       <w:pgMar w:top="1417" w:right="1417" w:bottom="1417" w:left="1417" w:header="708" w:footer="708" w:gutter="0"/>
@@ -1991,6 +2496,184 @@
 <file path=word/numbering.xml><?xml version="1.0" encoding="utf-8"?>
 <w:numbering xmlns:wpc="http://schemas.microsoft.com/office/word/2010/wordprocessingCanvas" xmlns:cx="http://schemas.microsoft.com/office/drawing/2014/chartex" xmlns:cx1="http://schemas.microsoft.com/office/drawing/2015/9/8/chartex" xmlns:cx2="http://schemas.microsoft.com/office/drawing/2015/10/21/chartex" xmlns:cx3="http://schemas.microsoft.com/office/drawing/2016/5/9/chartex" xmlns:cx4="http://schemas.microsoft.com/office/drawing/2016/5/10/chartex" xmlns:cx5="http://schemas.microsoft.com/office/drawing/2016/5/11/chartex" xmlns:cx6="http://schemas.microsoft.com/office/drawing/2016/5/12/chartex" xmlns:cx7="http://schemas.microsoft.com/office/drawing/2016/5/13/chartex" xmlns:cx8="http://schemas.microsoft.com/office/drawing/2016/5/14/chartex" xmlns:mc="http://schemas.openxmlformats.org/markup-compatibility/2006" xmlns:aink="http://schemas.microsoft.com/office/drawing/2016/ink" xmlns:am3d="http://schemas.microsoft.com/office/drawing/2017/model3d" xmlns:o="urn:schemas-microsoft-com:office:office" xmlns:r="http://schemas.openxmlformats.org/officeDocument/2006/relationships" xmlns:m="http://schemas.openxmlformats.org/officeDocument/2006/math" xmlns:v="urn:schemas-microsoft-com:vml" xmlns:wp14="http://schemas.microsoft.com/office/word/2010/wordprocessingDrawing" xmlns:wp="http://schemas.openxmlformats.org/drawingml/2006/wordprocessingDrawing" xmlns:w10="urn:schemas-microsoft-com:office:word" xmlns:w="http://schemas.openxmlformats.org/wordprocessingml/2006/main" xmlns:w14="http://schemas.microsoft.com/office/word/2010/wordml" xmlns:w15="http://schemas.microsoft.com/office/word/2012/wordml" xmlns:w16cid="http://schemas.microsoft.com/office/word/2016/wordml/cid" xmlns:w16se="http://schemas.microsoft.com/office/word/2015/wordml/symex" xmlns:wpg="http://schemas.microsoft.com/office/word/2010/wordprocessingGroup" xmlns:wpi="http://schemas.microsoft.com/office/word/2010/wordprocessingInk" xmlns:wne="http://schemas.microsoft.com/office/word/2006/wordml" xmlns:wps="http://schemas.microsoft.com/office/word/2010/wordprocessingShape" mc:Ignorable="w14 w15 w16se w16cid wp14">
   <w:abstractNum w:abstractNumId="0" w15:restartNumberingAfterBreak="0">
+    <w:nsid w:val="0C496E6A"/>
+    <w:multiLevelType w:val="hybridMultilevel"/>
+    <w:tmpl w:val="73585E2E"/>
+    <w:lvl w:ilvl="0" w:tplc="04150011">
+      <w:start w:val="1"/>
+      <w:numFmt w:val="decimal"/>
+      <w:lvlText w:val="%1)"/>
+      <w:lvlJc w:val="left"/>
+      <w:pPr>
+        <w:ind w:left="720" w:hanging="360"/>
+      </w:pPr>
+      <w:rPr>
+        <w:rFonts w:hint="default"/>
+      </w:rPr>
+    </w:lvl>
+    <w:lvl w:ilvl="1" w:tplc="04150019" w:tentative="1">
+      <w:start w:val="1"/>
+      <w:numFmt w:val="lowerLetter"/>
+      <w:lvlText w:val="%2."/>
+      <w:lvlJc w:val="left"/>
+      <w:pPr>
+        <w:ind w:left="1440" w:hanging="360"/>
+      </w:pPr>
+    </w:lvl>
+    <w:lvl w:ilvl="2" w:tplc="0415001B" w:tentative="1">
+      <w:start w:val="1"/>
+      <w:numFmt w:val="lowerRoman"/>
+      <w:lvlText w:val="%3."/>
+      <w:lvlJc w:val="right"/>
+      <w:pPr>
+        <w:ind w:left="2160" w:hanging="180"/>
+      </w:pPr>
+    </w:lvl>
+    <w:lvl w:ilvl="3" w:tplc="0415000F" w:tentative="1">
+      <w:start w:val="1"/>
+      <w:numFmt w:val="decimal"/>
+      <w:lvlText w:val="%4."/>
+      <w:lvlJc w:val="left"/>
+      <w:pPr>
+        <w:ind w:left="2880" w:hanging="360"/>
+      </w:pPr>
+    </w:lvl>
+    <w:lvl w:ilvl="4" w:tplc="04150019" w:tentative="1">
+      <w:start w:val="1"/>
+      <w:numFmt w:val="lowerLetter"/>
+      <w:lvlText w:val="%5."/>
+      <w:lvlJc w:val="left"/>
+      <w:pPr>
+        <w:ind w:left="3600" w:hanging="360"/>
+      </w:pPr>
+    </w:lvl>
+    <w:lvl w:ilvl="5" w:tplc="0415001B" w:tentative="1">
+      <w:start w:val="1"/>
+      <w:numFmt w:val="lowerRoman"/>
+      <w:lvlText w:val="%6."/>
+      <w:lvlJc w:val="right"/>
+      <w:pPr>
+        <w:ind w:left="4320" w:hanging="180"/>
+      </w:pPr>
+    </w:lvl>
+    <w:lvl w:ilvl="6" w:tplc="0415000F" w:tentative="1">
+      <w:start w:val="1"/>
+      <w:numFmt w:val="decimal"/>
+      <w:lvlText w:val="%7."/>
+      <w:lvlJc w:val="left"/>
+      <w:pPr>
+        <w:ind w:left="5040" w:hanging="360"/>
+      </w:pPr>
+    </w:lvl>
+    <w:lvl w:ilvl="7" w:tplc="04150019" w:tentative="1">
+      <w:start w:val="1"/>
+      <w:numFmt w:val="lowerLetter"/>
+      <w:lvlText w:val="%8."/>
+      <w:lvlJc w:val="left"/>
+      <w:pPr>
+        <w:ind w:left="5760" w:hanging="360"/>
+      </w:pPr>
+    </w:lvl>
+    <w:lvl w:ilvl="8" w:tplc="0415001B" w:tentative="1">
+      <w:start w:val="1"/>
+      <w:numFmt w:val="lowerRoman"/>
+      <w:lvlText w:val="%9."/>
+      <w:lvlJc w:val="right"/>
+      <w:pPr>
+        <w:ind w:left="6480" w:hanging="180"/>
+      </w:pPr>
+    </w:lvl>
+  </w:abstractNum>
+  <w:abstractNum w:abstractNumId="1" w15:restartNumberingAfterBreak="0">
+    <w:nsid w:val="112D2077"/>
+    <w:multiLevelType w:val="hybridMultilevel"/>
+    <w:tmpl w:val="E1FC29F4"/>
+    <w:lvl w:ilvl="0" w:tplc="04150011">
+      <w:start w:val="1"/>
+      <w:numFmt w:val="decimal"/>
+      <w:lvlText w:val="%1)"/>
+      <w:lvlJc w:val="left"/>
+      <w:pPr>
+        <w:ind w:left="720" w:hanging="360"/>
+      </w:pPr>
+      <w:rPr>
+        <w:rFonts w:hint="default"/>
+      </w:rPr>
+    </w:lvl>
+    <w:lvl w:ilvl="1" w:tplc="04150019" w:tentative="1">
+      <w:start w:val="1"/>
+      <w:numFmt w:val="lowerLetter"/>
+      <w:lvlText w:val="%2."/>
+      <w:lvlJc w:val="left"/>
+      <w:pPr>
+        <w:ind w:left="1440" w:hanging="360"/>
+      </w:pPr>
+    </w:lvl>
+    <w:lvl w:ilvl="2" w:tplc="0415001B" w:tentative="1">
+      <w:start w:val="1"/>
+      <w:numFmt w:val="lowerRoman"/>
+      <w:lvlText w:val="%3."/>
+      <w:lvlJc w:val="right"/>
+      <w:pPr>
+        <w:ind w:left="2160" w:hanging="180"/>
+      </w:pPr>
+    </w:lvl>
+    <w:lvl w:ilvl="3" w:tplc="0415000F" w:tentative="1">
+      <w:start w:val="1"/>
+      <w:numFmt w:val="decimal"/>
+      <w:lvlText w:val="%4."/>
+      <w:lvlJc w:val="left"/>
+      <w:pPr>
+        <w:ind w:left="2880" w:hanging="360"/>
+      </w:pPr>
+    </w:lvl>
+    <w:lvl w:ilvl="4" w:tplc="04150019" w:tentative="1">
+      <w:start w:val="1"/>
+      <w:numFmt w:val="lowerLetter"/>
+      <w:lvlText w:val="%5."/>
+      <w:lvlJc w:val="left"/>
+      <w:pPr>
+        <w:ind w:left="3600" w:hanging="360"/>
+      </w:pPr>
+    </w:lvl>
+    <w:lvl w:ilvl="5" w:tplc="0415001B" w:tentative="1">
+      <w:start w:val="1"/>
+      <w:numFmt w:val="lowerRoman"/>
+      <w:lvlText w:val="%6."/>
+      <w:lvlJc w:val="right"/>
+      <w:pPr>
+        <w:ind w:left="4320" w:hanging="180"/>
+      </w:pPr>
+    </w:lvl>
+    <w:lvl w:ilvl="6" w:tplc="0415000F" w:tentative="1">
+      <w:start w:val="1"/>
+      <w:numFmt w:val="decimal"/>
+      <w:lvlText w:val="%7."/>
+      <w:lvlJc w:val="left"/>
+      <w:pPr>
+        <w:ind w:left="5040" w:hanging="360"/>
+      </w:pPr>
+    </w:lvl>
+    <w:lvl w:ilvl="7" w:tplc="04150019" w:tentative="1">
+      <w:start w:val="1"/>
+      <w:numFmt w:val="lowerLetter"/>
+      <w:lvlText w:val="%8."/>
+      <w:lvlJc w:val="left"/>
+      <w:pPr>
+        <w:ind w:left="5760" w:hanging="360"/>
+      </w:pPr>
+    </w:lvl>
+    <w:lvl w:ilvl="8" w:tplc="0415001B" w:tentative="1">
+      <w:start w:val="1"/>
+      <w:numFmt w:val="lowerRoman"/>
+      <w:lvlText w:val="%9."/>
+      <w:lvlJc w:val="right"/>
+      <w:pPr>
+        <w:ind w:left="6480" w:hanging="180"/>
+      </w:pPr>
+    </w:lvl>
+  </w:abstractNum>
+  <w:abstractNum w:abstractNumId="2" w15:restartNumberingAfterBreak="0">
     <w:nsid w:val="145B2BAC"/>
     <w:multiLevelType w:val="hybridMultilevel"/>
     <w:tmpl w:val="33B4012E"/>
@@ -2103,7 +2786,209 @@
       </w:rPr>
     </w:lvl>
   </w:abstractNum>
-  <w:abstractNum w:abstractNumId="1" w15:restartNumberingAfterBreak="0">
+  <w:abstractNum w:abstractNumId="3" w15:restartNumberingAfterBreak="0">
+    <w:nsid w:val="2B5E7DC7"/>
+    <w:multiLevelType w:val="hybridMultilevel"/>
+    <w:tmpl w:val="E1FC29F4"/>
+    <w:lvl w:ilvl="0" w:tplc="04150011">
+      <w:start w:val="1"/>
+      <w:numFmt w:val="decimal"/>
+      <w:lvlText w:val="%1)"/>
+      <w:lvlJc w:val="left"/>
+      <w:pPr>
+        <w:ind w:left="720" w:hanging="360"/>
+      </w:pPr>
+      <w:rPr>
+        <w:rFonts w:hint="default"/>
+      </w:rPr>
+    </w:lvl>
+    <w:lvl w:ilvl="1" w:tplc="04150019" w:tentative="1">
+      <w:start w:val="1"/>
+      <w:numFmt w:val="lowerLetter"/>
+      <w:lvlText w:val="%2."/>
+      <w:lvlJc w:val="left"/>
+      <w:pPr>
+        <w:ind w:left="1440" w:hanging="360"/>
+      </w:pPr>
+    </w:lvl>
+    <w:lvl w:ilvl="2" w:tplc="0415001B" w:tentative="1">
+      <w:start w:val="1"/>
+      <w:numFmt w:val="lowerRoman"/>
+      <w:lvlText w:val="%3."/>
+      <w:lvlJc w:val="right"/>
+      <w:pPr>
+        <w:ind w:left="2160" w:hanging="180"/>
+      </w:pPr>
+    </w:lvl>
+    <w:lvl w:ilvl="3" w:tplc="0415000F" w:tentative="1">
+      <w:start w:val="1"/>
+      <w:numFmt w:val="decimal"/>
+      <w:lvlText w:val="%4."/>
+      <w:lvlJc w:val="left"/>
+      <w:pPr>
+        <w:ind w:left="2880" w:hanging="360"/>
+      </w:pPr>
+    </w:lvl>
+    <w:lvl w:ilvl="4" w:tplc="04150019" w:tentative="1">
+      <w:start w:val="1"/>
+      <w:numFmt w:val="lowerLetter"/>
+      <w:lvlText w:val="%5."/>
+      <w:lvlJc w:val="left"/>
+      <w:pPr>
+        <w:ind w:left="3600" w:hanging="360"/>
+      </w:pPr>
+    </w:lvl>
+    <w:lvl w:ilvl="5" w:tplc="0415001B" w:tentative="1">
+      <w:start w:val="1"/>
+      <w:numFmt w:val="lowerRoman"/>
+      <w:lvlText w:val="%6."/>
+      <w:lvlJc w:val="right"/>
+      <w:pPr>
+        <w:ind w:left="4320" w:hanging="180"/>
+      </w:pPr>
+    </w:lvl>
+    <w:lvl w:ilvl="6" w:tplc="0415000F" w:tentative="1">
+      <w:start w:val="1"/>
+      <w:numFmt w:val="decimal"/>
+      <w:lvlText w:val="%7."/>
+      <w:lvlJc w:val="left"/>
+      <w:pPr>
+        <w:ind w:left="5040" w:hanging="360"/>
+      </w:pPr>
+    </w:lvl>
+    <w:lvl w:ilvl="7" w:tplc="04150019" w:tentative="1">
+      <w:start w:val="1"/>
+      <w:numFmt w:val="lowerLetter"/>
+      <w:lvlText w:val="%8."/>
+      <w:lvlJc w:val="left"/>
+      <w:pPr>
+        <w:ind w:left="5760" w:hanging="360"/>
+      </w:pPr>
+    </w:lvl>
+    <w:lvl w:ilvl="8" w:tplc="0415001B" w:tentative="1">
+      <w:start w:val="1"/>
+      <w:numFmt w:val="lowerRoman"/>
+      <w:lvlText w:val="%9."/>
+      <w:lvlJc w:val="right"/>
+      <w:pPr>
+        <w:ind w:left="6480" w:hanging="180"/>
+      </w:pPr>
+    </w:lvl>
+  </w:abstractNum>
+  <w:abstractNum w:abstractNumId="4" w15:restartNumberingAfterBreak="0">
+    <w:nsid w:val="4CF47DBA"/>
+    <w:multiLevelType w:val="hybridMultilevel"/>
+    <w:tmpl w:val="3D903726"/>
+    <w:lvl w:ilvl="0" w:tplc="04150001">
+      <w:start w:val="1"/>
+      <w:numFmt w:val="bullet"/>
+      <w:lvlText w:val=""/>
+      <w:lvlJc w:val="left"/>
+      <w:pPr>
+        <w:ind w:left="720" w:hanging="360"/>
+      </w:pPr>
+      <w:rPr>
+        <w:rFonts w:ascii="Symbol" w:hAnsi="Symbol" w:hint="default"/>
+      </w:rPr>
+    </w:lvl>
+    <w:lvl w:ilvl="1" w:tplc="04150003" w:tentative="1">
+      <w:start w:val="1"/>
+      <w:numFmt w:val="bullet"/>
+      <w:lvlText w:val="o"/>
+      <w:lvlJc w:val="left"/>
+      <w:pPr>
+        <w:ind w:left="1440" w:hanging="360"/>
+      </w:pPr>
+      <w:rPr>
+        <w:rFonts w:ascii="Courier New" w:hAnsi="Courier New" w:cs="Courier New" w:hint="default"/>
+      </w:rPr>
+    </w:lvl>
+    <w:lvl w:ilvl="2" w:tplc="04150005" w:tentative="1">
+      <w:start w:val="1"/>
+      <w:numFmt w:val="bullet"/>
+      <w:lvlText w:val=""/>
+      <w:lvlJc w:val="left"/>
+      <w:pPr>
+        <w:ind w:left="2160" w:hanging="360"/>
+      </w:pPr>
+      <w:rPr>
+        <w:rFonts w:ascii="Wingdings" w:hAnsi="Wingdings" w:hint="default"/>
+      </w:rPr>
+    </w:lvl>
+    <w:lvl w:ilvl="3" w:tplc="04150001" w:tentative="1">
+      <w:start w:val="1"/>
+      <w:numFmt w:val="bullet"/>
+      <w:lvlText w:val=""/>
+      <w:lvlJc w:val="left"/>
+      <w:pPr>
+        <w:ind w:left="2880" w:hanging="360"/>
+      </w:pPr>
+      <w:rPr>
+        <w:rFonts w:ascii="Symbol" w:hAnsi="Symbol" w:hint="default"/>
+      </w:rPr>
+    </w:lvl>
+    <w:lvl w:ilvl="4" w:tplc="04150003" w:tentative="1">
+      <w:start w:val="1"/>
+      <w:numFmt w:val="bullet"/>
+      <w:lvlText w:val="o"/>
+      <w:lvlJc w:val="left"/>
+      <w:pPr>
+        <w:ind w:left="3600" w:hanging="360"/>
+      </w:pPr>
+      <w:rPr>
+        <w:rFonts w:ascii="Courier New" w:hAnsi="Courier New" w:cs="Courier New" w:hint="default"/>
+      </w:rPr>
+    </w:lvl>
+    <w:lvl w:ilvl="5" w:tplc="04150005" w:tentative="1">
+      <w:start w:val="1"/>
+      <w:numFmt w:val="bullet"/>
+      <w:lvlText w:val=""/>
+      <w:lvlJc w:val="left"/>
+      <w:pPr>
+        <w:ind w:left="4320" w:hanging="360"/>
+      </w:pPr>
+      <w:rPr>
+        <w:rFonts w:ascii="Wingdings" w:hAnsi="Wingdings" w:hint="default"/>
+      </w:rPr>
+    </w:lvl>
+    <w:lvl w:ilvl="6" w:tplc="04150001" w:tentative="1">
+      <w:start w:val="1"/>
+      <w:numFmt w:val="bullet"/>
+      <w:lvlText w:val=""/>
+      <w:lvlJc w:val="left"/>
+      <w:pPr>
+        <w:ind w:left="5040" w:hanging="360"/>
+      </w:pPr>
+      <w:rPr>
+        <w:rFonts w:ascii="Symbol" w:hAnsi="Symbol" w:hint="default"/>
+      </w:rPr>
+    </w:lvl>
+    <w:lvl w:ilvl="7" w:tplc="04150003" w:tentative="1">
+      <w:start w:val="1"/>
+      <w:numFmt w:val="bullet"/>
+      <w:lvlText w:val="o"/>
+      <w:lvlJc w:val="left"/>
+      <w:pPr>
+        <w:ind w:left="5760" w:hanging="360"/>
+      </w:pPr>
+      <w:rPr>
+        <w:rFonts w:ascii="Courier New" w:hAnsi="Courier New" w:cs="Courier New" w:hint="default"/>
+      </w:rPr>
+    </w:lvl>
+    <w:lvl w:ilvl="8" w:tplc="04150005" w:tentative="1">
+      <w:start w:val="1"/>
+      <w:numFmt w:val="bullet"/>
+      <w:lvlText w:val=""/>
+      <w:lvlJc w:val="left"/>
+      <w:pPr>
+        <w:ind w:left="6480" w:hanging="360"/>
+      </w:pPr>
+      <w:rPr>
+        <w:rFonts w:ascii="Wingdings" w:hAnsi="Wingdings" w:hint="default"/>
+      </w:rPr>
+    </w:lvl>
+  </w:abstractNum>
+  <w:abstractNum w:abstractNumId="5" w15:restartNumberingAfterBreak="0">
     <w:nsid w:val="57EB0F77"/>
     <w:multiLevelType w:val="hybridMultilevel"/>
     <w:tmpl w:val="E2C6567A"/>
@@ -2216,7 +3101,7 @@
       </w:rPr>
     </w:lvl>
   </w:abstractNum>
-  <w:abstractNum w:abstractNumId="2" w15:restartNumberingAfterBreak="0">
+  <w:abstractNum w:abstractNumId="6" w15:restartNumberingAfterBreak="0">
     <w:nsid w:val="6C1F2BE9"/>
     <w:multiLevelType w:val="hybridMultilevel"/>
     <w:tmpl w:val="9C5E6AD4"/>
@@ -2329,7 +3214,7 @@
       </w:rPr>
     </w:lvl>
   </w:abstractNum>
-  <w:abstractNum w:abstractNumId="3" w15:restartNumberingAfterBreak="0">
+  <w:abstractNum w:abstractNumId="7" w15:restartNumberingAfterBreak="0">
     <w:nsid w:val="736E0D24"/>
     <w:multiLevelType w:val="hybridMultilevel"/>
     <w:tmpl w:val="94FAD67A"/>
@@ -2442,7 +3327,7 @@
       </w:rPr>
     </w:lvl>
   </w:abstractNum>
-  <w:abstractNum w:abstractNumId="4" w15:restartNumberingAfterBreak="0">
+  <w:abstractNum w:abstractNumId="8" w15:restartNumberingAfterBreak="0">
     <w:nsid w:val="7AAC5E82"/>
     <w:multiLevelType w:val="hybridMultilevel"/>
     <w:tmpl w:val="EEFCF7C6"/>
@@ -2556,19 +3441,31 @@
     </w:lvl>
   </w:abstractNum>
   <w:num w:numId="1">
-    <w:abstractNumId w:val="1"/>
+    <w:abstractNumId w:val="5"/>
   </w:num>
   <w:num w:numId="2">
+    <w:abstractNumId w:val="2"/>
+  </w:num>
+  <w:num w:numId="3">
+    <w:abstractNumId w:val="6"/>
+  </w:num>
+  <w:num w:numId="4">
+    <w:abstractNumId w:val="7"/>
+  </w:num>
+  <w:num w:numId="5">
+    <w:abstractNumId w:val="8"/>
+  </w:num>
+  <w:num w:numId="6">
+    <w:abstractNumId w:val="4"/>
+  </w:num>
+  <w:num w:numId="7">
     <w:abstractNumId w:val="0"/>
   </w:num>
-  <w:num w:numId="3">
-    <w:abstractNumId w:val="2"/>
-  </w:num>
-  <w:num w:numId="4">
+  <w:num w:numId="8">
     <w:abstractNumId w:val="3"/>
   </w:num>
-  <w:num w:numId="5">
-    <w:abstractNumId w:val="4"/>
+  <w:num w:numId="9">
+    <w:abstractNumId w:val="1"/>
   </w:num>
 </w:numbering>
 </file>

</xml_diff>

<commit_message>
Update sprawozdanie.docx and function from fMultivar package
</commit_message>
<xml_diff>
--- a/sprawozdanie.docx
+++ b/sprawozdanie.docx
@@ -1,6 +1,6 @@
 
 <file path=word/document.xml><?xml version="1.0" encoding="utf-8"?>
-<w:document xmlns:wpc="http://schemas.microsoft.com/office/word/2010/wordprocessingCanvas" xmlns:cx="http://schemas.microsoft.com/office/drawing/2014/chartex" xmlns:cx1="http://schemas.microsoft.com/office/drawing/2015/9/8/chartex" xmlns:cx2="http://schemas.microsoft.com/office/drawing/2015/10/21/chartex" xmlns:cx3="http://schemas.microsoft.com/office/drawing/2016/5/9/chartex" xmlns:cx4="http://schemas.microsoft.com/office/drawing/2016/5/10/chartex" xmlns:cx5="http://schemas.microsoft.com/office/drawing/2016/5/11/chartex" xmlns:cx6="http://schemas.microsoft.com/office/drawing/2016/5/12/chartex" xmlns:cx7="http://schemas.microsoft.com/office/drawing/2016/5/13/chartex" xmlns:cx8="http://schemas.microsoft.com/office/drawing/2016/5/14/chartex" xmlns:mc="http://schemas.openxmlformats.org/markup-compatibility/2006" xmlns:aink="http://schemas.microsoft.com/office/drawing/2016/ink" xmlns:am3d="http://schemas.microsoft.com/office/drawing/2017/model3d" xmlns:o="urn:schemas-microsoft-com:office:office" xmlns:r="http://schemas.openxmlformats.org/officeDocument/2006/relationships" xmlns:m="http://schemas.openxmlformats.org/officeDocument/2006/math" xmlns:v="urn:schemas-microsoft-com:vml" xmlns:wp14="http://schemas.microsoft.com/office/word/2010/wordprocessingDrawing" xmlns:wp="http://schemas.openxmlformats.org/drawingml/2006/wordprocessingDrawing" xmlns:w10="urn:schemas-microsoft-com:office:word" xmlns:w="http://schemas.openxmlformats.org/wordprocessingml/2006/main" xmlns:w14="http://schemas.microsoft.com/office/word/2010/wordml" xmlns:w15="http://schemas.microsoft.com/office/word/2012/wordml" xmlns:w16cid="http://schemas.microsoft.com/office/word/2016/wordml/cid" xmlns:w16se="http://schemas.microsoft.com/office/word/2015/wordml/symex" xmlns:wpg="http://schemas.microsoft.com/office/word/2010/wordprocessingGroup" xmlns:wpi="http://schemas.microsoft.com/office/word/2010/wordprocessingInk" xmlns:wne="http://schemas.microsoft.com/office/word/2006/wordml" xmlns:wps="http://schemas.microsoft.com/office/word/2010/wordprocessingShape" mc:Ignorable="w14 w15 w16se w16cid wp14">
+<w:document xmlns:wpc="http://schemas.microsoft.com/office/word/2010/wordprocessingCanvas" xmlns:mc="http://schemas.openxmlformats.org/markup-compatibility/2006" xmlns:o="urn:schemas-microsoft-com:office:office" xmlns:r="http://schemas.openxmlformats.org/officeDocument/2006/relationships" xmlns:m="http://schemas.openxmlformats.org/officeDocument/2006/math" xmlns:v="urn:schemas-microsoft-com:vml" xmlns:wp14="http://schemas.microsoft.com/office/word/2010/wordprocessingDrawing" xmlns:wp="http://schemas.openxmlformats.org/drawingml/2006/wordprocessingDrawing" xmlns:w10="urn:schemas-microsoft-com:office:word" xmlns:w="http://schemas.openxmlformats.org/wordprocessingml/2006/main" xmlns:w14="http://schemas.microsoft.com/office/word/2010/wordml" xmlns:wpg="http://schemas.microsoft.com/office/word/2010/wordprocessingGroup" xmlns:wpi="http://schemas.microsoft.com/office/word/2010/wordprocessingInk" xmlns:wne="http://schemas.microsoft.com/office/word/2006/wordml" xmlns:wps="http://schemas.microsoft.com/office/word/2010/wordprocessingShape" mc:Ignorable="w14 wp14">
   <w:body>
     <w:p>
       <w:pPr>
@@ -978,6 +978,9 @@
       <w:r>
         <w:t xml:space="preserve">Po wykonaniu normalizacji zdecydowano się na wizualizację danych na mapie świata. </w:t>
       </w:r>
+      <w:r>
+        <w:t>Ze względu na bardzo dużą ilość zapisanych w bazie danych tras, poniżej przedstawiliśmy poglądowo trasy wszystkich statków oraz tras statków pochodzących z Holandii. Podobnie można zobrazować trasy dla poszczególnego statku wyodrębniając go z bazy po numerze identyfikacyjnym, trasy statków z danego zakresu czasowego itp.</w:t>
+      </w:r>
     </w:p>
     <w:p/>
     <w:p>
@@ -999,58 +1002,6 @@
             <wp:extent cx="5760720" cy="2832735"/>
             <wp:effectExtent l="0" t="0" r="0" b="5715"/>
             <wp:docPr id="1" name="Obraz 1"/>
-            <wp:cNvGraphicFramePr>
-              <a:graphicFrameLocks xmlns:a="http://schemas.openxmlformats.org/drawingml/2006/main" noChangeAspect="1"/>
-            </wp:cNvGraphicFramePr>
-            <a:graphic xmlns:a="http://schemas.openxmlformats.org/drawingml/2006/main">
-              <a:graphicData uri="http://schemas.openxmlformats.org/drawingml/2006/picture">
-                <pic:pic xmlns:pic="http://schemas.openxmlformats.org/drawingml/2006/picture">
-                  <pic:nvPicPr>
-                    <pic:cNvPr id="1" name=""/>
-                    <pic:cNvPicPr/>
-                  </pic:nvPicPr>
-                  <pic:blipFill>
-                    <a:blip r:embed="rId5"/>
-                    <a:stretch>
-                      <a:fillRect/>
-                    </a:stretch>
-                  </pic:blipFill>
-                  <pic:spPr>
-                    <a:xfrm>
-                      <a:off x="0" y="0"/>
-                      <a:ext cx="5760720" cy="2832735"/>
-                    </a:xfrm>
-                    <a:prstGeom prst="rect">
-                      <a:avLst/>
-                    </a:prstGeom>
-                  </pic:spPr>
-                </pic:pic>
-              </a:graphicData>
-            </a:graphic>
-          </wp:inline>
-        </w:drawing>
-      </w:r>
-    </w:p>
-    <w:p/>
-    <w:p>
-      <w:r>
-        <w:t xml:space="preserve">Przedstawienie tras oceanicznych dla statków z państwem macierzystym </w:t>
-      </w:r>
-      <w:r>
-        <w:t>Holandia</w:t>
-      </w:r>
-    </w:p>
-    <w:p/>
-    <w:p>
-      <w:r>
-        <w:rPr>
-          <w:noProof/>
-        </w:rPr>
-        <w:drawing>
-          <wp:inline distT="0" distB="0" distL="0" distR="0" wp14:anchorId="17E08D00" wp14:editId="4750E858">
-            <wp:extent cx="5760720" cy="2774950"/>
-            <wp:effectExtent l="0" t="0" r="0" b="6350"/>
-            <wp:docPr id="6" name="Obraz 6"/>
             <wp:cNvGraphicFramePr>
               <a:graphicFrameLocks xmlns:a="http://schemas.openxmlformats.org/drawingml/2006/main" noChangeAspect="1"/>
             </wp:cNvGraphicFramePr>
@@ -1070,6 +1021,59 @@
                   <pic:spPr>
                     <a:xfrm>
                       <a:off x="0" y="0"/>
+                      <a:ext cx="5760720" cy="2832735"/>
+                    </a:xfrm>
+                    <a:prstGeom prst="rect">
+                      <a:avLst/>
+                    </a:prstGeom>
+                  </pic:spPr>
+                </pic:pic>
+              </a:graphicData>
+            </a:graphic>
+          </wp:inline>
+        </w:drawing>
+      </w:r>
+    </w:p>
+    <w:p/>
+    <w:p>
+      <w:r>
+        <w:t xml:space="preserve">Przedstawienie tras oceanicznych dla statków z państwem macierzystym </w:t>
+      </w:r>
+      <w:r>
+        <w:t>Holandia</w:t>
+      </w:r>
+    </w:p>
+    <w:p/>
+    <w:p>
+      <w:r>
+        <w:rPr>
+          <w:noProof/>
+        </w:rPr>
+        <w:lastRenderedPageBreak/>
+        <w:drawing>
+          <wp:inline distT="0" distB="0" distL="0" distR="0" wp14:anchorId="17E08D00" wp14:editId="4750E858">
+            <wp:extent cx="5760720" cy="2774950"/>
+            <wp:effectExtent l="0" t="0" r="0" b="6350"/>
+            <wp:docPr id="6" name="Obraz 6"/>
+            <wp:cNvGraphicFramePr>
+              <a:graphicFrameLocks xmlns:a="http://schemas.openxmlformats.org/drawingml/2006/main" noChangeAspect="1"/>
+            </wp:cNvGraphicFramePr>
+            <a:graphic xmlns:a="http://schemas.openxmlformats.org/drawingml/2006/main">
+              <a:graphicData uri="http://schemas.openxmlformats.org/drawingml/2006/picture">
+                <pic:pic xmlns:pic="http://schemas.openxmlformats.org/drawingml/2006/picture">
+                  <pic:nvPicPr>
+                    <pic:cNvPr id="1" name=""/>
+                    <pic:cNvPicPr/>
+                  </pic:nvPicPr>
+                  <pic:blipFill>
+                    <a:blip r:embed="rId7"/>
+                    <a:stretch>
+                      <a:fillRect/>
+                    </a:stretch>
+                  </pic:blipFill>
+                  <pic:spPr>
+                    <a:xfrm>
+                      <a:off x="0" y="0"/>
                       <a:ext cx="5760720" cy="2774950"/>
                     </a:xfrm>
                     <a:prstGeom prst="rect">
@@ -1103,7 +1107,6 @@
           <w:sz w:val="32"/>
           <w:szCs w:val="32"/>
         </w:rPr>
-        <w:lastRenderedPageBreak/>
         <w:t>2</w:t>
       </w:r>
       <w:r>
@@ -1137,13 +1140,8 @@
         </w:numPr>
       </w:pPr>
       <w:r>
-        <w:t xml:space="preserve">Predykcja wartości siły wiatru - </w:t>
-      </w:r>
-      <w:proofErr w:type="spellStart"/>
-      <w:r>
-        <w:t>Kriging</w:t>
-      </w:r>
-      <w:proofErr w:type="spellEnd"/>
+        <w:t>Predykcja wartości siły wiatru - Kriging</w:t>
+      </w:r>
     </w:p>
     <w:p>
       <w:pPr>
@@ -1160,22 +1158,8 @@
         <w:rPr>
           <w:color w:val="FF0000"/>
         </w:rPr>
-        <w:t>Ex 2</w:t>
-      </w:r>
-      <w:r>
-        <w:rPr>
-          <w:color w:val="FF0000"/>
-        </w:rPr>
-        <w:t xml:space="preserve"> do uzupełnienia gdy będziemy wiedzieć jakie są </w:t>
-      </w:r>
-      <w:proofErr w:type="spellStart"/>
-      <w:r>
-        <w:rPr>
-          <w:color w:val="FF0000"/>
-        </w:rPr>
-        <w:t>exp</w:t>
-      </w:r>
-      <w:proofErr w:type="spellEnd"/>
+        <w:t>Reprezentacja danych za pomocą funkcji pochodzących z pakietu hexbin</w:t>
+      </w:r>
     </w:p>
     <w:p>
       <w:pPr>
@@ -1192,22 +1176,8 @@
         <w:rPr>
           <w:color w:val="FF0000"/>
         </w:rPr>
-        <w:t>Ex 3</w:t>
-      </w:r>
-      <w:r>
-        <w:rPr>
-          <w:color w:val="FF0000"/>
-        </w:rPr>
-        <w:t xml:space="preserve"> do uzupełnienia gdy będziemy wiedzieć jakie są </w:t>
-      </w:r>
-      <w:proofErr w:type="spellStart"/>
-      <w:r>
-        <w:rPr>
-          <w:color w:val="FF0000"/>
-        </w:rPr>
-        <w:t>exp</w:t>
-      </w:r>
-      <w:proofErr w:type="spellEnd"/>
+        <w:t>Reprezentacja danych za pomocą funkcji pochodzących z pakietu fMultivar</w:t>
+      </w:r>
     </w:p>
     <w:p>
       <w:pPr>
@@ -1230,16 +1200,8 @@
         <w:rPr>
           <w:color w:val="FF0000"/>
         </w:rPr>
-        <w:t xml:space="preserve"> do uzupełnienia gdy będziemy wiedzieć jakie są </w:t>
-      </w:r>
-      <w:proofErr w:type="spellStart"/>
-      <w:r>
-        <w:rPr>
-          <w:color w:val="FF0000"/>
-        </w:rPr>
-        <w:t>exp</w:t>
-      </w:r>
-      <w:proofErr w:type="spellEnd"/>
+        <w:t xml:space="preserve"> do uzupełnienia gdy będziemy wiedzieć jakie są exp</w:t>
+      </w:r>
     </w:p>
     <w:p/>
     <w:p>
@@ -1376,21 +1338,7 @@
         <w:rPr>
           <w:b/>
         </w:rPr>
-        <w:t xml:space="preserve">3.1 </w:t>
-      </w:r>
-      <w:proofErr w:type="spellStart"/>
-      <w:r>
-        <w:rPr>
-          <w:b/>
-        </w:rPr>
-        <w:t>Kriging</w:t>
-      </w:r>
-      <w:proofErr w:type="spellEnd"/>
-      <w:r>
-        <w:rPr>
-          <w:b/>
-        </w:rPr>
-        <w:t xml:space="preserve"> </w:t>
+        <w:t xml:space="preserve">3.1 Kriging </w:t>
       </w:r>
     </w:p>
     <w:p/>
@@ -1438,18 +1386,14 @@
     </w:p>
     <w:p>
       <w:r>
+        <w:lastRenderedPageBreak/>
         <w:t>W celu poznania rozkładu wybranej cechy na danym obszarze, należałoby poznać jej wartość w każdym punkcie tej przestrzeni – jest to niemożliwe. Do tego celu stosuje się metody interpolacji przestrzennej.</w:t>
       </w:r>
     </w:p>
     <w:p/>
     <w:p>
-      <w:proofErr w:type="spellStart"/>
-      <w:r>
-        <w:t>Kriging</w:t>
-      </w:r>
-      <w:proofErr w:type="spellEnd"/>
-      <w:r>
-        <w:t xml:space="preserve"> jest</w:t>
+      <w:r>
+        <w:t>Kriging jest</w:t>
       </w:r>
       <w:r>
         <w:t xml:space="preserve"> jedną z</w:t>
@@ -1464,72 +1408,16 @@
     <w:p/>
     <w:p>
       <w:r>
-        <w:t xml:space="preserve">Jednym z etapów stosowania metody </w:t>
-      </w:r>
-      <w:proofErr w:type="spellStart"/>
-      <w:r>
-        <w:t>Kriging’u</w:t>
-      </w:r>
-      <w:proofErr w:type="spellEnd"/>
-      <w:r>
-        <w:t xml:space="preserve"> jest obliczenie </w:t>
-      </w:r>
-      <w:proofErr w:type="spellStart"/>
-      <w:r>
-        <w:t>semiwariogramu</w:t>
-      </w:r>
-      <w:proofErr w:type="spellEnd"/>
-      <w:r>
-        <w:t xml:space="preserve"> empirycznego</w:t>
-      </w:r>
-      <w:r>
-        <w:t xml:space="preserve"> – narzędzie służące do estymacji i badania </w:t>
-      </w:r>
-      <w:proofErr w:type="spellStart"/>
-      <w:r>
-        <w:t>sruktury</w:t>
-      </w:r>
-      <w:proofErr w:type="spellEnd"/>
-      <w:r>
-        <w:t xml:space="preserve"> zmienności badanych zjawisk w geostatyce -</w:t>
-      </w:r>
-      <w:r>
-        <w:t xml:space="preserve"> tj. przybliżenie </w:t>
-      </w:r>
-      <w:proofErr w:type="spellStart"/>
-      <w:r>
-        <w:t>semiwariogramu</w:t>
-      </w:r>
-      <w:proofErr w:type="spellEnd"/>
-      <w:r>
-        <w:t xml:space="preserve"> teoretycznego na podstawie obserwacji punktów bazowych.</w:t>
-      </w:r>
-      <w:r>
-        <w:t xml:space="preserve"> Następnie do tak obliczonego </w:t>
-      </w:r>
-      <w:proofErr w:type="spellStart"/>
-      <w:r>
-        <w:t>semiwariogramu</w:t>
-      </w:r>
-      <w:proofErr w:type="spellEnd"/>
-      <w:r>
-        <w:t xml:space="preserve"> jest dopasowywany model </w:t>
-      </w:r>
-      <w:proofErr w:type="spellStart"/>
-      <w:r>
-        <w:t>semiwariogramu</w:t>
-      </w:r>
-      <w:proofErr w:type="spellEnd"/>
-      <w:r>
-        <w:t xml:space="preserve"> teoretycznego. Wyróżnia się cztery podstawowe typy </w:t>
-      </w:r>
-      <w:proofErr w:type="spellStart"/>
-      <w:r>
-        <w:t>semiwariogramów</w:t>
-      </w:r>
-      <w:proofErr w:type="spellEnd"/>
-      <w:r>
-        <w:t xml:space="preserve"> teoretycznych:</w:t>
+        <w:t>Jednym z etapów stosowania metody Kriging’u jest obliczenie semiwariogramu empirycznego</w:t>
+      </w:r>
+      <w:r>
+        <w:t xml:space="preserve"> – narzędzie służące do estymacji i badania sruktury zmienności badanych zjawisk w geostatyce -</w:t>
+      </w:r>
+      <w:r>
+        <w:t xml:space="preserve"> tj. przybliżenie semiwariogramu teoretycznego na podstawie obserwacji punktów bazowych.</w:t>
+      </w:r>
+      <w:r>
+        <w:t xml:space="preserve"> Następnie do tak obliczonego semiwariogramu jest dopasowywany model semiwariogramu teoretycznego. Wyróżnia się cztery podstawowe typy semiwariogramów teoretycznych:</w:t>
       </w:r>
     </w:p>
     <w:p>
@@ -1594,35 +1482,16 @@
     </w:p>
     <w:p>
       <w:r>
-        <w:lastRenderedPageBreak/>
         <w:t xml:space="preserve">Język R udostępnia pakiet </w:t>
       </w:r>
-      <w:proofErr w:type="spellStart"/>
       <w:r>
         <w:rPr>
           <w:b/>
         </w:rPr>
         <w:t>gstat</w:t>
       </w:r>
-      <w:proofErr w:type="spellEnd"/>
-      <w:r>
-        <w:t xml:space="preserve">, który oferuje szereg funkcji przestrzennych w tym </w:t>
-      </w:r>
-      <w:proofErr w:type="spellStart"/>
-      <w:r>
-        <w:t>kriging</w:t>
-      </w:r>
-      <w:proofErr w:type="spellEnd"/>
-      <w:r>
-        <w:t xml:space="preserve"> oraz generowanie </w:t>
-      </w:r>
-      <w:proofErr w:type="spellStart"/>
-      <w:r>
-        <w:t>semiwariogramów</w:t>
-      </w:r>
-      <w:proofErr w:type="spellEnd"/>
-      <w:r>
-        <w:t>. Poniżej przedstawiono dwa kluczowe elementy wymienionego pakietu.</w:t>
+      <w:r>
+        <w:t>, który oferuje szereg funkcji przestrzennych w tym kriging oraz generowanie semiwariogramów. Poniżej przedstawiono dwa kluczowe elementy wymienionego pakietu.</w:t>
       </w:r>
     </w:p>
     <w:p>
@@ -1634,15 +1503,7 @@
         </w:numPr>
       </w:pPr>
       <w:r>
-        <w:t xml:space="preserve">Dopasowanie </w:t>
-      </w:r>
-      <w:proofErr w:type="spellStart"/>
-      <w:r>
-        <w:t>wariogramu</w:t>
-      </w:r>
-      <w:proofErr w:type="spellEnd"/>
-      <w:r>
-        <w:t xml:space="preserve"> teoretycznego do empirycznego</w:t>
+        <w:t>Dopasowanie wariogramu teoretycznego do empirycznego</w:t>
       </w:r>
     </w:p>
     <w:p>
@@ -1697,112 +1558,39 @@
                       <wps:txbx>
                         <w:txbxContent>
                           <w:p>
-                            <w:proofErr w:type="spellStart"/>
                             <w:r>
-                              <w:t>fit.variogram</w:t>
-                            </w:r>
-                            <w:proofErr w:type="spellEnd"/>
-                            <w:r>
-                              <w:t>(</w:t>
-                            </w:r>
-                            <w:proofErr w:type="spellStart"/>
-                            <w:r>
-                              <w:t>lzn.vgmbob</w:t>
-                            </w:r>
-                            <w:proofErr w:type="spellEnd"/>
-                            <w:r>
-                              <w:t xml:space="preserve">, model = </w:t>
-                            </w:r>
-                            <w:proofErr w:type="spellStart"/>
-                            <w:r>
-                              <w:t>vgm</w:t>
-                            </w:r>
-                            <w:proofErr w:type="spellEnd"/>
-                            <w:r>
-                              <w:t>(</w:t>
-                            </w:r>
-                            <w:proofErr w:type="spellStart"/>
-                            <w:r>
-                              <w:t>psill</w:t>
-                            </w:r>
-                            <w:proofErr w:type="spellEnd"/>
-                            <w:r>
-                              <w:t xml:space="preserve"> = max(</w:t>
-                            </w:r>
-                            <w:proofErr w:type="spellStart"/>
-                            <w:r>
-                              <w:t>lzn.vgmbob$gamma</w:t>
-                            </w:r>
-                            <w:proofErr w:type="spellEnd"/>
-                            <w:r>
-                              <w:t>)*0.5,</w:t>
+                              <w:t>fit.variogram(lzn.vgmbob, model = vgm(psill = max(lzn.vgmbob$gamma)*0.5,</w:t>
                             </w:r>
                           </w:p>
                           <w:p>
                             <w:pPr>
                               <w:jc w:val="center"/>
+                              <w:rPr>
+                                <w:lang w:val="en-US"/>
+                              </w:rPr>
                             </w:pPr>
                             <w:r>
                               <w:t xml:space="preserve">                                                                  </w:t>
                             </w:r>
                             <w:r>
-                              <w:t>model = "</w:t>
-                            </w:r>
-                            <w:proofErr w:type="spellStart"/>
-                            <w:r>
-                              <w:t>Sph</w:t>
-                            </w:r>
-                            <w:proofErr w:type="spellEnd"/>
-                            <w:r>
-                              <w:t xml:space="preserve">", </w:t>
-                            </w:r>
-                            <w:proofErr w:type="spellStart"/>
-                            <w:r>
-                              <w:t>range</w:t>
-                            </w:r>
-                            <w:proofErr w:type="spellEnd"/>
-                            <w:r>
-                              <w:t xml:space="preserve"> = max(</w:t>
-                            </w:r>
-                            <w:proofErr w:type="spellStart"/>
-                            <w:r>
-                              <w:t>lzn.vgmbob$dist</w:t>
-                            </w:r>
-                            <w:proofErr w:type="spellEnd"/>
-                            <w:r>
-                              <w:t>)/2,</w:t>
+                              <w:rPr>
+                                <w:lang w:val="en-US"/>
+                              </w:rPr>
+                              <w:t>model = "Sph", range = max(lzn.vgmbob$dist)/2,</w:t>
                             </w:r>
                           </w:p>
                           <w:p>
                             <w:pPr>
                               <w:jc w:val="center"/>
+                              <w:rPr>
+                                <w:lang w:val="en-US"/>
+                              </w:rPr>
                             </w:pPr>
                             <w:r>
-                              <w:t xml:space="preserve">                                                   </w:t>
-                            </w:r>
-                            <w:proofErr w:type="spellStart"/>
-                            <w:r>
-                              <w:t>nugget</w:t>
-                            </w:r>
-                            <w:proofErr w:type="spellEnd"/>
-                            <w:r>
-                              <w:t xml:space="preserve"> = </w:t>
-                            </w:r>
-                            <w:proofErr w:type="spellStart"/>
-                            <w:r>
-                              <w:t>mean</w:t>
-                            </w:r>
-                            <w:proofErr w:type="spellEnd"/>
-                            <w:r>
-                              <w:t>(</w:t>
-                            </w:r>
-                            <w:proofErr w:type="spellStart"/>
-                            <w:r>
-                              <w:t>lzn.vgmbob$gamma</w:t>
-                            </w:r>
-                            <w:proofErr w:type="spellEnd"/>
-                            <w:r>
-                              <w:t>)/4))</w:t>
+                              <w:rPr>
+                                <w:lang w:val="en-US"/>
+                              </w:rPr>
+                              <w:t xml:space="preserve">                                                   nugget = mean(lzn.vgmbob$gamma)/4))</w:t>
                             </w:r>
                           </w:p>
                         </w:txbxContent>
@@ -1822,7 +1610,7 @@
               </wp:anchor>
             </w:drawing>
           </mc:Choice>
-          <mc:Fallback>
+          <mc:Fallback xmlns:w16se="http://schemas.microsoft.com/office/word/2015/wordml/symex" xmlns:w16cid="http://schemas.microsoft.com/office/word/2016/wordml/cid" xmlns:w15="http://schemas.microsoft.com/office/word/2012/wordml" xmlns:am3d="http://schemas.microsoft.com/office/drawing/2017/model3d" xmlns:aink="http://schemas.microsoft.com/office/drawing/2016/ink" xmlns:cx8="http://schemas.microsoft.com/office/drawing/2016/5/14/chartex" xmlns:cx7="http://schemas.microsoft.com/office/drawing/2016/5/13/chartex" xmlns:cx6="http://schemas.microsoft.com/office/drawing/2016/5/12/chartex" xmlns:cx5="http://schemas.microsoft.com/office/drawing/2016/5/11/chartex" xmlns:cx4="http://schemas.microsoft.com/office/drawing/2016/5/10/chartex" xmlns:cx3="http://schemas.microsoft.com/office/drawing/2016/5/9/chartex" xmlns:cx2="http://schemas.microsoft.com/office/drawing/2015/10/21/chartex" xmlns:cx1="http://schemas.microsoft.com/office/drawing/2015/9/8/chartex" xmlns:cx="http://schemas.microsoft.com/office/drawing/2014/chartex">
             <w:pict>
               <v:shapetype id="_x0000_t202" coordsize="21600,21600" o:spt="202" path="m,l,21600r21600,l21600,xe">
                 <v:stroke joinstyle="miter"/>
@@ -1966,28 +1754,18 @@
           <w:numId w:val="11"/>
         </w:numPr>
       </w:pPr>
-      <w:proofErr w:type="spellStart"/>
-      <w:r>
-        <w:t>psill</w:t>
-      </w:r>
-      <w:proofErr w:type="spellEnd"/>
+      <w:r>
+        <w:t xml:space="preserve">psill </w:t>
+      </w:r>
+      <w:r>
+        <w:t>–</w:t>
+      </w:r>
       <w:r>
         <w:t xml:space="preserve"> </w:t>
       </w:r>
       <w:r>
-        <w:t>–</w:t>
-      </w:r>
-      <w:r>
-        <w:t xml:space="preserve"> </w:t>
-      </w:r>
-      <w:r>
-        <w:t xml:space="preserve">wartość progowa, do której dąży </w:t>
-      </w:r>
-      <w:proofErr w:type="spellStart"/>
-      <w:r>
-        <w:t>semiwariogram</w:t>
-      </w:r>
-      <w:proofErr w:type="spellEnd"/>
+        <w:t>wartość progowa, do której dąży semiwariogram</w:t>
+      </w:r>
     </w:p>
     <w:p>
       <w:pPr>
@@ -2009,21 +1787,8 @@
           <w:numId w:val="11"/>
         </w:numPr>
       </w:pPr>
-      <w:proofErr w:type="spellStart"/>
-      <w:r>
-        <w:t>range</w:t>
-      </w:r>
-      <w:proofErr w:type="spellEnd"/>
-      <w:r>
-        <w:t xml:space="preserve"> – odległość między punktami bazowymi przy której </w:t>
-      </w:r>
-      <w:proofErr w:type="spellStart"/>
-      <w:r>
-        <w:t>semiwariogram</w:t>
-      </w:r>
-      <w:proofErr w:type="spellEnd"/>
-      <w:r>
-        <w:t xml:space="preserve"> osiąga 95% wartości progowej</w:t>
+      <w:r>
+        <w:t>range – odległość między punktami bazowymi przy której semiwariogram osiąga 95% wartości progowej</w:t>
       </w:r>
     </w:p>
     <w:p>
@@ -2034,13 +1799,8 @@
           <w:numId w:val="11"/>
         </w:numPr>
       </w:pPr>
-      <w:proofErr w:type="spellStart"/>
-      <w:r>
-        <w:t>nugget</w:t>
-      </w:r>
-      <w:proofErr w:type="spellEnd"/>
-      <w:r>
-        <w:t xml:space="preserve"> – kwadrat różnicy między obserwacjami leżącymi najbliżej siebie</w:t>
+      <w:r>
+        <w:t>nugget – kwadrat różnicy między obserwacjami leżącymi najbliżej siebie</w:t>
       </w:r>
       <w:r>
         <w:br/>
@@ -2055,13 +1815,8 @@
         </w:numPr>
       </w:pPr>
       <w:r>
-        <w:t xml:space="preserve">Obliczanie wyniku metody </w:t>
-      </w:r>
-      <w:proofErr w:type="spellStart"/>
-      <w:r>
-        <w:t>kriging</w:t>
-      </w:r>
-      <w:proofErr w:type="spellEnd"/>
+        <w:t>Obliczanie wyniku metody kriging</w:t>
+      </w:r>
     </w:p>
     <w:p>
       <w:r>
@@ -2118,37 +1873,8 @@
                             <w:pPr>
                               <w:jc w:val="center"/>
                             </w:pPr>
-                            <w:proofErr w:type="spellStart"/>
                             <w:r>
-                              <w:t>krige</w:t>
-                            </w:r>
-                            <w:proofErr w:type="spellEnd"/>
-                            <w:r>
-                              <w:t xml:space="preserve">(log(W)~1, </w:t>
-                            </w:r>
-                            <w:proofErr w:type="spellStart"/>
-                            <w:r>
-                              <w:t>bayOfBiscayTUni</w:t>
-                            </w:r>
-                            <w:proofErr w:type="spellEnd"/>
-                            <w:r>
-                              <w:t xml:space="preserve">, </w:t>
-                            </w:r>
-                            <w:proofErr w:type="spellStart"/>
-                            <w:r>
-                              <w:t>grid</w:t>
-                            </w:r>
-                            <w:proofErr w:type="spellEnd"/>
-                            <w:r>
-                              <w:t xml:space="preserve">, model = </w:t>
-                            </w:r>
-                            <w:proofErr w:type="spellStart"/>
-                            <w:r>
-                              <w:t>lzn.fitbob</w:t>
-                            </w:r>
-                            <w:proofErr w:type="spellEnd"/>
-                            <w:r>
-                              <w:t>)</w:t>
+                              <w:t>krige(log(W)~1, bayOfBiscayTUni, grid, model = lzn.fitbob)</w:t>
                             </w:r>
                           </w:p>
                         </w:txbxContent>
@@ -2168,7 +1894,7 @@
               </wp:anchor>
             </w:drawing>
           </mc:Choice>
-          <mc:Fallback>
+          <mc:Fallback xmlns:w16se="http://schemas.microsoft.com/office/word/2015/wordml/symex" xmlns:w16cid="http://schemas.microsoft.com/office/word/2016/wordml/cid" xmlns:w15="http://schemas.microsoft.com/office/word/2012/wordml" xmlns:am3d="http://schemas.microsoft.com/office/drawing/2017/model3d" xmlns:aink="http://schemas.microsoft.com/office/drawing/2016/ink" xmlns:cx8="http://schemas.microsoft.com/office/drawing/2016/5/14/chartex" xmlns:cx7="http://schemas.microsoft.com/office/drawing/2016/5/13/chartex" xmlns:cx6="http://schemas.microsoft.com/office/drawing/2016/5/12/chartex" xmlns:cx5="http://schemas.microsoft.com/office/drawing/2016/5/11/chartex" xmlns:cx4="http://schemas.microsoft.com/office/drawing/2016/5/10/chartex" xmlns:cx3="http://schemas.microsoft.com/office/drawing/2016/5/9/chartex" xmlns:cx2="http://schemas.microsoft.com/office/drawing/2015/10/21/chartex" xmlns:cx1="http://schemas.microsoft.com/office/drawing/2015/9/8/chartex" xmlns:cx="http://schemas.microsoft.com/office/drawing/2014/chartex">
             <w:pict>
               <v:shape w14:anchorId="1476428D" id="_x0000_s1027" type="#_x0000_t202" style="position:absolute;margin-left:0;margin-top:3.65pt;width:451.6pt;height:24pt;z-index:-251655168;visibility:visible;mso-wrap-style:square;mso-width-percent:0;mso-height-percent:0;mso-wrap-distance-left:9pt;mso-wrap-distance-top:3.6pt;mso-wrap-distance-right:9pt;mso-wrap-distance-bottom:3.6pt;mso-position-horizontal:left;mso-position-horizontal-relative:margin;mso-position-vertical:absolute;mso-position-vertical-relative:text;mso-width-percent:0;mso-height-percent:0;mso-width-relative:margin;mso-height-relative:margin;v-text-anchor:top" o:gfxdata="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">
                 <v:textbox>
@@ -2245,13 +1971,8 @@
           <w:numId w:val="12"/>
         </w:numPr>
       </w:pPr>
-      <w:proofErr w:type="spellStart"/>
-      <w:r>
-        <w:t>formula</w:t>
-      </w:r>
-      <w:proofErr w:type="spellEnd"/>
-      <w:r>
-        <w:t>(log(W)~1) – definicja zmiennej zależnej(wiatru) jako modelu liniowego zmiennych niezależnych</w:t>
+      <w:r>
+        <w:t>formula(log(W)~1) – definicja zmiennej zależnej(wiatru) jako modelu liniowego zmiennych niezależnych</w:t>
       </w:r>
     </w:p>
     <w:p>
@@ -2262,19 +1983,12 @@
           <w:numId w:val="12"/>
         </w:numPr>
       </w:pPr>
-      <w:proofErr w:type="spellStart"/>
-      <w:r>
-        <w:t>locations</w:t>
-      </w:r>
-      <w:proofErr w:type="spellEnd"/>
-      <w:r>
-        <w:t>(</w:t>
-      </w:r>
-      <w:proofErr w:type="spellStart"/>
+      <w:r>
+        <w:t>locations(</w:t>
+      </w:r>
       <w:r>
         <w:t>bayOfBiscayTUni</w:t>
       </w:r>
-      <w:proofErr w:type="spellEnd"/>
       <w:r>
         <w:t xml:space="preserve">) – dane przestrzenne </w:t>
       </w:r>
@@ -2287,21 +2001,8 @@
           <w:numId w:val="12"/>
         </w:numPr>
       </w:pPr>
-      <w:proofErr w:type="spellStart"/>
-      <w:r>
-        <w:t>newdata</w:t>
-      </w:r>
-      <w:proofErr w:type="spellEnd"/>
-      <w:r>
-        <w:t>(</w:t>
-      </w:r>
-      <w:proofErr w:type="spellStart"/>
-      <w:r>
-        <w:t>grid</w:t>
-      </w:r>
-      <w:proofErr w:type="spellEnd"/>
-      <w:r>
-        <w:t>) – siatka która zostanie zamodelowana</w:t>
+      <w:r>
+        <w:t>newdata(grid) – siatka która zostanie zamodelowana</w:t>
       </w:r>
     </w:p>
     <w:p>
@@ -2313,15 +2014,7 @@
         </w:numPr>
       </w:pPr>
       <w:r>
-        <w:t xml:space="preserve">model – </w:t>
-      </w:r>
-      <w:proofErr w:type="spellStart"/>
-      <w:r>
-        <w:t>wariogram</w:t>
-      </w:r>
-      <w:proofErr w:type="spellEnd"/>
-      <w:r>
-        <w:t xml:space="preserve"> dla zmiennej zależnej</w:t>
+        <w:t>model – wariogram dla zmiennej zależnej</w:t>
       </w:r>
     </w:p>
     <w:p>
@@ -2361,21 +2054,14 @@
         </w:numPr>
       </w:pPr>
       <w:r>
+        <w:lastRenderedPageBreak/>
         <w:t>Przewidywanie siły wiatru na trasach statków niemieckich</w:t>
       </w:r>
     </w:p>
     <w:p/>
     <w:p>
       <w:r>
-        <w:t xml:space="preserve">Dopasowanie </w:t>
-      </w:r>
-      <w:proofErr w:type="spellStart"/>
-      <w:r>
-        <w:t>semiwariogramu</w:t>
-      </w:r>
-      <w:proofErr w:type="spellEnd"/>
-      <w:r>
-        <w:t xml:space="preserve"> teoretycznego</w:t>
+        <w:t>Dopasowanie semiwariogramu teoretycznego</w:t>
       </w:r>
     </w:p>
     <w:p>
@@ -2388,59 +2074,6 @@
             <wp:extent cx="5760266" cy="2784763"/>
             <wp:effectExtent l="0" t="0" r="0" b="0"/>
             <wp:docPr id="7" name="Obraz 7"/>
-            <wp:cNvGraphicFramePr>
-              <a:graphicFrameLocks xmlns:a="http://schemas.openxmlformats.org/drawingml/2006/main" noChangeAspect="1"/>
-            </wp:cNvGraphicFramePr>
-            <a:graphic xmlns:a="http://schemas.openxmlformats.org/drawingml/2006/main">
-              <a:graphicData uri="http://schemas.openxmlformats.org/drawingml/2006/picture">
-                <pic:pic xmlns:pic="http://schemas.openxmlformats.org/drawingml/2006/picture">
-                  <pic:nvPicPr>
-                    <pic:cNvPr id="1" name=""/>
-                    <pic:cNvPicPr/>
-                  </pic:nvPicPr>
-                  <pic:blipFill>
-                    <a:blip r:embed="rId7"/>
-                    <a:stretch>
-                      <a:fillRect/>
-                    </a:stretch>
-                  </pic:blipFill>
-                  <pic:spPr>
-                    <a:xfrm>
-                      <a:off x="0" y="0"/>
-                      <a:ext cx="5770899" cy="2789904"/>
-                    </a:xfrm>
-                    <a:prstGeom prst="rect">
-                      <a:avLst/>
-                    </a:prstGeom>
-                  </pic:spPr>
-                </pic:pic>
-              </a:graphicData>
-            </a:graphic>
-          </wp:inline>
-        </w:drawing>
-      </w:r>
-    </w:p>
-    <w:p/>
-    <w:p>
-      <w:r>
-        <w:t xml:space="preserve">Wynik </w:t>
-      </w:r>
-      <w:proofErr w:type="spellStart"/>
-      <w:r>
-        <w:t>krigingu</w:t>
-      </w:r>
-      <w:proofErr w:type="spellEnd"/>
-    </w:p>
-    <w:p>
-      <w:r>
-        <w:rPr>
-          <w:noProof/>
-        </w:rPr>
-        <w:drawing>
-          <wp:inline distT="0" distB="0" distL="0" distR="0" wp14:anchorId="046D26A4" wp14:editId="5FB9DA8E">
-            <wp:extent cx="5759929" cy="3339548"/>
-            <wp:effectExtent l="0" t="0" r="0" b="0"/>
-            <wp:docPr id="8" name="Obraz 8"/>
             <wp:cNvGraphicFramePr>
               <a:graphicFrameLocks xmlns:a="http://schemas.openxmlformats.org/drawingml/2006/main" noChangeAspect="1"/>
             </wp:cNvGraphicFramePr>
@@ -2460,7 +2093,7 @@
                   <pic:spPr>
                     <a:xfrm>
                       <a:off x="0" y="0"/>
-                      <a:ext cx="5778340" cy="3350222"/>
+                      <a:ext cx="5770899" cy="2789904"/>
                     </a:xfrm>
                     <a:prstGeom prst="rect">
                       <a:avLst/>
@@ -2475,29 +2108,8 @@
     </w:p>
     <w:p/>
     <w:p>
-      <w:pPr>
-        <w:pStyle w:val="Akapitzlist"/>
-        <w:numPr>
-          <w:ilvl w:val="0"/>
-          <w:numId w:val="8"/>
-        </w:numPr>
-      </w:pPr>
-      <w:r>
-        <w:t>Przewidywanie siły wiatru na trasach statków francuskich w Zatoce Biskajskiej</w:t>
-      </w:r>
-    </w:p>
-    <w:p/>
-    <w:p>
-      <w:r>
-        <w:t xml:space="preserve">Dopasowanie </w:t>
-      </w:r>
-      <w:proofErr w:type="spellStart"/>
-      <w:r>
-        <w:t>semiwariogramu</w:t>
-      </w:r>
-      <w:proofErr w:type="spellEnd"/>
-      <w:r>
-        <w:t xml:space="preserve"> teoretycznego</w:t>
+      <w:r>
+        <w:t>Wynik krigingu</w:t>
       </w:r>
     </w:p>
     <w:p>
@@ -2506,10 +2118,10 @@
           <w:noProof/>
         </w:rPr>
         <w:drawing>
-          <wp:inline distT="0" distB="0" distL="0" distR="0" wp14:anchorId="39EACEB7" wp14:editId="4D855125">
-            <wp:extent cx="5760720" cy="2496710"/>
+          <wp:inline distT="0" distB="0" distL="0" distR="0" wp14:anchorId="046D26A4" wp14:editId="5FB9DA8E">
+            <wp:extent cx="5759929" cy="3339548"/>
             <wp:effectExtent l="0" t="0" r="0" b="0"/>
-            <wp:docPr id="9" name="Obraz 9"/>
+            <wp:docPr id="8" name="Obraz 8"/>
             <wp:cNvGraphicFramePr>
               <a:graphicFrameLocks xmlns:a="http://schemas.openxmlformats.org/drawingml/2006/main" noChangeAspect="1"/>
             </wp:cNvGraphicFramePr>
@@ -2529,7 +2141,7 @@
                   <pic:spPr>
                     <a:xfrm>
                       <a:off x="0" y="0"/>
-                      <a:ext cx="5768597" cy="2500124"/>
+                      <a:ext cx="5778340" cy="3350222"/>
                     </a:xfrm>
                     <a:prstGeom prst="rect">
                       <a:avLst/>
@@ -2543,38 +2155,35 @@
       </w:r>
     </w:p>
     <w:p/>
-    <w:p/>
-    <w:p/>
-    <w:p/>
-    <w:p/>
-    <w:p/>
-    <w:p/>
-    <w:p/>
-    <w:p/>
-    <w:p/>
-    <w:p/>
-    <w:p>
-      <w:r>
+    <w:p>
+      <w:pPr>
+        <w:pStyle w:val="Akapitzlist"/>
+        <w:numPr>
+          <w:ilvl w:val="0"/>
+          <w:numId w:val="8"/>
+        </w:numPr>
+      </w:pPr>
+      <w:r>
+        <w:t>Przewidywanie siły wiatru na trasach statków francuskich w Zatoce Biskajskiej</w:t>
+      </w:r>
+    </w:p>
+    <w:p/>
+    <w:p>
+      <w:r>
+        <w:t>Dopasowanie semiwariogramu teoretycznego</w:t>
+      </w:r>
+    </w:p>
+    <w:p>
+      <w:r>
+        <w:rPr>
+          <w:noProof/>
+        </w:rPr>
         <w:lastRenderedPageBreak/>
-        <w:t xml:space="preserve">Wynik </w:t>
-      </w:r>
-      <w:proofErr w:type="spellStart"/>
-      <w:r>
-        <w:t>krigingu</w:t>
-      </w:r>
-      <w:proofErr w:type="spellEnd"/>
-    </w:p>
-    <w:p/>
-    <w:p>
-      <w:r>
-        <w:rPr>
-          <w:noProof/>
-        </w:rPr>
         <w:drawing>
-          <wp:inline distT="0" distB="0" distL="0" distR="0" wp14:anchorId="3A7CA6B3" wp14:editId="479045EE">
-            <wp:extent cx="5760720" cy="3140766"/>
-            <wp:effectExtent l="0" t="0" r="0" b="2540"/>
-            <wp:docPr id="10" name="Obraz 10"/>
+          <wp:inline distT="0" distB="0" distL="0" distR="0" wp14:anchorId="39EACEB7" wp14:editId="4D855125">
+            <wp:extent cx="5760720" cy="2496710"/>
+            <wp:effectExtent l="0" t="0" r="0" b="0"/>
+            <wp:docPr id="9" name="Obraz 9"/>
             <wp:cNvGraphicFramePr>
               <a:graphicFrameLocks xmlns:a="http://schemas.openxmlformats.org/drawingml/2006/main" noChangeAspect="1"/>
             </wp:cNvGraphicFramePr>
@@ -2594,6 +2203,65 @@
                   <pic:spPr>
                     <a:xfrm>
                       <a:off x="0" y="0"/>
+                      <a:ext cx="5768597" cy="2500124"/>
+                    </a:xfrm>
+                    <a:prstGeom prst="rect">
+                      <a:avLst/>
+                    </a:prstGeom>
+                  </pic:spPr>
+                </pic:pic>
+              </a:graphicData>
+            </a:graphic>
+          </wp:inline>
+        </w:drawing>
+      </w:r>
+    </w:p>
+    <w:p/>
+    <w:p/>
+    <w:p/>
+    <w:p/>
+    <w:p/>
+    <w:p/>
+    <w:p/>
+    <w:p/>
+    <w:p/>
+    <w:p/>
+    <w:p/>
+    <w:p>
+      <w:r>
+        <w:t>Wynik krigingu</w:t>
+      </w:r>
+    </w:p>
+    <w:p/>
+    <w:p>
+      <w:r>
+        <w:rPr>
+          <w:noProof/>
+        </w:rPr>
+        <w:drawing>
+          <wp:inline distT="0" distB="0" distL="0" distR="0" wp14:anchorId="3A7CA6B3" wp14:editId="479045EE">
+            <wp:extent cx="5760720" cy="3140766"/>
+            <wp:effectExtent l="0" t="0" r="0" b="2540"/>
+            <wp:docPr id="10" name="Obraz 10"/>
+            <wp:cNvGraphicFramePr>
+              <a:graphicFrameLocks xmlns:a="http://schemas.openxmlformats.org/drawingml/2006/main" noChangeAspect="1"/>
+            </wp:cNvGraphicFramePr>
+            <a:graphic xmlns:a="http://schemas.openxmlformats.org/drawingml/2006/main">
+              <a:graphicData uri="http://schemas.openxmlformats.org/drawingml/2006/picture">
+                <pic:pic xmlns:pic="http://schemas.openxmlformats.org/drawingml/2006/picture">
+                  <pic:nvPicPr>
+                    <pic:cNvPr id="1" name=""/>
+                    <pic:cNvPicPr/>
+                  </pic:nvPicPr>
+                  <pic:blipFill>
+                    <a:blip r:embed="rId11"/>
+                    <a:stretch>
+                      <a:fillRect/>
+                    </a:stretch>
+                  </pic:blipFill>
+                  <pic:spPr>
+                    <a:xfrm>
+                      <a:off x="0" y="0"/>
                       <a:ext cx="5769843" cy="3145740"/>
                     </a:xfrm>
                     <a:prstGeom prst="rect">
@@ -2624,15 +2292,11 @@
     <w:p/>
     <w:p>
       <w:r>
-        <w:t xml:space="preserve">Wynik pierwszego eksperymentu, dla tras statków niemieckich, obrazuje zmienność wiatru na zadanym obszarze. Jakość wyniku pozwala stwierdzić dobre dopasowanie </w:t>
-      </w:r>
-      <w:proofErr w:type="spellStart"/>
-      <w:r>
-        <w:t>semiwariogramu</w:t>
-      </w:r>
-      <w:proofErr w:type="spellEnd"/>
-      <w:r>
-        <w:t xml:space="preserve"> oraz poprawny wybór wartości początkowych parametrów.</w:t>
+        <w:t xml:space="preserve">Wynik pierwszego eksperymentu, dla tras statków niemieckich, obrazuje zmienność wiatru na zadanym obszarze. Jakość wyniku pozwala stwierdzić dobre dopasowanie semiwariogramu </w:t>
+      </w:r>
+      <w:r>
+        <w:lastRenderedPageBreak/>
+        <w:t>oraz poprawny wybór wartości początkowych parametrów.</w:t>
       </w:r>
       <w:r>
         <w:t xml:space="preserve"> Interesujący jest otrzymany wykres, ponieważ pokazuje miejscowe zmiany wiatru.</w:t>
@@ -2641,56 +2305,22 @@
     <w:p/>
     <w:p>
       <w:r>
-        <w:t xml:space="preserve">Drugi eksperyment zdecydowano przeprowadzić się na zawężonym obszarze do Zatoki </w:t>
-      </w:r>
-      <w:r>
-        <w:t>Biskajskiej</w:t>
-      </w:r>
-      <w:r>
-        <w:t xml:space="preserve">(wzięto pod uwagę wszystkie statki które tamtędy przepłynęły). Zawężenie obszaru spowodowało jednak duże problemy z dopasowaniem </w:t>
-      </w:r>
-      <w:proofErr w:type="spellStart"/>
-      <w:r>
-        <w:t>semiwariogramów</w:t>
-      </w:r>
-      <w:proofErr w:type="spellEnd"/>
-      <w:r>
-        <w:t xml:space="preserve"> empirycznego oraz teoretycznego. Po wielu próbach i korekcie wartości początkowych uzyskano dopasowanie modelu teoretycznego do empirycznego. Jednak wynik samej operacji </w:t>
-      </w:r>
-      <w:proofErr w:type="spellStart"/>
-      <w:r>
-        <w:t>krigingu</w:t>
-      </w:r>
-      <w:proofErr w:type="spellEnd"/>
-      <w:r>
-        <w:t xml:space="preserve"> został bardzo uogólniony – można wnioskować że od strony oceanu Atlantyckiego(po lewej) wiatr jest słabszy niż od strony kontynentu.  </w:t>
-      </w:r>
-    </w:p>
-    <w:p/>
-    <w:p/>
-    <w:p>
-      <w:pPr>
-        <w:rPr>
-          <w:b/>
-        </w:rPr>
-      </w:pPr>
-      <w:r>
-        <w:rPr>
-          <w:b/>
-        </w:rPr>
-        <w:t>3.</w:t>
-      </w:r>
-      <w:r>
-        <w:rPr>
-          <w:b/>
-        </w:rPr>
-        <w:t>2</w:t>
-      </w:r>
-      <w:r>
-        <w:rPr>
-          <w:b/>
-        </w:rPr>
-        <w:t xml:space="preserve"> </w:t>
+        <w:t xml:space="preserve">Drugi eksperyment zdecydowano przeprowadzić się na zawężonym obszarze do Zatoki Biskajskiej(wzięto pod uwagę wszystkie statki które tamtędy przepłynęły). Zawężenie obszaru spowodowało jednak duże problemy z dopasowaniem semiwariogramów empirycznego oraz teoretycznego. Po wielu próbach i korekcie wartości początkowych uzyskano dopasowanie modelu teoretycznego do empirycznego. Jednak wynik samej operacji krigingu został bardzo uogólniony – można wnioskować że od strony oceanu Atlantyckiego(po lewej) wiatr jest słabszy niż od strony kontynentu.  </w:t>
+      </w:r>
+    </w:p>
+    <w:p/>
+    <w:p/>
+    <w:p>
+      <w:pPr>
+        <w:rPr>
+          <w:b/>
+        </w:rPr>
+      </w:pPr>
+      <w:r>
+        <w:rPr>
+          <w:b/>
+        </w:rPr>
+        <w:t xml:space="preserve">3.2 </w:t>
       </w:r>
       <w:r>
         <w:rPr>
@@ -2726,21 +2356,17 @@
         </w:rPr>
       </w:pPr>
     </w:p>
-    <w:p>
-      <w:bookmarkStart w:id="0" w:name="_GoBack"/>
-      <w:bookmarkEnd w:id="0"/>
-    </w:p>
-    <w:p/>
-    <w:p/>
-    <w:p/>
-    <w:p/>
-    <w:p/>
-    <w:p/>
-    <w:p/>
-    <w:p/>
-    <w:p>
-      <w:r>
-        <w:lastRenderedPageBreak/>
+    <w:p/>
+    <w:p/>
+    <w:p/>
+    <w:p/>
+    <w:p/>
+    <w:p/>
+    <w:p/>
+    <w:p/>
+    <w:p/>
+    <w:p>
+      <w:r>
         <w:t>####################################################</w:t>
       </w:r>
     </w:p>
@@ -2758,60 +2384,28 @@
         <w:rPr>
           <w:b/>
         </w:rPr>
-        <w:t xml:space="preserve"> – do </w:t>
-      </w:r>
-      <w:proofErr w:type="spellStart"/>
-      <w:r>
-        <w:rPr>
-          <w:b/>
-        </w:rPr>
-        <w:t>rozkminy</w:t>
-      </w:r>
-      <w:proofErr w:type="spellEnd"/>
-    </w:p>
-    <w:p>
-      <w:pPr>
-        <w:rPr>
-          <w:b/>
-        </w:rPr>
-      </w:pPr>
-    </w:p>
-    <w:p>
-      <w:r>
-        <w:rPr>
-          <w:b/>
-        </w:rPr>
-        <w:t xml:space="preserve">Funkcje K,L,G z pakietu </w:t>
-      </w:r>
-      <w:proofErr w:type="spellStart"/>
-      <w:r>
-        <w:rPr>
-          <w:b/>
-        </w:rPr>
-        <w:t>spatstat</w:t>
-      </w:r>
-      <w:proofErr w:type="spellEnd"/>
-    </w:p>
-    <w:p/>
-    <w:p>
-      <w:r>
-        <w:t xml:space="preserve">Powyższe funkcje służą do stwierdzenia czy wprowadzone dane(w postaci punktów o współrzędnych </w:t>
-      </w:r>
-      <w:proofErr w:type="spellStart"/>
-      <w:r>
-        <w:t>x,y</w:t>
-      </w:r>
-      <w:proofErr w:type="spellEnd"/>
-      <w:r>
-        <w:t>) w jakiś sposób się grupują(</w:t>
-      </w:r>
-      <w:proofErr w:type="spellStart"/>
-      <w:r>
-        <w:t>klastrowanie</w:t>
-      </w:r>
-      <w:proofErr w:type="spellEnd"/>
-      <w:r>
-        <w:t xml:space="preserve">) lub takie związki nie zachodzą. </w:t>
+        <w:t xml:space="preserve"> – do rozkminy</w:t>
+      </w:r>
+    </w:p>
+    <w:p>
+      <w:pPr>
+        <w:rPr>
+          <w:b/>
+        </w:rPr>
+      </w:pPr>
+    </w:p>
+    <w:p>
+      <w:r>
+        <w:rPr>
+          <w:b/>
+        </w:rPr>
+        <w:t>Funkcje K,L,G z pakietu spatstat</w:t>
+      </w:r>
+    </w:p>
+    <w:p/>
+    <w:p>
+      <w:r>
+        <w:t xml:space="preserve">Powyższe funkcje służą do stwierdzenia czy wprowadzone dane(w postaci punktów o współrzędnych x,y) w jakiś sposób się grupują(klastrowanie) lub takie związki nie zachodzą. </w:t>
       </w:r>
     </w:p>
     <w:p/>
@@ -2819,7 +2413,7 @@
       <w:r>
         <w:t xml:space="preserve">Str. 92 </w:t>
       </w:r>
-      <w:hyperlink r:id="rId11" w:history="1">
+      <w:hyperlink r:id="rId12" w:history="1">
         <w:r>
           <w:rPr>
             <w:rStyle w:val="Hipercze"/>
@@ -2838,39 +2432,7 @@
     <w:p/>
     <w:p>
       <w:r>
-        <w:t>Kolejną przesłanką że powyższe funkcje nie mają zastosowania do naszych danych jest wpis z książki: ‘</w:t>
-      </w:r>
-      <w:proofErr w:type="spellStart"/>
-      <w:r>
-        <w:t>Spatial</w:t>
-      </w:r>
-      <w:proofErr w:type="spellEnd"/>
-      <w:r>
-        <w:t xml:space="preserve"> </w:t>
-      </w:r>
-      <w:proofErr w:type="spellStart"/>
-      <w:r>
-        <w:t>Points</w:t>
-      </w:r>
-      <w:proofErr w:type="spellEnd"/>
-      <w:r>
-        <w:t xml:space="preserve"> </w:t>
-      </w:r>
-      <w:proofErr w:type="spellStart"/>
-      <w:r>
-        <w:t>Patterns</w:t>
-      </w:r>
-      <w:proofErr w:type="spellEnd"/>
-      <w:r>
-        <w:t xml:space="preserve">: </w:t>
-      </w:r>
-      <w:proofErr w:type="spellStart"/>
-      <w:r>
-        <w:t>Methodology</w:t>
-      </w:r>
-      <w:proofErr w:type="spellEnd"/>
-      <w:r>
-        <w:t xml:space="preserve"> and Applications with R’: </w:t>
+        <w:t xml:space="preserve">Kolejną przesłanką że powyższe funkcje nie mają zastosowania do naszych danych jest wpis z książki: ‘Spatial Points Patterns: Methodology and Applications with R’: </w:t>
       </w:r>
       <w:r>
         <w:br/>
@@ -2898,7 +2460,7 @@
                     <pic:cNvPicPr/>
                   </pic:nvPicPr>
                   <pic:blipFill>
-                    <a:blip r:embed="rId12"/>
+                    <a:blip r:embed="rId13"/>
                     <a:stretch>
                       <a:fillRect/>
                     </a:stretch>
@@ -2922,23 +2484,19 @@
     <w:p/>
     <w:p>
       <w:r>
+        <w:lastRenderedPageBreak/>
         <w:t>Nasz zbiór punktów nie jest homogeniczny(lądy są puste od punktów) dlatego użycie tych funkcji byłoby zakłamane</w:t>
       </w:r>
     </w:p>
     <w:p/>
     <w:p>
-      <w:proofErr w:type="spellStart"/>
-      <w:r>
-        <w:t>Str</w:t>
-      </w:r>
-      <w:proofErr w:type="spellEnd"/>
-      <w:r>
-        <w:t xml:space="preserve"> 7 – zbiór homogeniczny wyjaśnienie</w:t>
+      <w:r>
+        <w:t>Str 7 – zbiór homogeniczny wyjaśnienie</w:t>
       </w:r>
       <w:r>
         <w:br/>
       </w:r>
-      <w:hyperlink r:id="rId13" w:history="1">
+      <w:hyperlink r:id="rId14" w:history="1">
         <w:r>
           <w:rPr>
             <w:rStyle w:val="Hipercze"/>
@@ -2950,30 +2508,13 @@
     <w:p/>
     <w:p>
       <w:r>
-        <w:t xml:space="preserve">Jeżeli chodzi o samą bibliotekę </w:t>
-      </w:r>
-      <w:proofErr w:type="spellStart"/>
-      <w:r>
-        <w:t>spatstat</w:t>
-      </w:r>
-      <w:proofErr w:type="spellEnd"/>
-      <w:r>
-        <w:t xml:space="preserve"> to można poszukać ewentualnie innych funkcji, które pozwalają na inne operacje(najpierw jednak bym analizował pozostałe wymienione z pdfa)</w:t>
-      </w:r>
-    </w:p>
-    <w:p/>
-    <w:p>
-      <w:r>
-        <w:lastRenderedPageBreak/>
-        <w:t xml:space="preserve">Próba rysowania wykresu nawet ‘na </w:t>
-      </w:r>
-      <w:proofErr w:type="spellStart"/>
-      <w:r>
-        <w:t>pałe</w:t>
-      </w:r>
-      <w:proofErr w:type="spellEnd"/>
-      <w:r>
-        <w:t xml:space="preserve">’ wygląda tak jak poniżej, ale jest on przekłamany </w:t>
+        <w:t>Jeżeli chodzi o samą bibliotekę spatstat to można poszukać ewentualnie innych funkcji, które pozwalają na inne operacje(najpierw jednak bym analizował pozostałe wymienione z pdfa)</w:t>
+      </w:r>
+    </w:p>
+    <w:p/>
+    <w:p>
+      <w:r>
+        <w:t xml:space="preserve">Próba rysowania wykresu nawet ‘na pałe’ wygląda tak jak poniżej, ale jest on przekłamany </w:t>
       </w:r>
       <w:r>
         <w:br/>
@@ -2998,7 +2539,7 @@
                     <pic:cNvPicPr/>
                   </pic:nvPicPr>
                   <pic:blipFill>
-                    <a:blip r:embed="rId14"/>
+                    <a:blip r:embed="rId15"/>
                     <a:stretch>
                       <a:fillRect/>
                     </a:stretch>
@@ -3043,6 +2584,332 @@
     <w:p/>
     <w:p/>
     <w:p/>
+    <w:p>
+      <w:r>
+        <w:lastRenderedPageBreak/>
+        <w:t>3.3 Reprezentacja danych za pomocą pakietu hexbin</w:t>
+      </w:r>
+    </w:p>
+    <w:p/>
+    <w:p/>
+    <w:p>
+      <w:r>
+        <w:t>Celem badania danych za pomocą funkcji pochodzących z tego pakietu było graficzne przedstawienie tras na mapie oraz zbadanie tendencji w jakie obszary szlaki były najbardziej uczęszczane. Do badania wybrano statki pochodzące z Wielkiej Brytanii.</w:t>
+      </w:r>
+    </w:p>
+    <w:p/>
+    <w:p/>
+    <w:p>
+      <w:r>
+        <w:t xml:space="preserve">Opis </w:t>
+      </w:r>
+    </w:p>
+    <w:p/>
+    <w:p>
+      <w:r>
+        <w:t>Funkcje z wybranego pakietu pozwalają podzielenie badanego obszaru na hexagony i zaprezentowanie w tej postaci badanych danych. Rozróżnienie i analizę zebranych danych realizujemy dzięki temu, że po podziale obszaru na hexagony funkcje wyliczają ilość wystąpień punktów na każdy hexagon z czego potem wynika dalsza analiza.</w:t>
+      </w:r>
+      <w:r>
+        <w:t xml:space="preserve"> W naszym przypadku skupiliśmy się na analizie gęstości wystąpień punktów w zadanym obszarze dzięki czemu udało się pokazać tendencję skąd i dokąd statki pokonywały na p</w:t>
+      </w:r>
+      <w:r>
+        <w:t>rzestrzeni lat najczęściej trasy</w:t>
+      </w:r>
+      <w:r>
+        <w:t>.</w:t>
+      </w:r>
+      <w:r>
+        <w:t xml:space="preserve"> </w:t>
+      </w:r>
+    </w:p>
+    <w:p/>
+    <w:p>
+      <w:r>
+        <w:rPr>
+          <w:noProof/>
+        </w:rPr>
+        <w:drawing>
+          <wp:inline distT="0" distB="0" distL="0" distR="0" wp14:anchorId="2BA2287F" wp14:editId="6071A932">
+            <wp:extent cx="5760720" cy="2615168"/>
+            <wp:effectExtent l="0" t="0" r="0" b="0"/>
+            <wp:docPr id="5" name="Obraz 5"/>
+            <wp:cNvGraphicFramePr>
+              <a:graphicFrameLocks xmlns:a="http://schemas.openxmlformats.org/drawingml/2006/main" noChangeAspect="1"/>
+            </wp:cNvGraphicFramePr>
+            <a:graphic xmlns:a="http://schemas.openxmlformats.org/drawingml/2006/main">
+              <a:graphicData uri="http://schemas.openxmlformats.org/drawingml/2006/picture">
+                <pic:pic xmlns:pic="http://schemas.openxmlformats.org/drawingml/2006/picture">
+                  <pic:nvPicPr>
+                    <pic:cNvPr id="0" name=""/>
+                    <pic:cNvPicPr/>
+                  </pic:nvPicPr>
+                  <pic:blipFill>
+                    <a:blip r:embed="rId16"/>
+                    <a:stretch>
+                      <a:fillRect/>
+                    </a:stretch>
+                  </pic:blipFill>
+                  <pic:spPr>
+                    <a:xfrm>
+                      <a:off x="0" y="0"/>
+                      <a:ext cx="5760720" cy="2615168"/>
+                    </a:xfrm>
+                    <a:prstGeom prst="rect">
+                      <a:avLst/>
+                    </a:prstGeom>
+                  </pic:spPr>
+                </pic:pic>
+              </a:graphicData>
+            </a:graphic>
+          </wp:inline>
+        </w:drawing>
+      </w:r>
+    </w:p>
+    <w:p>
+      <w:r>
+        <w:rPr>
+          <w:noProof/>
+        </w:rPr>
+        <w:drawing>
+          <wp:inline distT="0" distB="0" distL="0" distR="0" wp14:anchorId="53228A85" wp14:editId="46105E2D">
+            <wp:extent cx="5760720" cy="2513501"/>
+            <wp:effectExtent l="0" t="0" r="0" b="1270"/>
+            <wp:docPr id="11" name="Obraz 11"/>
+            <wp:cNvGraphicFramePr>
+              <a:graphicFrameLocks xmlns:a="http://schemas.openxmlformats.org/drawingml/2006/main" noChangeAspect="1"/>
+            </wp:cNvGraphicFramePr>
+            <a:graphic xmlns:a="http://schemas.openxmlformats.org/drawingml/2006/main">
+              <a:graphicData uri="http://schemas.openxmlformats.org/drawingml/2006/picture">
+                <pic:pic xmlns:pic="http://schemas.openxmlformats.org/drawingml/2006/picture">
+                  <pic:nvPicPr>
+                    <pic:cNvPr id="0" name=""/>
+                    <pic:cNvPicPr/>
+                  </pic:nvPicPr>
+                  <pic:blipFill>
+                    <a:blip r:embed="rId17"/>
+                    <a:stretch>
+                      <a:fillRect/>
+                    </a:stretch>
+                  </pic:blipFill>
+                  <pic:spPr>
+                    <a:xfrm>
+                      <a:off x="0" y="0"/>
+                      <a:ext cx="5760720" cy="2513501"/>
+                    </a:xfrm>
+                    <a:prstGeom prst="rect">
+                      <a:avLst/>
+                    </a:prstGeom>
+                  </pic:spPr>
+                </pic:pic>
+              </a:graphicData>
+            </a:graphic>
+          </wp:inline>
+        </w:drawing>
+      </w:r>
+    </w:p>
+    <w:p/>
+    <w:p/>
+    <w:p>
+      <w:r>
+        <w:lastRenderedPageBreak/>
+        <w:t xml:space="preserve">Powyżej możemy zaobserwować dwa wykresy. Pierwszy z nich prezentuje ilość trafień w dany hexagon co odzwierciedla wynik „counts” należy tutaj zauważyć że wielkość dobranego parametru wielkości hexagonu ma znaczące wpływ na otrzymany wynik. Dlatego też podczas porównywania w ten sposób kilku serii wyników należy zwracać baczną uwagę czy dane są przetwarzane w ten sam sposób. </w:t>
+      </w:r>
+    </w:p>
+    <w:p>
+      <w:r>
+        <w:t>Drugi wykres prezentuje również częstość zliczeń punktów w danym obszarze jednak do analizy użyto filtru tzw. „nestes.centroids”</w:t>
+      </w:r>
+      <w:r>
+        <w:t>. Dane są prezentowane w dwojaki sposób. Na wykresie w zależności od ilości wystąpień trafień w dany hexagon rysowany jest kolorowy sześcian wewnątrz większego stanowiącego ramę, wraz ze zwiększaniem się częstości trafień wielkość rysowanego sześcianu ulega powiększeniu, aż do osiągniecia maksymalnej wielkości.</w:t>
+      </w:r>
+      <w:r>
+        <w:t xml:space="preserve"> </w:t>
+      </w:r>
+    </w:p>
+    <w:p>
+      <w:r>
+        <w:t>Dane za pomocą metod z pakietu hexbin można przedstawić również w postaci hexagonów, których wielkości w zależności od zagęszczenia punktów w każdym z nich ulegają zmianie, przedstawione jest to na obrazie poniżej.</w:t>
+      </w:r>
+    </w:p>
+    <w:p>
+      <w:r>
+        <w:rPr>
+          <w:noProof/>
+        </w:rPr>
+        <w:drawing>
+          <wp:inline distT="0" distB="0" distL="0" distR="0" wp14:anchorId="3E4E00E2" wp14:editId="3367C46A">
+            <wp:extent cx="5760720" cy="4081378"/>
+            <wp:effectExtent l="0" t="0" r="0" b="0"/>
+            <wp:docPr id="12" name="Obraz 12"/>
+            <wp:cNvGraphicFramePr>
+              <a:graphicFrameLocks xmlns:a="http://schemas.openxmlformats.org/drawingml/2006/main" noChangeAspect="1"/>
+            </wp:cNvGraphicFramePr>
+            <a:graphic xmlns:a="http://schemas.openxmlformats.org/drawingml/2006/main">
+              <a:graphicData uri="http://schemas.openxmlformats.org/drawingml/2006/picture">
+                <pic:pic xmlns:pic="http://schemas.openxmlformats.org/drawingml/2006/picture">
+                  <pic:nvPicPr>
+                    <pic:cNvPr id="0" name=""/>
+                    <pic:cNvPicPr/>
+                  </pic:nvPicPr>
+                  <pic:blipFill>
+                    <a:blip r:embed="rId18"/>
+                    <a:stretch>
+                      <a:fillRect/>
+                    </a:stretch>
+                  </pic:blipFill>
+                  <pic:spPr>
+                    <a:xfrm>
+                      <a:off x="0" y="0"/>
+                      <a:ext cx="5760720" cy="4081378"/>
+                    </a:xfrm>
+                    <a:prstGeom prst="rect">
+                      <a:avLst/>
+                    </a:prstGeom>
+                  </pic:spPr>
+                </pic:pic>
+              </a:graphicData>
+            </a:graphic>
+          </wp:inline>
+        </w:drawing>
+      </w:r>
+    </w:p>
+    <w:p>
+      <w:r>
+        <w:t>W celu analizy danych wykorzystano również algorytm erozji. Służy on do wyodrębnienia pewnej frakcji danych zawierających komórki obejmujące największą liczbę punktów. Pozwala to na ukazanie wyników najbardziej istotnych. Przykładowy wynik działania funkcji pokazuje obraz poniżej.</w:t>
+      </w:r>
+    </w:p>
+    <w:p>
+      <w:r>
+        <w:rPr>
+          <w:noProof/>
+        </w:rPr>
+        <w:lastRenderedPageBreak/>
+        <w:drawing>
+          <wp:inline distT="0" distB="0" distL="0" distR="0" wp14:anchorId="1494E347" wp14:editId="3E230B90">
+            <wp:extent cx="5760720" cy="3503223"/>
+            <wp:effectExtent l="0" t="0" r="0" b="2540"/>
+            <wp:docPr id="13" name="Obraz 13"/>
+            <wp:cNvGraphicFramePr>
+              <a:graphicFrameLocks xmlns:a="http://schemas.openxmlformats.org/drawingml/2006/main" noChangeAspect="1"/>
+            </wp:cNvGraphicFramePr>
+            <a:graphic xmlns:a="http://schemas.openxmlformats.org/drawingml/2006/main">
+              <a:graphicData uri="http://schemas.openxmlformats.org/drawingml/2006/picture">
+                <pic:pic xmlns:pic="http://schemas.openxmlformats.org/drawingml/2006/picture">
+                  <pic:nvPicPr>
+                    <pic:cNvPr id="0" name=""/>
+                    <pic:cNvPicPr/>
+                  </pic:nvPicPr>
+                  <pic:blipFill>
+                    <a:blip r:embed="rId19"/>
+                    <a:stretch>
+                      <a:fillRect/>
+                    </a:stretch>
+                  </pic:blipFill>
+                  <pic:spPr>
+                    <a:xfrm>
+                      <a:off x="0" y="0"/>
+                      <a:ext cx="5760720" cy="3503223"/>
+                    </a:xfrm>
+                    <a:prstGeom prst="rect">
+                      <a:avLst/>
+                    </a:prstGeom>
+                  </pic:spPr>
+                </pic:pic>
+              </a:graphicData>
+            </a:graphic>
+          </wp:inline>
+        </w:drawing>
+      </w:r>
+    </w:p>
+    <w:p>
+      <w:r>
+        <w:t>Jak łatwo zauważyć widać znaczącą różnicę w porównaniu do wcześniej ukazanych wyników działania funkcji. Wiąże się to z tym, że mechanizm erozji działa w zadanych cyklach po każdym przebiegu eliminując pewną ilość danych i zostawiając resztę znajdujących się nad progiem decyzyjnym. Czerwony punkt przedstawia komórkę zawierającą największą liczbę zliczeń.</w:t>
+      </w:r>
+    </w:p>
+    <w:p/>
+    <w:p>
+      <w:r>
+        <w:t>3.4 Funkcje z pakietu fMultivar</w:t>
+      </w:r>
+    </w:p>
+    <w:p/>
+    <w:p>
+      <w:r>
+        <w:t>Celem badania danych za pomocą funkcji pochodzących z tego pakietu było graficzne odniesienie do obrazów otrzymanych za pomocą funkcji z pakietu hexbin.</w:t>
+      </w:r>
+      <w:r>
+        <w:t xml:space="preserve"> Dlatego też badanymi trasami są te pochodzące ze statków Wielkiej Brytanii.</w:t>
+      </w:r>
+    </w:p>
+    <w:p/>
+    <w:p>
+      <w:r>
+        <w:t>Opis</w:t>
+      </w:r>
+    </w:p>
+    <w:p/>
+    <w:p>
+      <w:r>
+        <w:t>Dzięki funkcjom z pakietu fMultivar mamy możliwość wyliczenia 3 rozkładów Cauchy’ego,</w:t>
+      </w:r>
+    </w:p>
+    <w:p>
+      <w:r>
+        <w:t>Normalnego oraz rozkładu t-Studenta.</w:t>
+      </w:r>
+      <w:r>
+        <w:t xml:space="preserve"> Otrzymywany obraz jest zwykle w tych przypadkach histogramem, który można przedstawić w postaci 3-d. Jednak dla naszego przykładu skupiliśmy się na zbadaniu gęstości i próbie jej przedstawienia w 2-d.</w:t>
+      </w:r>
+    </w:p>
+    <w:p/>
+    <w:p>
+      <w:r>
+        <w:rPr>
+          <w:noProof/>
+        </w:rPr>
+        <w:lastRenderedPageBreak/>
+        <w:drawing>
+          <wp:inline distT="0" distB="0" distL="0" distR="0" wp14:anchorId="19941387" wp14:editId="78077011">
+            <wp:extent cx="5760720" cy="3383183"/>
+            <wp:effectExtent l="0" t="0" r="0" b="8255"/>
+            <wp:docPr id="15" name="Obraz 15"/>
+            <wp:cNvGraphicFramePr>
+              <a:graphicFrameLocks xmlns:a="http://schemas.openxmlformats.org/drawingml/2006/main" noChangeAspect="1"/>
+            </wp:cNvGraphicFramePr>
+            <a:graphic xmlns:a="http://schemas.openxmlformats.org/drawingml/2006/main">
+              <a:graphicData uri="http://schemas.openxmlformats.org/drawingml/2006/picture">
+                <pic:pic xmlns:pic="http://schemas.openxmlformats.org/drawingml/2006/picture">
+                  <pic:nvPicPr>
+                    <pic:cNvPr id="0" name=""/>
+                    <pic:cNvPicPr/>
+                  </pic:nvPicPr>
+                  <pic:blipFill>
+                    <a:blip r:embed="rId20"/>
+                    <a:stretch>
+                      <a:fillRect/>
+                    </a:stretch>
+                  </pic:blipFill>
+                  <pic:spPr>
+                    <a:xfrm>
+                      <a:off x="0" y="0"/>
+                      <a:ext cx="5760720" cy="3383183"/>
+                    </a:xfrm>
+                    <a:prstGeom prst="rect">
+                      <a:avLst/>
+                    </a:prstGeom>
+                  </pic:spPr>
+                </pic:pic>
+              </a:graphicData>
+            </a:graphic>
+          </wp:inline>
+        </w:drawing>
+      </w:r>
+    </w:p>
+    <w:p>
+      <w:r>
+        <w:t xml:space="preserve">Zastosowanie funkcji analizującej gęstość występowania punktów pozwoliło na otrzymanie podzielenie całego zakresu danych na obszary o podobnej gęstości występowania punktów. </w:t>
+      </w:r>
+    </w:p>
     <w:p/>
     <w:p/>
     <w:p/>
@@ -3099,12 +2966,17 @@
         <w:t>Porównanie wyników</w:t>
       </w:r>
     </w:p>
-    <w:p>
-      <w:r>
-        <w:t>//Tu przede wszystkim trzeba się zorientować jak można porównać wyniki z tych różnych //funkcji</w:t>
-      </w:r>
-    </w:p>
-    <w:p/>
+    <w:p/>
+    <w:p>
+      <w:r>
+        <w:t>W przypadku funkcji z pakietu hexbin oraz fMultivar otrzymywane wyniki mogą się uzupełniać. W obu przypadkach badany obszar dzielony jest na odpowiedniej wielkości hexagony w których funkcje zliczają ilość wystąpień trafień. Możemy to obrazować w postaci zliczeń (pakiet hexbin), lub po przez funkcje rozkładów (pakiet fMultivar)</w:t>
+      </w:r>
+      <w:r>
+        <w:t>. Jednak należy jasno zauważyć że w przypadku próby przewidywania lub określenia prawdopodobieństwa należy korzystać z możliwości oferowanych przez pakiet fMultivar.</w:t>
+      </w:r>
+      <w:bookmarkStart w:id="0" w:name="_GoBack"/>
+      <w:bookmarkEnd w:id="0"/>
+    </w:p>
     <w:p/>
     <w:p/>
     <w:p/>
@@ -3210,6 +3082,7 @@
           <w:sz w:val="32"/>
           <w:szCs w:val="32"/>
         </w:rPr>
+        <w:lastRenderedPageBreak/>
         <w:t>6</w:t>
       </w:r>
       <w:r>
@@ -3240,7 +3113,7 @@
       <w:r>
         <w:t xml:space="preserve">1) </w:t>
       </w:r>
-      <w:hyperlink r:id="rId15" w:history="1">
+      <w:hyperlink r:id="rId21" w:history="1">
         <w:r>
           <w:rPr>
             <w:rStyle w:val="Hipercze"/>
@@ -3261,8 +3134,8 @@
 </file>
 
 <file path=word/numbering.xml><?xml version="1.0" encoding="utf-8"?>
-<w:numbering xmlns:wpc="http://schemas.microsoft.com/office/word/2010/wordprocessingCanvas" xmlns:cx="http://schemas.microsoft.com/office/drawing/2014/chartex" xmlns:cx1="http://schemas.microsoft.com/office/drawing/2015/9/8/chartex" xmlns:cx2="http://schemas.microsoft.com/office/drawing/2015/10/21/chartex" xmlns:cx3="http://schemas.microsoft.com/office/drawing/2016/5/9/chartex" xmlns:cx4="http://schemas.microsoft.com/office/drawing/2016/5/10/chartex" xmlns:cx5="http://schemas.microsoft.com/office/drawing/2016/5/11/chartex" xmlns:cx6="http://schemas.microsoft.com/office/drawing/2016/5/12/chartex" xmlns:cx7="http://schemas.microsoft.com/office/drawing/2016/5/13/chartex" xmlns:cx8="http://schemas.microsoft.com/office/drawing/2016/5/14/chartex" xmlns:mc="http://schemas.openxmlformats.org/markup-compatibility/2006" xmlns:aink="http://schemas.microsoft.com/office/drawing/2016/ink" xmlns:am3d="http://schemas.microsoft.com/office/drawing/2017/model3d" xmlns:o="urn:schemas-microsoft-com:office:office" xmlns:r="http://schemas.openxmlformats.org/officeDocument/2006/relationships" xmlns:m="http://schemas.openxmlformats.org/officeDocument/2006/math" xmlns:v="urn:schemas-microsoft-com:vml" xmlns:wp14="http://schemas.microsoft.com/office/word/2010/wordprocessingDrawing" xmlns:wp="http://schemas.openxmlformats.org/drawingml/2006/wordprocessingDrawing" xmlns:w10="urn:schemas-microsoft-com:office:word" xmlns:w="http://schemas.openxmlformats.org/wordprocessingml/2006/main" xmlns:w14="http://schemas.microsoft.com/office/word/2010/wordml" xmlns:w15="http://schemas.microsoft.com/office/word/2012/wordml" xmlns:w16cid="http://schemas.microsoft.com/office/word/2016/wordml/cid" xmlns:w16se="http://schemas.microsoft.com/office/word/2015/wordml/symex" xmlns:wpg="http://schemas.microsoft.com/office/word/2010/wordprocessingGroup" xmlns:wpi="http://schemas.microsoft.com/office/word/2010/wordprocessingInk" xmlns:wne="http://schemas.microsoft.com/office/word/2006/wordml" xmlns:wps="http://schemas.microsoft.com/office/word/2010/wordprocessingShape" mc:Ignorable="w14 w15 w16se w16cid wp14">
-  <w:abstractNum w:abstractNumId="0" w15:restartNumberingAfterBreak="0">
+<w:numbering xmlns:wpc="http://schemas.microsoft.com/office/word/2010/wordprocessingCanvas" xmlns:mc="http://schemas.openxmlformats.org/markup-compatibility/2006" xmlns:o="urn:schemas-microsoft-com:office:office" xmlns:r="http://schemas.openxmlformats.org/officeDocument/2006/relationships" xmlns:m="http://schemas.openxmlformats.org/officeDocument/2006/math" xmlns:v="urn:schemas-microsoft-com:vml" xmlns:wp14="http://schemas.microsoft.com/office/word/2010/wordprocessingDrawing" xmlns:wp="http://schemas.openxmlformats.org/drawingml/2006/wordprocessingDrawing" xmlns:w10="urn:schemas-microsoft-com:office:word" xmlns:w="http://schemas.openxmlformats.org/wordprocessingml/2006/main" xmlns:w14="http://schemas.microsoft.com/office/word/2010/wordml" xmlns:wpg="http://schemas.microsoft.com/office/word/2010/wordprocessingGroup" xmlns:wpi="http://schemas.microsoft.com/office/word/2010/wordprocessingInk" xmlns:wne="http://schemas.microsoft.com/office/word/2006/wordml" xmlns:wps="http://schemas.microsoft.com/office/word/2010/wordprocessingShape" mc:Ignorable="w14 wp14">
+  <w:abstractNum w:abstractNumId="0">
     <w:nsid w:val="044C7881"/>
     <w:multiLevelType w:val="hybridMultilevel"/>
     <w:tmpl w:val="5A64255E"/>
@@ -3375,7 +3248,7 @@
       </w:rPr>
     </w:lvl>
   </w:abstractNum>
-  <w:abstractNum w:abstractNumId="1" w15:restartNumberingAfterBreak="0">
+  <w:abstractNum w:abstractNumId="1">
     <w:nsid w:val="0C496E6A"/>
     <w:multiLevelType w:val="hybridMultilevel"/>
     <w:tmpl w:val="73585E2E"/>
@@ -3464,7 +3337,7 @@
       </w:pPr>
     </w:lvl>
   </w:abstractNum>
-  <w:abstractNum w:abstractNumId="2" w15:restartNumberingAfterBreak="0">
+  <w:abstractNum w:abstractNumId="2">
     <w:nsid w:val="112D2077"/>
     <w:multiLevelType w:val="hybridMultilevel"/>
     <w:tmpl w:val="E1FC29F4"/>
@@ -3553,7 +3426,7 @@
       </w:pPr>
     </w:lvl>
   </w:abstractNum>
-  <w:abstractNum w:abstractNumId="3" w15:restartNumberingAfterBreak="0">
+  <w:abstractNum w:abstractNumId="3">
     <w:nsid w:val="145B2BAC"/>
     <w:multiLevelType w:val="hybridMultilevel"/>
     <w:tmpl w:val="33B4012E"/>
@@ -3666,7 +3539,7 @@
       </w:rPr>
     </w:lvl>
   </w:abstractNum>
-  <w:abstractNum w:abstractNumId="4" w15:restartNumberingAfterBreak="0">
+  <w:abstractNum w:abstractNumId="4">
     <w:nsid w:val="242009D5"/>
     <w:multiLevelType w:val="hybridMultilevel"/>
     <w:tmpl w:val="DA6865F2"/>
@@ -3779,7 +3652,7 @@
       </w:rPr>
     </w:lvl>
   </w:abstractNum>
-  <w:abstractNum w:abstractNumId="5" w15:restartNumberingAfterBreak="0">
+  <w:abstractNum w:abstractNumId="5">
     <w:nsid w:val="288D647C"/>
     <w:multiLevelType w:val="hybridMultilevel"/>
     <w:tmpl w:val="7CB25CD4"/>
@@ -3892,7 +3765,7 @@
       </w:rPr>
     </w:lvl>
   </w:abstractNum>
-  <w:abstractNum w:abstractNumId="6" w15:restartNumberingAfterBreak="0">
+  <w:abstractNum w:abstractNumId="6">
     <w:nsid w:val="2B5E7DC7"/>
     <w:multiLevelType w:val="hybridMultilevel"/>
     <w:tmpl w:val="E1FC29F4"/>
@@ -3981,7 +3854,7 @@
       </w:pPr>
     </w:lvl>
   </w:abstractNum>
-  <w:abstractNum w:abstractNumId="7" w15:restartNumberingAfterBreak="0">
+  <w:abstractNum w:abstractNumId="7">
     <w:nsid w:val="4CF47DBA"/>
     <w:multiLevelType w:val="hybridMultilevel"/>
     <w:tmpl w:val="3D903726"/>
@@ -4094,7 +3967,7 @@
       </w:rPr>
     </w:lvl>
   </w:abstractNum>
-  <w:abstractNum w:abstractNumId="8" w15:restartNumberingAfterBreak="0">
+  <w:abstractNum w:abstractNumId="8">
     <w:nsid w:val="57EB0F77"/>
     <w:multiLevelType w:val="hybridMultilevel"/>
     <w:tmpl w:val="E2C6567A"/>
@@ -4207,7 +4080,7 @@
       </w:rPr>
     </w:lvl>
   </w:abstractNum>
-  <w:abstractNum w:abstractNumId="9" w15:restartNumberingAfterBreak="0">
+  <w:abstractNum w:abstractNumId="9">
     <w:nsid w:val="6C1F2BE9"/>
     <w:multiLevelType w:val="hybridMultilevel"/>
     <w:tmpl w:val="9C5E6AD4"/>
@@ -4320,7 +4193,7 @@
       </w:rPr>
     </w:lvl>
   </w:abstractNum>
-  <w:abstractNum w:abstractNumId="10" w15:restartNumberingAfterBreak="0">
+  <w:abstractNum w:abstractNumId="10">
     <w:nsid w:val="736E0D24"/>
     <w:multiLevelType w:val="hybridMultilevel"/>
     <w:tmpl w:val="94FAD67A"/>
@@ -4433,7 +4306,7 @@
       </w:rPr>
     </w:lvl>
   </w:abstractNum>
-  <w:abstractNum w:abstractNumId="11" w15:restartNumberingAfterBreak="0">
+  <w:abstractNum w:abstractNumId="11">
     <w:nsid w:val="7AAC5E82"/>
     <w:multiLevelType w:val="hybridMultilevel"/>
     <w:tmpl w:val="EEFCF7C6"/>
@@ -4586,7 +4459,7 @@
 </file>
 
 <file path=word/styles.xml><?xml version="1.0" encoding="utf-8"?>
-<w:styles xmlns:mc="http://schemas.openxmlformats.org/markup-compatibility/2006" xmlns:r="http://schemas.openxmlformats.org/officeDocument/2006/relationships" xmlns:w="http://schemas.openxmlformats.org/wordprocessingml/2006/main" xmlns:w14="http://schemas.microsoft.com/office/word/2010/wordml" xmlns:w15="http://schemas.microsoft.com/office/word/2012/wordml" xmlns:w16cid="http://schemas.microsoft.com/office/word/2016/wordml/cid" xmlns:w16se="http://schemas.microsoft.com/office/word/2015/wordml/symex" mc:Ignorable="w14 w15 w16se w16cid">
+<w:styles xmlns:mc="http://schemas.openxmlformats.org/markup-compatibility/2006" xmlns:r="http://schemas.openxmlformats.org/officeDocument/2006/relationships" xmlns:w="http://schemas.openxmlformats.org/wordprocessingml/2006/main" xmlns:w14="http://schemas.microsoft.com/office/word/2010/wordml" mc:Ignorable="w14">
   <w:docDefaults>
     <w:rPrDefault>
       <w:rPr>
@@ -4602,382 +4475,146 @@
       </w:pPr>
     </w:pPrDefault>
   </w:docDefaults>
-  <w:latentStyles w:defLockedState="0" w:defUIPriority="99" w:defSemiHidden="0" w:defUnhideWhenUsed="0" w:defQFormat="0" w:count="375">
-    <w:lsdException w:name="Normal" w:uiPriority="0" w:qFormat="1"/>
-    <w:lsdException w:name="heading 1" w:uiPriority="9" w:qFormat="1"/>
-    <w:lsdException w:name="heading 2" w:semiHidden="1" w:uiPriority="0" w:unhideWhenUsed="1" w:qFormat="1"/>
-    <w:lsdException w:name="heading 3" w:semiHidden="1" w:uiPriority="9" w:unhideWhenUsed="1" w:qFormat="1"/>
-    <w:lsdException w:name="heading 4" w:semiHidden="1" w:uiPriority="9" w:unhideWhenUsed="1" w:qFormat="1"/>
-    <w:lsdException w:name="heading 5" w:semiHidden="1" w:uiPriority="9" w:unhideWhenUsed="1" w:qFormat="1"/>
-    <w:lsdException w:name="heading 6" w:semiHidden="1" w:uiPriority="0" w:unhideWhenUsed="1" w:qFormat="1"/>
-    <w:lsdException w:name="heading 7" w:semiHidden="1" w:uiPriority="9" w:unhideWhenUsed="1" w:qFormat="1"/>
-    <w:lsdException w:name="heading 8" w:semiHidden="1" w:uiPriority="9" w:unhideWhenUsed="1" w:qFormat="1"/>
-    <w:lsdException w:name="heading 9" w:semiHidden="1" w:uiPriority="9" w:unhideWhenUsed="1" w:qFormat="1"/>
-    <w:lsdException w:name="index 1" w:semiHidden="1" w:unhideWhenUsed="1"/>
-    <w:lsdException w:name="index 2" w:semiHidden="1" w:unhideWhenUsed="1"/>
-    <w:lsdException w:name="index 3" w:semiHidden="1" w:unhideWhenUsed="1"/>
-    <w:lsdException w:name="index 4" w:semiHidden="1" w:unhideWhenUsed="1"/>
-    <w:lsdException w:name="index 5" w:semiHidden="1" w:unhideWhenUsed="1"/>
-    <w:lsdException w:name="index 6" w:semiHidden="1" w:unhideWhenUsed="1"/>
-    <w:lsdException w:name="index 7" w:semiHidden="1" w:unhideWhenUsed="1"/>
-    <w:lsdException w:name="index 8" w:semiHidden="1" w:unhideWhenUsed="1"/>
-    <w:lsdException w:name="index 9" w:semiHidden="1" w:unhideWhenUsed="1"/>
-    <w:lsdException w:name="toc 1" w:semiHidden="1" w:uiPriority="39" w:unhideWhenUsed="1"/>
-    <w:lsdException w:name="toc 2" w:semiHidden="1" w:uiPriority="39" w:unhideWhenUsed="1"/>
-    <w:lsdException w:name="toc 3" w:semiHidden="1" w:uiPriority="39" w:unhideWhenUsed="1"/>
-    <w:lsdException w:name="toc 4" w:semiHidden="1" w:uiPriority="39" w:unhideWhenUsed="1"/>
-    <w:lsdException w:name="toc 5" w:semiHidden="1" w:uiPriority="39" w:unhideWhenUsed="1"/>
-    <w:lsdException w:name="toc 6" w:semiHidden="1" w:uiPriority="39" w:unhideWhenUsed="1"/>
-    <w:lsdException w:name="toc 7" w:semiHidden="1" w:uiPriority="39" w:unhideWhenUsed="1"/>
-    <w:lsdException w:name="toc 8" w:semiHidden="1" w:uiPriority="39" w:unhideWhenUsed="1"/>
-    <w:lsdException w:name="toc 9" w:semiHidden="1" w:uiPriority="39" w:unhideWhenUsed="1"/>
-    <w:lsdException w:name="Normal Indent" w:semiHidden="1" w:unhideWhenUsed="1"/>
-    <w:lsdException w:name="footnote text" w:semiHidden="1" w:unhideWhenUsed="1"/>
-    <w:lsdException w:name="annotation text" w:semiHidden="1" w:unhideWhenUsed="1"/>
-    <w:lsdException w:name="header" w:semiHidden="1" w:uiPriority="0" w:unhideWhenUsed="1"/>
-    <w:lsdException w:name="footer" w:semiHidden="1" w:unhideWhenUsed="1"/>
-    <w:lsdException w:name="index heading" w:semiHidden="1" w:unhideWhenUsed="1"/>
-    <w:lsdException w:name="caption" w:semiHidden="1" w:uiPriority="35" w:unhideWhenUsed="1" w:qFormat="1"/>
-    <w:lsdException w:name="table of figures" w:semiHidden="1" w:unhideWhenUsed="1"/>
-    <w:lsdException w:name="envelope address" w:semiHidden="1" w:unhideWhenUsed="1"/>
-    <w:lsdException w:name="envelope return" w:semiHidden="1" w:unhideWhenUsed="1"/>
-    <w:lsdException w:name="footnote reference" w:semiHidden="1" w:unhideWhenUsed="1"/>
-    <w:lsdException w:name="annotation reference" w:semiHidden="1" w:unhideWhenUsed="1"/>
-    <w:lsdException w:name="line number" w:semiHidden="1" w:unhideWhenUsed="1"/>
-    <w:lsdException w:name="page number" w:semiHidden="1" w:unhideWhenUsed="1"/>
-    <w:lsdException w:name="endnote reference" w:semiHidden="1" w:unhideWhenUsed="1"/>
-    <w:lsdException w:name="endnote text" w:semiHidden="1" w:unhideWhenUsed="1"/>
-    <w:lsdException w:name="table of authorities" w:semiHidden="1" w:unhideWhenUsed="1"/>
-    <w:lsdException w:name="macro" w:semiHidden="1" w:unhideWhenUsed="1"/>
-    <w:lsdException w:name="toa heading" w:semiHidden="1" w:unhideWhenUsed="1"/>
-    <w:lsdException w:name="List" w:semiHidden="1" w:unhideWhenUsed="1"/>
-    <w:lsdException w:name="List Bullet" w:semiHidden="1" w:unhideWhenUsed="1"/>
-    <w:lsdException w:name="List Number" w:semiHidden="1" w:unhideWhenUsed="1"/>
-    <w:lsdException w:name="List 2" w:semiHidden="1" w:unhideWhenUsed="1"/>
-    <w:lsdException w:name="List 3" w:semiHidden="1" w:unhideWhenUsed="1"/>
-    <w:lsdException w:name="List 4" w:semiHidden="1" w:unhideWhenUsed="1"/>
-    <w:lsdException w:name="List 5" w:semiHidden="1" w:unhideWhenUsed="1"/>
-    <w:lsdException w:name="List Bullet 2" w:semiHidden="1" w:unhideWhenUsed="1"/>
-    <w:lsdException w:name="List Bullet 3" w:semiHidden="1" w:unhideWhenUsed="1"/>
-    <w:lsdException w:name="List Bullet 4" w:semiHidden="1" w:unhideWhenUsed="1"/>
-    <w:lsdException w:name="List Bullet 5" w:semiHidden="1" w:unhideWhenUsed="1"/>
-    <w:lsdException w:name="List Number 2" w:semiHidden="1" w:unhideWhenUsed="1"/>
-    <w:lsdException w:name="List Number 3" w:semiHidden="1" w:unhideWhenUsed="1"/>
-    <w:lsdException w:name="List Number 4" w:semiHidden="1" w:unhideWhenUsed="1"/>
-    <w:lsdException w:name="List Number 5" w:semiHidden="1" w:unhideWhenUsed="1"/>
-    <w:lsdException w:name="Title" w:uiPriority="10" w:qFormat="1"/>
-    <w:lsdException w:name="Closing" w:semiHidden="1" w:unhideWhenUsed="1"/>
-    <w:lsdException w:name="Signature" w:semiHidden="1" w:unhideWhenUsed="1"/>
-    <w:lsdException w:name="Default Paragraph Font" w:semiHidden="1" w:uiPriority="1" w:unhideWhenUsed="1"/>
-    <w:lsdException w:name="Body Text" w:semiHidden="1" w:uiPriority="0" w:unhideWhenUsed="1"/>
-    <w:lsdException w:name="Body Text Indent" w:semiHidden="1" w:unhideWhenUsed="1"/>
-    <w:lsdException w:name="List Continue" w:semiHidden="1" w:unhideWhenUsed="1"/>
-    <w:lsdException w:name="List Continue 2" w:semiHidden="1" w:unhideWhenUsed="1"/>
-    <w:lsdException w:name="List Continue 3" w:semiHidden="1" w:unhideWhenUsed="1"/>
-    <w:lsdException w:name="List Continue 4" w:semiHidden="1" w:unhideWhenUsed="1"/>
-    <w:lsdException w:name="List Continue 5" w:semiHidden="1" w:unhideWhenUsed="1"/>
-    <w:lsdException w:name="Message Header" w:semiHidden="1" w:unhideWhenUsed="1"/>
-    <w:lsdException w:name="Subtitle" w:uiPriority="11" w:qFormat="1"/>
-    <w:lsdException w:name="Salutation" w:semiHidden="1" w:unhideWhenUsed="1"/>
-    <w:lsdException w:name="Date" w:semiHidden="1" w:unhideWhenUsed="1"/>
-    <w:lsdException w:name="Body Text First Indent" w:semiHidden="1" w:unhideWhenUsed="1"/>
-    <w:lsdException w:name="Body Text First Indent 2" w:semiHidden="1" w:unhideWhenUsed="1"/>
-    <w:lsdException w:name="Note Heading" w:semiHidden="1" w:unhideWhenUsed="1"/>
-    <w:lsdException w:name="Body Text 2" w:semiHidden="1" w:unhideWhenUsed="1"/>
-    <w:lsdException w:name="Body Text 3" w:semiHidden="1" w:unhideWhenUsed="1"/>
-    <w:lsdException w:name="Body Text Indent 2" w:semiHidden="1" w:unhideWhenUsed="1"/>
-    <w:lsdException w:name="Body Text Indent 3" w:semiHidden="1" w:unhideWhenUsed="1"/>
-    <w:lsdException w:name="Block Text" w:semiHidden="1" w:unhideWhenUsed="1"/>
-    <w:lsdException w:name="Hyperlink" w:semiHidden="1" w:unhideWhenUsed="1"/>
-    <w:lsdException w:name="FollowedHyperlink" w:semiHidden="1" w:unhideWhenUsed="1"/>
-    <w:lsdException w:name="Strong" w:uiPriority="22" w:qFormat="1"/>
-    <w:lsdException w:name="Emphasis" w:uiPriority="20" w:qFormat="1"/>
-    <w:lsdException w:name="Document Map" w:semiHidden="1" w:unhideWhenUsed="1"/>
-    <w:lsdException w:name="Plain Text" w:semiHidden="1" w:unhideWhenUsed="1"/>
-    <w:lsdException w:name="E-mail Signature" w:semiHidden="1" w:unhideWhenUsed="1"/>
-    <w:lsdException w:name="HTML Top of Form" w:semiHidden="1" w:unhideWhenUsed="1"/>
-    <w:lsdException w:name="HTML Bottom of Form" w:semiHidden="1" w:unhideWhenUsed="1"/>
-    <w:lsdException w:name="Normal (Web)" w:semiHidden="1" w:unhideWhenUsed="1"/>
-    <w:lsdException w:name="HTML Acronym" w:semiHidden="1" w:unhideWhenUsed="1"/>
-    <w:lsdException w:name="HTML Address" w:semiHidden="1" w:unhideWhenUsed="1"/>
-    <w:lsdException w:name="HTML Cite" w:semiHidden="1" w:unhideWhenUsed="1"/>
-    <w:lsdException w:name="HTML Code" w:semiHidden="1" w:unhideWhenUsed="1"/>
-    <w:lsdException w:name="HTML Definition" w:semiHidden="1" w:unhideWhenUsed="1"/>
-    <w:lsdException w:name="HTML Keyboard" w:semiHidden="1" w:unhideWhenUsed="1"/>
-    <w:lsdException w:name="HTML Preformatted" w:semiHidden="1" w:unhideWhenUsed="1"/>
-    <w:lsdException w:name="HTML Sample" w:semiHidden="1" w:unhideWhenUsed="1"/>
-    <w:lsdException w:name="HTML Typewriter" w:semiHidden="1" w:unhideWhenUsed="1"/>
-    <w:lsdException w:name="HTML Variable" w:semiHidden="1" w:unhideWhenUsed="1"/>
-    <w:lsdException w:name="Normal Table" w:semiHidden="1" w:unhideWhenUsed="1"/>
-    <w:lsdException w:name="annotation subject" w:semiHidden="1" w:unhideWhenUsed="1"/>
-    <w:lsdException w:name="No List" w:semiHidden="1" w:unhideWhenUsed="1"/>
-    <w:lsdException w:name="Outline List 1" w:semiHidden="1" w:unhideWhenUsed="1"/>
-    <w:lsdException w:name="Outline List 2" w:semiHidden="1" w:unhideWhenUsed="1"/>
-    <w:lsdException w:name="Outline List 3" w:semiHidden="1" w:unhideWhenUsed="1"/>
-    <w:lsdException w:name="Table Simple 1" w:semiHidden="1" w:unhideWhenUsed="1"/>
-    <w:lsdException w:name="Table Simple 2" w:semiHidden="1" w:unhideWhenUsed="1"/>
-    <w:lsdException w:name="Table Simple 3" w:semiHidden="1" w:unhideWhenUsed="1"/>
-    <w:lsdException w:name="Table Classic 1" w:semiHidden="1" w:unhideWhenUsed="1"/>
-    <w:lsdException w:name="Table Classic 2" w:semiHidden="1" w:unhideWhenUsed="1"/>
-    <w:lsdException w:name="Table Classic 3" w:semiHidden="1" w:unhideWhenUsed="1"/>
-    <w:lsdException w:name="Table Classic 4" w:semiHidden="1" w:unhideWhenUsed="1"/>
-    <w:lsdException w:name="Table Colorful 1" w:semiHidden="1" w:unhideWhenUsed="1"/>
-    <w:lsdException w:name="Table Colorful 2" w:semiHidden="1" w:unhideWhenUsed="1"/>
-    <w:lsdException w:name="Table Colorful 3" w:semiHidden="1" w:unhideWhenUsed="1"/>
-    <w:lsdException w:name="Table Columns 1" w:semiHidden="1" w:unhideWhenUsed="1"/>
-    <w:lsdException w:name="Table Columns 2" w:semiHidden="1" w:unhideWhenUsed="1"/>
-    <w:lsdException w:name="Table Columns 3" w:semiHidden="1" w:unhideWhenUsed="1"/>
-    <w:lsdException w:name="Table Columns 4" w:semiHidden="1" w:unhideWhenUsed="1"/>
-    <w:lsdException w:name="Table Columns 5" w:semiHidden="1" w:unhideWhenUsed="1"/>
-    <w:lsdException w:name="Table Grid 1" w:semiHidden="1" w:unhideWhenUsed="1"/>
-    <w:lsdException w:name="Table Grid 2" w:semiHidden="1" w:unhideWhenUsed="1"/>
-    <w:lsdException w:name="Table Grid 3" w:semiHidden="1" w:unhideWhenUsed="1"/>
-    <w:lsdException w:name="Table Grid 4" w:semiHidden="1" w:unhideWhenUsed="1"/>
-    <w:lsdException w:name="Table Grid 5" w:semiHidden="1" w:unhideWhenUsed="1"/>
-    <w:lsdException w:name="Table Grid 6" w:semiHidden="1" w:unhideWhenUsed="1"/>
-    <w:lsdException w:name="Table Grid 7" w:semiHidden="1" w:unhideWhenUsed="1"/>
-    <w:lsdException w:name="Table Grid 8" w:semiHidden="1" w:unhideWhenUsed="1"/>
-    <w:lsdException w:name="Table List 1" w:semiHidden="1" w:unhideWhenUsed="1"/>
-    <w:lsdException w:name="Table List 2" w:semiHidden="1" w:unhideWhenUsed="1"/>
-    <w:lsdException w:name="Table List 3" w:semiHidden="1" w:unhideWhenUsed="1"/>
-    <w:lsdException w:name="Table List 4" w:semiHidden="1" w:unhideWhenUsed="1"/>
-    <w:lsdException w:name="Table List 5" w:semiHidden="1" w:unhideWhenUsed="1"/>
-    <w:lsdException w:name="Table List 6" w:semiHidden="1" w:unhideWhenUsed="1"/>
-    <w:lsdException w:name="Table List 7" w:semiHidden="1" w:unhideWhenUsed="1"/>
-    <w:lsdException w:name="Table List 8" w:semiHidden="1" w:unhideWhenUsed="1"/>
-    <w:lsdException w:name="Table 3D effects 1" w:semiHidden="1" w:unhideWhenUsed="1"/>
-    <w:lsdException w:name="Table 3D effects 2" w:semiHidden="1" w:unhideWhenUsed="1"/>
-    <w:lsdException w:name="Table 3D effects 3" w:semiHidden="1" w:unhideWhenUsed="1"/>
-    <w:lsdException w:name="Table Contemporary" w:semiHidden="1" w:unhideWhenUsed="1"/>
-    <w:lsdException w:name="Table Elegant" w:semiHidden="1" w:unhideWhenUsed="1"/>
-    <w:lsdException w:name="Table Professional" w:semiHidden="1" w:unhideWhenUsed="1"/>
-    <w:lsdException w:name="Table Subtle 1" w:semiHidden="1" w:unhideWhenUsed="1"/>
-    <w:lsdException w:name="Table Subtle 2" w:semiHidden="1" w:unhideWhenUsed="1"/>
-    <w:lsdException w:name="Table Web 1" w:semiHidden="1" w:unhideWhenUsed="1"/>
-    <w:lsdException w:name="Table Web 2" w:semiHidden="1" w:unhideWhenUsed="1"/>
-    <w:lsdException w:name="Table Web 3" w:semiHidden="1" w:unhideWhenUsed="1"/>
-    <w:lsdException w:name="Balloon Text" w:semiHidden="1" w:unhideWhenUsed="1"/>
-    <w:lsdException w:name="Table Grid" w:uiPriority="39"/>
-    <w:lsdException w:name="Table Theme" w:semiHidden="1" w:unhideWhenUsed="1"/>
-    <w:lsdException w:name="Placeholder Text" w:semiHidden="1"/>
-    <w:lsdException w:name="No Spacing" w:uiPriority="1" w:qFormat="1"/>
-    <w:lsdException w:name="Light Shading" w:uiPriority="60"/>
-    <w:lsdException w:name="Light List" w:uiPriority="61"/>
-    <w:lsdException w:name="Light Grid" w:uiPriority="62"/>
-    <w:lsdException w:name="Medium Shading 1" w:uiPriority="63"/>
-    <w:lsdException w:name="Medium Shading 2" w:uiPriority="64"/>
-    <w:lsdException w:name="Medium List 1" w:uiPriority="65"/>
-    <w:lsdException w:name="Medium List 2" w:uiPriority="66"/>
-    <w:lsdException w:name="Medium Grid 1" w:uiPriority="67"/>
-    <w:lsdException w:name="Medium Grid 2" w:uiPriority="68"/>
-    <w:lsdException w:name="Medium Grid 3" w:uiPriority="69"/>
-    <w:lsdException w:name="Dark List" w:uiPriority="70"/>
-    <w:lsdException w:name="Colorful Shading" w:uiPriority="71"/>
-    <w:lsdException w:name="Colorful List" w:uiPriority="72"/>
-    <w:lsdException w:name="Colorful Grid" w:uiPriority="73"/>
-    <w:lsdException w:name="Light Shading Accent 1" w:uiPriority="60"/>
-    <w:lsdException w:name="Light List Accent 1" w:uiPriority="61"/>
-    <w:lsdException w:name="Light Grid Accent 1" w:uiPriority="62"/>
-    <w:lsdException w:name="Medium Shading 1 Accent 1" w:uiPriority="63"/>
-    <w:lsdException w:name="Medium Shading 2 Accent 1" w:uiPriority="64"/>
-    <w:lsdException w:name="Medium List 1 Accent 1" w:uiPriority="65"/>
-    <w:lsdException w:name="Revision" w:semiHidden="1"/>
-    <w:lsdException w:name="List Paragraph" w:uiPriority="34" w:qFormat="1"/>
-    <w:lsdException w:name="Quote" w:uiPriority="29" w:qFormat="1"/>
-    <w:lsdException w:name="Intense Quote" w:uiPriority="30" w:qFormat="1"/>
-    <w:lsdException w:name="Medium List 2 Accent 1" w:uiPriority="66"/>
-    <w:lsdException w:name="Medium Grid 1 Accent 1" w:uiPriority="67"/>
-    <w:lsdException w:name="Medium Grid 2 Accent 1" w:uiPriority="68"/>
-    <w:lsdException w:name="Medium Grid 3 Accent 1" w:uiPriority="69"/>
-    <w:lsdException w:name="Dark List Accent 1" w:uiPriority="70"/>
-    <w:lsdException w:name="Colorful Shading Accent 1" w:uiPriority="71"/>
-    <w:lsdException w:name="Colorful List Accent 1" w:uiPriority="72"/>
-    <w:lsdException w:name="Colorful Grid Accent 1" w:uiPriority="73"/>
-    <w:lsdException w:name="Light Shading Accent 2" w:uiPriority="60"/>
-    <w:lsdException w:name="Light List Accent 2" w:uiPriority="61"/>
-    <w:lsdException w:name="Light Grid Accent 2" w:uiPriority="62"/>
-    <w:lsdException w:name="Medium Shading 1 Accent 2" w:uiPriority="63"/>
-    <w:lsdException w:name="Medium Shading 2 Accent 2" w:uiPriority="64"/>
-    <w:lsdException w:name="Medium List 1 Accent 2" w:uiPriority="65"/>
-    <w:lsdException w:name="Medium List 2 Accent 2" w:uiPriority="66"/>
-    <w:lsdException w:name="Medium Grid 1 Accent 2" w:uiPriority="67"/>
-    <w:lsdException w:name="Medium Grid 2 Accent 2" w:uiPriority="68"/>
-    <w:lsdException w:name="Medium Grid 3 Accent 2" w:uiPriority="69"/>
-    <w:lsdException w:name="Dark List Accent 2" w:uiPriority="70"/>
-    <w:lsdException w:name="Colorful Shading Accent 2" w:uiPriority="71"/>
-    <w:lsdException w:name="Colorful List Accent 2" w:uiPriority="72"/>
-    <w:lsdException w:name="Colorful Grid Accent 2" w:uiPriority="73"/>
-    <w:lsdException w:name="Light Shading Accent 3" w:uiPriority="60"/>
-    <w:lsdException w:name="Light List Accent 3" w:uiPriority="61"/>
-    <w:lsdException w:name="Light Grid Accent 3" w:uiPriority="62"/>
-    <w:lsdException w:name="Medium Shading 1 Accent 3" w:uiPriority="63"/>
-    <w:lsdException w:name="Medium Shading 2 Accent 3" w:uiPriority="64"/>
-    <w:lsdException w:name="Medium List 1 Accent 3" w:uiPriority="65"/>
-    <w:lsdException w:name="Medium List 2 Accent 3" w:uiPriority="66"/>
-    <w:lsdException w:name="Medium Grid 1 Accent 3" w:uiPriority="67"/>
-    <w:lsdException w:name="Medium Grid 2 Accent 3" w:uiPriority="68"/>
-    <w:lsdException w:name="Medium Grid 3 Accent 3" w:uiPriority="69"/>
-    <w:lsdException w:name="Dark List Accent 3" w:uiPriority="70"/>
-    <w:lsdException w:name="Colorful Shading Accent 3" w:uiPriority="71"/>
-    <w:lsdException w:name="Colorful List Accent 3" w:uiPriority="72"/>
-    <w:lsdException w:name="Colorful Grid Accent 3" w:uiPriority="73"/>
-    <w:lsdException w:name="Light Shading Accent 4" w:uiPriority="60"/>
-    <w:lsdException w:name="Light List Accent 4" w:uiPriority="61"/>
-    <w:lsdException w:name="Light Grid Accent 4" w:uiPriority="62"/>
-    <w:lsdException w:name="Medium Shading 1 Accent 4" w:uiPriority="63"/>
-    <w:lsdException w:name="Medium Shading 2 Accent 4" w:uiPriority="64"/>
-    <w:lsdException w:name="Medium List 1 Accent 4" w:uiPriority="65"/>
-    <w:lsdException w:name="Medium List 2 Accent 4" w:uiPriority="66"/>
-    <w:lsdException w:name="Medium Grid 1 Accent 4" w:uiPriority="67"/>
-    <w:lsdException w:name="Medium Grid 2 Accent 4" w:uiPriority="68"/>
-    <w:lsdException w:name="Medium Grid 3 Accent 4" w:uiPriority="69"/>
-    <w:lsdException w:name="Dark List Accent 4" w:uiPriority="70"/>
-    <w:lsdException w:name="Colorful Shading Accent 4" w:uiPriority="71"/>
-    <w:lsdException w:name="Colorful List Accent 4" w:uiPriority="72"/>
-    <w:lsdException w:name="Colorful Grid Accent 4" w:uiPriority="73"/>
-    <w:lsdException w:name="Light Shading Accent 5" w:uiPriority="60"/>
-    <w:lsdException w:name="Light List Accent 5" w:uiPriority="61"/>
-    <w:lsdException w:name="Light Grid Accent 5" w:uiPriority="62"/>
-    <w:lsdException w:name="Medium Shading 1 Accent 5" w:uiPriority="63"/>
-    <w:lsdException w:name="Medium Shading 2 Accent 5" w:uiPriority="64"/>
-    <w:lsdException w:name="Medium List 1 Accent 5" w:uiPriority="65"/>
-    <w:lsdException w:name="Medium List 2 Accent 5" w:uiPriority="66"/>
-    <w:lsdException w:name="Medium Grid 1 Accent 5" w:uiPriority="67"/>
-    <w:lsdException w:name="Medium Grid 2 Accent 5" w:uiPriority="68"/>
-    <w:lsdException w:name="Medium Grid 3 Accent 5" w:uiPriority="69"/>
-    <w:lsdException w:name="Dark List Accent 5" w:uiPriority="70"/>
-    <w:lsdException w:name="Colorful Shading Accent 5" w:uiPriority="71"/>
-    <w:lsdException w:name="Colorful List Accent 5" w:uiPriority="72"/>
-    <w:lsdException w:name="Colorful Grid Accent 5" w:uiPriority="73"/>
-    <w:lsdException w:name="Light Shading Accent 6" w:uiPriority="60"/>
-    <w:lsdException w:name="Light List Accent 6" w:uiPriority="61"/>
-    <w:lsdException w:name="Light Grid Accent 6" w:uiPriority="62"/>
-    <w:lsdException w:name="Medium Shading 1 Accent 6" w:uiPriority="63"/>
-    <w:lsdException w:name="Medium Shading 2 Accent 6" w:uiPriority="64"/>
-    <w:lsdException w:name="Medium List 1 Accent 6" w:uiPriority="65"/>
-    <w:lsdException w:name="Medium List 2 Accent 6" w:uiPriority="66"/>
-    <w:lsdException w:name="Medium Grid 1 Accent 6" w:uiPriority="67"/>
-    <w:lsdException w:name="Medium Grid 2 Accent 6" w:uiPriority="68"/>
-    <w:lsdException w:name="Medium Grid 3 Accent 6" w:uiPriority="69"/>
-    <w:lsdException w:name="Dark List Accent 6" w:uiPriority="70"/>
-    <w:lsdException w:name="Colorful Shading Accent 6" w:uiPriority="71"/>
-    <w:lsdException w:name="Colorful List Accent 6" w:uiPriority="72"/>
-    <w:lsdException w:name="Colorful Grid Accent 6" w:uiPriority="73"/>
-    <w:lsdException w:name="Subtle Emphasis" w:uiPriority="19" w:qFormat="1"/>
-    <w:lsdException w:name="Intense Emphasis" w:uiPriority="21" w:qFormat="1"/>
-    <w:lsdException w:name="Subtle Reference" w:uiPriority="31" w:qFormat="1"/>
-    <w:lsdException w:name="Intense Reference" w:uiPriority="32" w:qFormat="1"/>
-    <w:lsdException w:name="Book Title" w:uiPriority="33" w:qFormat="1"/>
-    <w:lsdException w:name="Bibliography" w:semiHidden="1" w:uiPriority="37" w:unhideWhenUsed="1"/>
-    <w:lsdException w:name="TOC Heading" w:semiHidden="1" w:uiPriority="39" w:unhideWhenUsed="1" w:qFormat="1"/>
-    <w:lsdException w:name="Plain Table 1" w:uiPriority="41"/>
-    <w:lsdException w:name="Plain Table 2" w:uiPriority="42"/>
-    <w:lsdException w:name="Plain Table 3" w:uiPriority="43"/>
-    <w:lsdException w:name="Plain Table 4" w:uiPriority="44"/>
-    <w:lsdException w:name="Plain Table 5" w:uiPriority="45"/>
-    <w:lsdException w:name="Grid Table Light" w:uiPriority="40"/>
-    <w:lsdException w:name="Grid Table 1 Light" w:uiPriority="46"/>
-    <w:lsdException w:name="Grid Table 2" w:uiPriority="47"/>
-    <w:lsdException w:name="Grid Table 3" w:uiPriority="48"/>
-    <w:lsdException w:name="Grid Table 4" w:uiPriority="49"/>
-    <w:lsdException w:name="Grid Table 5 Dark" w:uiPriority="50"/>
-    <w:lsdException w:name="Grid Table 6 Colorful" w:uiPriority="51"/>
-    <w:lsdException w:name="Grid Table 7 Colorful" w:uiPriority="52"/>
-    <w:lsdException w:name="Grid Table 1 Light Accent 1" w:uiPriority="46"/>
-    <w:lsdException w:name="Grid Table 2 Accent 1" w:uiPriority="47"/>
-    <w:lsdException w:name="Grid Table 3 Accent 1" w:uiPriority="48"/>
-    <w:lsdException w:name="Grid Table 4 Accent 1" w:uiPriority="49"/>
-    <w:lsdException w:name="Grid Table 5 Dark Accent 1" w:uiPriority="50"/>
-    <w:lsdException w:name="Grid Table 6 Colorful Accent 1" w:uiPriority="51"/>
-    <w:lsdException w:name="Grid Table 7 Colorful Accent 1" w:uiPriority="52"/>
-    <w:lsdException w:name="Grid Table 1 Light Accent 2" w:uiPriority="46"/>
-    <w:lsdException w:name="Grid Table 2 Accent 2" w:uiPriority="47"/>
-    <w:lsdException w:name="Grid Table 3 Accent 2" w:uiPriority="48"/>
-    <w:lsdException w:name="Grid Table 4 Accent 2" w:uiPriority="49"/>
-    <w:lsdException w:name="Grid Table 5 Dark Accent 2" w:uiPriority="50"/>
-    <w:lsdException w:name="Grid Table 6 Colorful Accent 2" w:uiPriority="51"/>
-    <w:lsdException w:name="Grid Table 7 Colorful Accent 2" w:uiPriority="52"/>
-    <w:lsdException w:name="Grid Table 1 Light Accent 3" w:uiPriority="46"/>
-    <w:lsdException w:name="Grid Table 2 Accent 3" w:uiPriority="47"/>
-    <w:lsdException w:name="Grid Table 3 Accent 3" w:uiPriority="48"/>
-    <w:lsdException w:name="Grid Table 4 Accent 3" w:uiPriority="49"/>
-    <w:lsdException w:name="Grid Table 5 Dark Accent 3" w:uiPriority="50"/>
-    <w:lsdException w:name="Grid Table 6 Colorful Accent 3" w:uiPriority="51"/>
-    <w:lsdException w:name="Grid Table 7 Colorful Accent 3" w:uiPriority="52"/>
-    <w:lsdException w:name="Grid Table 1 Light Accent 4" w:uiPriority="46"/>
-    <w:lsdException w:name="Grid Table 2 Accent 4" w:uiPriority="47"/>
-    <w:lsdException w:name="Grid Table 3 Accent 4" w:uiPriority="48"/>
-    <w:lsdException w:name="Grid Table 4 Accent 4" w:uiPriority="49"/>
-    <w:lsdException w:name="Grid Table 5 Dark Accent 4" w:uiPriority="50"/>
-    <w:lsdException w:name="Grid Table 6 Colorful Accent 4" w:uiPriority="51"/>
-    <w:lsdException w:name="Grid Table 7 Colorful Accent 4" w:uiPriority="52"/>
-    <w:lsdException w:name="Grid Table 1 Light Accent 5" w:uiPriority="46"/>
-    <w:lsdException w:name="Grid Table 2 Accent 5" w:uiPriority="47"/>
-    <w:lsdException w:name="Grid Table 3 Accent 5" w:uiPriority="48"/>
-    <w:lsdException w:name="Grid Table 4 Accent 5" w:uiPriority="49"/>
-    <w:lsdException w:name="Grid Table 5 Dark Accent 5" w:uiPriority="50"/>
-    <w:lsdException w:name="Grid Table 6 Colorful Accent 5" w:uiPriority="51"/>
-    <w:lsdException w:name="Grid Table 7 Colorful Accent 5" w:uiPriority="52"/>
-    <w:lsdException w:name="Grid Table 1 Light Accent 6" w:uiPriority="46"/>
-    <w:lsdException w:name="Grid Table 2 Accent 6" w:uiPriority="47"/>
-    <w:lsdException w:name="Grid Table 3 Accent 6" w:uiPriority="48"/>
-    <w:lsdException w:name="Grid Table 4 Accent 6" w:uiPriority="49"/>
-    <w:lsdException w:name="Grid Table 5 Dark Accent 6" w:uiPriority="50"/>
-    <w:lsdException w:name="Grid Table 6 Colorful Accent 6" w:uiPriority="51"/>
-    <w:lsdException w:name="Grid Table 7 Colorful Accent 6" w:uiPriority="52"/>
-    <w:lsdException w:name="List Table 1 Light" w:uiPriority="46"/>
-    <w:lsdException w:name="List Table 2" w:uiPriority="47"/>
-    <w:lsdException w:name="List Table 3" w:uiPriority="48"/>
-    <w:lsdException w:name="List Table 4" w:uiPriority="49"/>
-    <w:lsdException w:name="List Table 5 Dark" w:uiPriority="50"/>
-    <w:lsdException w:name="List Table 6 Colorful" w:uiPriority="51"/>
-    <w:lsdException w:name="List Table 7 Colorful" w:uiPriority="52"/>
-    <w:lsdException w:name="List Table 1 Light Accent 1" w:uiPriority="46"/>
-    <w:lsdException w:name="List Table 2 Accent 1" w:uiPriority="47"/>
-    <w:lsdException w:name="List Table 3 Accent 1" w:uiPriority="48"/>
-    <w:lsdException w:name="List Table 4 Accent 1" w:uiPriority="49"/>
-    <w:lsdException w:name="List Table 5 Dark Accent 1" w:uiPriority="50"/>
-    <w:lsdException w:name="List Table 6 Colorful Accent 1" w:uiPriority="51"/>
-    <w:lsdException w:name="List Table 7 Colorful Accent 1" w:uiPriority="52"/>
-    <w:lsdException w:name="List Table 1 Light Accent 2" w:uiPriority="46"/>
-    <w:lsdException w:name="List Table 2 Accent 2" w:uiPriority="47"/>
-    <w:lsdException w:name="List Table 3 Accent 2" w:uiPriority="48"/>
-    <w:lsdException w:name="List Table 4 Accent 2" w:uiPriority="49"/>
-    <w:lsdException w:name="List Table 5 Dark Accent 2" w:uiPriority="50"/>
-    <w:lsdException w:name="List Table 6 Colorful Accent 2" w:uiPriority="51"/>
-    <w:lsdException w:name="List Table 7 Colorful Accent 2" w:uiPriority="52"/>
-    <w:lsdException w:name="List Table 1 Light Accent 3" w:uiPriority="46"/>
-    <w:lsdException w:name="List Table 2 Accent 3" w:uiPriority="47"/>
-    <w:lsdException w:name="List Table 3 Accent 3" w:uiPriority="48"/>
-    <w:lsdException w:name="List Table 4 Accent 3" w:uiPriority="49"/>
-    <w:lsdException w:name="List Table 5 Dark Accent 3" w:uiPriority="50"/>
-    <w:lsdException w:name="List Table 6 Colorful Accent 3" w:uiPriority="51"/>
-    <w:lsdException w:name="List Table 7 Colorful Accent 3" w:uiPriority="52"/>
-    <w:lsdException w:name="List Table 1 Light Accent 4" w:uiPriority="46"/>
-    <w:lsdException w:name="List Table 2 Accent 4" w:uiPriority="47"/>
-    <w:lsdException w:name="List Table 3 Accent 4" w:uiPriority="48"/>
-    <w:lsdException w:name="List Table 4 Accent 4" w:uiPriority="49"/>
-    <w:lsdException w:name="List Table 5 Dark Accent 4" w:uiPriority="50"/>
-    <w:lsdException w:name="List Table 6 Colorful Accent 4" w:uiPriority="51"/>
-    <w:lsdException w:name="List Table 7 Colorful Accent 4" w:uiPriority="52"/>
-    <w:lsdException w:name="List Table 1 Light Accent 5" w:uiPriority="46"/>
-    <w:lsdException w:name="List Table 2 Accent 5" w:uiPriority="47"/>
-    <w:lsdException w:name="List Table 3 Accent 5" w:uiPriority="48"/>
-    <w:lsdException w:name="List Table 4 Accent 5" w:uiPriority="49"/>
-    <w:lsdException w:name="List Table 5 Dark Accent 5" w:uiPriority="50"/>
-    <w:lsdException w:name="List Table 6 Colorful Accent 5" w:uiPriority="51"/>
-    <w:lsdException w:name="List Table 7 Colorful Accent 5" w:uiPriority="52"/>
-    <w:lsdException w:name="List Table 1 Light Accent 6" w:uiPriority="46"/>
-    <w:lsdException w:name="List Table 2 Accent 6" w:uiPriority="47"/>
-    <w:lsdException w:name="List Table 3 Accent 6" w:uiPriority="48"/>
-    <w:lsdException w:name="List Table 4 Accent 6" w:uiPriority="49"/>
-    <w:lsdException w:name="List Table 5 Dark Accent 6" w:uiPriority="50"/>
-    <w:lsdException w:name="List Table 6 Colorful Accent 6" w:uiPriority="51"/>
-    <w:lsdException w:name="List Table 7 Colorful Accent 6" w:uiPriority="52"/>
-    <w:lsdException w:name="Mention" w:semiHidden="1" w:unhideWhenUsed="1"/>
-    <w:lsdException w:name="Smart Hyperlink" w:semiHidden="1" w:unhideWhenUsed="1"/>
-    <w:lsdException w:name="Hashtag" w:semiHidden="1" w:unhideWhenUsed="1"/>
-    <w:lsdException w:name="Unresolved Mention" w:semiHidden="1" w:unhideWhenUsed="1"/>
+  <w:latentStyles w:defLockedState="0" w:defUIPriority="99" w:defSemiHidden="1" w:defUnhideWhenUsed="1" w:defQFormat="0" w:count="267">
+    <w:lsdException w:name="Normal" w:semiHidden="0" w:uiPriority="0" w:unhideWhenUsed="0" w:qFormat="1"/>
+    <w:lsdException w:name="heading 1" w:semiHidden="0" w:uiPriority="9" w:unhideWhenUsed="0" w:qFormat="1"/>
+    <w:lsdException w:name="heading 2" w:uiPriority="0" w:qFormat="1"/>
+    <w:lsdException w:name="heading 3" w:uiPriority="9" w:qFormat="1"/>
+    <w:lsdException w:name="heading 4" w:uiPriority="9" w:qFormat="1"/>
+    <w:lsdException w:name="heading 5" w:uiPriority="9" w:qFormat="1"/>
+    <w:lsdException w:name="heading 6" w:uiPriority="0" w:qFormat="1"/>
+    <w:lsdException w:name="heading 7" w:uiPriority="9" w:qFormat="1"/>
+    <w:lsdException w:name="heading 8" w:uiPriority="9" w:qFormat="1"/>
+    <w:lsdException w:name="heading 9" w:uiPriority="9" w:qFormat="1"/>
+    <w:lsdException w:name="toc 1" w:uiPriority="39"/>
+    <w:lsdException w:name="toc 2" w:uiPriority="39"/>
+    <w:lsdException w:name="toc 3" w:uiPriority="39"/>
+    <w:lsdException w:name="toc 4" w:uiPriority="39"/>
+    <w:lsdException w:name="toc 5" w:uiPriority="39"/>
+    <w:lsdException w:name="toc 6" w:uiPriority="39"/>
+    <w:lsdException w:name="toc 7" w:uiPriority="39"/>
+    <w:lsdException w:name="toc 8" w:uiPriority="39"/>
+    <w:lsdException w:name="toc 9" w:uiPriority="39"/>
+    <w:lsdException w:name="header" w:uiPriority="0"/>
+    <w:lsdException w:name="caption" w:uiPriority="35" w:qFormat="1"/>
+    <w:lsdException w:name="Title" w:semiHidden="0" w:uiPriority="10" w:unhideWhenUsed="0" w:qFormat="1"/>
+    <w:lsdException w:name="Default Paragraph Font" w:uiPriority="1"/>
+    <w:lsdException w:name="Body Text" w:uiPriority="0"/>
+    <w:lsdException w:name="Subtitle" w:semiHidden="0" w:uiPriority="11" w:unhideWhenUsed="0" w:qFormat="1"/>
+    <w:lsdException w:name="Strong" w:semiHidden="0" w:uiPriority="22" w:unhideWhenUsed="0" w:qFormat="1"/>
+    <w:lsdException w:name="Emphasis" w:semiHidden="0" w:uiPriority="20" w:unhideWhenUsed="0" w:qFormat="1"/>
+    <w:lsdException w:name="Table Grid" w:semiHidden="0" w:uiPriority="39" w:unhideWhenUsed="0"/>
+    <w:lsdException w:name="Placeholder Text" w:unhideWhenUsed="0"/>
+    <w:lsdException w:name="No Spacing" w:semiHidden="0" w:uiPriority="1" w:unhideWhenUsed="0" w:qFormat="1"/>
+    <w:lsdException w:name="Light Shading" w:semiHidden="0" w:uiPriority="60" w:unhideWhenUsed="0"/>
+    <w:lsdException w:name="Light List" w:semiHidden="0" w:uiPriority="61" w:unhideWhenUsed="0"/>
+    <w:lsdException w:name="Light Grid" w:semiHidden="0" w:uiPriority="62" w:unhideWhenUsed="0"/>
+    <w:lsdException w:name="Medium Shading 1" w:semiHidden="0" w:uiPriority="63" w:unhideWhenUsed="0"/>
+    <w:lsdException w:name="Medium Shading 2" w:semiHidden="0" w:uiPriority="64" w:unhideWhenUsed="0"/>
+    <w:lsdException w:name="Medium List 1" w:semiHidden="0" w:uiPriority="65" w:unhideWhenUsed="0"/>
+    <w:lsdException w:name="Medium List 2" w:semiHidden="0" w:uiPriority="66" w:unhideWhenUsed="0"/>
+    <w:lsdException w:name="Medium Grid 1" w:semiHidden="0" w:uiPriority="67" w:unhideWhenUsed="0"/>
+    <w:lsdException w:name="Medium Grid 2" w:semiHidden="0" w:uiPriority="68" w:unhideWhenUsed="0"/>
+    <w:lsdException w:name="Medium Grid 3" w:semiHidden="0" w:uiPriority="69" w:unhideWhenUsed="0"/>
+    <w:lsdException w:name="Dark List" w:semiHidden="0" w:uiPriority="70" w:unhideWhenUsed="0"/>
+    <w:lsdException w:name="Colorful Shading" w:semiHidden="0" w:uiPriority="71" w:unhideWhenUsed="0"/>
+    <w:lsdException w:name="Colorful List" w:semiHidden="0" w:uiPriority="72" w:unhideWhenUsed="0"/>
+    <w:lsdException w:name="Colorful Grid" w:semiHidden="0" w:uiPriority="73" w:unhideWhenUsed="0"/>
+    <w:lsdException w:name="Light Shading Accent 1" w:semiHidden="0" w:uiPriority="60" w:unhideWhenUsed="0"/>
+    <w:lsdException w:name="Light List Accent 1" w:semiHidden="0" w:uiPriority="61" w:unhideWhenUsed="0"/>
+    <w:lsdException w:name="Light Grid Accent 1" w:semiHidden="0" w:uiPriority="62" w:unhideWhenUsed="0"/>
+    <w:lsdException w:name="Medium Shading 1 Accent 1" w:semiHidden="0" w:uiPriority="63" w:unhideWhenUsed="0"/>
+    <w:lsdException w:name="Medium Shading 2 Accent 1" w:semiHidden="0" w:uiPriority="64" w:unhideWhenUsed="0"/>
+    <w:lsdException w:name="Medium List 1 Accent 1" w:semiHidden="0" w:uiPriority="65" w:unhideWhenUsed="0"/>
+    <w:lsdException w:name="Revision" w:unhideWhenUsed="0"/>
+    <w:lsdException w:name="List Paragraph" w:semiHidden="0" w:uiPriority="34" w:unhideWhenUsed="0" w:qFormat="1"/>
+    <w:lsdException w:name="Quote" w:semiHidden="0" w:uiPriority="29" w:unhideWhenUsed="0" w:qFormat="1"/>
+    <w:lsdException w:name="Intense Quote" w:semiHidden="0" w:uiPriority="30" w:unhideWhenUsed="0" w:qFormat="1"/>
+    <w:lsdException w:name="Medium List 2 Accent 1" w:semiHidden="0" w:uiPriority="66" w:unhideWhenUsed="0"/>
+    <w:lsdException w:name="Medium Grid 1 Accent 1" w:semiHidden="0" w:uiPriority="67" w:unhideWhenUsed="0"/>
+    <w:lsdException w:name="Medium Grid 2 Accent 1" w:semiHidden="0" w:uiPriority="68" w:unhideWhenUsed="0"/>
+    <w:lsdException w:name="Medium Grid 3 Accent 1" w:semiHidden="0" w:uiPriority="69" w:unhideWhenUsed="0"/>
+    <w:lsdException w:name="Dark List Accent 1" w:semiHidden="0" w:uiPriority="70" w:unhideWhenUsed="0"/>
+    <w:lsdException w:name="Colorful Shading Accent 1" w:semiHidden="0" w:uiPriority="71" w:unhideWhenUsed="0"/>
+    <w:lsdException w:name="Colorful List Accent 1" w:semiHidden="0" w:uiPriority="72" w:unhideWhenUsed="0"/>
+    <w:lsdException w:name="Colorful Grid Accent 1" w:semiHidden="0" w:uiPriority="73" w:unhideWhenUsed="0"/>
+    <w:lsdException w:name="Light Shading Accent 2" w:semiHidden="0" w:uiPriority="60" w:unhideWhenUsed="0"/>
+    <w:lsdException w:name="Light List Accent 2" w:semiHidden="0" w:uiPriority="61" w:unhideWhenUsed="0"/>
+    <w:lsdException w:name="Light Grid Accent 2" w:semiHidden="0" w:uiPriority="62" w:unhideWhenUsed="0"/>
+    <w:lsdException w:name="Medium Shading 1 Accent 2" w:semiHidden="0" w:uiPriority="63" w:unhideWhenUsed="0"/>
+    <w:lsdException w:name="Medium Shading 2 Accent 2" w:semiHidden="0" w:uiPriority="64" w:unhideWhenUsed="0"/>
+    <w:lsdException w:name="Medium List 1 Accent 2" w:semiHidden="0" w:uiPriority="65" w:unhideWhenUsed="0"/>
+    <w:lsdException w:name="Medium List 2 Accent 2" w:semiHidden="0" w:uiPriority="66" w:unhideWhenUsed="0"/>
+    <w:lsdException w:name="Medium Grid 1 Accent 2" w:semiHidden="0" w:uiPriority="67" w:unhideWhenUsed="0"/>
+    <w:lsdException w:name="Medium Grid 2 Accent 2" w:semiHidden="0" w:uiPriority="68" w:unhideWhenUsed="0"/>
+    <w:lsdException w:name="Medium Grid 3 Accent 2" w:semiHidden="0" w:uiPriority="69" w:unhideWhenUsed="0"/>
+    <w:lsdException w:name="Dark List Accent 2" w:semiHidden="0" w:uiPriority="70" w:unhideWhenUsed="0"/>
+    <w:lsdException w:name="Colorful Shading Accent 2" w:semiHidden="0" w:uiPriority="71" w:unhideWhenUsed="0"/>
+    <w:lsdException w:name="Colorful List Accent 2" w:semiHidden="0" w:uiPriority="72" w:unhideWhenUsed="0"/>
+    <w:lsdException w:name="Colorful Grid Accent 2" w:semiHidden="0" w:uiPriority="73" w:unhideWhenUsed="0"/>
+    <w:lsdException w:name="Light Shading Accent 3" w:semiHidden="0" w:uiPriority="60" w:unhideWhenUsed="0"/>
+    <w:lsdException w:name="Light List Accent 3" w:semiHidden="0" w:uiPriority="61" w:unhideWhenUsed="0"/>
+    <w:lsdException w:name="Light Grid Accent 3" w:semiHidden="0" w:uiPriority="62" w:unhideWhenUsed="0"/>
+    <w:lsdException w:name="Medium Shading 1 Accent 3" w:semiHidden="0" w:uiPriority="63" w:unhideWhenUsed="0"/>
+    <w:lsdException w:name="Medium Shading 2 Accent 3" w:semiHidden="0" w:uiPriority="64" w:unhideWhenUsed="0"/>
+    <w:lsdException w:name="Medium List 1 Accent 3" w:semiHidden="0" w:uiPriority="65" w:unhideWhenUsed="0"/>
+    <w:lsdException w:name="Medium List 2 Accent 3" w:semiHidden="0" w:uiPriority="66" w:unhideWhenUsed="0"/>
+    <w:lsdException w:name="Medium Grid 1 Accent 3" w:semiHidden="0" w:uiPriority="67" w:unhideWhenUsed="0"/>
+    <w:lsdException w:name="Medium Grid 2 Accent 3" w:semiHidden="0" w:uiPriority="68" w:unhideWhenUsed="0"/>
+    <w:lsdException w:name="Medium Grid 3 Accent 3" w:semiHidden="0" w:uiPriority="69" w:unhideWhenUsed="0"/>
+    <w:lsdException w:name="Dark List Accent 3" w:semiHidden="0" w:uiPriority="70" w:unhideWhenUsed="0"/>
+    <w:lsdException w:name="Colorful Shading Accent 3" w:semiHidden="0" w:uiPriority="71" w:unhideWhenUsed="0"/>
+    <w:lsdException w:name="Colorful List Accent 3" w:semiHidden="0" w:uiPriority="72" w:unhideWhenUsed="0"/>
+    <w:lsdException w:name="Colorful Grid Accent 3" w:semiHidden="0" w:uiPriority="73" w:unhideWhenUsed="0"/>
+    <w:lsdException w:name="Light Shading Accent 4" w:semiHidden="0" w:uiPriority="60" w:unhideWhenUsed="0"/>
+    <w:lsdException w:name="Light List Accent 4" w:semiHidden="0" w:uiPriority="61" w:unhideWhenUsed="0"/>
+    <w:lsdException w:name="Light Grid Accent 4" w:semiHidden="0" w:uiPriority="62" w:unhideWhenUsed="0"/>
+    <w:lsdException w:name="Medium Shading 1 Accent 4" w:semiHidden="0" w:uiPriority="63" w:unhideWhenUsed="0"/>
+    <w:lsdException w:name="Medium Shading 2 Accent 4" w:semiHidden="0" w:uiPriority="64" w:unhideWhenUsed="0"/>
+    <w:lsdException w:name="Medium List 1 Accent 4" w:semiHidden="0" w:uiPriority="65" w:unhideWhenUsed="0"/>
+    <w:lsdException w:name="Medium List 2 Accent 4" w:semiHidden="0" w:uiPriority="66" w:unhideWhenUsed="0"/>
+    <w:lsdException w:name="Medium Grid 1 Accent 4" w:semiHidden="0" w:uiPriority="67" w:unhideWhenUsed="0"/>
+    <w:lsdException w:name="Medium Grid 2 Accent 4" w:semiHidden="0" w:uiPriority="68" w:unhideWhenUsed="0"/>
+    <w:lsdException w:name="Medium Grid 3 Accent 4" w:semiHidden="0" w:uiPriority="69" w:unhideWhenUsed="0"/>
+    <w:lsdException w:name="Dark List Accent 4" w:semiHidden="0" w:uiPriority="70" w:unhideWhenUsed="0"/>
+    <w:lsdException w:name="Colorful Shading Accent 4" w:semiHidden="0" w:uiPriority="71" w:unhideWhenUsed="0"/>
+    <w:lsdException w:name="Colorful List Accent 4" w:semiHidden="0" w:uiPriority="72" w:unhideWhenUsed="0"/>
+    <w:lsdException w:name="Colorful Grid Accent 4" w:semiHidden="0" w:uiPriority="73" w:unhideWhenUsed="0"/>
+    <w:lsdException w:name="Light Shading Accent 5" w:semiHidden="0" w:uiPriority="60" w:unhideWhenUsed="0"/>
+    <w:lsdException w:name="Light List Accent 5" w:semiHidden="0" w:uiPriority="61" w:unhideWhenUsed="0"/>
+    <w:lsdException w:name="Light Grid Accent 5" w:semiHidden="0" w:uiPriority="62" w:unhideWhenUsed="0"/>
+    <w:lsdException w:name="Medium Shading 1 Accent 5" w:semiHidden="0" w:uiPriority="63" w:unhideWhenUsed="0"/>
+    <w:lsdException w:name="Medium Shading 2 Accent 5" w:semiHidden="0" w:uiPriority="64" w:unhideWhenUsed="0"/>
+    <w:lsdException w:name="Medium List 1 Accent 5" w:semiHidden="0" w:uiPriority="65" w:unhideWhenUsed="0"/>
+    <w:lsdException w:name="Medium List 2 Accent 5" w:semiHidden="0" w:uiPriority="66" w:unhideWhenUsed="0"/>
+    <w:lsdException w:name="Medium Grid 1 Accent 5" w:semiHidden="0" w:uiPriority="67" w:unhideWhenUsed="0"/>
+    <w:lsdException w:name="Medium Grid 2 Accent 5" w:semiHidden="0" w:uiPriority="68" w:unhideWhenUsed="0"/>
+    <w:lsdException w:name="Medium Grid 3 Accent 5" w:semiHidden="0" w:uiPriority="69" w:unhideWhenUsed="0"/>
+    <w:lsdException w:name="Dark List Accent 5" w:semiHidden="0" w:uiPriority="70" w:unhideWhenUsed="0"/>
+    <w:lsdException w:name="Colorful Shading Accent 5" w:semiHidden="0" w:uiPriority="71" w:unhideWhenUsed="0"/>
+    <w:lsdException w:name="Colorful List Accent 5" w:semiHidden="0" w:uiPriority="72" w:unhideWhenUsed="0"/>
+    <w:lsdException w:name="Colorful Grid Accent 5" w:semiHidden="0" w:uiPriority="73" w:unhideWhenUsed="0"/>
+    <w:lsdException w:name="Light Shading Accent 6" w:semiHidden="0" w:uiPriority="60" w:unhideWhenUsed="0"/>
+    <w:lsdException w:name="Light List Accent 6" w:semiHidden="0" w:uiPriority="61" w:unhideWhenUsed="0"/>
+    <w:lsdException w:name="Light Grid Accent 6" w:semiHidden="0" w:uiPriority="62" w:unhideWhenUsed="0"/>
+    <w:lsdException w:name="Medium Shading 1 Accent 6" w:semiHidden="0" w:uiPriority="63" w:unhideWhenUsed="0"/>
+    <w:lsdException w:name="Medium Shading 2 Accent 6" w:semiHidden="0" w:uiPriority="64" w:unhideWhenUsed="0"/>
+    <w:lsdException w:name="Medium List 1 Accent 6" w:semiHidden="0" w:uiPriority="65" w:unhideWhenUsed="0"/>
+    <w:lsdException w:name="Medium List 2 Accent 6" w:semiHidden="0" w:uiPriority="66" w:unhideWhenUsed="0"/>
+    <w:lsdException w:name="Medium Grid 1 Accent 6" w:semiHidden="0" w:uiPriority="67" w:unhideWhenUsed="0"/>
+    <w:lsdException w:name="Medium Grid 2 Accent 6" w:semiHidden="0" w:uiPriority="68" w:unhideWhenUsed="0"/>
+    <w:lsdException w:name="Medium Grid 3 Accent 6" w:semiHidden="0" w:uiPriority="69" w:unhideWhenUsed="0"/>
+    <w:lsdException w:name="Dark List Accent 6" w:semiHidden="0" w:uiPriority="70" w:unhideWhenUsed="0"/>
+    <w:lsdException w:name="Colorful Shading Accent 6" w:semiHidden="0" w:uiPriority="71" w:unhideWhenUsed="0"/>
+    <w:lsdException w:name="Colorful List Accent 6" w:semiHidden="0" w:uiPriority="72" w:unhideWhenUsed="0"/>
+    <w:lsdException w:name="Colorful Grid Accent 6" w:semiHidden="0" w:uiPriority="73" w:unhideWhenUsed="0"/>
+    <w:lsdException w:name="Subtle Emphasis" w:semiHidden="0" w:uiPriority="19" w:unhideWhenUsed="0" w:qFormat="1"/>
+    <w:lsdException w:name="Intense Emphasis" w:semiHidden="0" w:uiPriority="21" w:unhideWhenUsed="0" w:qFormat="1"/>
+    <w:lsdException w:name="Subtle Reference" w:semiHidden="0" w:uiPriority="31" w:unhideWhenUsed="0" w:qFormat="1"/>
+    <w:lsdException w:name="Intense Reference" w:semiHidden="0" w:uiPriority="32" w:unhideWhenUsed="0" w:qFormat="1"/>
+    <w:lsdException w:name="Book Title" w:semiHidden="0" w:uiPriority="33" w:unhideWhenUsed="0" w:qFormat="1"/>
+    <w:lsdException w:name="Bibliography" w:uiPriority="37"/>
+    <w:lsdException w:name="TOC Heading" w:uiPriority="39" w:qFormat="1"/>
   </w:latentStyles>
   <w:style w:type="paragraph" w:default="1" w:styleId="Normalny">
     <w:name w:val="Normal"/>
@@ -5186,6 +4823,432 @@
     <w:rPr>
       <w:color w:val="0000FF"/>
       <w:u w:val="single"/>
+    </w:rPr>
+  </w:style>
+  <w:style w:type="paragraph" w:styleId="Tekstdymka">
+    <w:name w:val="Balloon Text"/>
+    <w:basedOn w:val="Normalny"/>
+    <w:link w:val="TekstdymkaZnak"/>
+    <w:uiPriority w:val="99"/>
+    <w:semiHidden/>
+    <w:unhideWhenUsed/>
+    <w:rsid w:val="00A50CCF"/>
+    <w:rPr>
+      <w:rFonts w:ascii="Tahoma" w:hAnsi="Tahoma" w:cs="Tahoma"/>
+      <w:sz w:val="16"/>
+      <w:szCs w:val="16"/>
+    </w:rPr>
+  </w:style>
+  <w:style w:type="character" w:customStyle="1" w:styleId="TekstdymkaZnak">
+    <w:name w:val="Tekst dymka Znak"/>
+    <w:basedOn w:val="Domylnaczcionkaakapitu"/>
+    <w:link w:val="Tekstdymka"/>
+    <w:uiPriority w:val="99"/>
+    <w:semiHidden/>
+    <w:rsid w:val="00A50CCF"/>
+    <w:rPr>
+      <w:rFonts w:ascii="Tahoma" w:eastAsia="Times New Roman" w:hAnsi="Tahoma" w:cs="Tahoma"/>
+      <w:sz w:val="16"/>
+      <w:szCs w:val="16"/>
+      <w:lang w:eastAsia="pl-PL"/>
+    </w:rPr>
+  </w:style>
+</w:styles>
+</file>
+
+<file path=word/stylesWithEffects.xml><?xml version="1.0" encoding="utf-8"?>
+<w:styles xmlns:wpc="http://schemas.microsoft.com/office/word/2010/wordprocessingCanvas" xmlns:mc="http://schemas.openxmlformats.org/markup-compatibility/2006" xmlns:o="urn:schemas-microsoft-com:office:office" xmlns:r="http://schemas.openxmlformats.org/officeDocument/2006/relationships" xmlns:m="http://schemas.openxmlformats.org/officeDocument/2006/math" xmlns:v="urn:schemas-microsoft-com:vml" xmlns:wp14="http://schemas.microsoft.com/office/word/2010/wordprocessingDrawing" xmlns:wp="http://schemas.openxmlformats.org/drawingml/2006/wordprocessingDrawing" xmlns:w10="urn:schemas-microsoft-com:office:word" xmlns:w="http://schemas.openxmlformats.org/wordprocessingml/2006/main" xmlns:w14="http://schemas.microsoft.com/office/word/2010/wordml" xmlns:wpg="http://schemas.microsoft.com/office/word/2010/wordprocessingGroup" xmlns:wpi="http://schemas.microsoft.com/office/word/2010/wordprocessingInk" xmlns:wne="http://schemas.microsoft.com/office/word/2006/wordml" xmlns:wps="http://schemas.microsoft.com/office/word/2010/wordprocessingShape" mc:Ignorable="w14 wp14">
+  <w:docDefaults>
+    <w:rPrDefault>
+      <w:rPr>
+        <w:rFonts w:asciiTheme="minorHAnsi" w:eastAsiaTheme="minorHAnsi" w:hAnsiTheme="minorHAnsi" w:cstheme="minorBidi"/>
+        <w:sz w:val="22"/>
+        <w:szCs w:val="22"/>
+        <w:lang w:val="pl-PL" w:eastAsia="en-US" w:bidi="ar-SA"/>
+      </w:rPr>
+    </w:rPrDefault>
+    <w:pPrDefault>
+      <w:pPr>
+        <w:spacing w:after="160" w:line="259" w:lineRule="auto"/>
+      </w:pPr>
+    </w:pPrDefault>
+  </w:docDefaults>
+  <w:latentStyles w:defLockedState="0" w:defUIPriority="99" w:defSemiHidden="1" w:defUnhideWhenUsed="1" w:defQFormat="0" w:count="267">
+    <w:lsdException w:name="Normal" w:semiHidden="0" w:uiPriority="0" w:unhideWhenUsed="0" w:qFormat="1"/>
+    <w:lsdException w:name="heading 1" w:semiHidden="0" w:uiPriority="9" w:unhideWhenUsed="0" w:qFormat="1"/>
+    <w:lsdException w:name="heading 2" w:uiPriority="0" w:qFormat="1"/>
+    <w:lsdException w:name="heading 3" w:uiPriority="9" w:qFormat="1"/>
+    <w:lsdException w:name="heading 4" w:uiPriority="9" w:qFormat="1"/>
+    <w:lsdException w:name="heading 5" w:uiPriority="9" w:qFormat="1"/>
+    <w:lsdException w:name="heading 6" w:uiPriority="0" w:qFormat="1"/>
+    <w:lsdException w:name="heading 7" w:uiPriority="9" w:qFormat="1"/>
+    <w:lsdException w:name="heading 8" w:uiPriority="9" w:qFormat="1"/>
+    <w:lsdException w:name="heading 9" w:uiPriority="9" w:qFormat="1"/>
+    <w:lsdException w:name="toc 1" w:uiPriority="39"/>
+    <w:lsdException w:name="toc 2" w:uiPriority="39"/>
+    <w:lsdException w:name="toc 3" w:uiPriority="39"/>
+    <w:lsdException w:name="toc 4" w:uiPriority="39"/>
+    <w:lsdException w:name="toc 5" w:uiPriority="39"/>
+    <w:lsdException w:name="toc 6" w:uiPriority="39"/>
+    <w:lsdException w:name="toc 7" w:uiPriority="39"/>
+    <w:lsdException w:name="toc 8" w:uiPriority="39"/>
+    <w:lsdException w:name="toc 9" w:uiPriority="39"/>
+    <w:lsdException w:name="header" w:uiPriority="0"/>
+    <w:lsdException w:name="caption" w:uiPriority="35" w:qFormat="1"/>
+    <w:lsdException w:name="Title" w:semiHidden="0" w:uiPriority="10" w:unhideWhenUsed="0" w:qFormat="1"/>
+    <w:lsdException w:name="Default Paragraph Font" w:uiPriority="1"/>
+    <w:lsdException w:name="Body Text" w:uiPriority="0"/>
+    <w:lsdException w:name="Subtitle" w:semiHidden="0" w:uiPriority="11" w:unhideWhenUsed="0" w:qFormat="1"/>
+    <w:lsdException w:name="Strong" w:semiHidden="0" w:uiPriority="22" w:unhideWhenUsed="0" w:qFormat="1"/>
+    <w:lsdException w:name="Emphasis" w:semiHidden="0" w:uiPriority="20" w:unhideWhenUsed="0" w:qFormat="1"/>
+    <w:lsdException w:name="Table Grid" w:semiHidden="0" w:uiPriority="39" w:unhideWhenUsed="0"/>
+    <w:lsdException w:name="Placeholder Text" w:unhideWhenUsed="0"/>
+    <w:lsdException w:name="No Spacing" w:semiHidden="0" w:uiPriority="1" w:unhideWhenUsed="0" w:qFormat="1"/>
+    <w:lsdException w:name="Light Shading" w:semiHidden="0" w:uiPriority="60" w:unhideWhenUsed="0"/>
+    <w:lsdException w:name="Light List" w:semiHidden="0" w:uiPriority="61" w:unhideWhenUsed="0"/>
+    <w:lsdException w:name="Light Grid" w:semiHidden="0" w:uiPriority="62" w:unhideWhenUsed="0"/>
+    <w:lsdException w:name="Medium Shading 1" w:semiHidden="0" w:uiPriority="63" w:unhideWhenUsed="0"/>
+    <w:lsdException w:name="Medium Shading 2" w:semiHidden="0" w:uiPriority="64" w:unhideWhenUsed="0"/>
+    <w:lsdException w:name="Medium List 1" w:semiHidden="0" w:uiPriority="65" w:unhideWhenUsed="0"/>
+    <w:lsdException w:name="Medium List 2" w:semiHidden="0" w:uiPriority="66" w:unhideWhenUsed="0"/>
+    <w:lsdException w:name="Medium Grid 1" w:semiHidden="0" w:uiPriority="67" w:unhideWhenUsed="0"/>
+    <w:lsdException w:name="Medium Grid 2" w:semiHidden="0" w:uiPriority="68" w:unhideWhenUsed="0"/>
+    <w:lsdException w:name="Medium Grid 3" w:semiHidden="0" w:uiPriority="69" w:unhideWhenUsed="0"/>
+    <w:lsdException w:name="Dark List" w:semiHidden="0" w:uiPriority="70" w:unhideWhenUsed="0"/>
+    <w:lsdException w:name="Colorful Shading" w:semiHidden="0" w:uiPriority="71" w:unhideWhenUsed="0"/>
+    <w:lsdException w:name="Colorful List" w:semiHidden="0" w:uiPriority="72" w:unhideWhenUsed="0"/>
+    <w:lsdException w:name="Colorful Grid" w:semiHidden="0" w:uiPriority="73" w:unhideWhenUsed="0"/>
+    <w:lsdException w:name="Light Shading Accent 1" w:semiHidden="0" w:uiPriority="60" w:unhideWhenUsed="0"/>
+    <w:lsdException w:name="Light List Accent 1" w:semiHidden="0" w:uiPriority="61" w:unhideWhenUsed="0"/>
+    <w:lsdException w:name="Light Grid Accent 1" w:semiHidden="0" w:uiPriority="62" w:unhideWhenUsed="0"/>
+    <w:lsdException w:name="Medium Shading 1 Accent 1" w:semiHidden="0" w:uiPriority="63" w:unhideWhenUsed="0"/>
+    <w:lsdException w:name="Medium Shading 2 Accent 1" w:semiHidden="0" w:uiPriority="64" w:unhideWhenUsed="0"/>
+    <w:lsdException w:name="Medium List 1 Accent 1" w:semiHidden="0" w:uiPriority="65" w:unhideWhenUsed="0"/>
+    <w:lsdException w:name="Revision" w:unhideWhenUsed="0"/>
+    <w:lsdException w:name="List Paragraph" w:semiHidden="0" w:uiPriority="34" w:unhideWhenUsed="0" w:qFormat="1"/>
+    <w:lsdException w:name="Quote" w:semiHidden="0" w:uiPriority="29" w:unhideWhenUsed="0" w:qFormat="1"/>
+    <w:lsdException w:name="Intense Quote" w:semiHidden="0" w:uiPriority="30" w:unhideWhenUsed="0" w:qFormat="1"/>
+    <w:lsdException w:name="Medium List 2 Accent 1" w:semiHidden="0" w:uiPriority="66" w:unhideWhenUsed="0"/>
+    <w:lsdException w:name="Medium Grid 1 Accent 1" w:semiHidden="0" w:uiPriority="67" w:unhideWhenUsed="0"/>
+    <w:lsdException w:name="Medium Grid 2 Accent 1" w:semiHidden="0" w:uiPriority="68" w:unhideWhenUsed="0"/>
+    <w:lsdException w:name="Medium Grid 3 Accent 1" w:semiHidden="0" w:uiPriority="69" w:unhideWhenUsed="0"/>
+    <w:lsdException w:name="Dark List Accent 1" w:semiHidden="0" w:uiPriority="70" w:unhideWhenUsed="0"/>
+    <w:lsdException w:name="Colorful Shading Accent 1" w:semiHidden="0" w:uiPriority="71" w:unhideWhenUsed="0"/>
+    <w:lsdException w:name="Colorful List Accent 1" w:semiHidden="0" w:uiPriority="72" w:unhideWhenUsed="0"/>
+    <w:lsdException w:name="Colorful Grid Accent 1" w:semiHidden="0" w:uiPriority="73" w:unhideWhenUsed="0"/>
+    <w:lsdException w:name="Light Shading Accent 2" w:semiHidden="0" w:uiPriority="60" w:unhideWhenUsed="0"/>
+    <w:lsdException w:name="Light List Accent 2" w:semiHidden="0" w:uiPriority="61" w:unhideWhenUsed="0"/>
+    <w:lsdException w:name="Light Grid Accent 2" w:semiHidden="0" w:uiPriority="62" w:unhideWhenUsed="0"/>
+    <w:lsdException w:name="Medium Shading 1 Accent 2" w:semiHidden="0" w:uiPriority="63" w:unhideWhenUsed="0"/>
+    <w:lsdException w:name="Medium Shading 2 Accent 2" w:semiHidden="0" w:uiPriority="64" w:unhideWhenUsed="0"/>
+    <w:lsdException w:name="Medium List 1 Accent 2" w:semiHidden="0" w:uiPriority="65" w:unhideWhenUsed="0"/>
+    <w:lsdException w:name="Medium List 2 Accent 2" w:semiHidden="0" w:uiPriority="66" w:unhideWhenUsed="0"/>
+    <w:lsdException w:name="Medium Grid 1 Accent 2" w:semiHidden="0" w:uiPriority="67" w:unhideWhenUsed="0"/>
+    <w:lsdException w:name="Medium Grid 2 Accent 2" w:semiHidden="0" w:uiPriority="68" w:unhideWhenUsed="0"/>
+    <w:lsdException w:name="Medium Grid 3 Accent 2" w:semiHidden="0" w:uiPriority="69" w:unhideWhenUsed="0"/>
+    <w:lsdException w:name="Dark List Accent 2" w:semiHidden="0" w:uiPriority="70" w:unhideWhenUsed="0"/>
+    <w:lsdException w:name="Colorful Shading Accent 2" w:semiHidden="0" w:uiPriority="71" w:unhideWhenUsed="0"/>
+    <w:lsdException w:name="Colorful List Accent 2" w:semiHidden="0" w:uiPriority="72" w:unhideWhenUsed="0"/>
+    <w:lsdException w:name="Colorful Grid Accent 2" w:semiHidden="0" w:uiPriority="73" w:unhideWhenUsed="0"/>
+    <w:lsdException w:name="Light Shading Accent 3" w:semiHidden="0" w:uiPriority="60" w:unhideWhenUsed="0"/>
+    <w:lsdException w:name="Light List Accent 3" w:semiHidden="0" w:uiPriority="61" w:unhideWhenUsed="0"/>
+    <w:lsdException w:name="Light Grid Accent 3" w:semiHidden="0" w:uiPriority="62" w:unhideWhenUsed="0"/>
+    <w:lsdException w:name="Medium Shading 1 Accent 3" w:semiHidden="0" w:uiPriority="63" w:unhideWhenUsed="0"/>
+    <w:lsdException w:name="Medium Shading 2 Accent 3" w:semiHidden="0" w:uiPriority="64" w:unhideWhenUsed="0"/>
+    <w:lsdException w:name="Medium List 1 Accent 3" w:semiHidden="0" w:uiPriority="65" w:unhideWhenUsed="0"/>
+    <w:lsdException w:name="Medium List 2 Accent 3" w:semiHidden="0" w:uiPriority="66" w:unhideWhenUsed="0"/>
+    <w:lsdException w:name="Medium Grid 1 Accent 3" w:semiHidden="0" w:uiPriority="67" w:unhideWhenUsed="0"/>
+    <w:lsdException w:name="Medium Grid 2 Accent 3" w:semiHidden="0" w:uiPriority="68" w:unhideWhenUsed="0"/>
+    <w:lsdException w:name="Medium Grid 3 Accent 3" w:semiHidden="0" w:uiPriority="69" w:unhideWhenUsed="0"/>
+    <w:lsdException w:name="Dark List Accent 3" w:semiHidden="0" w:uiPriority="70" w:unhideWhenUsed="0"/>
+    <w:lsdException w:name="Colorful Shading Accent 3" w:semiHidden="0" w:uiPriority="71" w:unhideWhenUsed="0"/>
+    <w:lsdException w:name="Colorful List Accent 3" w:semiHidden="0" w:uiPriority="72" w:unhideWhenUsed="0"/>
+    <w:lsdException w:name="Colorful Grid Accent 3" w:semiHidden="0" w:uiPriority="73" w:unhideWhenUsed="0"/>
+    <w:lsdException w:name="Light Shading Accent 4" w:semiHidden="0" w:uiPriority="60" w:unhideWhenUsed="0"/>
+    <w:lsdException w:name="Light List Accent 4" w:semiHidden="0" w:uiPriority="61" w:unhideWhenUsed="0"/>
+    <w:lsdException w:name="Light Grid Accent 4" w:semiHidden="0" w:uiPriority="62" w:unhideWhenUsed="0"/>
+    <w:lsdException w:name="Medium Shading 1 Accent 4" w:semiHidden="0" w:uiPriority="63" w:unhideWhenUsed="0"/>
+    <w:lsdException w:name="Medium Shading 2 Accent 4" w:semiHidden="0" w:uiPriority="64" w:unhideWhenUsed="0"/>
+    <w:lsdException w:name="Medium List 1 Accent 4" w:semiHidden="0" w:uiPriority="65" w:unhideWhenUsed="0"/>
+    <w:lsdException w:name="Medium List 2 Accent 4" w:semiHidden="0" w:uiPriority="66" w:unhideWhenUsed="0"/>
+    <w:lsdException w:name="Medium Grid 1 Accent 4" w:semiHidden="0" w:uiPriority="67" w:unhideWhenUsed="0"/>
+    <w:lsdException w:name="Medium Grid 2 Accent 4" w:semiHidden="0" w:uiPriority="68" w:unhideWhenUsed="0"/>
+    <w:lsdException w:name="Medium Grid 3 Accent 4" w:semiHidden="0" w:uiPriority="69" w:unhideWhenUsed="0"/>
+    <w:lsdException w:name="Dark List Accent 4" w:semiHidden="0" w:uiPriority="70" w:unhideWhenUsed="0"/>
+    <w:lsdException w:name="Colorful Shading Accent 4" w:semiHidden="0" w:uiPriority="71" w:unhideWhenUsed="0"/>
+    <w:lsdException w:name="Colorful List Accent 4" w:semiHidden="0" w:uiPriority="72" w:unhideWhenUsed="0"/>
+    <w:lsdException w:name="Colorful Grid Accent 4" w:semiHidden="0" w:uiPriority="73" w:unhideWhenUsed="0"/>
+    <w:lsdException w:name="Light Shading Accent 5" w:semiHidden="0" w:uiPriority="60" w:unhideWhenUsed="0"/>
+    <w:lsdException w:name="Light List Accent 5" w:semiHidden="0" w:uiPriority="61" w:unhideWhenUsed="0"/>
+    <w:lsdException w:name="Light Grid Accent 5" w:semiHidden="0" w:uiPriority="62" w:unhideWhenUsed="0"/>
+    <w:lsdException w:name="Medium Shading 1 Accent 5" w:semiHidden="0" w:uiPriority="63" w:unhideWhenUsed="0"/>
+    <w:lsdException w:name="Medium Shading 2 Accent 5" w:semiHidden="0" w:uiPriority="64" w:unhideWhenUsed="0"/>
+    <w:lsdException w:name="Medium List 1 Accent 5" w:semiHidden="0" w:uiPriority="65" w:unhideWhenUsed="0"/>
+    <w:lsdException w:name="Medium List 2 Accent 5" w:semiHidden="0" w:uiPriority="66" w:unhideWhenUsed="0"/>
+    <w:lsdException w:name="Medium Grid 1 Accent 5" w:semiHidden="0" w:uiPriority="67" w:unhideWhenUsed="0"/>
+    <w:lsdException w:name="Medium Grid 2 Accent 5" w:semiHidden="0" w:uiPriority="68" w:unhideWhenUsed="0"/>
+    <w:lsdException w:name="Medium Grid 3 Accent 5" w:semiHidden="0" w:uiPriority="69" w:unhideWhenUsed="0"/>
+    <w:lsdException w:name="Dark List Accent 5" w:semiHidden="0" w:uiPriority="70" w:unhideWhenUsed="0"/>
+    <w:lsdException w:name="Colorful Shading Accent 5" w:semiHidden="0" w:uiPriority="71" w:unhideWhenUsed="0"/>
+    <w:lsdException w:name="Colorful List Accent 5" w:semiHidden="0" w:uiPriority="72" w:unhideWhenUsed="0"/>
+    <w:lsdException w:name="Colorful Grid Accent 5" w:semiHidden="0" w:uiPriority="73" w:unhideWhenUsed="0"/>
+    <w:lsdException w:name="Light Shading Accent 6" w:semiHidden="0" w:uiPriority="60" w:unhideWhenUsed="0"/>
+    <w:lsdException w:name="Light List Accent 6" w:semiHidden="0" w:uiPriority="61" w:unhideWhenUsed="0"/>
+    <w:lsdException w:name="Light Grid Accent 6" w:semiHidden="0" w:uiPriority="62" w:unhideWhenUsed="0"/>
+    <w:lsdException w:name="Medium Shading 1 Accent 6" w:semiHidden="0" w:uiPriority="63" w:unhideWhenUsed="0"/>
+    <w:lsdException w:name="Medium Shading 2 Accent 6" w:semiHidden="0" w:uiPriority="64" w:unhideWhenUsed="0"/>
+    <w:lsdException w:name="Medium List 1 Accent 6" w:semiHidden="0" w:uiPriority="65" w:unhideWhenUsed="0"/>
+    <w:lsdException w:name="Medium List 2 Accent 6" w:semiHidden="0" w:uiPriority="66" w:unhideWhenUsed="0"/>
+    <w:lsdException w:name="Medium Grid 1 Accent 6" w:semiHidden="0" w:uiPriority="67" w:unhideWhenUsed="0"/>
+    <w:lsdException w:name="Medium Grid 2 Accent 6" w:semiHidden="0" w:uiPriority="68" w:unhideWhenUsed="0"/>
+    <w:lsdException w:name="Medium Grid 3 Accent 6" w:semiHidden="0" w:uiPriority="69" w:unhideWhenUsed="0"/>
+    <w:lsdException w:name="Dark List Accent 6" w:semiHidden="0" w:uiPriority="70" w:unhideWhenUsed="0"/>
+    <w:lsdException w:name="Colorful Shading Accent 6" w:semiHidden="0" w:uiPriority="71" w:unhideWhenUsed="0"/>
+    <w:lsdException w:name="Colorful List Accent 6" w:semiHidden="0" w:uiPriority="72" w:unhideWhenUsed="0"/>
+    <w:lsdException w:name="Colorful Grid Accent 6" w:semiHidden="0" w:uiPriority="73" w:unhideWhenUsed="0"/>
+    <w:lsdException w:name="Subtle Emphasis" w:semiHidden="0" w:uiPriority="19" w:unhideWhenUsed="0" w:qFormat="1"/>
+    <w:lsdException w:name="Intense Emphasis" w:semiHidden="0" w:uiPriority="21" w:unhideWhenUsed="0" w:qFormat="1"/>
+    <w:lsdException w:name="Subtle Reference" w:semiHidden="0" w:uiPriority="31" w:unhideWhenUsed="0" w:qFormat="1"/>
+    <w:lsdException w:name="Intense Reference" w:semiHidden="0" w:uiPriority="32" w:unhideWhenUsed="0" w:qFormat="1"/>
+    <w:lsdException w:name="Book Title" w:semiHidden="0" w:uiPriority="33" w:unhideWhenUsed="0" w:qFormat="1"/>
+    <w:lsdException w:name="Bibliography" w:uiPriority="37"/>
+    <w:lsdException w:name="TOC Heading" w:uiPriority="39" w:qFormat="1"/>
+  </w:latentStyles>
+  <w:style w:type="paragraph" w:default="1" w:styleId="Normalny">
+    <w:name w:val="Normal"/>
+    <w:qFormat/>
+    <w:rsid w:val="00C524EE"/>
+    <w:pPr>
+      <w:spacing w:after="0" w:line="240" w:lineRule="auto"/>
+    </w:pPr>
+    <w:rPr>
+      <w:rFonts w:ascii="Times New Roman" w:eastAsia="Times New Roman" w:hAnsi="Times New Roman" w:cs="Times New Roman"/>
+      <w:sz w:val="24"/>
+      <w:szCs w:val="24"/>
+      <w:lang w:eastAsia="pl-PL"/>
+    </w:rPr>
+  </w:style>
+  <w:style w:type="paragraph" w:styleId="Nagwek2">
+    <w:name w:val="heading 2"/>
+    <w:basedOn w:val="Normalny"/>
+    <w:next w:val="Normalny"/>
+    <w:link w:val="Nagwek2Znak"/>
+    <w:semiHidden/>
+    <w:unhideWhenUsed/>
+    <w:qFormat/>
+    <w:rsid w:val="00C524EE"/>
+    <w:pPr>
+      <w:keepNext/>
+      <w:spacing w:before="240" w:after="60"/>
+      <w:outlineLvl w:val="1"/>
+    </w:pPr>
+    <w:rPr>
+      <w:rFonts w:ascii="Arial" w:hAnsi="Arial" w:cs="Arial"/>
+      <w:b/>
+      <w:bCs/>
+      <w:i/>
+      <w:iCs/>
+      <w:sz w:val="28"/>
+      <w:szCs w:val="28"/>
+    </w:rPr>
+  </w:style>
+  <w:style w:type="paragraph" w:styleId="Nagwek6">
+    <w:name w:val="heading 6"/>
+    <w:basedOn w:val="Normalny"/>
+    <w:next w:val="Normalny"/>
+    <w:link w:val="Nagwek6Znak"/>
+    <w:semiHidden/>
+    <w:unhideWhenUsed/>
+    <w:qFormat/>
+    <w:rsid w:val="00C524EE"/>
+    <w:pPr>
+      <w:keepNext/>
+      <w:jc w:val="right"/>
+      <w:outlineLvl w:val="5"/>
+    </w:pPr>
+    <w:rPr>
+      <w:rFonts w:ascii="Arial" w:hAnsi="Arial" w:cs="Arial"/>
+      <w:b/>
+      <w:bCs/>
+      <w:sz w:val="36"/>
+    </w:rPr>
+  </w:style>
+  <w:style w:type="character" w:default="1" w:styleId="Domylnaczcionkaakapitu">
+    <w:name w:val="Default Paragraph Font"/>
+    <w:uiPriority w:val="1"/>
+    <w:semiHidden/>
+    <w:unhideWhenUsed/>
+  </w:style>
+  <w:style w:type="table" w:default="1" w:styleId="Standardowy">
+    <w:name w:val="Normal Table"/>
+    <w:uiPriority w:val="99"/>
+    <w:semiHidden/>
+    <w:unhideWhenUsed/>
+    <w:tblPr>
+      <w:tblInd w:w="0" w:type="dxa"/>
+      <w:tblCellMar>
+        <w:top w:w="0" w:type="dxa"/>
+        <w:left w:w="108" w:type="dxa"/>
+        <w:bottom w:w="0" w:type="dxa"/>
+        <w:right w:w="108" w:type="dxa"/>
+      </w:tblCellMar>
+    </w:tblPr>
+  </w:style>
+  <w:style w:type="numbering" w:default="1" w:styleId="Bezlisty">
+    <w:name w:val="No List"/>
+    <w:uiPriority w:val="99"/>
+    <w:semiHidden/>
+    <w:unhideWhenUsed/>
+  </w:style>
+  <w:style w:type="character" w:customStyle="1" w:styleId="Nagwek2Znak">
+    <w:name w:val="Nagłówek 2 Znak"/>
+    <w:basedOn w:val="Domylnaczcionkaakapitu"/>
+    <w:link w:val="Nagwek2"/>
+    <w:semiHidden/>
+    <w:rsid w:val="00C524EE"/>
+    <w:rPr>
+      <w:rFonts w:ascii="Arial" w:eastAsia="Times New Roman" w:hAnsi="Arial" w:cs="Arial"/>
+      <w:b/>
+      <w:bCs/>
+      <w:i/>
+      <w:iCs/>
+      <w:sz w:val="28"/>
+      <w:szCs w:val="28"/>
+      <w:lang w:eastAsia="pl-PL"/>
+    </w:rPr>
+  </w:style>
+  <w:style w:type="character" w:customStyle="1" w:styleId="Nagwek6Znak">
+    <w:name w:val="Nagłówek 6 Znak"/>
+    <w:basedOn w:val="Domylnaczcionkaakapitu"/>
+    <w:link w:val="Nagwek6"/>
+    <w:semiHidden/>
+    <w:rsid w:val="00C524EE"/>
+    <w:rPr>
+      <w:rFonts w:ascii="Arial" w:eastAsia="Times New Roman" w:hAnsi="Arial" w:cs="Arial"/>
+      <w:b/>
+      <w:bCs/>
+      <w:sz w:val="36"/>
+      <w:szCs w:val="24"/>
+      <w:lang w:eastAsia="pl-PL"/>
+    </w:rPr>
+  </w:style>
+  <w:style w:type="paragraph" w:styleId="Nagwek">
+    <w:name w:val="header"/>
+    <w:basedOn w:val="Normalny"/>
+    <w:link w:val="NagwekZnak"/>
+    <w:unhideWhenUsed/>
+    <w:rsid w:val="00C524EE"/>
+    <w:pPr>
+      <w:tabs>
+        <w:tab w:val="center" w:pos="4536"/>
+        <w:tab w:val="right" w:pos="9072"/>
+      </w:tabs>
+    </w:pPr>
+  </w:style>
+  <w:style w:type="character" w:customStyle="1" w:styleId="NagwekZnak">
+    <w:name w:val="Nagłówek Znak"/>
+    <w:basedOn w:val="Domylnaczcionkaakapitu"/>
+    <w:link w:val="Nagwek"/>
+    <w:rsid w:val="00C524EE"/>
+    <w:rPr>
+      <w:rFonts w:ascii="Times New Roman" w:eastAsia="Times New Roman" w:hAnsi="Times New Roman" w:cs="Times New Roman"/>
+      <w:sz w:val="24"/>
+      <w:szCs w:val="24"/>
+      <w:lang w:eastAsia="pl-PL"/>
+    </w:rPr>
+  </w:style>
+  <w:style w:type="paragraph" w:styleId="Tekstpodstawowy">
+    <w:name w:val="Body Text"/>
+    <w:basedOn w:val="Normalny"/>
+    <w:link w:val="TekstpodstawowyZnak"/>
+    <w:semiHidden/>
+    <w:unhideWhenUsed/>
+    <w:rsid w:val="00C524EE"/>
+    <w:rPr>
+      <w:sz w:val="28"/>
+    </w:rPr>
+  </w:style>
+  <w:style w:type="character" w:customStyle="1" w:styleId="TekstpodstawowyZnak">
+    <w:name w:val="Tekst podstawowy Znak"/>
+    <w:basedOn w:val="Domylnaczcionkaakapitu"/>
+    <w:link w:val="Tekstpodstawowy"/>
+    <w:semiHidden/>
+    <w:rsid w:val="00C524EE"/>
+    <w:rPr>
+      <w:rFonts w:ascii="Times New Roman" w:eastAsia="Times New Roman" w:hAnsi="Times New Roman" w:cs="Times New Roman"/>
+      <w:sz w:val="28"/>
+      <w:szCs w:val="24"/>
+      <w:lang w:eastAsia="pl-PL"/>
+    </w:rPr>
+  </w:style>
+  <w:style w:type="paragraph" w:styleId="Akapitzlist">
+    <w:name w:val="List Paragraph"/>
+    <w:basedOn w:val="Normalny"/>
+    <w:uiPriority w:val="34"/>
+    <w:qFormat/>
+    <w:rsid w:val="008F22A2"/>
+    <w:pPr>
+      <w:ind w:left="720"/>
+      <w:contextualSpacing/>
+    </w:pPr>
+  </w:style>
+  <w:style w:type="table" w:styleId="Tabela-Siatka">
+    <w:name w:val="Table Grid"/>
+    <w:basedOn w:val="Standardowy"/>
+    <w:uiPriority w:val="39"/>
+    <w:rsid w:val="003931C3"/>
+    <w:pPr>
+      <w:spacing w:after="0" w:line="240" w:lineRule="auto"/>
+    </w:pPr>
+    <w:tblPr>
+      <w:tblBorders>
+        <w:top w:val="single" w:sz="4" w:space="0" w:color="auto"/>
+        <w:left w:val="single" w:sz="4" w:space="0" w:color="auto"/>
+        <w:bottom w:val="single" w:sz="4" w:space="0" w:color="auto"/>
+        <w:right w:val="single" w:sz="4" w:space="0" w:color="auto"/>
+        <w:insideH w:val="single" w:sz="4" w:space="0" w:color="auto"/>
+        <w:insideV w:val="single" w:sz="4" w:space="0" w:color="auto"/>
+      </w:tblBorders>
+    </w:tblPr>
+  </w:style>
+  <w:style w:type="character" w:styleId="Hipercze">
+    <w:name w:val="Hyperlink"/>
+    <w:basedOn w:val="Domylnaczcionkaakapitu"/>
+    <w:uiPriority w:val="99"/>
+    <w:semiHidden/>
+    <w:unhideWhenUsed/>
+    <w:rsid w:val="00CD45FB"/>
+    <w:rPr>
+      <w:color w:val="0000FF"/>
+      <w:u w:val="single"/>
+    </w:rPr>
+  </w:style>
+  <w:style w:type="paragraph" w:styleId="Tekstdymka">
+    <w:name w:val="Balloon Text"/>
+    <w:basedOn w:val="Normalny"/>
+    <w:link w:val="TekstdymkaZnak"/>
+    <w:uiPriority w:val="99"/>
+    <w:semiHidden/>
+    <w:unhideWhenUsed/>
+    <w:rsid w:val="00A50CCF"/>
+    <w:rPr>
+      <w:rFonts w:ascii="Tahoma" w:hAnsi="Tahoma" w:cs="Tahoma"/>
+      <w:sz w:val="16"/>
+      <w:szCs w:val="16"/>
+    </w:rPr>
+  </w:style>
+  <w:style w:type="character" w:customStyle="1" w:styleId="TekstdymkaZnak">
+    <w:name w:val="Tekst dymka Znak"/>
+    <w:basedOn w:val="Domylnaczcionkaakapitu"/>
+    <w:link w:val="Tekstdymka"/>
+    <w:uiPriority w:val="99"/>
+    <w:semiHidden/>
+    <w:rsid w:val="00A50CCF"/>
+    <w:rPr>
+      <w:rFonts w:ascii="Tahoma" w:eastAsia="Times New Roman" w:hAnsi="Tahoma" w:cs="Tahoma"/>
+      <w:sz w:val="16"/>
+      <w:szCs w:val="16"/>
+      <w:lang w:eastAsia="pl-PL"/>
     </w:rPr>
   </w:style>
 </w:styles>
@@ -5480,7 +5543,7 @@
   <a:extraClrSchemeLst/>
   <a:extLst>
     <a:ext uri="{05A4C25C-085E-4340-85A3-A5531E510DB2}">
-      <thm15:themeFamily xmlns:thm15="http://schemas.microsoft.com/office/thememl/2012/main" name="Office Theme" id="{62F939B6-93AF-4DB8-9C6B-D6C7DFDC589F}" vid="{4A3C46E8-61CC-4603-A589-7422A47A8E4A}"/>
+      <thm15:themeFamily xmlns:thm15="http://schemas.microsoft.com/office/thememl/2012/main" xmlns="" name="Office Theme" id="{62F939B6-93AF-4DB8-9C6B-D6C7DFDC589F}" vid="{4A3C46E8-61CC-4603-A589-7422A47A8E4A}"/>
     </a:ext>
   </a:extLst>
 </a:theme>

</xml_diff>

<commit_message>
Variograms computing + analysis + kde.points / autocor v1
</commit_message>
<xml_diff>
--- a/sprawozdanie.docx
+++ b/sprawozdanie.docx
@@ -1,6 +1,6 @@
 
 <file path=word/document.xml><?xml version="1.0" encoding="utf-8"?>
-<w:document xmlns:wpc="http://schemas.microsoft.com/office/word/2010/wordprocessingCanvas" xmlns:mc="http://schemas.openxmlformats.org/markup-compatibility/2006" xmlns:o="urn:schemas-microsoft-com:office:office" xmlns:r="http://schemas.openxmlformats.org/officeDocument/2006/relationships" xmlns:m="http://schemas.openxmlformats.org/officeDocument/2006/math" xmlns:v="urn:schemas-microsoft-com:vml" xmlns:wp14="http://schemas.microsoft.com/office/word/2010/wordprocessingDrawing" xmlns:wp="http://schemas.openxmlformats.org/drawingml/2006/wordprocessingDrawing" xmlns:w10="urn:schemas-microsoft-com:office:word" xmlns:w="http://schemas.openxmlformats.org/wordprocessingml/2006/main" xmlns:w14="http://schemas.microsoft.com/office/word/2010/wordml" xmlns:wpg="http://schemas.microsoft.com/office/word/2010/wordprocessingGroup" xmlns:wpi="http://schemas.microsoft.com/office/word/2010/wordprocessingInk" xmlns:wne="http://schemas.microsoft.com/office/word/2006/wordml" xmlns:wps="http://schemas.microsoft.com/office/word/2010/wordprocessingShape" mc:Ignorable="w14 wp14">
+<w:document xmlns:wpc="http://schemas.microsoft.com/office/word/2010/wordprocessingCanvas" xmlns:cx="http://schemas.microsoft.com/office/drawing/2014/chartex" xmlns:cx1="http://schemas.microsoft.com/office/drawing/2015/9/8/chartex" xmlns:cx2="http://schemas.microsoft.com/office/drawing/2015/10/21/chartex" xmlns:cx3="http://schemas.microsoft.com/office/drawing/2016/5/9/chartex" xmlns:cx4="http://schemas.microsoft.com/office/drawing/2016/5/10/chartex" xmlns:cx5="http://schemas.microsoft.com/office/drawing/2016/5/11/chartex" xmlns:cx6="http://schemas.microsoft.com/office/drawing/2016/5/12/chartex" xmlns:cx7="http://schemas.microsoft.com/office/drawing/2016/5/13/chartex" xmlns:cx8="http://schemas.microsoft.com/office/drawing/2016/5/14/chartex" xmlns:mc="http://schemas.openxmlformats.org/markup-compatibility/2006" xmlns:aink="http://schemas.microsoft.com/office/drawing/2016/ink" xmlns:am3d="http://schemas.microsoft.com/office/drawing/2017/model3d" xmlns:o="urn:schemas-microsoft-com:office:office" xmlns:r="http://schemas.openxmlformats.org/officeDocument/2006/relationships" xmlns:m="http://schemas.openxmlformats.org/officeDocument/2006/math" xmlns:v="urn:schemas-microsoft-com:vml" xmlns:wp14="http://schemas.microsoft.com/office/word/2010/wordprocessingDrawing" xmlns:wp="http://schemas.openxmlformats.org/drawingml/2006/wordprocessingDrawing" xmlns:w10="urn:schemas-microsoft-com:office:word" xmlns:w="http://schemas.openxmlformats.org/wordprocessingml/2006/main" xmlns:w14="http://schemas.microsoft.com/office/word/2010/wordml" xmlns:w15="http://schemas.microsoft.com/office/word/2012/wordml" xmlns:w16cid="http://schemas.microsoft.com/office/word/2016/wordml/cid" xmlns:w16se="http://schemas.microsoft.com/office/word/2015/wordml/symex" xmlns:wpg="http://schemas.microsoft.com/office/word/2010/wordprocessingGroup" xmlns:wpi="http://schemas.microsoft.com/office/word/2010/wordprocessingInk" xmlns:wne="http://schemas.microsoft.com/office/word/2006/wordml" xmlns:wps="http://schemas.microsoft.com/office/word/2010/wordprocessingShape" mc:Ignorable="w14 w15 w16se w16cid wp14">
   <w:body>
     <w:p>
       <w:pPr>
@@ -1013,7 +1013,7 @@
                     <pic:cNvPicPr/>
                   </pic:nvPicPr>
                   <pic:blipFill>
-                    <a:blip r:embed="rId6"/>
+                    <a:blip r:embed="rId5"/>
                     <a:stretch>
                       <a:fillRect/>
                     </a:stretch>
@@ -1049,12 +1049,882 @@
         <w:rPr>
           <w:noProof/>
         </w:rPr>
-        <w:lastRenderedPageBreak/>
         <w:drawing>
           <wp:inline distT="0" distB="0" distL="0" distR="0" wp14:anchorId="17E08D00" wp14:editId="4750E858">
-            <wp:extent cx="5760720" cy="2774950"/>
-            <wp:effectExtent l="0" t="0" r="0" b="6350"/>
+            <wp:extent cx="5760720" cy="2110740"/>
+            <wp:effectExtent l="0" t="0" r="0" b="3810"/>
             <wp:docPr id="6" name="Obraz 6"/>
+            <wp:cNvGraphicFramePr>
+              <a:graphicFrameLocks xmlns:a="http://schemas.openxmlformats.org/drawingml/2006/main" noChangeAspect="1"/>
+            </wp:cNvGraphicFramePr>
+            <a:graphic xmlns:a="http://schemas.openxmlformats.org/drawingml/2006/main">
+              <a:graphicData uri="http://schemas.openxmlformats.org/drawingml/2006/picture">
+                <pic:pic xmlns:pic="http://schemas.openxmlformats.org/drawingml/2006/picture">
+                  <pic:nvPicPr>
+                    <pic:cNvPr id="1" name=""/>
+                    <pic:cNvPicPr/>
+                  </pic:nvPicPr>
+                  <pic:blipFill>
+                    <a:blip r:embed="rId6"/>
+                    <a:stretch>
+                      <a:fillRect/>
+                    </a:stretch>
+                  </pic:blipFill>
+                  <pic:spPr>
+                    <a:xfrm>
+                      <a:off x="0" y="0"/>
+                      <a:ext cx="5760720" cy="2110740"/>
+                    </a:xfrm>
+                    <a:prstGeom prst="rect">
+                      <a:avLst/>
+                    </a:prstGeom>
+                  </pic:spPr>
+                </pic:pic>
+              </a:graphicData>
+            </a:graphic>
+          </wp:inline>
+        </w:drawing>
+      </w:r>
+    </w:p>
+    <w:p/>
+    <w:p>
+      <w:pPr>
+        <w:pStyle w:val="Nagwek"/>
+        <w:tabs>
+          <w:tab w:val="left" w:pos="708"/>
+        </w:tabs>
+        <w:spacing w:after="120"/>
+        <w:rPr>
+          <w:b/>
+          <w:sz w:val="32"/>
+          <w:szCs w:val="32"/>
+        </w:rPr>
+      </w:pPr>
+      <w:r>
+        <w:rPr>
+          <w:b/>
+          <w:sz w:val="32"/>
+          <w:szCs w:val="32"/>
+        </w:rPr>
+        <w:lastRenderedPageBreak/>
+        <w:t>2</w:t>
+      </w:r>
+      <w:r>
+        <w:rPr>
+          <w:b/>
+          <w:sz w:val="32"/>
+          <w:szCs w:val="32"/>
+        </w:rPr>
+        <w:t xml:space="preserve">. </w:t>
+      </w:r>
+      <w:r>
+        <w:rPr>
+          <w:b/>
+          <w:sz w:val="32"/>
+          <w:szCs w:val="32"/>
+        </w:rPr>
+        <w:t>Cel badania</w:t>
+      </w:r>
+    </w:p>
+    <w:p>
+      <w:r>
+        <w:t>Celem badania jest przeprowadzenie analizy danych źródłowych przy użyciu wybranych funkcji z języka R, służących do analizy danych przestrzennych. Poniżej przedstawiono eksperymenty, których wyniki zostaną przedstawione w kolejnym rozdziale:</w:t>
+      </w:r>
+    </w:p>
+    <w:p>
+      <w:pPr>
+        <w:pStyle w:val="Akapitzlist"/>
+        <w:numPr>
+          <w:ilvl w:val="0"/>
+          <w:numId w:val="10"/>
+        </w:numPr>
+      </w:pPr>
+      <w:r>
+        <w:t xml:space="preserve">Analiza </w:t>
+      </w:r>
+      <w:proofErr w:type="spellStart"/>
+      <w:r>
+        <w:t>wariogramów</w:t>
+      </w:r>
+      <w:proofErr w:type="spellEnd"/>
+      <w:r>
+        <w:t xml:space="preserve"> danych źródłowych</w:t>
+      </w:r>
+    </w:p>
+    <w:p>
+      <w:pPr>
+        <w:pStyle w:val="Akapitzlist"/>
+        <w:numPr>
+          <w:ilvl w:val="0"/>
+          <w:numId w:val="10"/>
+        </w:numPr>
+      </w:pPr>
+      <w:r>
+        <w:t xml:space="preserve">Predykcja wartości siły wiatru – </w:t>
+      </w:r>
+      <w:proofErr w:type="spellStart"/>
+      <w:r>
+        <w:t>Kriging</w:t>
+      </w:r>
+      <w:proofErr w:type="spellEnd"/>
+    </w:p>
+    <w:p>
+      <w:pPr>
+        <w:pStyle w:val="Akapitzlist"/>
+        <w:numPr>
+          <w:ilvl w:val="0"/>
+          <w:numId w:val="10"/>
+        </w:numPr>
+      </w:pPr>
+      <w:r>
+        <w:t xml:space="preserve">Reprezentacja danych za pomocą funkcji pochodzących z pakietu </w:t>
+      </w:r>
+      <w:proofErr w:type="spellStart"/>
+      <w:r>
+        <w:t>hexbin</w:t>
+      </w:r>
+      <w:proofErr w:type="spellEnd"/>
+    </w:p>
+    <w:p>
+      <w:pPr>
+        <w:pStyle w:val="Akapitzlist"/>
+        <w:numPr>
+          <w:ilvl w:val="0"/>
+          <w:numId w:val="10"/>
+        </w:numPr>
+      </w:pPr>
+      <w:r>
+        <w:t xml:space="preserve">Reprezentacja danych za pomocą funkcji pochodzących z pakietu </w:t>
+      </w:r>
+      <w:proofErr w:type="spellStart"/>
+      <w:r>
+        <w:t>fMultivar</w:t>
+      </w:r>
+      <w:proofErr w:type="spellEnd"/>
+    </w:p>
+    <w:p>
+      <w:pPr>
+        <w:pStyle w:val="Akapitzlist"/>
+        <w:numPr>
+          <w:ilvl w:val="0"/>
+          <w:numId w:val="10"/>
+        </w:numPr>
+      </w:pPr>
+      <w:r>
+        <w:rPr>
+          <w:b/>
+        </w:rPr>
+        <w:t>Autokorelacja???</w:t>
+      </w:r>
+    </w:p>
+    <w:p/>
+    <w:p>
+      <w:r>
+        <w:t>Wynikiem wymienionych eksperymentów mogą być ciekawe wnioski na temat danych klimatycznych(np. prędkość wiatru), ale także na temat danych dotyczących ruchu statków po oceanach.</w:t>
+      </w:r>
+    </w:p>
+    <w:p/>
+    <w:p>
+      <w:r>
+        <w:t>Każdy z eksperymentów będzie składał się z czterech części:</w:t>
+      </w:r>
+    </w:p>
+    <w:p>
+      <w:pPr>
+        <w:pStyle w:val="Akapitzlist"/>
+        <w:numPr>
+          <w:ilvl w:val="0"/>
+          <w:numId w:val="5"/>
+        </w:numPr>
+      </w:pPr>
+      <w:r>
+        <w:t>Cel eksperymentu</w:t>
+      </w:r>
+    </w:p>
+    <w:p>
+      <w:pPr>
+        <w:pStyle w:val="Akapitzlist"/>
+        <w:numPr>
+          <w:ilvl w:val="0"/>
+          <w:numId w:val="5"/>
+        </w:numPr>
+      </w:pPr>
+      <w:r>
+        <w:t>Opis wykorzystywanej</w:t>
+      </w:r>
+      <w:r>
+        <w:t xml:space="preserve"> metody analizy oraz</w:t>
+      </w:r>
+      <w:r>
+        <w:t xml:space="preserve"> funkcji z języka R</w:t>
+      </w:r>
+    </w:p>
+    <w:p>
+      <w:pPr>
+        <w:pStyle w:val="Akapitzlist"/>
+        <w:numPr>
+          <w:ilvl w:val="0"/>
+          <w:numId w:val="5"/>
+        </w:numPr>
+      </w:pPr>
+      <w:r>
+        <w:t>Wizualizacja wyniku</w:t>
+      </w:r>
+    </w:p>
+    <w:p>
+      <w:pPr>
+        <w:pStyle w:val="Akapitzlist"/>
+        <w:numPr>
+          <w:ilvl w:val="0"/>
+          <w:numId w:val="5"/>
+        </w:numPr>
+      </w:pPr>
+      <w:r>
+        <w:t>Analiza wyniku</w:t>
+      </w:r>
+    </w:p>
+    <w:p/>
+    <w:p/>
+    <w:p>
+      <w:pPr>
+        <w:pStyle w:val="Nagwek"/>
+        <w:tabs>
+          <w:tab w:val="left" w:pos="708"/>
+        </w:tabs>
+        <w:spacing w:after="120"/>
+        <w:rPr>
+          <w:sz w:val="32"/>
+          <w:szCs w:val="32"/>
+        </w:rPr>
+      </w:pPr>
+      <w:r>
+        <w:rPr>
+          <w:b/>
+          <w:sz w:val="32"/>
+          <w:szCs w:val="32"/>
+        </w:rPr>
+        <w:t>3</w:t>
+      </w:r>
+      <w:r>
+        <w:rPr>
+          <w:b/>
+          <w:sz w:val="32"/>
+          <w:szCs w:val="32"/>
+        </w:rPr>
+        <w:t xml:space="preserve">. </w:t>
+      </w:r>
+      <w:r>
+        <w:rPr>
+          <w:b/>
+          <w:sz w:val="32"/>
+          <w:szCs w:val="32"/>
+        </w:rPr>
+        <w:t>Analiza przestrzenna</w:t>
+      </w:r>
+      <w:r>
+        <w:rPr>
+          <w:b/>
+          <w:sz w:val="32"/>
+          <w:szCs w:val="32"/>
+        </w:rPr>
+        <w:t xml:space="preserve"> danych</w:t>
+      </w:r>
+    </w:p>
+    <w:p>
+      <w:pPr>
+        <w:pStyle w:val="Nagwek"/>
+        <w:tabs>
+          <w:tab w:val="left" w:pos="708"/>
+        </w:tabs>
+        <w:spacing w:after="120"/>
+      </w:pPr>
+      <w:r>
+        <w:t>W niniejszym rozdziale opisano zastosowanie wybranych funkcji do analizy przestrzennej.</w:t>
+      </w:r>
+    </w:p>
+    <w:p>
+      <w:pPr>
+        <w:rPr>
+          <w:b/>
+        </w:rPr>
+      </w:pPr>
+      <w:r>
+        <w:rPr>
+          <w:b/>
+        </w:rPr>
+        <w:t>3.</w:t>
+      </w:r>
+      <w:r>
+        <w:rPr>
+          <w:b/>
+        </w:rPr>
+        <w:t>1</w:t>
+      </w:r>
+      <w:r>
+        <w:rPr>
+          <w:b/>
+        </w:rPr>
+        <w:t xml:space="preserve"> </w:t>
+      </w:r>
+      <w:r>
+        <w:rPr>
+          <w:b/>
+        </w:rPr>
+        <w:t xml:space="preserve">Analiza </w:t>
+      </w:r>
+      <w:proofErr w:type="spellStart"/>
+      <w:r>
+        <w:rPr>
+          <w:b/>
+        </w:rPr>
+        <w:t>wariogramów</w:t>
+      </w:r>
+      <w:proofErr w:type="spellEnd"/>
+      <w:r>
+        <w:rPr>
+          <w:b/>
+        </w:rPr>
+        <w:t xml:space="preserve"> danych źródłowych</w:t>
+      </w:r>
+    </w:p>
+    <w:p>
+      <w:pPr>
+        <w:rPr>
+          <w:b/>
+        </w:rPr>
+      </w:pPr>
+    </w:p>
+    <w:p>
+      <w:pPr>
+        <w:rPr>
+          <w:b/>
+        </w:rPr>
+      </w:pPr>
+      <w:r>
+        <w:rPr>
+          <w:b/>
+        </w:rPr>
+        <w:t>Cel eksperymentu</w:t>
+      </w:r>
+    </w:p>
+    <w:p>
+      <w:r>
+        <w:t xml:space="preserve">Celem eksperymentu jest analiza </w:t>
+      </w:r>
+      <w:proofErr w:type="spellStart"/>
+      <w:r>
+        <w:t>wariogramów</w:t>
+      </w:r>
+      <w:proofErr w:type="spellEnd"/>
+      <w:r>
+        <w:t xml:space="preserve"> dla przestrzennych danych źródłowych. Zdecydowano się na zawężenie analizy </w:t>
+      </w:r>
+      <w:proofErr w:type="spellStart"/>
+      <w:r>
+        <w:t>wariogramów</w:t>
+      </w:r>
+      <w:proofErr w:type="spellEnd"/>
+      <w:r>
+        <w:t xml:space="preserve"> dla statków pływających pod banderą Niemiec oraz USA. Taka decyzja była spowodowana zbyt długim czasem obliczania </w:t>
+      </w:r>
+      <w:proofErr w:type="spellStart"/>
+      <w:r>
+        <w:t>wariogramu</w:t>
+      </w:r>
+      <w:proofErr w:type="spellEnd"/>
+      <w:r>
+        <w:t xml:space="preserve"> dla większej ilości punktów(np. dla statków Hiszpańskich) oraz niemożliwością obliczenia </w:t>
+      </w:r>
+      <w:proofErr w:type="spellStart"/>
+      <w:r>
+        <w:t>wariogramu</w:t>
+      </w:r>
+      <w:proofErr w:type="spellEnd"/>
+      <w:r>
+        <w:t xml:space="preserve"> dla wszystkich punktów(zbyt mało pamięci obliczeniowej).</w:t>
+      </w:r>
+    </w:p>
+    <w:p/>
+    <w:p>
+      <w:r>
+        <w:rPr>
+          <w:b/>
+        </w:rPr>
+        <w:t>Opis metody</w:t>
+      </w:r>
+    </w:p>
+    <w:p>
+      <w:r>
+        <w:t xml:space="preserve">Dla danych przestrzennych </w:t>
+      </w:r>
+      <w:proofErr w:type="spellStart"/>
+      <w:r>
+        <w:t>wariogram</w:t>
+      </w:r>
+      <w:proofErr w:type="spellEnd"/>
+      <w:r>
+        <w:t xml:space="preserve"> opisuje stopień zależności punktów w przestrzeni. </w:t>
+      </w:r>
+    </w:p>
+    <w:p>
+      <w:proofErr w:type="spellStart"/>
+      <w:r>
+        <w:t>Semiwariancja</w:t>
+      </w:r>
+      <w:proofErr w:type="spellEnd"/>
+      <w:r>
+        <w:t xml:space="preserve"> jest miarą przestrzennej zależności między dwiema obserwacjami(punktami) jako funkcja odległości między nimi.</w:t>
+      </w:r>
+    </w:p>
+    <w:p/>
+    <w:p>
+      <w:r>
+        <w:t xml:space="preserve">Wyróżnia się </w:t>
+      </w:r>
+      <w:proofErr w:type="spellStart"/>
+      <w:r>
+        <w:t>wariogramy</w:t>
+      </w:r>
+      <w:proofErr w:type="spellEnd"/>
+      <w:r>
+        <w:t xml:space="preserve"> teoretyczne oraz empiryczne. W tym przypadku zostaną obliczone </w:t>
+      </w:r>
+      <w:proofErr w:type="spellStart"/>
+      <w:r>
+        <w:t>wariogramy</w:t>
+      </w:r>
+      <w:proofErr w:type="spellEnd"/>
+      <w:r>
+        <w:t xml:space="preserve"> empiryczne(na podstawie danych źródłowych). </w:t>
+      </w:r>
+      <w:proofErr w:type="spellStart"/>
+      <w:r>
+        <w:t>Wariogramy</w:t>
+      </w:r>
+      <w:proofErr w:type="spellEnd"/>
+      <w:r>
+        <w:t xml:space="preserve"> teoretyczne oraz ich dopasowanie będą tematem kolejnego eksperymentu. </w:t>
+      </w:r>
+    </w:p>
+    <w:p/>
+    <w:p>
+      <w:r>
+        <w:t xml:space="preserve">Język R udostępnia pakiet: </w:t>
+      </w:r>
+      <w:proofErr w:type="spellStart"/>
+      <w:r>
+        <w:rPr>
+          <w:b/>
+        </w:rPr>
+        <w:t>geoR</w:t>
+      </w:r>
+      <w:proofErr w:type="spellEnd"/>
+      <w:r>
+        <w:t xml:space="preserve">, który może posłużyć do wyliczenia </w:t>
+      </w:r>
+      <w:proofErr w:type="spellStart"/>
+      <w:r>
+        <w:t>wariogramu</w:t>
+      </w:r>
+      <w:proofErr w:type="spellEnd"/>
+      <w:r>
+        <w:t xml:space="preserve">. Przed przystąpieniem do liczenia należy przygotować dane, a mianowicie przekonwertować je do klasy: </w:t>
+      </w:r>
+      <w:proofErr w:type="spellStart"/>
+      <w:r>
+        <w:rPr>
+          <w:b/>
+        </w:rPr>
+        <w:t>geodata</w:t>
+      </w:r>
+      <w:proofErr w:type="spellEnd"/>
+      <w:r>
+        <w:t xml:space="preserve">. Po wykonaniu tej operacji można obliczyć </w:t>
+      </w:r>
+      <w:proofErr w:type="spellStart"/>
+      <w:r>
+        <w:t>wariogram</w:t>
+      </w:r>
+      <w:proofErr w:type="spellEnd"/>
+      <w:r>
+        <w:t xml:space="preserve"> poniższą funkcją:</w:t>
+      </w:r>
+    </w:p>
+    <w:p>
+      <w:r>
+        <w:rPr>
+          <w:noProof/>
+        </w:rPr>
+        <mc:AlternateContent>
+          <mc:Choice Requires="wps">
+            <w:drawing>
+              <wp:anchor distT="45720" distB="45720" distL="114300" distR="114300" simplePos="0" relativeHeight="251663360" behindDoc="1" locked="0" layoutInCell="1" allowOverlap="1" wp14:anchorId="34B1951A" wp14:editId="1BB1D426">
+                <wp:simplePos x="0" y="0"/>
+                <wp:positionH relativeFrom="margin">
+                  <wp:posOffset>0</wp:posOffset>
+                </wp:positionH>
+                <wp:positionV relativeFrom="paragraph">
+                  <wp:posOffset>53340</wp:posOffset>
+                </wp:positionV>
+                <wp:extent cx="5735436" cy="304800"/>
+                <wp:effectExtent l="0" t="0" r="17780" b="19050"/>
+                <wp:wrapNone/>
+                <wp:docPr id="14" name="Pole tekstowe 14"/>
+                <wp:cNvGraphicFramePr>
+                  <a:graphicFrameLocks xmlns:a="http://schemas.openxmlformats.org/drawingml/2006/main"/>
+                </wp:cNvGraphicFramePr>
+                <a:graphic xmlns:a="http://schemas.openxmlformats.org/drawingml/2006/main">
+                  <a:graphicData uri="http://schemas.microsoft.com/office/word/2010/wordprocessingShape">
+                    <wps:wsp>
+                      <wps:cNvSpPr txBox="1">
+                        <a:spLocks noChangeArrowheads="1"/>
+                      </wps:cNvSpPr>
+                      <wps:spPr bwMode="auto">
+                        <a:xfrm>
+                          <a:off x="0" y="0"/>
+                          <a:ext cx="5735436" cy="304800"/>
+                        </a:xfrm>
+                        <a:prstGeom prst="rect">
+                          <a:avLst/>
+                        </a:prstGeom>
+                        <a:solidFill>
+                          <a:srgbClr val="FFFFFF"/>
+                        </a:solidFill>
+                        <a:ln w="9525">
+                          <a:solidFill>
+                            <a:srgbClr val="000000"/>
+                          </a:solidFill>
+                          <a:miter lim="800000"/>
+                          <a:headEnd/>
+                          <a:tailEnd/>
+                        </a:ln>
+                      </wps:spPr>
+                      <wps:txbx>
+                        <w:txbxContent>
+                          <w:p>
+                            <w:pPr>
+                              <w:jc w:val="center"/>
+                            </w:pPr>
+                            <w:proofErr w:type="spellStart"/>
+                            <w:r>
+                              <w:t>variog</w:t>
+                            </w:r>
+                            <w:proofErr w:type="spellEnd"/>
+                            <w:r>
+                              <w:t>(</w:t>
+                            </w:r>
+                            <w:proofErr w:type="spellStart"/>
+                            <w:r>
+                              <w:t>geodata</w:t>
+                            </w:r>
+                            <w:proofErr w:type="spellEnd"/>
+                            <w:r>
+                              <w:t xml:space="preserve"> = </w:t>
+                            </w:r>
+                            <w:proofErr w:type="spellStart"/>
+                            <w:r>
+                              <w:t>gerandusGeoData</w:t>
+                            </w:r>
+                            <w:proofErr w:type="spellEnd"/>
+                            <w:r>
+                              <w:t xml:space="preserve">, </w:t>
+                            </w:r>
+                            <w:proofErr w:type="spellStart"/>
+                            <w:r>
+                              <w:t>option</w:t>
+                            </w:r>
+                            <w:proofErr w:type="spellEnd"/>
+                            <w:r>
+                              <w:t xml:space="preserve"> = "</w:t>
+                            </w:r>
+                            <w:proofErr w:type="spellStart"/>
+                            <w:r>
+                              <w:t>cloud</w:t>
+                            </w:r>
+                            <w:proofErr w:type="spellEnd"/>
+                            <w:r>
+                              <w:t xml:space="preserve">", </w:t>
+                            </w:r>
+                            <w:proofErr w:type="spellStart"/>
+                            <w:r>
+                              <w:t>max.dist</w:t>
+                            </w:r>
+                            <w:proofErr w:type="spellEnd"/>
+                            <w:r>
+                              <w:t xml:space="preserve"> = 1)</w:t>
+                            </w:r>
+                          </w:p>
+                        </w:txbxContent>
+                      </wps:txbx>
+                      <wps:bodyPr rot="0" vert="horz" wrap="square" lIns="91440" tIns="45720" rIns="91440" bIns="45720" anchor="t" anchorCtr="0">
+                        <a:noAutofit/>
+                      </wps:bodyPr>
+                    </wps:wsp>
+                  </a:graphicData>
+                </a:graphic>
+                <wp14:sizeRelH relativeFrom="margin">
+                  <wp14:pctWidth>0</wp14:pctWidth>
+                </wp14:sizeRelH>
+                <wp14:sizeRelV relativeFrom="margin">
+                  <wp14:pctHeight>0</wp14:pctHeight>
+                </wp14:sizeRelV>
+              </wp:anchor>
+            </w:drawing>
+          </mc:Choice>
+          <mc:Fallback>
+            <w:pict>
+              <v:shapetype w14:anchorId="34B1951A" id="_x0000_t202" coordsize="21600,21600" o:spt="202" path="m,l,21600r21600,l21600,xe">
+                <v:stroke joinstyle="miter"/>
+                <v:path gradientshapeok="t" o:connecttype="rect"/>
+              </v:shapetype>
+              <v:shape id="Pole tekstowe 14" o:spid="_x0000_s1026" type="#_x0000_t202" style="position:absolute;margin-left:0;margin-top:4.2pt;width:451.6pt;height:24pt;z-index:-251653120;visibility:visible;mso-wrap-style:square;mso-width-percent:0;mso-height-percent:0;mso-wrap-distance-left:9pt;mso-wrap-distance-top:3.6pt;mso-wrap-distance-right:9pt;mso-wrap-distance-bottom:3.6pt;mso-position-horizontal:absolute;mso-position-horizontal-relative:margin;mso-position-vertical:absolute;mso-position-vertical-relative:text;mso-width-percent:0;mso-height-percent:0;mso-width-relative:margin;mso-height-relative:margin;v-text-anchor:top" o:gfxdata="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">
+                <v:textbox>
+                  <w:txbxContent>
+                    <w:p>
+                      <w:pPr>
+                        <w:jc w:val="center"/>
+                      </w:pPr>
+                      <w:proofErr w:type="spellStart"/>
+                      <w:r>
+                        <w:t>variog</w:t>
+                      </w:r>
+                      <w:proofErr w:type="spellEnd"/>
+                      <w:r>
+                        <w:t>(</w:t>
+                      </w:r>
+                      <w:proofErr w:type="spellStart"/>
+                      <w:r>
+                        <w:t>geodata</w:t>
+                      </w:r>
+                      <w:proofErr w:type="spellEnd"/>
+                      <w:r>
+                        <w:t xml:space="preserve"> = </w:t>
+                      </w:r>
+                      <w:proofErr w:type="spellStart"/>
+                      <w:r>
+                        <w:t>gerandusGeoData</w:t>
+                      </w:r>
+                      <w:proofErr w:type="spellEnd"/>
+                      <w:r>
+                        <w:t xml:space="preserve">, </w:t>
+                      </w:r>
+                      <w:proofErr w:type="spellStart"/>
+                      <w:r>
+                        <w:t>option</w:t>
+                      </w:r>
+                      <w:proofErr w:type="spellEnd"/>
+                      <w:r>
+                        <w:t xml:space="preserve"> = "</w:t>
+                      </w:r>
+                      <w:proofErr w:type="spellStart"/>
+                      <w:r>
+                        <w:t>cloud</w:t>
+                      </w:r>
+                      <w:proofErr w:type="spellEnd"/>
+                      <w:r>
+                        <w:t xml:space="preserve">", </w:t>
+                      </w:r>
+                      <w:proofErr w:type="spellStart"/>
+                      <w:r>
+                        <w:t>max.dist</w:t>
+                      </w:r>
+                      <w:proofErr w:type="spellEnd"/>
+                      <w:r>
+                        <w:t xml:space="preserve"> = 1)</w:t>
+                      </w:r>
+                    </w:p>
+                  </w:txbxContent>
+                </v:textbox>
+                <w10:wrap anchorx="margin"/>
+              </v:shape>
+            </w:pict>
+          </mc:Fallback>
+        </mc:AlternateContent>
+      </w:r>
+    </w:p>
+    <w:p>
+      <w:pPr>
+        <w:rPr>
+          <w:b/>
+        </w:rPr>
+      </w:pPr>
+    </w:p>
+    <w:p>
+      <w:pPr>
+        <w:rPr>
+          <w:b/>
+        </w:rPr>
+      </w:pPr>
+    </w:p>
+    <w:p>
+      <w:r>
+        <w:t xml:space="preserve">gdzie: </w:t>
+      </w:r>
+    </w:p>
+    <w:p>
+      <w:pPr>
+        <w:pStyle w:val="Akapitzlist"/>
+        <w:numPr>
+          <w:ilvl w:val="0"/>
+          <w:numId w:val="13"/>
+        </w:numPr>
+        <w:rPr>
+          <w:b/>
+        </w:rPr>
+      </w:pPr>
+      <w:proofErr w:type="spellStart"/>
+      <w:r>
+        <w:lastRenderedPageBreak/>
+        <w:t>geodata</w:t>
+      </w:r>
+      <w:proofErr w:type="spellEnd"/>
+      <w:r>
+        <w:t xml:space="preserve"> – obiekt klasy </w:t>
+      </w:r>
+      <w:proofErr w:type="spellStart"/>
+      <w:r>
+        <w:rPr>
+          <w:b/>
+        </w:rPr>
+        <w:t>geodata</w:t>
+      </w:r>
+      <w:proofErr w:type="spellEnd"/>
+      <w:r>
+        <w:t xml:space="preserve"> zawierający koordynaty oraz dane </w:t>
+      </w:r>
+    </w:p>
+    <w:p>
+      <w:pPr>
+        <w:pStyle w:val="Akapitzlist"/>
+        <w:numPr>
+          <w:ilvl w:val="0"/>
+          <w:numId w:val="13"/>
+        </w:numPr>
+        <w:rPr>
+          <w:b/>
+        </w:rPr>
+      </w:pPr>
+      <w:proofErr w:type="spellStart"/>
+      <w:r>
+        <w:t>option</w:t>
+      </w:r>
+      <w:proofErr w:type="spellEnd"/>
+      <w:r>
+        <w:t xml:space="preserve"> – typ </w:t>
+      </w:r>
+      <w:proofErr w:type="spellStart"/>
+      <w:r>
+        <w:t>wariogramu</w:t>
+      </w:r>
+      <w:proofErr w:type="spellEnd"/>
+      <w:r>
+        <w:t xml:space="preserve"> jaki zostanie wygenerowany</w:t>
+      </w:r>
+    </w:p>
+    <w:p>
+      <w:pPr>
+        <w:pStyle w:val="Akapitzlist"/>
+        <w:numPr>
+          <w:ilvl w:val="0"/>
+          <w:numId w:val="13"/>
+        </w:numPr>
+        <w:rPr>
+          <w:b/>
+        </w:rPr>
+      </w:pPr>
+      <w:proofErr w:type="spellStart"/>
+      <w:r>
+        <w:t>max.dist</w:t>
+      </w:r>
+      <w:proofErr w:type="spellEnd"/>
+      <w:r>
+        <w:t xml:space="preserve"> – maksymalna odległość między kolejnymi punktami</w:t>
+      </w:r>
+      <w:r>
+        <w:t xml:space="preserve">(zależne od wartości </w:t>
+      </w:r>
+      <w:proofErr w:type="spellStart"/>
+      <w:r>
+        <w:t>option</w:t>
+      </w:r>
+      <w:proofErr w:type="spellEnd"/>
+      <w:r>
+        <w:t>)</w:t>
+      </w:r>
+    </w:p>
+    <w:p>
+      <w:pPr>
+        <w:rPr>
+          <w:b/>
+        </w:rPr>
+      </w:pPr>
+    </w:p>
+    <w:p>
+      <w:r>
+        <w:rPr>
+          <w:b/>
+        </w:rPr>
+        <w:t>Wizualizacja wyniku</w:t>
+      </w:r>
+    </w:p>
+    <w:p>
+      <w:r>
+        <w:t>Poniżej przedstawiono wyniki otrzymane z dwóch eksperymentów.</w:t>
+      </w:r>
+    </w:p>
+    <w:p>
+      <w:pPr>
+        <w:rPr>
+          <w:b/>
+        </w:rPr>
+      </w:pPr>
+    </w:p>
+    <w:p>
+      <w:pPr>
+        <w:pStyle w:val="Akapitzlist"/>
+        <w:numPr>
+          <w:ilvl w:val="0"/>
+          <w:numId w:val="14"/>
+        </w:numPr>
+        <w:rPr>
+          <w:b/>
+        </w:rPr>
+      </w:pPr>
+      <w:r>
+        <w:t xml:space="preserve">Obliczanie </w:t>
+      </w:r>
+      <w:proofErr w:type="spellStart"/>
+      <w:r>
+        <w:t>wariogramu</w:t>
+      </w:r>
+      <w:proofErr w:type="spellEnd"/>
+      <w:r>
+        <w:t xml:space="preserve"> typu </w:t>
+      </w:r>
+      <w:proofErr w:type="spellStart"/>
+      <w:r>
+        <w:rPr>
+          <w:b/>
+        </w:rPr>
+        <w:t>cloud</w:t>
+      </w:r>
+      <w:proofErr w:type="spellEnd"/>
+    </w:p>
+    <w:p>
+      <w:pPr>
+        <w:rPr>
+          <w:b/>
+        </w:rPr>
+      </w:pPr>
+      <w:r>
+        <w:rPr>
+          <w:noProof/>
+        </w:rPr>
+        <w:drawing>
+          <wp:inline distT="0" distB="0" distL="0" distR="0" wp14:anchorId="28D04FB5" wp14:editId="71712688">
+            <wp:extent cx="5760720" cy="3507105"/>
+            <wp:effectExtent l="0" t="0" r="0" b="0"/>
+            <wp:docPr id="18" name="Obraz 18"/>
             <wp:cNvGraphicFramePr>
               <a:graphicFrameLocks xmlns:a="http://schemas.openxmlformats.org/drawingml/2006/main" noChangeAspect="1"/>
             </wp:cNvGraphicFramePr>
@@ -1074,7 +1944,7 @@
                   <pic:spPr>
                     <a:xfrm>
                       <a:off x="0" y="0"/>
-                      <a:ext cx="5760720" cy="2774950"/>
+                      <a:ext cx="5760720" cy="3507105"/>
                     </a:xfrm>
                     <a:prstGeom prst="rect">
                       <a:avLst/>
@@ -1087,275 +1957,228 @@
         </w:drawing>
       </w:r>
     </w:p>
-    <w:p/>
-    <w:p>
-      <w:pPr>
-        <w:pStyle w:val="Nagwek"/>
-        <w:tabs>
-          <w:tab w:val="left" w:pos="708"/>
-        </w:tabs>
-        <w:spacing w:after="120"/>
-        <w:rPr>
-          <w:b/>
-          <w:sz w:val="32"/>
-          <w:szCs w:val="32"/>
-        </w:rPr>
-      </w:pPr>
-      <w:r>
-        <w:rPr>
-          <w:b/>
-          <w:sz w:val="32"/>
-          <w:szCs w:val="32"/>
-        </w:rPr>
-        <w:t>2</w:t>
-      </w:r>
-      <w:r>
-        <w:rPr>
-          <w:b/>
-          <w:sz w:val="32"/>
-          <w:szCs w:val="32"/>
-        </w:rPr>
-        <w:t xml:space="preserve">. </w:t>
-      </w:r>
-      <w:r>
-        <w:rPr>
-          <w:b/>
-          <w:sz w:val="32"/>
-          <w:szCs w:val="32"/>
-        </w:rPr>
-        <w:t>Cel badania</w:t>
-      </w:r>
-    </w:p>
-    <w:p>
-      <w:r>
-        <w:t>Celem badania jest przeprowadzenie analizy danych źródłowych przy użyciu wybranych funkcji z języka R, służących do analizy danych przestrzennych. Poniżej przedstawiono eksperymenty, których wyniki zostaną przedstawione w kolejnym rozdziale:</w:t>
-      </w:r>
+    <w:p>
+      <w:pPr>
+        <w:rPr>
+          <w:b/>
+        </w:rPr>
+      </w:pPr>
     </w:p>
     <w:p>
       <w:pPr>
         <w:pStyle w:val="Akapitzlist"/>
         <w:numPr>
           <w:ilvl w:val="0"/>
-          <w:numId w:val="10"/>
+          <w:numId w:val="14"/>
         </w:numPr>
-      </w:pPr>
-      <w:r>
-        <w:t>Predykcja wartości siły wiatru - Kriging</w:t>
-      </w:r>
-    </w:p>
-    <w:p>
-      <w:pPr>
-        <w:pStyle w:val="Akapitzlist"/>
-        <w:numPr>
-          <w:ilvl w:val="0"/>
-          <w:numId w:val="4"/>
-        </w:numPr>
-        <w:rPr>
-          <w:color w:val="FF0000"/>
-        </w:rPr>
-      </w:pPr>
-      <w:r>
-        <w:rPr>
-          <w:color w:val="FF0000"/>
-        </w:rPr>
-        <w:t>Reprezentacja danych za pomocą funkcji pochodzących z pakietu hexbin</w:t>
-      </w:r>
-    </w:p>
-    <w:p>
-      <w:pPr>
-        <w:pStyle w:val="Akapitzlist"/>
-        <w:numPr>
-          <w:ilvl w:val="0"/>
-          <w:numId w:val="4"/>
-        </w:numPr>
-        <w:rPr>
-          <w:color w:val="FF0000"/>
-        </w:rPr>
-      </w:pPr>
-      <w:r>
-        <w:rPr>
-          <w:color w:val="FF0000"/>
-        </w:rPr>
-        <w:t>Reprezentacja danych za pomocą funkcji pochodzących z pakietu fMultivar</w:t>
-      </w:r>
-    </w:p>
-    <w:p>
-      <w:pPr>
-        <w:pStyle w:val="Akapitzlist"/>
-        <w:numPr>
-          <w:ilvl w:val="0"/>
-          <w:numId w:val="4"/>
-        </w:numPr>
-        <w:rPr>
-          <w:color w:val="FF0000"/>
-        </w:rPr>
-      </w:pPr>
-      <w:r>
-        <w:rPr>
-          <w:color w:val="FF0000"/>
-        </w:rPr>
-        <w:t>Ex 4</w:t>
-      </w:r>
-      <w:r>
-        <w:rPr>
-          <w:color w:val="FF0000"/>
-        </w:rPr>
-        <w:t xml:space="preserve"> do uzupełnienia gdy będziemy wiedzieć jakie są exp</w:t>
-      </w:r>
-    </w:p>
-    <w:p/>
-    <w:p>
-      <w:r>
-        <w:t>Wynikiem wymienionych eksperymentów mogą być ciekawe wnioski na temat danych klimatycznych(np. prędkość wiatru), ale także na temat danych dotyczących ruchu statków po oceanach.</w:t>
-      </w:r>
-    </w:p>
-    <w:p/>
-    <w:p>
-      <w:r>
-        <w:t>Każdy z eksperymentów będzie składał się z czterech części:</w:t>
-      </w:r>
-    </w:p>
-    <w:p>
-      <w:pPr>
-        <w:pStyle w:val="Akapitzlist"/>
-        <w:numPr>
-          <w:ilvl w:val="0"/>
-          <w:numId w:val="5"/>
-        </w:numPr>
-      </w:pPr>
-      <w:r>
+        <w:rPr>
+          <w:b/>
+        </w:rPr>
+      </w:pPr>
+      <w:r>
+        <w:t xml:space="preserve">Obliczanie </w:t>
+      </w:r>
+      <w:proofErr w:type="spellStart"/>
+      <w:r>
+        <w:t>wariogramu</w:t>
+      </w:r>
+      <w:proofErr w:type="spellEnd"/>
+      <w:r>
+        <w:t xml:space="preserve"> typu </w:t>
+      </w:r>
+      <w:r>
+        <w:rPr>
+          <w:b/>
+        </w:rPr>
+        <w:t>bin</w:t>
+      </w:r>
+    </w:p>
+    <w:p>
+      <w:pPr>
+        <w:rPr>
+          <w:b/>
+        </w:rPr>
+      </w:pPr>
+      <w:r>
+        <w:rPr>
+          <w:noProof/>
+        </w:rPr>
+        <w:drawing>
+          <wp:inline distT="0" distB="0" distL="0" distR="0" wp14:anchorId="7CDBE3A2" wp14:editId="61BEC6A1">
+            <wp:extent cx="5760720" cy="2956560"/>
+            <wp:effectExtent l="0" t="0" r="0" b="0"/>
+            <wp:docPr id="17" name="Obraz 17"/>
+            <wp:cNvGraphicFramePr>
+              <a:graphicFrameLocks xmlns:a="http://schemas.openxmlformats.org/drawingml/2006/main" noChangeAspect="1"/>
+            </wp:cNvGraphicFramePr>
+            <a:graphic xmlns:a="http://schemas.openxmlformats.org/drawingml/2006/main">
+              <a:graphicData uri="http://schemas.openxmlformats.org/drawingml/2006/picture">
+                <pic:pic xmlns:pic="http://schemas.openxmlformats.org/drawingml/2006/picture">
+                  <pic:nvPicPr>
+                    <pic:cNvPr id="1" name=""/>
+                    <pic:cNvPicPr/>
+                  </pic:nvPicPr>
+                  <pic:blipFill>
+                    <a:blip r:embed="rId8"/>
+                    <a:stretch>
+                      <a:fillRect/>
+                    </a:stretch>
+                  </pic:blipFill>
+                  <pic:spPr>
+                    <a:xfrm>
+                      <a:off x="0" y="0"/>
+                      <a:ext cx="5760720" cy="2956560"/>
+                    </a:xfrm>
+                    <a:prstGeom prst="rect">
+                      <a:avLst/>
+                    </a:prstGeom>
+                  </pic:spPr>
+                </pic:pic>
+              </a:graphicData>
+            </a:graphic>
+          </wp:inline>
+        </w:drawing>
+      </w:r>
+    </w:p>
+    <w:p>
+      <w:pPr>
+        <w:rPr>
+          <w:b/>
+        </w:rPr>
+      </w:pPr>
+    </w:p>
+    <w:p>
+      <w:pPr>
+        <w:rPr>
+          <w:b/>
+        </w:rPr>
+      </w:pPr>
+    </w:p>
+    <w:p>
+      <w:pPr>
+        <w:rPr>
+          <w:b/>
+        </w:rPr>
+      </w:pPr>
+      <w:r>
+        <w:rPr>
+          <w:b/>
+        </w:rPr>
+        <w:lastRenderedPageBreak/>
+        <w:t>Wnioski</w:t>
+      </w:r>
+    </w:p>
+    <w:p>
+      <w:r>
+        <w:t xml:space="preserve">W obu eksperymentach obliczono </w:t>
+      </w:r>
+      <w:proofErr w:type="spellStart"/>
+      <w:r>
+        <w:t>wariogram</w:t>
+      </w:r>
+      <w:proofErr w:type="spellEnd"/>
+      <w:r>
+        <w:t xml:space="preserve"> dla tras statków niemieckich oraz amerykańskich. </w:t>
+      </w:r>
+    </w:p>
+    <w:p/>
+    <w:p>
+      <w:r>
+        <w:t xml:space="preserve">W eksperymencie pierwszym użyto </w:t>
+      </w:r>
+      <w:proofErr w:type="spellStart"/>
+      <w:r>
+        <w:t>wariogramu</w:t>
+      </w:r>
+      <w:proofErr w:type="spellEnd"/>
+      <w:r>
+        <w:t xml:space="preserve"> typu ‘</w:t>
+      </w:r>
+      <w:proofErr w:type="spellStart"/>
+      <w:r>
+        <w:t>cloud</w:t>
+      </w:r>
+      <w:proofErr w:type="spellEnd"/>
+      <w:r>
+        <w:t>’. Wynik pokazuje że niezależnie od odległości, punkty mają bardzo małą zależność przestrzenną między sobą. Co zdaje się potwierdzać fakt, iż statki niemieckie pływały z reguły w kierunku południowym(Afryka), a amerykańskie głównie do Europy.</w:t>
+      </w:r>
+    </w:p>
+    <w:p/>
+    <w:p>
+      <w:r>
+        <w:t xml:space="preserve">W eksperymencie drugim użyto </w:t>
+      </w:r>
+      <w:proofErr w:type="spellStart"/>
+      <w:r>
+        <w:t>wariogramu</w:t>
+      </w:r>
+      <w:proofErr w:type="spellEnd"/>
+      <w:r>
+        <w:t xml:space="preserve"> typu ‘bin’ ze zwiększonymi dystansami. Ten przypadek pokazał że zmiana odległości znacząco wpłynęła na wyniki. Powiązanie między punktami utrzymuje się na stałym średnim poziomie wraz ze wzrostem odległości. Jedynie przy odległości 150 i więcej następuje wzrost powiązania punktów.</w:t>
+      </w:r>
+    </w:p>
+    <w:p/>
+    <w:p>
+      <w:pPr>
+        <w:rPr>
+          <w:b/>
+        </w:rPr>
+      </w:pPr>
+    </w:p>
+    <w:p>
+      <w:pPr>
+        <w:rPr>
+          <w:b/>
+        </w:rPr>
+      </w:pPr>
+      <w:r>
+        <w:rPr>
+          <w:b/>
+        </w:rPr>
+        <w:t>3.</w:t>
+      </w:r>
+      <w:r>
+        <w:rPr>
+          <w:b/>
+        </w:rPr>
+        <w:t>2</w:t>
+      </w:r>
+      <w:r>
+        <w:rPr>
+          <w:b/>
+        </w:rPr>
+        <w:t xml:space="preserve"> </w:t>
+      </w:r>
+      <w:proofErr w:type="spellStart"/>
+      <w:r>
+        <w:rPr>
+          <w:b/>
+        </w:rPr>
+        <w:t>Kriging</w:t>
+      </w:r>
+      <w:proofErr w:type="spellEnd"/>
+      <w:r>
+        <w:rPr>
+          <w:b/>
+        </w:rPr>
+        <w:t xml:space="preserve"> </w:t>
+      </w:r>
+    </w:p>
+    <w:p/>
+    <w:p>
+      <w:pPr>
+        <w:rPr>
+          <w:b/>
+        </w:rPr>
+      </w:pPr>
+      <w:r>
+        <w:rPr>
+          <w:b/>
+        </w:rPr>
         <w:t>Cel eksperymentu</w:t>
       </w:r>
     </w:p>
     <w:p>
-      <w:pPr>
-        <w:pStyle w:val="Akapitzlist"/>
-        <w:numPr>
-          <w:ilvl w:val="0"/>
-          <w:numId w:val="5"/>
-        </w:numPr>
-      </w:pPr>
-      <w:r>
-        <w:t>Opis wykorzystywanej</w:t>
-      </w:r>
-      <w:r>
-        <w:t xml:space="preserve"> metody analizy oraz</w:t>
-      </w:r>
-      <w:r>
-        <w:t xml:space="preserve"> funkcji z języka R</w:t>
-      </w:r>
-    </w:p>
-    <w:p>
-      <w:pPr>
-        <w:pStyle w:val="Akapitzlist"/>
-        <w:numPr>
-          <w:ilvl w:val="0"/>
-          <w:numId w:val="5"/>
-        </w:numPr>
-      </w:pPr>
-      <w:r>
-        <w:t>Wizualizacja wyniku</w:t>
-      </w:r>
-    </w:p>
-    <w:p>
-      <w:pPr>
-        <w:pStyle w:val="Akapitzlist"/>
-        <w:numPr>
-          <w:ilvl w:val="0"/>
-          <w:numId w:val="5"/>
-        </w:numPr>
-      </w:pPr>
-      <w:r>
-        <w:t>Analiza wyniku</w:t>
-      </w:r>
-    </w:p>
-    <w:p/>
-    <w:p/>
-    <w:p>
-      <w:pPr>
-        <w:pStyle w:val="Nagwek"/>
-        <w:tabs>
-          <w:tab w:val="left" w:pos="708"/>
-        </w:tabs>
-        <w:spacing w:after="120"/>
-        <w:rPr>
-          <w:sz w:val="32"/>
-          <w:szCs w:val="32"/>
-        </w:rPr>
-      </w:pPr>
-      <w:r>
-        <w:rPr>
-          <w:b/>
-          <w:sz w:val="32"/>
-          <w:szCs w:val="32"/>
-        </w:rPr>
-        <w:t>3</w:t>
-      </w:r>
-      <w:r>
-        <w:rPr>
-          <w:b/>
-          <w:sz w:val="32"/>
-          <w:szCs w:val="32"/>
-        </w:rPr>
-        <w:t xml:space="preserve">. </w:t>
-      </w:r>
-      <w:r>
-        <w:rPr>
-          <w:b/>
-          <w:sz w:val="32"/>
-          <w:szCs w:val="32"/>
-        </w:rPr>
-        <w:t>Analiza przestrzenna</w:t>
-      </w:r>
-      <w:r>
-        <w:rPr>
-          <w:b/>
-          <w:sz w:val="32"/>
-          <w:szCs w:val="32"/>
-        </w:rPr>
-        <w:t xml:space="preserve"> danych</w:t>
-      </w:r>
-    </w:p>
-    <w:p>
-      <w:pPr>
-        <w:pStyle w:val="Nagwek"/>
-        <w:tabs>
-          <w:tab w:val="left" w:pos="708"/>
-        </w:tabs>
-        <w:spacing w:after="120"/>
-      </w:pPr>
-      <w:r>
-        <w:t>W niniejszym rozdziale opisano zastosowanie wybranych funkcji do analizy przestrzennej.</w:t>
-      </w:r>
-    </w:p>
-    <w:p>
-      <w:pPr>
-        <w:rPr>
-          <w:b/>
-        </w:rPr>
-      </w:pPr>
-      <w:r>
-        <w:rPr>
-          <w:b/>
-        </w:rPr>
-        <w:t xml:space="preserve">3.1 Kriging </w:t>
-      </w:r>
-    </w:p>
-    <w:p/>
-    <w:p>
-      <w:pPr>
-        <w:rPr>
-          <w:b/>
-        </w:rPr>
-      </w:pPr>
-      <w:r>
-        <w:rPr>
-          <w:b/>
-        </w:rPr>
-        <w:t>Cel eksperymentu</w:t>
-      </w:r>
-    </w:p>
-    <w:p>
       <w:r>
         <w:t xml:space="preserve">Celem eksperymentu jest predykcja wartości siły wiatru na podstawie </w:t>
       </w:r>
@@ -1386,14 +2209,18 @@
     </w:p>
     <w:p>
       <w:r>
-        <w:lastRenderedPageBreak/>
         <w:t>W celu poznania rozkładu wybranej cechy na danym obszarze, należałoby poznać jej wartość w każdym punkcie tej przestrzeni – jest to niemożliwe. Do tego celu stosuje się metody interpolacji przestrzennej.</w:t>
       </w:r>
     </w:p>
     <w:p/>
     <w:p>
-      <w:r>
-        <w:t>Kriging jest</w:t>
+      <w:proofErr w:type="spellStart"/>
+      <w:r>
+        <w:t>Kriging</w:t>
+      </w:r>
+      <w:proofErr w:type="spellEnd"/>
+      <w:r>
+        <w:t xml:space="preserve"> jest</w:t>
       </w:r>
       <w:r>
         <w:t xml:space="preserve"> jedną z</w:t>
@@ -1408,16 +2235,72 @@
     <w:p/>
     <w:p>
       <w:r>
-        <w:t>Jednym z etapów stosowania metody Kriging’u jest obliczenie semiwariogramu empirycznego</w:t>
-      </w:r>
-      <w:r>
-        <w:t xml:space="preserve"> – narzędzie służące do estymacji i badania sruktury zmienności badanych zjawisk w geostatyce -</w:t>
-      </w:r>
-      <w:r>
-        <w:t xml:space="preserve"> tj. przybliżenie semiwariogramu teoretycznego na podstawie obserwacji punktów bazowych.</w:t>
-      </w:r>
-      <w:r>
-        <w:t xml:space="preserve"> Następnie do tak obliczonego semiwariogramu jest dopasowywany model semiwariogramu teoretycznego. Wyróżnia się cztery podstawowe typy semiwariogramów teoretycznych:</w:t>
+        <w:t xml:space="preserve">Jednym z etapów stosowania metody </w:t>
+      </w:r>
+      <w:proofErr w:type="spellStart"/>
+      <w:r>
+        <w:t>Kriging’u</w:t>
+      </w:r>
+      <w:proofErr w:type="spellEnd"/>
+      <w:r>
+        <w:t xml:space="preserve"> jest obliczenie </w:t>
+      </w:r>
+      <w:proofErr w:type="spellStart"/>
+      <w:r>
+        <w:t>semiwariogramu</w:t>
+      </w:r>
+      <w:proofErr w:type="spellEnd"/>
+      <w:r>
+        <w:t xml:space="preserve"> empirycznego</w:t>
+      </w:r>
+      <w:r>
+        <w:t xml:space="preserve"> – narzędzie służące do estymacji i badania </w:t>
+      </w:r>
+      <w:proofErr w:type="spellStart"/>
+      <w:r>
+        <w:t>sruktury</w:t>
+      </w:r>
+      <w:proofErr w:type="spellEnd"/>
+      <w:r>
+        <w:t xml:space="preserve"> zmienności badanych zjawisk w geostatyce -</w:t>
+      </w:r>
+      <w:r>
+        <w:t xml:space="preserve"> tj. przybliżenie </w:t>
+      </w:r>
+      <w:proofErr w:type="spellStart"/>
+      <w:r>
+        <w:t>semiwariogramu</w:t>
+      </w:r>
+      <w:proofErr w:type="spellEnd"/>
+      <w:r>
+        <w:t xml:space="preserve"> teoretycznego na podstawie obserwacji punktów bazowych.</w:t>
+      </w:r>
+      <w:r>
+        <w:t xml:space="preserve"> Następnie do tak obliczonego </w:t>
+      </w:r>
+      <w:proofErr w:type="spellStart"/>
+      <w:r>
+        <w:t>semiwariogramu</w:t>
+      </w:r>
+      <w:proofErr w:type="spellEnd"/>
+      <w:r>
+        <w:t xml:space="preserve"> jest dopasowywany model </w:t>
+      </w:r>
+      <w:proofErr w:type="spellStart"/>
+      <w:r>
+        <w:t>semiwariogramu</w:t>
+      </w:r>
+      <w:proofErr w:type="spellEnd"/>
+      <w:r>
+        <w:t xml:space="preserve"> teoretycznego. Wyróżnia się cztery podstawowe typy </w:t>
+      </w:r>
+      <w:proofErr w:type="spellStart"/>
+      <w:r>
+        <w:t>semiwariogramów</w:t>
+      </w:r>
+      <w:proofErr w:type="spellEnd"/>
+      <w:r>
+        <w:t xml:space="preserve"> teoretycznych:</w:t>
       </w:r>
     </w:p>
     <w:p>
@@ -1477,21 +2360,43 @@
         <w:t xml:space="preserve">Liniowy </w:t>
       </w:r>
       <w:r>
-        <w:t>- MAT</w:t>
-      </w:r>
-    </w:p>
+        <w:t>–</w:t>
+      </w:r>
+      <w:r>
+        <w:t xml:space="preserve"> MAT</w:t>
+      </w:r>
+    </w:p>
+    <w:p/>
     <w:p>
       <w:r>
         <w:t xml:space="preserve">Język R udostępnia pakiet </w:t>
       </w:r>
+      <w:proofErr w:type="spellStart"/>
       <w:r>
         <w:rPr>
           <w:b/>
         </w:rPr>
         <w:t>gstat</w:t>
       </w:r>
-      <w:r>
-        <w:t>, który oferuje szereg funkcji przestrzennych w tym kriging oraz generowanie semiwariogramów. Poniżej przedstawiono dwa kluczowe elementy wymienionego pakietu.</w:t>
+      <w:proofErr w:type="spellEnd"/>
+      <w:r>
+        <w:t xml:space="preserve">, który oferuje szereg funkcji przestrzennych w tym </w:t>
+      </w:r>
+      <w:proofErr w:type="spellStart"/>
+      <w:r>
+        <w:t>kriging</w:t>
+      </w:r>
+      <w:proofErr w:type="spellEnd"/>
+      <w:r>
+        <w:t xml:space="preserve"> oraz generowanie </w:t>
+      </w:r>
+      <w:proofErr w:type="spellStart"/>
+      <w:r>
+        <w:t>semiwariogramów</w:t>
+      </w:r>
+      <w:proofErr w:type="spellEnd"/>
+      <w:r>
+        <w:t>. Poniżej przedstawiono dwa kluczowe elementy wymienionego pakietu.</w:t>
       </w:r>
     </w:p>
     <w:p>
@@ -1503,7 +2408,15 @@
         </w:numPr>
       </w:pPr>
       <w:r>
-        <w:t>Dopasowanie wariogramu teoretycznego do empirycznego</w:t>
+        <w:t xml:space="preserve">Dopasowanie </w:t>
+      </w:r>
+      <w:proofErr w:type="spellStart"/>
+      <w:r>
+        <w:t>wariogramu</w:t>
+      </w:r>
+      <w:proofErr w:type="spellEnd"/>
+      <w:r>
+        <w:t xml:space="preserve"> teoretycznego do empirycznego</w:t>
       </w:r>
     </w:p>
     <w:p>
@@ -1558,8 +2471,45 @@
                       <wps:txbx>
                         <w:txbxContent>
                           <w:p>
+                            <w:proofErr w:type="spellStart"/>
                             <w:r>
-                              <w:t>fit.variogram(lzn.vgmbob, model = vgm(psill = max(lzn.vgmbob$gamma)*0.5,</w:t>
+                              <w:t>fit.variogram</w:t>
+                            </w:r>
+                            <w:proofErr w:type="spellEnd"/>
+                            <w:r>
+                              <w:t>(</w:t>
+                            </w:r>
+                            <w:proofErr w:type="spellStart"/>
+                            <w:r>
+                              <w:t>lzn.vgmbob</w:t>
+                            </w:r>
+                            <w:proofErr w:type="spellEnd"/>
+                            <w:r>
+                              <w:t xml:space="preserve">, model = </w:t>
+                            </w:r>
+                            <w:proofErr w:type="spellStart"/>
+                            <w:r>
+                              <w:t>vgm</w:t>
+                            </w:r>
+                            <w:proofErr w:type="spellEnd"/>
+                            <w:r>
+                              <w:t>(</w:t>
+                            </w:r>
+                            <w:proofErr w:type="spellStart"/>
+                            <w:r>
+                              <w:t>psill</w:t>
+                            </w:r>
+                            <w:proofErr w:type="spellEnd"/>
+                            <w:r>
+                              <w:t xml:space="preserve"> = max(</w:t>
+                            </w:r>
+                            <w:proofErr w:type="spellStart"/>
+                            <w:r>
+                              <w:t>lzn.vgmbob$gamma</w:t>
+                            </w:r>
+                            <w:proofErr w:type="spellEnd"/>
+                            <w:r>
+                              <w:t>)*0.5,</w:t>
                             </w:r>
                           </w:p>
                           <w:p>
@@ -1576,7 +2526,35 @@
                               <w:rPr>
                                 <w:lang w:val="en-US"/>
                               </w:rPr>
-                              <w:t>model = "Sph", range = max(lzn.vgmbob$dist)/2,</w:t>
+                              <w:t>model = "</w:t>
+                            </w:r>
+                            <w:proofErr w:type="spellStart"/>
+                            <w:r>
+                              <w:rPr>
+                                <w:lang w:val="en-US"/>
+                              </w:rPr>
+                              <w:t>Sph</w:t>
+                            </w:r>
+                            <w:proofErr w:type="spellEnd"/>
+                            <w:r>
+                              <w:rPr>
+                                <w:lang w:val="en-US"/>
+                              </w:rPr>
+                              <w:t>", range = max(</w:t>
+                            </w:r>
+                            <w:proofErr w:type="spellStart"/>
+                            <w:r>
+                              <w:rPr>
+                                <w:lang w:val="en-US"/>
+                              </w:rPr>
+                              <w:t>lzn.vgmbob$dist</w:t>
+                            </w:r>
+                            <w:proofErr w:type="spellEnd"/>
+                            <w:r>
+                              <w:rPr>
+                                <w:lang w:val="en-US"/>
+                              </w:rPr>
+                              <w:t>)/2,</w:t>
                             </w:r>
                           </w:p>
                           <w:p>
@@ -1590,7 +2568,21 @@
                               <w:rPr>
                                 <w:lang w:val="en-US"/>
                               </w:rPr>
-                              <w:t xml:space="preserve">                                                   nugget = mean(lzn.vgmbob$gamma)/4))</w:t>
+                              <w:t xml:space="preserve">                                                   nugget = mean(</w:t>
+                            </w:r>
+                            <w:proofErr w:type="spellStart"/>
+                            <w:r>
+                              <w:rPr>
+                                <w:lang w:val="en-US"/>
+                              </w:rPr>
+                              <w:t>lzn.vgmbob$gamma</w:t>
+                            </w:r>
+                            <w:proofErr w:type="spellEnd"/>
+                            <w:r>
+                              <w:rPr>
+                                <w:lang w:val="en-US"/>
+                              </w:rPr>
+                              <w:t>)/4))</w:t>
                             </w:r>
                           </w:p>
                         </w:txbxContent>
@@ -1610,13 +2602,9 @@
               </wp:anchor>
             </w:drawing>
           </mc:Choice>
-          <mc:Fallback xmlns:w16se="http://schemas.microsoft.com/office/word/2015/wordml/symex" xmlns:w16cid="http://schemas.microsoft.com/office/word/2016/wordml/cid" xmlns:w15="http://schemas.microsoft.com/office/word/2012/wordml" xmlns:am3d="http://schemas.microsoft.com/office/drawing/2017/model3d" xmlns:aink="http://schemas.microsoft.com/office/drawing/2016/ink" xmlns:cx8="http://schemas.microsoft.com/office/drawing/2016/5/14/chartex" xmlns:cx7="http://schemas.microsoft.com/office/drawing/2016/5/13/chartex" xmlns:cx6="http://schemas.microsoft.com/office/drawing/2016/5/12/chartex" xmlns:cx5="http://schemas.microsoft.com/office/drawing/2016/5/11/chartex" xmlns:cx4="http://schemas.microsoft.com/office/drawing/2016/5/10/chartex" xmlns:cx3="http://schemas.microsoft.com/office/drawing/2016/5/9/chartex" xmlns:cx2="http://schemas.microsoft.com/office/drawing/2015/10/21/chartex" xmlns:cx1="http://schemas.microsoft.com/office/drawing/2015/9/8/chartex" xmlns:cx="http://schemas.microsoft.com/office/drawing/2014/chartex">
+          <mc:Fallback>
             <w:pict>
-              <v:shapetype id="_x0000_t202" coordsize="21600,21600" o:spt="202" path="m,l,21600r21600,l21600,xe">
-                <v:stroke joinstyle="miter"/>
-                <v:path gradientshapeok="t" o:connecttype="rect"/>
-              </v:shapetype>
-              <v:shape id="Pole tekstowe 2" o:spid="_x0000_s1026" type="#_x0000_t202" style="position:absolute;margin-left:400.4pt;margin-top:.35pt;width:451.6pt;height:54.55pt;z-index:-251657216;visibility:visible;mso-wrap-style:square;mso-width-percent:0;mso-height-percent:0;mso-wrap-distance-left:9pt;mso-wrap-distance-top:3.6pt;mso-wrap-distance-right:9pt;mso-wrap-distance-bottom:3.6pt;mso-position-horizontal:right;mso-position-horizontal-relative:margin;mso-position-vertical:absolute;mso-position-vertical-relative:text;mso-width-percent:0;mso-height-percent:0;mso-width-relative:margin;mso-height-relative:margin;v-text-anchor:top" o:gfxdata="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">
+              <v:shape id="Pole tekstowe 2" o:spid="_x0000_s1027" type="#_x0000_t202" style="position:absolute;margin-left:400.4pt;margin-top:.35pt;width:451.6pt;height:54.55pt;z-index:-251657216;visibility:visible;mso-wrap-style:square;mso-width-percent:0;mso-height-percent:0;mso-wrap-distance-left:9pt;mso-wrap-distance-top:3.6pt;mso-wrap-distance-right:9pt;mso-wrap-distance-bottom:3.6pt;mso-position-horizontal:right;mso-position-horizontal-relative:margin;mso-position-vertical:absolute;mso-position-vertical-relative:text;mso-width-percent:0;mso-height-percent:0;mso-width-relative:margin;mso-height-relative:margin;v-text-anchor:top" o:gfxdata="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">
                 <v:textbox>
                   <w:txbxContent>
                     <w:p>
@@ -1664,67 +2652,73 @@
                     <w:p>
                       <w:pPr>
                         <w:jc w:val="center"/>
+                        <w:rPr>
+                          <w:lang w:val="en-US"/>
+                        </w:rPr>
                       </w:pPr>
                       <w:r>
                         <w:t xml:space="preserve">                                                                  </w:t>
                       </w:r>
                       <w:r>
+                        <w:rPr>
+                          <w:lang w:val="en-US"/>
+                        </w:rPr>
                         <w:t>model = "</w:t>
                       </w:r>
                       <w:proofErr w:type="spellStart"/>
                       <w:r>
+                        <w:rPr>
+                          <w:lang w:val="en-US"/>
+                        </w:rPr>
                         <w:t>Sph</w:t>
                       </w:r>
                       <w:proofErr w:type="spellEnd"/>
                       <w:r>
-                        <w:t xml:space="preserve">", </w:t>
+                        <w:rPr>
+                          <w:lang w:val="en-US"/>
+                        </w:rPr>
+                        <w:t>", range = max(</w:t>
                       </w:r>
                       <w:proofErr w:type="spellStart"/>
                       <w:r>
-                        <w:t>range</w:t>
-                      </w:r>
-                      <w:proofErr w:type="spellEnd"/>
-                      <w:r>
-                        <w:t xml:space="preserve"> = max(</w:t>
-                      </w:r>
-                      <w:proofErr w:type="spellStart"/>
-                      <w:r>
+                        <w:rPr>
+                          <w:lang w:val="en-US"/>
+                        </w:rPr>
                         <w:t>lzn.vgmbob$dist</w:t>
                       </w:r>
                       <w:proofErr w:type="spellEnd"/>
                       <w:r>
+                        <w:rPr>
+                          <w:lang w:val="en-US"/>
+                        </w:rPr>
                         <w:t>)/2,</w:t>
                       </w:r>
                     </w:p>
                     <w:p>
                       <w:pPr>
                         <w:jc w:val="center"/>
+                        <w:rPr>
+                          <w:lang w:val="en-US"/>
+                        </w:rPr>
                       </w:pPr>
                       <w:r>
-                        <w:t xml:space="preserve">                                                   </w:t>
+                        <w:rPr>
+                          <w:lang w:val="en-US"/>
+                        </w:rPr>
+                        <w:t xml:space="preserve">                                                   nugget = mean(</w:t>
                       </w:r>
                       <w:proofErr w:type="spellStart"/>
                       <w:r>
-                        <w:t>nugget</w:t>
-                      </w:r>
-                      <w:proofErr w:type="spellEnd"/>
-                      <w:r>
-                        <w:t xml:space="preserve"> = </w:t>
-                      </w:r>
-                      <w:proofErr w:type="spellStart"/>
-                      <w:r>
-                        <w:t>mean</w:t>
-                      </w:r>
-                      <w:proofErr w:type="spellEnd"/>
-                      <w:r>
-                        <w:t>(</w:t>
-                      </w:r>
-                      <w:proofErr w:type="spellStart"/>
-                      <w:r>
+                        <w:rPr>
+                          <w:lang w:val="en-US"/>
+                        </w:rPr>
                         <w:t>lzn.vgmbob$gamma</w:t>
                       </w:r>
                       <w:proofErr w:type="spellEnd"/>
                       <w:r>
+                        <w:rPr>
+                          <w:lang w:val="en-US"/>
+                        </w:rPr>
                         <w:t>)/4))</w:t>
                       </w:r>
                     </w:p>
@@ -1742,6 +2736,7 @@
     <w:p/>
     <w:p>
       <w:r>
+        <w:lastRenderedPageBreak/>
         <w:br/>
         <w:t>gdzie:</w:t>
       </w:r>
@@ -1754,8 +2749,13 @@
           <w:numId w:val="11"/>
         </w:numPr>
       </w:pPr>
-      <w:r>
-        <w:t xml:space="preserve">psill </w:t>
+      <w:proofErr w:type="spellStart"/>
+      <w:r>
+        <w:t>psill</w:t>
+      </w:r>
+      <w:proofErr w:type="spellEnd"/>
+      <w:r>
+        <w:t xml:space="preserve"> </w:t>
       </w:r>
       <w:r>
         <w:t>–</w:t>
@@ -1764,8 +2764,13 @@
         <w:t xml:space="preserve"> </w:t>
       </w:r>
       <w:r>
-        <w:t>wartość progowa, do której dąży semiwariogram</w:t>
-      </w:r>
+        <w:t xml:space="preserve">wartość progowa, do której dąży </w:t>
+      </w:r>
+      <w:proofErr w:type="spellStart"/>
+      <w:r>
+        <w:t>semiwariogram</w:t>
+      </w:r>
+      <w:proofErr w:type="spellEnd"/>
     </w:p>
     <w:p>
       <w:pPr>
@@ -1787,8 +2792,21 @@
           <w:numId w:val="11"/>
         </w:numPr>
       </w:pPr>
-      <w:r>
-        <w:t>range – odległość między punktami bazowymi przy której semiwariogram osiąga 95% wartości progowej</w:t>
+      <w:proofErr w:type="spellStart"/>
+      <w:r>
+        <w:t>range</w:t>
+      </w:r>
+      <w:proofErr w:type="spellEnd"/>
+      <w:r>
+        <w:t xml:space="preserve"> – odległość między punktami bazowymi przy której </w:t>
+      </w:r>
+      <w:proofErr w:type="spellStart"/>
+      <w:r>
+        <w:t>semiwariogram</w:t>
+      </w:r>
+      <w:proofErr w:type="spellEnd"/>
+      <w:r>
+        <w:t xml:space="preserve"> osiąga 95% wartości progowej</w:t>
       </w:r>
     </w:p>
     <w:p>
@@ -1799,8 +2817,13 @@
           <w:numId w:val="11"/>
         </w:numPr>
       </w:pPr>
-      <w:r>
-        <w:t>nugget – kwadrat różnicy między obserwacjami leżącymi najbliżej siebie</w:t>
+      <w:proofErr w:type="spellStart"/>
+      <w:r>
+        <w:t>nugget</w:t>
+      </w:r>
+      <w:proofErr w:type="spellEnd"/>
+      <w:r>
+        <w:t xml:space="preserve"> – kwadrat różnicy między obserwacjami leżącymi najbliżej siebie</w:t>
       </w:r>
       <w:r>
         <w:br/>
@@ -1815,8 +2838,13 @@
         </w:numPr>
       </w:pPr>
       <w:r>
-        <w:t>Obliczanie wyniku metody kriging</w:t>
-      </w:r>
+        <w:t xml:space="preserve">Obliczanie wyniku metody </w:t>
+      </w:r>
+      <w:proofErr w:type="spellStart"/>
+      <w:r>
+        <w:t>kriging</w:t>
+      </w:r>
+      <w:proofErr w:type="spellEnd"/>
     </w:p>
     <w:p>
       <w:r>
@@ -1873,8 +2901,37 @@
                             <w:pPr>
                               <w:jc w:val="center"/>
                             </w:pPr>
+                            <w:proofErr w:type="spellStart"/>
                             <w:r>
-                              <w:t>krige(log(W)~1, bayOfBiscayTUni, grid, model = lzn.fitbob)</w:t>
+                              <w:t>krige</w:t>
+                            </w:r>
+                            <w:proofErr w:type="spellEnd"/>
+                            <w:r>
+                              <w:t xml:space="preserve">(log(W)~1, </w:t>
+                            </w:r>
+                            <w:proofErr w:type="spellStart"/>
+                            <w:r>
+                              <w:t>bayOfBiscayTUni</w:t>
+                            </w:r>
+                            <w:proofErr w:type="spellEnd"/>
+                            <w:r>
+                              <w:t xml:space="preserve">, </w:t>
+                            </w:r>
+                            <w:proofErr w:type="spellStart"/>
+                            <w:r>
+                              <w:t>grid</w:t>
+                            </w:r>
+                            <w:proofErr w:type="spellEnd"/>
+                            <w:r>
+                              <w:t xml:space="preserve">, model = </w:t>
+                            </w:r>
+                            <w:proofErr w:type="spellStart"/>
+                            <w:r>
+                              <w:t>lzn.fitbob</w:t>
+                            </w:r>
+                            <w:proofErr w:type="spellEnd"/>
+                            <w:r>
+                              <w:t>)</w:t>
                             </w:r>
                           </w:p>
                         </w:txbxContent>
@@ -1894,9 +2951,9 @@
               </wp:anchor>
             </w:drawing>
           </mc:Choice>
-          <mc:Fallback xmlns:w16se="http://schemas.microsoft.com/office/word/2015/wordml/symex" xmlns:w16cid="http://schemas.microsoft.com/office/word/2016/wordml/cid" xmlns:w15="http://schemas.microsoft.com/office/word/2012/wordml" xmlns:am3d="http://schemas.microsoft.com/office/drawing/2017/model3d" xmlns:aink="http://schemas.microsoft.com/office/drawing/2016/ink" xmlns:cx8="http://schemas.microsoft.com/office/drawing/2016/5/14/chartex" xmlns:cx7="http://schemas.microsoft.com/office/drawing/2016/5/13/chartex" xmlns:cx6="http://schemas.microsoft.com/office/drawing/2016/5/12/chartex" xmlns:cx5="http://schemas.microsoft.com/office/drawing/2016/5/11/chartex" xmlns:cx4="http://schemas.microsoft.com/office/drawing/2016/5/10/chartex" xmlns:cx3="http://schemas.microsoft.com/office/drawing/2016/5/9/chartex" xmlns:cx2="http://schemas.microsoft.com/office/drawing/2015/10/21/chartex" xmlns:cx1="http://schemas.microsoft.com/office/drawing/2015/9/8/chartex" xmlns:cx="http://schemas.microsoft.com/office/drawing/2014/chartex">
+          <mc:Fallback>
             <w:pict>
-              <v:shape w14:anchorId="1476428D" id="_x0000_s1027" type="#_x0000_t202" style="position:absolute;margin-left:0;margin-top:3.65pt;width:451.6pt;height:24pt;z-index:-251655168;visibility:visible;mso-wrap-style:square;mso-width-percent:0;mso-height-percent:0;mso-wrap-distance-left:9pt;mso-wrap-distance-top:3.6pt;mso-wrap-distance-right:9pt;mso-wrap-distance-bottom:3.6pt;mso-position-horizontal:left;mso-position-horizontal-relative:margin;mso-position-vertical:absolute;mso-position-vertical-relative:text;mso-width-percent:0;mso-height-percent:0;mso-width-relative:margin;mso-height-relative:margin;v-text-anchor:top" o:gfxdata="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">
+              <v:shape w14:anchorId="1476428D" id="_x0000_s1028" type="#_x0000_t202" style="position:absolute;margin-left:0;margin-top:3.65pt;width:451.6pt;height:24pt;z-index:-251655168;visibility:visible;mso-wrap-style:square;mso-width-percent:0;mso-height-percent:0;mso-wrap-distance-left:9pt;mso-wrap-distance-top:3.6pt;mso-wrap-distance-right:9pt;mso-wrap-distance-bottom:3.6pt;mso-position-horizontal:left;mso-position-horizontal-relative:margin;mso-position-vertical:absolute;mso-position-vertical-relative:text;mso-width-percent:0;mso-height-percent:0;mso-width-relative:margin;mso-height-relative:margin;v-text-anchor:top" o:gfxdata="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">
                 <v:textbox>
                   <w:txbxContent>
                     <w:p>
@@ -1971,8 +3028,13 @@
           <w:numId w:val="12"/>
         </w:numPr>
       </w:pPr>
-      <w:r>
-        <w:t>formula(log(W)~1) – definicja zmiennej zależnej(wiatru) jako modelu liniowego zmiennych niezależnych</w:t>
+      <w:proofErr w:type="spellStart"/>
+      <w:r>
+        <w:t>formula</w:t>
+      </w:r>
+      <w:proofErr w:type="spellEnd"/>
+      <w:r>
+        <w:t>(log(W)~1) – definicja zmiennej zależnej(wiatru) jako modelu liniowego zmiennych niezależnych</w:t>
       </w:r>
     </w:p>
     <w:p>
@@ -1983,12 +3045,19 @@
           <w:numId w:val="12"/>
         </w:numPr>
       </w:pPr>
-      <w:r>
-        <w:t>locations(</w:t>
-      </w:r>
+      <w:proofErr w:type="spellStart"/>
+      <w:r>
+        <w:t>locations</w:t>
+      </w:r>
+      <w:proofErr w:type="spellEnd"/>
+      <w:r>
+        <w:t>(</w:t>
+      </w:r>
+      <w:proofErr w:type="spellStart"/>
       <w:r>
         <w:t>bayOfBiscayTUni</w:t>
       </w:r>
+      <w:proofErr w:type="spellEnd"/>
       <w:r>
         <w:t xml:space="preserve">) – dane przestrzenne </w:t>
       </w:r>
@@ -2001,8 +3070,21 @@
           <w:numId w:val="12"/>
         </w:numPr>
       </w:pPr>
-      <w:r>
-        <w:t>newdata(grid) – siatka która zostanie zamodelowana</w:t>
+      <w:proofErr w:type="spellStart"/>
+      <w:r>
+        <w:t>newdata</w:t>
+      </w:r>
+      <w:proofErr w:type="spellEnd"/>
+      <w:r>
+        <w:t>(</w:t>
+      </w:r>
+      <w:proofErr w:type="spellStart"/>
+      <w:r>
+        <w:t>grid</w:t>
+      </w:r>
+      <w:proofErr w:type="spellEnd"/>
+      <w:r>
+        <w:t>) – siatka która zostanie zamodelowana</w:t>
       </w:r>
     </w:p>
     <w:p>
@@ -2014,7 +3096,15 @@
         </w:numPr>
       </w:pPr>
       <w:r>
-        <w:t>model – wariogram dla zmiennej zależnej</w:t>
+        <w:t xml:space="preserve">model – </w:t>
+      </w:r>
+      <w:proofErr w:type="spellStart"/>
+      <w:r>
+        <w:t>wariogram</w:t>
+      </w:r>
+      <w:proofErr w:type="spellEnd"/>
+      <w:r>
+        <w:t xml:space="preserve"> dla zmiennej zależnej</w:t>
       </w:r>
     </w:p>
     <w:p>
@@ -2054,14 +3144,21 @@
         </w:numPr>
       </w:pPr>
       <w:r>
-        <w:lastRenderedPageBreak/>
         <w:t>Przewidywanie siły wiatru na trasach statków niemieckich</w:t>
       </w:r>
     </w:p>
     <w:p/>
     <w:p>
       <w:r>
-        <w:t>Dopasowanie semiwariogramu teoretycznego</w:t>
+        <w:t xml:space="preserve">Dopasowanie </w:t>
+      </w:r>
+      <w:proofErr w:type="spellStart"/>
+      <w:r>
+        <w:t>semiwariogramu</w:t>
+      </w:r>
+      <w:proofErr w:type="spellEnd"/>
+      <w:r>
+        <w:t xml:space="preserve"> teoretycznego</w:t>
       </w:r>
     </w:p>
     <w:p>
@@ -2074,54 +3171,6 @@
             <wp:extent cx="5760266" cy="2784763"/>
             <wp:effectExtent l="0" t="0" r="0" b="0"/>
             <wp:docPr id="7" name="Obraz 7"/>
-            <wp:cNvGraphicFramePr>
-              <a:graphicFrameLocks xmlns:a="http://schemas.openxmlformats.org/drawingml/2006/main" noChangeAspect="1"/>
-            </wp:cNvGraphicFramePr>
-            <a:graphic xmlns:a="http://schemas.openxmlformats.org/drawingml/2006/main">
-              <a:graphicData uri="http://schemas.openxmlformats.org/drawingml/2006/picture">
-                <pic:pic xmlns:pic="http://schemas.openxmlformats.org/drawingml/2006/picture">
-                  <pic:nvPicPr>
-                    <pic:cNvPr id="1" name=""/>
-                    <pic:cNvPicPr/>
-                  </pic:nvPicPr>
-                  <pic:blipFill>
-                    <a:blip r:embed="rId8"/>
-                    <a:stretch>
-                      <a:fillRect/>
-                    </a:stretch>
-                  </pic:blipFill>
-                  <pic:spPr>
-                    <a:xfrm>
-                      <a:off x="0" y="0"/>
-                      <a:ext cx="5770899" cy="2789904"/>
-                    </a:xfrm>
-                    <a:prstGeom prst="rect">
-                      <a:avLst/>
-                    </a:prstGeom>
-                  </pic:spPr>
-                </pic:pic>
-              </a:graphicData>
-            </a:graphic>
-          </wp:inline>
-        </w:drawing>
-      </w:r>
-    </w:p>
-    <w:p/>
-    <w:p>
-      <w:r>
-        <w:t>Wynik krigingu</w:t>
-      </w:r>
-    </w:p>
-    <w:p>
-      <w:r>
-        <w:rPr>
-          <w:noProof/>
-        </w:rPr>
-        <w:drawing>
-          <wp:inline distT="0" distB="0" distL="0" distR="0" wp14:anchorId="046D26A4" wp14:editId="5FB9DA8E">
-            <wp:extent cx="5759929" cy="3339548"/>
-            <wp:effectExtent l="0" t="0" r="0" b="0"/>
-            <wp:docPr id="8" name="Obraz 8"/>
             <wp:cNvGraphicFramePr>
               <a:graphicFrameLocks xmlns:a="http://schemas.openxmlformats.org/drawingml/2006/main" noChangeAspect="1"/>
             </wp:cNvGraphicFramePr>
@@ -2141,7 +3190,7 @@
                   <pic:spPr>
                     <a:xfrm>
                       <a:off x="0" y="0"/>
-                      <a:ext cx="5778340" cy="3350222"/>
+                      <a:ext cx="5770899" cy="2789904"/>
                     </a:xfrm>
                     <a:prstGeom prst="rect">
                       <a:avLst/>
@@ -2155,35 +3204,34 @@
       </w:r>
     </w:p>
     <w:p/>
-    <w:p>
-      <w:pPr>
-        <w:pStyle w:val="Akapitzlist"/>
-        <w:numPr>
-          <w:ilvl w:val="0"/>
-          <w:numId w:val="8"/>
-        </w:numPr>
-      </w:pPr>
-      <w:r>
-        <w:t>Przewidywanie siły wiatru na trasach statków francuskich w Zatoce Biskajskiej</w:t>
-      </w:r>
-    </w:p>
-    <w:p/>
-    <w:p>
-      <w:r>
-        <w:t>Dopasowanie semiwariogramu teoretycznego</w:t>
-      </w:r>
+    <w:p/>
+    <w:p/>
+    <w:p/>
+    <w:p/>
+    <w:p/>
+    <w:p/>
+    <w:p/>
+    <w:p>
+      <w:r>
+        <w:lastRenderedPageBreak/>
+        <w:t xml:space="preserve">Wynik </w:t>
+      </w:r>
+      <w:proofErr w:type="spellStart"/>
+      <w:r>
+        <w:t>krigingu</w:t>
+      </w:r>
+      <w:proofErr w:type="spellEnd"/>
     </w:p>
     <w:p>
       <w:r>
         <w:rPr>
           <w:noProof/>
         </w:rPr>
-        <w:lastRenderedPageBreak/>
         <w:drawing>
-          <wp:inline distT="0" distB="0" distL="0" distR="0" wp14:anchorId="39EACEB7" wp14:editId="4D855125">
-            <wp:extent cx="5760720" cy="2496710"/>
+          <wp:inline distT="0" distB="0" distL="0" distR="0" wp14:anchorId="046D26A4" wp14:editId="5FB9DA8E">
+            <wp:extent cx="5759929" cy="3339548"/>
             <wp:effectExtent l="0" t="0" r="0" b="0"/>
-            <wp:docPr id="9" name="Obraz 9"/>
+            <wp:docPr id="8" name="Obraz 8"/>
             <wp:cNvGraphicFramePr>
               <a:graphicFrameLocks xmlns:a="http://schemas.openxmlformats.org/drawingml/2006/main" noChangeAspect="1"/>
             </wp:cNvGraphicFramePr>
@@ -2203,7 +3251,7 @@
                   <pic:spPr>
                     <a:xfrm>
                       <a:off x="0" y="0"/>
-                      <a:ext cx="5768597" cy="2500124"/>
+                      <a:ext cx="5778340" cy="3350222"/>
                     </a:xfrm>
                     <a:prstGeom prst="rect">
                       <a:avLst/>
@@ -2217,32 +3265,42 @@
       </w:r>
     </w:p>
     <w:p/>
-    <w:p/>
-    <w:p/>
-    <w:p/>
-    <w:p/>
-    <w:p/>
-    <w:p/>
-    <w:p/>
-    <w:p/>
-    <w:p/>
-    <w:p/>
-    <w:p>
-      <w:r>
-        <w:t>Wynik krigingu</w:t>
-      </w:r>
-    </w:p>
-    <w:p/>
+    <w:p>
+      <w:pPr>
+        <w:pStyle w:val="Akapitzlist"/>
+        <w:numPr>
+          <w:ilvl w:val="0"/>
+          <w:numId w:val="8"/>
+        </w:numPr>
+      </w:pPr>
+      <w:r>
+        <w:t>Przewidywanie siły wiatru na trasach statków francuskich w Zatoce Biskajskiej</w:t>
+      </w:r>
+    </w:p>
+    <w:p/>
+    <w:p>
+      <w:r>
+        <w:t xml:space="preserve">Dopasowanie </w:t>
+      </w:r>
+      <w:proofErr w:type="spellStart"/>
+      <w:r>
+        <w:t>semiwariogramu</w:t>
+      </w:r>
+      <w:proofErr w:type="spellEnd"/>
+      <w:r>
+        <w:t xml:space="preserve"> teoretycznego</w:t>
+      </w:r>
+    </w:p>
     <w:p>
       <w:r>
         <w:rPr>
           <w:noProof/>
         </w:rPr>
         <w:drawing>
-          <wp:inline distT="0" distB="0" distL="0" distR="0" wp14:anchorId="3A7CA6B3" wp14:editId="479045EE">
-            <wp:extent cx="5760720" cy="3140766"/>
-            <wp:effectExtent l="0" t="0" r="0" b="2540"/>
-            <wp:docPr id="10" name="Obraz 10"/>
+          <wp:inline distT="0" distB="0" distL="0" distR="0" wp14:anchorId="39EACEB7" wp14:editId="4D855125">
+            <wp:extent cx="5760720" cy="2496710"/>
+            <wp:effectExtent l="0" t="0" r="0" b="0"/>
+            <wp:docPr id="9" name="Obraz 9"/>
             <wp:cNvGraphicFramePr>
               <a:graphicFrameLocks xmlns:a="http://schemas.openxmlformats.org/drawingml/2006/main" noChangeAspect="1"/>
             </wp:cNvGraphicFramePr>
@@ -2262,7 +3320,7 @@
                   <pic:spPr>
                     <a:xfrm>
                       <a:off x="0" y="0"/>
-                      <a:ext cx="5769843" cy="3145740"/>
+                      <a:ext cx="5768597" cy="2500124"/>
                     </a:xfrm>
                     <a:prstGeom prst="rect">
                       <a:avLst/>
@@ -2276,179 +3334,39 @@
       </w:r>
     </w:p>
     <w:p/>
-    <w:p>
-      <w:pPr>
-        <w:rPr>
-          <w:b/>
-        </w:rPr>
-      </w:pPr>
-      <w:r>
-        <w:rPr>
-          <w:b/>
-        </w:rPr>
-        <w:t>Wnioski</w:t>
-      </w:r>
-    </w:p>
-    <w:p/>
-    <w:p>
-      <w:r>
-        <w:t xml:space="preserve">Wynik pierwszego eksperymentu, dla tras statków niemieckich, obrazuje zmienność wiatru na zadanym obszarze. Jakość wyniku pozwala stwierdzić dobre dopasowanie semiwariogramu </w:t>
-      </w:r>
+    <w:p/>
+    <w:p/>
+    <w:p/>
+    <w:p/>
+    <w:p/>
+    <w:p/>
+    <w:p/>
+    <w:p/>
+    <w:p/>
+    <w:p/>
+    <w:p/>
+    <w:p>
       <w:r>
         <w:lastRenderedPageBreak/>
-        <w:t>oraz poprawny wybór wartości początkowych parametrów.</w:t>
-      </w:r>
-      <w:r>
-        <w:t xml:space="preserve"> Interesujący jest otrzymany wykres, ponieważ pokazuje miejscowe zmiany wiatru.</w:t>
-      </w:r>
-    </w:p>
-    <w:p/>
-    <w:p>
-      <w:r>
-        <w:t xml:space="preserve">Drugi eksperyment zdecydowano przeprowadzić się na zawężonym obszarze do Zatoki Biskajskiej(wzięto pod uwagę wszystkie statki które tamtędy przepłynęły). Zawężenie obszaru spowodowało jednak duże problemy z dopasowaniem semiwariogramów empirycznego oraz teoretycznego. Po wielu próbach i korekcie wartości początkowych uzyskano dopasowanie modelu teoretycznego do empirycznego. Jednak wynik samej operacji krigingu został bardzo uogólniony – można wnioskować że od strony oceanu Atlantyckiego(po lewej) wiatr jest słabszy niż od strony kontynentu.  </w:t>
-      </w:r>
-    </w:p>
-    <w:p/>
-    <w:p/>
-    <w:p>
-      <w:pPr>
-        <w:rPr>
-          <w:b/>
-        </w:rPr>
-      </w:pPr>
-      <w:r>
-        <w:rPr>
-          <w:b/>
-        </w:rPr>
-        <w:t xml:space="preserve">3.2 </w:t>
-      </w:r>
-      <w:r>
-        <w:rPr>
-          <w:b/>
-        </w:rPr>
-        <w:t>Regresja przestrzenna</w:t>
-      </w:r>
-    </w:p>
-    <w:p>
-      <w:pPr>
-        <w:rPr>
-          <w:b/>
-        </w:rPr>
-      </w:pPr>
-    </w:p>
-    <w:p>
-      <w:pPr>
-        <w:rPr>
-          <w:b/>
-        </w:rPr>
-      </w:pPr>
-      <w:r>
-        <w:rPr>
-          <w:b/>
-        </w:rPr>
-        <w:t>Cel eksperymentu</w:t>
-      </w:r>
-    </w:p>
-    <w:p>
-      <w:pPr>
-        <w:rPr>
-          <w:b/>
-        </w:rPr>
-      </w:pPr>
-    </w:p>
-    <w:p/>
-    <w:p/>
-    <w:p/>
-    <w:p/>
-    <w:p/>
-    <w:p/>
-    <w:p/>
-    <w:p/>
-    <w:p/>
-    <w:p>
-      <w:r>
-        <w:t>####################################################</w:t>
-      </w:r>
-    </w:p>
-    <w:p>
-      <w:r>
-        <w:br/>
-      </w:r>
-      <w:r>
-        <w:rPr>
-          <w:b/>
-        </w:rPr>
-        <w:t>Uwagi</w:t>
-      </w:r>
-      <w:r>
-        <w:rPr>
-          <w:b/>
-        </w:rPr>
-        <w:t xml:space="preserve"> – do rozkminy</w:t>
-      </w:r>
-    </w:p>
-    <w:p>
-      <w:pPr>
-        <w:rPr>
-          <w:b/>
-        </w:rPr>
-      </w:pPr>
-    </w:p>
-    <w:p>
-      <w:r>
-        <w:rPr>
-          <w:b/>
-        </w:rPr>
-        <w:t>Funkcje K,L,G z pakietu spatstat</w:t>
-      </w:r>
-    </w:p>
-    <w:p/>
-    <w:p>
-      <w:r>
-        <w:t xml:space="preserve">Powyższe funkcje służą do stwierdzenia czy wprowadzone dane(w postaci punktów o współrzędnych x,y) w jakiś sposób się grupują(klastrowanie) lub takie związki nie zachodzą. </w:t>
-      </w:r>
-    </w:p>
-    <w:p/>
-    <w:p>
-      <w:r>
-        <w:t xml:space="preserve">Str. 92 </w:t>
-      </w:r>
-      <w:hyperlink r:id="rId12" w:history="1">
-        <w:r>
-          <w:rPr>
-            <w:rStyle w:val="Hipercze"/>
-          </w:rPr>
-          <w:t>https://training.fws.gov/courses/references/tutorials/geospatial/CSP7304/documents/PointPatterTutorial.pdf</w:t>
-        </w:r>
-      </w:hyperlink>
-      <w:r>
-        <w:br/>
-      </w:r>
-      <w:r>
-        <w:br/>
-        <w:t xml:space="preserve">U nas nie widzę dla tego zastosowania, ponieważ jedynymi współrzędnymi jakimi można określić położenie jest długość / szerokość. 1) jest podana w stopniach co już utrudnia przełożenie na liczenie odległości 2) dla nas zbędna jest informacja czy punkty gdzie znajdował się statek tworzą / nie tworzą klastrów </w:t>
-      </w:r>
-    </w:p>
-    <w:p/>
-    <w:p>
-      <w:r>
-        <w:t xml:space="preserve">Kolejną przesłanką że powyższe funkcje nie mają zastosowania do naszych danych jest wpis z książki: ‘Spatial Points Patterns: Methodology and Applications with R’: </w:t>
-      </w:r>
-      <w:r>
-        <w:br/>
-      </w:r>
-      <w:r>
-        <w:br/>
-      </w:r>
+        <w:t xml:space="preserve">Wynik </w:t>
+      </w:r>
+      <w:proofErr w:type="spellStart"/>
+      <w:r>
+        <w:t>krigingu</w:t>
+      </w:r>
+      <w:proofErr w:type="spellEnd"/>
+    </w:p>
+    <w:p/>
+    <w:p>
       <w:r>
         <w:rPr>
           <w:noProof/>
         </w:rPr>
         <w:drawing>
-          <wp:inline distT="0" distB="0" distL="0" distR="0" wp14:anchorId="5954867D" wp14:editId="04938FEE">
-            <wp:extent cx="5760720" cy="532765"/>
-            <wp:effectExtent l="0" t="0" r="0" b="635"/>
-            <wp:docPr id="3" name="Obraz 3"/>
+          <wp:inline distT="0" distB="0" distL="0" distR="0" wp14:anchorId="3A7CA6B3" wp14:editId="479045EE">
+            <wp:extent cx="5760617" cy="2903220"/>
+            <wp:effectExtent l="0" t="0" r="0" b="0"/>
+            <wp:docPr id="10" name="Obraz 10"/>
             <wp:cNvGraphicFramePr>
               <a:graphicFrameLocks xmlns:a="http://schemas.openxmlformats.org/drawingml/2006/main" noChangeAspect="1"/>
             </wp:cNvGraphicFramePr>
@@ -2460,7 +3378,7 @@
                     <pic:cNvPicPr/>
                   </pic:nvPicPr>
                   <pic:blipFill>
-                    <a:blip r:embed="rId13"/>
+                    <a:blip r:embed="rId12"/>
                     <a:stretch>
                       <a:fillRect/>
                     </a:stretch>
@@ -2468,7 +3386,7 @@
                   <pic:spPr>
                     <a:xfrm>
                       <a:off x="0" y="0"/>
-                      <a:ext cx="5760720" cy="532765"/>
+                      <a:ext cx="5782646" cy="2914322"/>
                     </a:xfrm>
                     <a:prstGeom prst="rect">
                       <a:avLst/>
@@ -2483,51 +3401,170 @@
     </w:p>
     <w:p/>
     <w:p>
-      <w:r>
+      <w:pPr>
+        <w:rPr>
+          <w:b/>
+        </w:rPr>
+      </w:pPr>
+      <w:r>
+        <w:rPr>
+          <w:b/>
+        </w:rPr>
+        <w:t>Wnioski</w:t>
+      </w:r>
+    </w:p>
+    <w:p/>
+    <w:p>
+      <w:r>
+        <w:t xml:space="preserve">Wynik pierwszego eksperymentu, dla tras statków niemieckich, obrazuje zmienność wiatru na zadanym obszarze. Jakość wyniku pozwala stwierdzić dobre dopasowanie </w:t>
+      </w:r>
+      <w:proofErr w:type="spellStart"/>
+      <w:r>
+        <w:t>semiwariogramu</w:t>
+      </w:r>
+      <w:proofErr w:type="spellEnd"/>
+      <w:r>
+        <w:t xml:space="preserve"> oraz poprawny wybór wartości początkowych parametrów.</w:t>
+      </w:r>
+      <w:r>
+        <w:t xml:space="preserve"> Interesujący jest otrzymany wykres, ponieważ pokazuje miejscowe zmiany wiatru.</w:t>
+      </w:r>
+    </w:p>
+    <w:p/>
+    <w:p>
+      <w:r>
+        <w:t xml:space="preserve">Drugi eksperyment zdecydowano przeprowadzić się na zawężonym obszarze do Zatoki Biskajskiej(wzięto pod uwagę wszystkie statki które tamtędy przepłynęły). Zawężenie obszaru spowodowało jednak duże problemy z dopasowaniem </w:t>
+      </w:r>
+      <w:proofErr w:type="spellStart"/>
+      <w:r>
+        <w:t>semiwariogramów</w:t>
+      </w:r>
+      <w:proofErr w:type="spellEnd"/>
+      <w:r>
+        <w:t xml:space="preserve"> empirycznego oraz teoretycznego. Po wielu próbach i korekcie wartości początkowych uzyskano dopasowanie modelu teoretycznego do empirycznego. Jednak wynik samej operacji </w:t>
+      </w:r>
+      <w:proofErr w:type="spellStart"/>
+      <w:r>
+        <w:t>krigingu</w:t>
+      </w:r>
+      <w:proofErr w:type="spellEnd"/>
+      <w:r>
+        <w:t xml:space="preserve"> został bardzo uogólniony – można wnioskować że od strony oceanu Atlantyckiego(po lewej) wiatr jest słabszy niż od strony kontynentu.  </w:t>
+      </w:r>
+    </w:p>
+    <w:p/>
+    <w:p/>
+    <w:p>
+      <w:pPr>
+        <w:rPr>
+          <w:b/>
+        </w:rPr>
+      </w:pPr>
+      <w:r>
+        <w:rPr>
+          <w:b/>
+        </w:rPr>
+        <w:t xml:space="preserve">3.3 Reprezentacja danych za pomocą pakietu </w:t>
+      </w:r>
+      <w:proofErr w:type="spellStart"/>
+      <w:r>
+        <w:rPr>
+          <w:b/>
+        </w:rPr>
+        <w:t>hexbin</w:t>
+      </w:r>
+      <w:proofErr w:type="spellEnd"/>
+    </w:p>
+    <w:p>
+      <w:pPr>
+        <w:rPr>
+          <w:b/>
+        </w:rPr>
+      </w:pPr>
+      <w:r>
+        <w:br/>
+      </w:r>
+      <w:r>
+        <w:rPr>
+          <w:b/>
+        </w:rPr>
+        <w:t>Cel eksperymentu</w:t>
+      </w:r>
+    </w:p>
+    <w:p>
+      <w:r>
+        <w:t>Celem badania danych za pomocą funkcji pochodzących z tego pakietu było graficzne przedstawienie tras na mapie oraz zbadanie tendencji w jakie obszary szlaki były najbardziej uczęszczane. Do badania wybrano statki pochodzące z Wielkiej Brytanii.</w:t>
+      </w:r>
+    </w:p>
+    <w:p/>
+    <w:p>
+      <w:r>
+        <w:rPr>
+          <w:b/>
+        </w:rPr>
+        <w:t>Opis metody</w:t>
+      </w:r>
+    </w:p>
+    <w:p>
+      <w:r>
+        <w:t xml:space="preserve">Funkcje z wybranego pakietu pozwalają podzielenie badanego obszaru na </w:t>
+      </w:r>
+      <w:proofErr w:type="spellStart"/>
+      <w:r>
+        <w:t>hexagony</w:t>
+      </w:r>
+      <w:proofErr w:type="spellEnd"/>
+      <w:r>
+        <w:t xml:space="preserve"> i zaprezentowanie w tej postaci badanych danych. Rozróżnienie i analizę zebranych danych realizujemy dzięki temu, że po podziale obszaru na </w:t>
+      </w:r>
+      <w:proofErr w:type="spellStart"/>
+      <w:r>
+        <w:t>hexagony</w:t>
+      </w:r>
+      <w:proofErr w:type="spellEnd"/>
+      <w:r>
+        <w:t xml:space="preserve"> funkcje wyliczają ilość wystąpień punktów na każdy </w:t>
+      </w:r>
+      <w:proofErr w:type="spellStart"/>
+      <w:r>
+        <w:t>hexagon</w:t>
+      </w:r>
+      <w:proofErr w:type="spellEnd"/>
+      <w:r>
+        <w:t xml:space="preserve"> z czego potem wynika dalsza analiza.</w:t>
+      </w:r>
+      <w:r>
+        <w:t xml:space="preserve"> W naszym przypadku skupiliśmy się na analizie gęstości wystąpień punktów w zadanym obszarze dzięki czemu udało się pokazać tendencję skąd i dokąd statki pokonywały na p</w:t>
+      </w:r>
+      <w:r>
+        <w:t>rzestrzeni lat najczęściej trasy</w:t>
+      </w:r>
+      <w:r>
+        <w:t>.</w:t>
+      </w:r>
+      <w:r>
+        <w:t xml:space="preserve"> </w:t>
+      </w:r>
+    </w:p>
+    <w:p>
+      <w:r>
+        <w:rPr>
+          <w:b/>
+        </w:rPr>
         <w:lastRenderedPageBreak/>
-        <w:t>Nasz zbiór punktów nie jest homogeniczny(lądy są puste od punktów) dlatego użycie tych funkcji byłoby zakłamane</w:t>
-      </w:r>
-    </w:p>
-    <w:p/>
-    <w:p>
-      <w:r>
-        <w:t>Str 7 – zbiór homogeniczny wyjaśnienie</w:t>
-      </w:r>
-      <w:r>
-        <w:br/>
-      </w:r>
-      <w:hyperlink r:id="rId14" w:history="1">
-        <w:r>
-          <w:rPr>
-            <w:rStyle w:val="Hipercze"/>
-          </w:rPr>
-          <w:t>https://training.fws.gov/courses/references/tutorials/geospatial/CSP7304/documents/PointPatterTutorial.pdf</w:t>
-        </w:r>
-      </w:hyperlink>
-    </w:p>
-    <w:p/>
-    <w:p>
-      <w:r>
-        <w:t>Jeżeli chodzi o samą bibliotekę spatstat to można poszukać ewentualnie innych funkcji, które pozwalają na inne operacje(najpierw jednak bym analizował pozostałe wymienione z pdfa)</w:t>
-      </w:r>
-    </w:p>
-    <w:p/>
-    <w:p>
-      <w:r>
-        <w:t xml:space="preserve">Próba rysowania wykresu nawet ‘na pałe’ wygląda tak jak poniżej, ale jest on przekłamany </w:t>
-      </w:r>
-      <w:r>
-        <w:br/>
-      </w:r>
+        <w:t>Wizualizacja wyniku</w:t>
+      </w:r>
+    </w:p>
+    <w:p>
       <w:r>
         <w:rPr>
           <w:noProof/>
         </w:rPr>
         <w:drawing>
-          <wp:inline distT="0" distB="0" distL="0" distR="0" wp14:anchorId="10A7FF0F" wp14:editId="395057B9">
-            <wp:extent cx="5760720" cy="3392170"/>
+          <wp:inline distT="0" distB="0" distL="0" distR="0" wp14:anchorId="2BA2287F" wp14:editId="6071A932">
+            <wp:extent cx="5760720" cy="2615168"/>
             <wp:effectExtent l="0" t="0" r="0" b="0"/>
-            <wp:docPr id="4" name="Obraz 4"/>
+            <wp:docPr id="5" name="Obraz 5"/>
             <wp:cNvGraphicFramePr>
               <a:graphicFrameLocks xmlns:a="http://schemas.openxmlformats.org/drawingml/2006/main" noChangeAspect="1"/>
             </wp:cNvGraphicFramePr>
@@ -2535,7 +3572,191 @@
               <a:graphicData uri="http://schemas.openxmlformats.org/drawingml/2006/picture">
                 <pic:pic xmlns:pic="http://schemas.openxmlformats.org/drawingml/2006/picture">
                   <pic:nvPicPr>
-                    <pic:cNvPr id="1" name=""/>
+                    <pic:cNvPr id="0" name=""/>
+                    <pic:cNvPicPr/>
+                  </pic:nvPicPr>
+                  <pic:blipFill>
+                    <a:blip r:embed="rId13"/>
+                    <a:stretch>
+                      <a:fillRect/>
+                    </a:stretch>
+                  </pic:blipFill>
+                  <pic:spPr>
+                    <a:xfrm>
+                      <a:off x="0" y="0"/>
+                      <a:ext cx="5760720" cy="2615168"/>
+                    </a:xfrm>
+                    <a:prstGeom prst="rect">
+                      <a:avLst/>
+                    </a:prstGeom>
+                  </pic:spPr>
+                </pic:pic>
+              </a:graphicData>
+            </a:graphic>
+          </wp:inline>
+        </w:drawing>
+      </w:r>
+    </w:p>
+    <w:p>
+      <w:r>
+        <w:rPr>
+          <w:noProof/>
+        </w:rPr>
+        <w:drawing>
+          <wp:inline distT="0" distB="0" distL="0" distR="0" wp14:anchorId="53228A85" wp14:editId="46105E2D">
+            <wp:extent cx="5760720" cy="2513501"/>
+            <wp:effectExtent l="0" t="0" r="0" b="1270"/>
+            <wp:docPr id="11" name="Obraz 11"/>
+            <wp:cNvGraphicFramePr>
+              <a:graphicFrameLocks xmlns:a="http://schemas.openxmlformats.org/drawingml/2006/main" noChangeAspect="1"/>
+            </wp:cNvGraphicFramePr>
+            <a:graphic xmlns:a="http://schemas.openxmlformats.org/drawingml/2006/main">
+              <a:graphicData uri="http://schemas.openxmlformats.org/drawingml/2006/picture">
+                <pic:pic xmlns:pic="http://schemas.openxmlformats.org/drawingml/2006/picture">
+                  <pic:nvPicPr>
+                    <pic:cNvPr id="0" name=""/>
+                    <pic:cNvPicPr/>
+                  </pic:nvPicPr>
+                  <pic:blipFill>
+                    <a:blip r:embed="rId14"/>
+                    <a:stretch>
+                      <a:fillRect/>
+                    </a:stretch>
+                  </pic:blipFill>
+                  <pic:spPr>
+                    <a:xfrm>
+                      <a:off x="0" y="0"/>
+                      <a:ext cx="5760720" cy="2513501"/>
+                    </a:xfrm>
+                    <a:prstGeom prst="rect">
+                      <a:avLst/>
+                    </a:prstGeom>
+                  </pic:spPr>
+                </pic:pic>
+              </a:graphicData>
+            </a:graphic>
+          </wp:inline>
+        </w:drawing>
+      </w:r>
+    </w:p>
+    <w:p>
+      <w:pPr>
+        <w:rPr>
+          <w:b/>
+        </w:rPr>
+      </w:pPr>
+      <w:r>
+        <w:rPr>
+          <w:b/>
+        </w:rPr>
+        <w:t>Wnioski</w:t>
+      </w:r>
+    </w:p>
+    <w:p/>
+    <w:p>
+      <w:r>
+        <w:t xml:space="preserve">Powyżej możemy zaobserwować dwa wykresy. Pierwszy z nich prezentuje ilość trafień w dany </w:t>
+      </w:r>
+      <w:proofErr w:type="spellStart"/>
+      <w:r>
+        <w:t>hexagon</w:t>
+      </w:r>
+      <w:proofErr w:type="spellEnd"/>
+      <w:r>
+        <w:t xml:space="preserve"> co odzwierciedla wynik „</w:t>
+      </w:r>
+      <w:proofErr w:type="spellStart"/>
+      <w:r>
+        <w:t>counts</w:t>
+      </w:r>
+      <w:proofErr w:type="spellEnd"/>
+      <w:r>
+        <w:t xml:space="preserve">” należy tutaj zauważyć że wielkość dobranego parametru wielkości </w:t>
+      </w:r>
+      <w:proofErr w:type="spellStart"/>
+      <w:r>
+        <w:t>hexagonu</w:t>
+      </w:r>
+      <w:proofErr w:type="spellEnd"/>
+      <w:r>
+        <w:t xml:space="preserve"> ma znaczące wpływ na otrzymany wynik. Dlatego też podczas porównywania w ten sposób kilku serii wyników należy zwracać baczną uwagę czy dane są przetwarzane w ten sam sposób. </w:t>
+      </w:r>
+    </w:p>
+    <w:p>
+      <w:r>
+        <w:t xml:space="preserve">Drugi wykres prezentuje również częstość </w:t>
+      </w:r>
+      <w:proofErr w:type="spellStart"/>
+      <w:r>
+        <w:t>zliczeń</w:t>
+      </w:r>
+      <w:proofErr w:type="spellEnd"/>
+      <w:r>
+        <w:t xml:space="preserve"> punktów w danym obszarze jednak do analizy użyto filtru tzw. „</w:t>
+      </w:r>
+      <w:proofErr w:type="spellStart"/>
+      <w:r>
+        <w:t>nestes.centroids</w:t>
+      </w:r>
+      <w:proofErr w:type="spellEnd"/>
+      <w:r>
+        <w:t>”</w:t>
+      </w:r>
+      <w:r>
+        <w:t xml:space="preserve">. Dane są prezentowane w dwojaki sposób. Na wykresie w zależności od ilości wystąpień trafień w dany </w:t>
+      </w:r>
+      <w:proofErr w:type="spellStart"/>
+      <w:r>
+        <w:t>hexagon</w:t>
+      </w:r>
+      <w:proofErr w:type="spellEnd"/>
+      <w:r>
+        <w:t xml:space="preserve"> rysowany jest kolorowy sześcian wewnątrz większego stanowiącego ramę, wraz ze zwiększaniem się częstości trafień wielkość rysowanego sześcianu ulega powiększeniu, aż do osiągniecia maksymalnej wielkości.</w:t>
+      </w:r>
+      <w:r>
+        <w:t xml:space="preserve"> </w:t>
+      </w:r>
+    </w:p>
+    <w:p>
+      <w:r>
+        <w:t xml:space="preserve">Dane za pomocą metod z pakietu </w:t>
+      </w:r>
+      <w:proofErr w:type="spellStart"/>
+      <w:r>
+        <w:t>hexbin</w:t>
+      </w:r>
+      <w:proofErr w:type="spellEnd"/>
+      <w:r>
+        <w:t xml:space="preserve"> można przedstawić również w postaci </w:t>
+      </w:r>
+      <w:proofErr w:type="spellStart"/>
+      <w:r>
+        <w:t>hexagonów</w:t>
+      </w:r>
+      <w:proofErr w:type="spellEnd"/>
+      <w:r>
+        <w:t>, których wielkości w zależności od zagęszczenia punktów w każdym z nich ulegają zmianie, przedstawione jest to na obrazie poniżej.</w:t>
+      </w:r>
+    </w:p>
+    <w:p>
+      <w:r>
+        <w:rPr>
+          <w:noProof/>
+        </w:rPr>
+        <w:lastRenderedPageBreak/>
+        <w:drawing>
+          <wp:inline distT="0" distB="0" distL="0" distR="0" wp14:anchorId="3E4E00E2" wp14:editId="3367C46A">
+            <wp:extent cx="5760720" cy="4081378"/>
+            <wp:effectExtent l="0" t="0" r="0" b="0"/>
+            <wp:docPr id="12" name="Obraz 12"/>
+            <wp:cNvGraphicFramePr>
+              <a:graphicFrameLocks xmlns:a="http://schemas.openxmlformats.org/drawingml/2006/main" noChangeAspect="1"/>
+            </wp:cNvGraphicFramePr>
+            <a:graphic xmlns:a="http://schemas.openxmlformats.org/drawingml/2006/main">
+              <a:graphicData uri="http://schemas.openxmlformats.org/drawingml/2006/picture">
+                <pic:pic xmlns:pic="http://schemas.openxmlformats.org/drawingml/2006/picture">
+                  <pic:nvPicPr>
+                    <pic:cNvPr id="0" name=""/>
                     <pic:cNvPicPr/>
                   </pic:nvPicPr>
                   <pic:blipFill>
@@ -2547,7 +3768,7 @@
                   <pic:spPr>
                     <a:xfrm>
                       <a:off x="0" y="0"/>
-                      <a:ext cx="5760720" cy="3392170"/>
+                      <a:ext cx="5760720" cy="4081378"/>
                     </a:xfrm>
                     <a:prstGeom prst="rect">
                       <a:avLst/>
@@ -2561,78 +3782,21 @@
       </w:r>
     </w:p>
     <w:p/>
-    <w:p/>
-    <w:p/>
-    <w:p/>
-    <w:p>
-      <w:r>
-        <w:t xml:space="preserve">#################################################### </w:t>
-      </w:r>
-    </w:p>
-    <w:p/>
-    <w:p/>
-    <w:p/>
-    <w:p/>
-    <w:p/>
-    <w:p/>
-    <w:p/>
-    <w:p/>
-    <w:p/>
-    <w:p/>
-    <w:p/>
-    <w:p/>
-    <w:p/>
-    <w:p/>
-    <w:p/>
-    <w:p>
-      <w:r>
-        <w:lastRenderedPageBreak/>
-        <w:t>3.3 Reprezentacja danych za pomocą pakietu hexbin</w:t>
-      </w:r>
-    </w:p>
-    <w:p/>
-    <w:p/>
-    <w:p>
-      <w:r>
-        <w:t>Celem badania danych za pomocą funkcji pochodzących z tego pakietu było graficzne przedstawienie tras na mapie oraz zbadanie tendencji w jakie obszary szlaki były najbardziej uczęszczane. Do badania wybrano statki pochodzące z Wielkiej Brytanii.</w:t>
-      </w:r>
-    </w:p>
-    <w:p/>
-    <w:p/>
-    <w:p>
-      <w:r>
-        <w:t xml:space="preserve">Opis </w:t>
-      </w:r>
-    </w:p>
-    <w:p/>
-    <w:p>
-      <w:r>
-        <w:t>Funkcje z wybranego pakietu pozwalają podzielenie badanego obszaru na hexagony i zaprezentowanie w tej postaci badanych danych. Rozróżnienie i analizę zebranych danych realizujemy dzięki temu, że po podziale obszaru na hexagony funkcje wyliczają ilość wystąpień punktów na każdy hexagon z czego potem wynika dalsza analiza.</w:t>
-      </w:r>
-      <w:r>
-        <w:t xml:space="preserve"> W naszym przypadku skupiliśmy się na analizie gęstości wystąpień punktów w zadanym obszarze dzięki czemu udało się pokazać tendencję skąd i dokąd statki pokonywały na p</w:t>
-      </w:r>
-      <w:r>
-        <w:t>rzestrzeni lat najczęściej trasy</w:t>
-      </w:r>
-      <w:r>
-        <w:t>.</w:t>
-      </w:r>
-      <w:r>
-        <w:t xml:space="preserve"> </w:t>
-      </w:r>
-    </w:p>
-    <w:p/>
+    <w:p>
+      <w:r>
+        <w:t>W celu analizy danych wykorzystano również algorytm erozji. Służy on do wyodrębnienia pewnej frakcji danych zawierających komórki obejmujące największą liczbę punktów. Pozwala to na ukazanie wyników najbardziej istotnych. Przykładowy wynik działania funkcji pokazuje obraz poniżej.</w:t>
+      </w:r>
+    </w:p>
     <w:p>
       <w:r>
         <w:rPr>
           <w:noProof/>
         </w:rPr>
         <w:drawing>
-          <wp:inline distT="0" distB="0" distL="0" distR="0" wp14:anchorId="2BA2287F" wp14:editId="6071A932">
-            <wp:extent cx="5760720" cy="2615168"/>
-            <wp:effectExtent l="0" t="0" r="0" b="0"/>
-            <wp:docPr id="5" name="Obraz 5"/>
+          <wp:inline distT="0" distB="0" distL="0" distR="0" wp14:anchorId="1494E347" wp14:editId="3E230B90">
+            <wp:extent cx="5760720" cy="3503223"/>
+            <wp:effectExtent l="0" t="0" r="0" b="2540"/>
+            <wp:docPr id="13" name="Obraz 13"/>
             <wp:cNvGraphicFramePr>
               <a:graphicFrameLocks xmlns:a="http://schemas.openxmlformats.org/drawingml/2006/main" noChangeAspect="1"/>
             </wp:cNvGraphicFramePr>
@@ -2652,7 +3816,7 @@
                   <pic:spPr>
                     <a:xfrm>
                       <a:off x="0" y="0"/>
-                      <a:ext cx="5760720" cy="2615168"/>
+                      <a:ext cx="5760720" cy="3503223"/>
                     </a:xfrm>
                     <a:prstGeom prst="rect">
                       <a:avLst/>
@@ -2667,14 +3831,125 @@
     </w:p>
     <w:p>
       <w:r>
+        <w:t xml:space="preserve">Jak łatwo zauważyć widać znaczącą różnicę w porównaniu do wcześniej ukazanych wyników działania funkcji. Wiąże się to z tym, że mechanizm erozji działa w zadanych cyklach po </w:t>
+      </w:r>
+      <w:r>
+        <w:lastRenderedPageBreak/>
+        <w:t xml:space="preserve">każdym przebiegu eliminując pewną ilość danych i zostawiając resztę znajdujących się nad progiem decyzyjnym. Czerwony punkt przedstawia komórkę zawierającą największą liczbę </w:t>
+      </w:r>
+      <w:proofErr w:type="spellStart"/>
+      <w:r>
+        <w:t>zliczeń</w:t>
+      </w:r>
+      <w:proofErr w:type="spellEnd"/>
+      <w:r>
+        <w:t>.</w:t>
+      </w:r>
+    </w:p>
+    <w:p/>
+    <w:p>
+      <w:pPr>
+        <w:rPr>
+          <w:b/>
+        </w:rPr>
+      </w:pPr>
+      <w:r>
+        <w:rPr>
+          <w:b/>
+        </w:rPr>
+        <w:t xml:space="preserve">3.4 Funkcje z pakietu </w:t>
+      </w:r>
+      <w:proofErr w:type="spellStart"/>
+      <w:r>
+        <w:rPr>
+          <w:b/>
+        </w:rPr>
+        <w:t>fMultivar</w:t>
+      </w:r>
+      <w:proofErr w:type="spellEnd"/>
+    </w:p>
+    <w:p/>
+    <w:p>
+      <w:r>
+        <w:rPr>
+          <w:b/>
+        </w:rPr>
+        <w:t>Cel eksperymentu</w:t>
+      </w:r>
+    </w:p>
+    <w:p>
+      <w:r>
+        <w:t xml:space="preserve">Celem badania danych za pomocą funkcji pochodzących z tego pakietu było graficzne odniesienie do obrazów otrzymanych za pomocą funkcji z pakietu </w:t>
+      </w:r>
+      <w:proofErr w:type="spellStart"/>
+      <w:r>
+        <w:t>hexbin</w:t>
+      </w:r>
+      <w:proofErr w:type="spellEnd"/>
+      <w:r>
+        <w:t>.</w:t>
+      </w:r>
+      <w:r>
+        <w:t xml:space="preserve"> Dlatego też badanymi trasami są te pochodzące ze statków Wielkiej Brytanii.</w:t>
+      </w:r>
+    </w:p>
+    <w:p/>
+    <w:p>
+      <w:r>
+        <w:rPr>
+          <w:b/>
+        </w:rPr>
+        <w:t>Opis metody</w:t>
+      </w:r>
+    </w:p>
+    <w:p>
+      <w:r>
+        <w:t xml:space="preserve">Dzięki funkcjom z pakietu </w:t>
+      </w:r>
+      <w:proofErr w:type="spellStart"/>
+      <w:r>
+        <w:t>fMultivar</w:t>
+      </w:r>
+      <w:proofErr w:type="spellEnd"/>
+      <w:r>
+        <w:t xml:space="preserve"> mamy możliwość wyliczenia 3 rozkładów </w:t>
+      </w:r>
+      <w:proofErr w:type="spellStart"/>
+      <w:r>
+        <w:t>Cauchy’ego</w:t>
+      </w:r>
+      <w:proofErr w:type="spellEnd"/>
+      <w:r>
+        <w:t>,</w:t>
+      </w:r>
+    </w:p>
+    <w:p>
+      <w:r>
+        <w:t>Normalnego oraz rozkładu t-Studenta.</w:t>
+      </w:r>
+      <w:r>
+        <w:t xml:space="preserve"> Otrzymywany obraz jest zwykle w tych przypadkach histogramem, który można przedstawić w postaci 3-d. Jednak dla naszego przykładu skupiliśmy się na zbadaniu gęstości i próbie jej przedstawienia w 2-d.</w:t>
+      </w:r>
+    </w:p>
+    <w:p/>
+    <w:p>
+      <w:r>
+        <w:rPr>
+          <w:b/>
+        </w:rPr>
+        <w:t>Wizualizacja wyniku</w:t>
+      </w:r>
+    </w:p>
+    <w:p>
+      <w:r>
         <w:rPr>
           <w:noProof/>
         </w:rPr>
         <w:drawing>
-          <wp:inline distT="0" distB="0" distL="0" distR="0" wp14:anchorId="53228A85" wp14:editId="46105E2D">
-            <wp:extent cx="5760720" cy="2513501"/>
-            <wp:effectExtent l="0" t="0" r="0" b="1270"/>
-            <wp:docPr id="11" name="Obraz 11"/>
+          <wp:inline distT="0" distB="0" distL="0" distR="0" wp14:anchorId="19941387" wp14:editId="78077011">
+            <wp:extent cx="5760720" cy="3383183"/>
+            <wp:effectExtent l="0" t="0" r="0" b="8255"/>
+            <wp:docPr id="15" name="Obraz 15"/>
             <wp:cNvGraphicFramePr>
               <a:graphicFrameLocks xmlns:a="http://schemas.openxmlformats.org/drawingml/2006/main" noChangeAspect="1"/>
             </wp:cNvGraphicFramePr>
@@ -2694,204 +3969,6 @@
                   <pic:spPr>
                     <a:xfrm>
                       <a:off x="0" y="0"/>
-                      <a:ext cx="5760720" cy="2513501"/>
-                    </a:xfrm>
-                    <a:prstGeom prst="rect">
-                      <a:avLst/>
-                    </a:prstGeom>
-                  </pic:spPr>
-                </pic:pic>
-              </a:graphicData>
-            </a:graphic>
-          </wp:inline>
-        </w:drawing>
-      </w:r>
-    </w:p>
-    <w:p/>
-    <w:p/>
-    <w:p>
-      <w:r>
-        <w:lastRenderedPageBreak/>
-        <w:t xml:space="preserve">Powyżej możemy zaobserwować dwa wykresy. Pierwszy z nich prezentuje ilość trafień w dany hexagon co odzwierciedla wynik „counts” należy tutaj zauważyć że wielkość dobranego parametru wielkości hexagonu ma znaczące wpływ na otrzymany wynik. Dlatego też podczas porównywania w ten sposób kilku serii wyników należy zwracać baczną uwagę czy dane są przetwarzane w ten sam sposób. </w:t>
-      </w:r>
-    </w:p>
-    <w:p>
-      <w:r>
-        <w:t>Drugi wykres prezentuje również częstość zliczeń punktów w danym obszarze jednak do analizy użyto filtru tzw. „nestes.centroids”</w:t>
-      </w:r>
-      <w:r>
-        <w:t>. Dane są prezentowane w dwojaki sposób. Na wykresie w zależności od ilości wystąpień trafień w dany hexagon rysowany jest kolorowy sześcian wewnątrz większego stanowiącego ramę, wraz ze zwiększaniem się częstości trafień wielkość rysowanego sześcianu ulega powiększeniu, aż do osiągniecia maksymalnej wielkości.</w:t>
-      </w:r>
-      <w:r>
-        <w:t xml:space="preserve"> </w:t>
-      </w:r>
-    </w:p>
-    <w:p>
-      <w:r>
-        <w:t>Dane za pomocą metod z pakietu hexbin można przedstawić również w postaci hexagonów, których wielkości w zależności od zagęszczenia punktów w każdym z nich ulegają zmianie, przedstawione jest to na obrazie poniżej.</w:t>
-      </w:r>
-    </w:p>
-    <w:p>
-      <w:r>
-        <w:rPr>
-          <w:noProof/>
-        </w:rPr>
-        <w:drawing>
-          <wp:inline distT="0" distB="0" distL="0" distR="0" wp14:anchorId="3E4E00E2" wp14:editId="3367C46A">
-            <wp:extent cx="5760720" cy="4081378"/>
-            <wp:effectExtent l="0" t="0" r="0" b="0"/>
-            <wp:docPr id="12" name="Obraz 12"/>
-            <wp:cNvGraphicFramePr>
-              <a:graphicFrameLocks xmlns:a="http://schemas.openxmlformats.org/drawingml/2006/main" noChangeAspect="1"/>
-            </wp:cNvGraphicFramePr>
-            <a:graphic xmlns:a="http://schemas.openxmlformats.org/drawingml/2006/main">
-              <a:graphicData uri="http://schemas.openxmlformats.org/drawingml/2006/picture">
-                <pic:pic xmlns:pic="http://schemas.openxmlformats.org/drawingml/2006/picture">
-                  <pic:nvPicPr>
-                    <pic:cNvPr id="0" name=""/>
-                    <pic:cNvPicPr/>
-                  </pic:nvPicPr>
-                  <pic:blipFill>
-                    <a:blip r:embed="rId18"/>
-                    <a:stretch>
-                      <a:fillRect/>
-                    </a:stretch>
-                  </pic:blipFill>
-                  <pic:spPr>
-                    <a:xfrm>
-                      <a:off x="0" y="0"/>
-                      <a:ext cx="5760720" cy="4081378"/>
-                    </a:xfrm>
-                    <a:prstGeom prst="rect">
-                      <a:avLst/>
-                    </a:prstGeom>
-                  </pic:spPr>
-                </pic:pic>
-              </a:graphicData>
-            </a:graphic>
-          </wp:inline>
-        </w:drawing>
-      </w:r>
-    </w:p>
-    <w:p>
-      <w:r>
-        <w:t>W celu analizy danych wykorzystano również algorytm erozji. Służy on do wyodrębnienia pewnej frakcji danych zawierających komórki obejmujące największą liczbę punktów. Pozwala to na ukazanie wyników najbardziej istotnych. Przykładowy wynik działania funkcji pokazuje obraz poniżej.</w:t>
-      </w:r>
-    </w:p>
-    <w:p>
-      <w:r>
-        <w:rPr>
-          <w:noProof/>
-        </w:rPr>
-        <w:lastRenderedPageBreak/>
-        <w:drawing>
-          <wp:inline distT="0" distB="0" distL="0" distR="0" wp14:anchorId="1494E347" wp14:editId="3E230B90">
-            <wp:extent cx="5760720" cy="3503223"/>
-            <wp:effectExtent l="0" t="0" r="0" b="2540"/>
-            <wp:docPr id="13" name="Obraz 13"/>
-            <wp:cNvGraphicFramePr>
-              <a:graphicFrameLocks xmlns:a="http://schemas.openxmlformats.org/drawingml/2006/main" noChangeAspect="1"/>
-            </wp:cNvGraphicFramePr>
-            <a:graphic xmlns:a="http://schemas.openxmlformats.org/drawingml/2006/main">
-              <a:graphicData uri="http://schemas.openxmlformats.org/drawingml/2006/picture">
-                <pic:pic xmlns:pic="http://schemas.openxmlformats.org/drawingml/2006/picture">
-                  <pic:nvPicPr>
-                    <pic:cNvPr id="0" name=""/>
-                    <pic:cNvPicPr/>
-                  </pic:nvPicPr>
-                  <pic:blipFill>
-                    <a:blip r:embed="rId19"/>
-                    <a:stretch>
-                      <a:fillRect/>
-                    </a:stretch>
-                  </pic:blipFill>
-                  <pic:spPr>
-                    <a:xfrm>
-                      <a:off x="0" y="0"/>
-                      <a:ext cx="5760720" cy="3503223"/>
-                    </a:xfrm>
-                    <a:prstGeom prst="rect">
-                      <a:avLst/>
-                    </a:prstGeom>
-                  </pic:spPr>
-                </pic:pic>
-              </a:graphicData>
-            </a:graphic>
-          </wp:inline>
-        </w:drawing>
-      </w:r>
-    </w:p>
-    <w:p>
-      <w:r>
-        <w:t>Jak łatwo zauważyć widać znaczącą różnicę w porównaniu do wcześniej ukazanych wyników działania funkcji. Wiąże się to z tym, że mechanizm erozji działa w zadanych cyklach po każdym przebiegu eliminując pewną ilość danych i zostawiając resztę znajdujących się nad progiem decyzyjnym. Czerwony punkt przedstawia komórkę zawierającą największą liczbę zliczeń.</w:t>
-      </w:r>
-    </w:p>
-    <w:p/>
-    <w:p>
-      <w:r>
-        <w:t>3.4 Funkcje z pakietu fMultivar</w:t>
-      </w:r>
-    </w:p>
-    <w:p/>
-    <w:p>
-      <w:r>
-        <w:t>Celem badania danych za pomocą funkcji pochodzących z tego pakietu było graficzne odniesienie do obrazów otrzymanych za pomocą funkcji z pakietu hexbin.</w:t>
-      </w:r>
-      <w:r>
-        <w:t xml:space="preserve"> Dlatego też badanymi trasami są te pochodzące ze statków Wielkiej Brytanii.</w:t>
-      </w:r>
-    </w:p>
-    <w:p/>
-    <w:p>
-      <w:r>
-        <w:t>Opis</w:t>
-      </w:r>
-    </w:p>
-    <w:p/>
-    <w:p>
-      <w:r>
-        <w:t>Dzięki funkcjom z pakietu fMultivar mamy możliwość wyliczenia 3 rozkładów Cauchy’ego,</w:t>
-      </w:r>
-    </w:p>
-    <w:p>
-      <w:r>
-        <w:t>Normalnego oraz rozkładu t-Studenta.</w:t>
-      </w:r>
-      <w:r>
-        <w:t xml:space="preserve"> Otrzymywany obraz jest zwykle w tych przypadkach histogramem, który można przedstawić w postaci 3-d. Jednak dla naszego przykładu skupiliśmy się na zbadaniu gęstości i próbie jej przedstawienia w 2-d.</w:t>
-      </w:r>
-    </w:p>
-    <w:p/>
-    <w:p>
-      <w:r>
-        <w:rPr>
-          <w:noProof/>
-        </w:rPr>
-        <w:lastRenderedPageBreak/>
-        <w:drawing>
-          <wp:inline distT="0" distB="0" distL="0" distR="0" wp14:anchorId="19941387" wp14:editId="78077011">
-            <wp:extent cx="5760720" cy="3383183"/>
-            <wp:effectExtent l="0" t="0" r="0" b="8255"/>
-            <wp:docPr id="15" name="Obraz 15"/>
-            <wp:cNvGraphicFramePr>
-              <a:graphicFrameLocks xmlns:a="http://schemas.openxmlformats.org/drawingml/2006/main" noChangeAspect="1"/>
-            </wp:cNvGraphicFramePr>
-            <a:graphic xmlns:a="http://schemas.openxmlformats.org/drawingml/2006/main">
-              <a:graphicData uri="http://schemas.openxmlformats.org/drawingml/2006/picture">
-                <pic:pic xmlns:pic="http://schemas.openxmlformats.org/drawingml/2006/picture">
-                  <pic:nvPicPr>
-                    <pic:cNvPr id="0" name=""/>
-                    <pic:cNvPicPr/>
-                  </pic:nvPicPr>
-                  <pic:blipFill>
-                    <a:blip r:embed="rId20"/>
-                    <a:stretch>
-                      <a:fillRect/>
-                    </a:stretch>
-                  </pic:blipFill>
-                  <pic:spPr>
-                    <a:xfrm>
-                      <a:off x="0" y="0"/>
                       <a:ext cx="5760720" cy="3383183"/>
                     </a:xfrm>
                     <a:prstGeom prst="rect">
@@ -2912,13 +3989,56 @@
     </w:p>
     <w:p/>
     <w:p/>
-    <w:p/>
-    <w:p/>
-    <w:p/>
-    <w:p/>
-    <w:p/>
-    <w:p/>
-    <w:p/>
+    <w:p>
+      <w:r>
+        <w:rPr>
+          <w:b/>
+        </w:rPr>
+        <w:t>3.</w:t>
+      </w:r>
+      <w:r>
+        <w:rPr>
+          <w:b/>
+        </w:rPr>
+        <w:t>5</w:t>
+      </w:r>
+      <w:r>
+        <w:rPr>
+          <w:b/>
+        </w:rPr>
+        <w:t xml:space="preserve"> </w:t>
+      </w:r>
+      <w:proofErr w:type="spellStart"/>
+      <w:r>
+        <w:rPr>
+          <w:b/>
+        </w:rPr>
+        <w:t>Autocorelation</w:t>
+      </w:r>
+      <w:proofErr w:type="spellEnd"/>
+      <w:r>
+        <w:rPr>
+          <w:b/>
+        </w:rPr>
+        <w:t xml:space="preserve"> albo </w:t>
+      </w:r>
+      <w:proofErr w:type="spellStart"/>
+      <w:r>
+        <w:rPr>
+          <w:b/>
+        </w:rPr>
+        <w:t>KDE.points</w:t>
+      </w:r>
+      <w:proofErr w:type="spellEnd"/>
+      <w:r>
+        <w:rPr>
+          <w:b/>
+        </w:rPr>
+        <w:t xml:space="preserve"> - </w:t>
+      </w:r>
+      <w:bookmarkStart w:id="0" w:name="_GoBack"/>
+      <w:bookmarkEnd w:id="0"/>
+    </w:p>
     <w:p/>
     <w:p/>
     <w:p/>
@@ -2969,55 +4089,68 @@
     <w:p/>
     <w:p>
       <w:r>
-        <w:t>W przypadku funkcji z pakietu hexbin oraz fMultivar otrzymywane wyniki mogą się uzupełniać. W obu przypadkach badany obszar dzielony jest na odpowiedniej wielkości hexagony w których funkcje zliczają ilość wystąpień trafień. Możemy to obrazować w postaci zliczeń (pakiet hexbin), lub po przez funkcje rozkładów (pakiet fMultivar)</w:t>
-      </w:r>
-      <w:r>
-        <w:t>. Jednak należy jasno zauważyć że w przypadku próby przewidywania lub określenia prawdopodobieństwa należy korzystać z możliwości oferowanych przez pakiet fMultivar.</w:t>
-      </w:r>
-      <w:bookmarkStart w:id="0" w:name="_GoBack"/>
-      <w:bookmarkEnd w:id="0"/>
-    </w:p>
-    <w:p/>
-    <w:p/>
-    <w:p/>
-    <w:p/>
-    <w:p/>
-    <w:p/>
-    <w:p/>
-    <w:p/>
-    <w:p/>
-    <w:p/>
-    <w:p/>
-    <w:p/>
-    <w:p/>
-    <w:p/>
-    <w:p/>
-    <w:p/>
-    <w:p/>
-    <w:p/>
-    <w:p/>
-    <w:p/>
-    <w:p/>
-    <w:p/>
-    <w:p/>
-    <w:p/>
-    <w:p/>
-    <w:p/>
-    <w:p/>
-    <w:p/>
-    <w:p/>
-    <w:p/>
-    <w:p/>
-    <w:p/>
-    <w:p/>
-    <w:p/>
-    <w:p/>
-    <w:p/>
-    <w:p/>
-    <w:p/>
-    <w:p/>
-    <w:p/>
-    <w:p/>
+        <w:t xml:space="preserve">W przypadku funkcji z pakietu </w:t>
+      </w:r>
+      <w:proofErr w:type="spellStart"/>
+      <w:r>
+        <w:t>hexbin</w:t>
+      </w:r>
+      <w:proofErr w:type="spellEnd"/>
+      <w:r>
+        <w:t xml:space="preserve"> oraz </w:t>
+      </w:r>
+      <w:proofErr w:type="spellStart"/>
+      <w:r>
+        <w:t>fMultivar</w:t>
+      </w:r>
+      <w:proofErr w:type="spellEnd"/>
+      <w:r>
+        <w:t xml:space="preserve"> otrzymywane wyniki mogą się uzupełniać. W obu przypadkach badany obszar dzielony jest na odpowiedniej wielkości </w:t>
+      </w:r>
+      <w:proofErr w:type="spellStart"/>
+      <w:r>
+        <w:t>hexagony</w:t>
+      </w:r>
+      <w:proofErr w:type="spellEnd"/>
+      <w:r>
+        <w:t xml:space="preserve"> w których funkcje zliczają ilość wystąpień trafień. Możemy to obrazować w postaci </w:t>
+      </w:r>
+      <w:proofErr w:type="spellStart"/>
+      <w:r>
+        <w:t>zliczeń</w:t>
+      </w:r>
+      <w:proofErr w:type="spellEnd"/>
+      <w:r>
+        <w:t xml:space="preserve"> (pakiet </w:t>
+      </w:r>
+      <w:proofErr w:type="spellStart"/>
+      <w:r>
+        <w:t>hexbin</w:t>
+      </w:r>
+      <w:proofErr w:type="spellEnd"/>
+      <w:r>
+        <w:t xml:space="preserve">), lub po przez funkcje rozkładów (pakiet </w:t>
+      </w:r>
+      <w:proofErr w:type="spellStart"/>
+      <w:r>
+        <w:t>fMultivar</w:t>
+      </w:r>
+      <w:proofErr w:type="spellEnd"/>
+      <w:r>
+        <w:t>)</w:t>
+      </w:r>
+      <w:r>
+        <w:t xml:space="preserve">. Jednak należy jasno zauważyć że w przypadku próby przewidywania lub określenia prawdopodobieństwa należy korzystać z możliwości oferowanych przez pakiet </w:t>
+      </w:r>
+      <w:proofErr w:type="spellStart"/>
+      <w:r>
+        <w:t>fMultivar</w:t>
+      </w:r>
+      <w:proofErr w:type="spellEnd"/>
+      <w:r>
+        <w:t>.</w:t>
+      </w:r>
+    </w:p>
     <w:p/>
     <w:p/>
     <w:p/>
@@ -3060,7 +4193,17 @@
       </w:r>
     </w:p>
     <w:p/>
-    <w:p/>
+    <w:p>
+      <w:r>
+        <w:t xml:space="preserve">Analiza przestrzenna bazy danych CLIWOC okazała się być zadaniem trudnym, ponieważ dane nie były znormalizowane do postaci odpowiedniej do analizy przestrzennej. </w:t>
+      </w:r>
+    </w:p>
+    <w:p/>
+    <w:p>
+      <w:r>
+        <w:t>…</w:t>
+      </w:r>
+    </w:p>
     <w:p/>
     <w:p/>
     <w:p>
@@ -3082,7 +4225,6 @@
           <w:sz w:val="32"/>
           <w:szCs w:val="32"/>
         </w:rPr>
-        <w:lastRenderedPageBreak/>
         <w:t>6</w:t>
       </w:r>
       <w:r>
@@ -3113,7 +4255,7 @@
       <w:r>
         <w:t xml:space="preserve">1) </w:t>
       </w:r>
-      <w:hyperlink r:id="rId21" w:history="1">
+      <w:hyperlink r:id="rId18" w:history="1">
         <w:r>
           <w:rPr>
             <w:rStyle w:val="Hipercze"/>
@@ -3134,8 +4276,8 @@
 </file>
 
 <file path=word/numbering.xml><?xml version="1.0" encoding="utf-8"?>
-<w:numbering xmlns:wpc="http://schemas.microsoft.com/office/word/2010/wordprocessingCanvas" xmlns:mc="http://schemas.openxmlformats.org/markup-compatibility/2006" xmlns:o="urn:schemas-microsoft-com:office:office" xmlns:r="http://schemas.openxmlformats.org/officeDocument/2006/relationships" xmlns:m="http://schemas.openxmlformats.org/officeDocument/2006/math" xmlns:v="urn:schemas-microsoft-com:vml" xmlns:wp14="http://schemas.microsoft.com/office/word/2010/wordprocessingDrawing" xmlns:wp="http://schemas.openxmlformats.org/drawingml/2006/wordprocessingDrawing" xmlns:w10="urn:schemas-microsoft-com:office:word" xmlns:w="http://schemas.openxmlformats.org/wordprocessingml/2006/main" xmlns:w14="http://schemas.microsoft.com/office/word/2010/wordml" xmlns:wpg="http://schemas.microsoft.com/office/word/2010/wordprocessingGroup" xmlns:wpi="http://schemas.microsoft.com/office/word/2010/wordprocessingInk" xmlns:wne="http://schemas.microsoft.com/office/word/2006/wordml" xmlns:wps="http://schemas.microsoft.com/office/word/2010/wordprocessingShape" mc:Ignorable="w14 wp14">
-  <w:abstractNum w:abstractNumId="0">
+<w:numbering xmlns:wpc="http://schemas.microsoft.com/office/word/2010/wordprocessingCanvas" xmlns:cx="http://schemas.microsoft.com/office/drawing/2014/chartex" xmlns:cx1="http://schemas.microsoft.com/office/drawing/2015/9/8/chartex" xmlns:cx2="http://schemas.microsoft.com/office/drawing/2015/10/21/chartex" xmlns:cx3="http://schemas.microsoft.com/office/drawing/2016/5/9/chartex" xmlns:cx4="http://schemas.microsoft.com/office/drawing/2016/5/10/chartex" xmlns:cx5="http://schemas.microsoft.com/office/drawing/2016/5/11/chartex" xmlns:cx6="http://schemas.microsoft.com/office/drawing/2016/5/12/chartex" xmlns:cx7="http://schemas.microsoft.com/office/drawing/2016/5/13/chartex" xmlns:cx8="http://schemas.microsoft.com/office/drawing/2016/5/14/chartex" xmlns:mc="http://schemas.openxmlformats.org/markup-compatibility/2006" xmlns:aink="http://schemas.microsoft.com/office/drawing/2016/ink" xmlns:am3d="http://schemas.microsoft.com/office/drawing/2017/model3d" xmlns:o="urn:schemas-microsoft-com:office:office" xmlns:r="http://schemas.openxmlformats.org/officeDocument/2006/relationships" xmlns:m="http://schemas.openxmlformats.org/officeDocument/2006/math" xmlns:v="urn:schemas-microsoft-com:vml" xmlns:wp14="http://schemas.microsoft.com/office/word/2010/wordprocessingDrawing" xmlns:wp="http://schemas.openxmlformats.org/drawingml/2006/wordprocessingDrawing" xmlns:w10="urn:schemas-microsoft-com:office:word" xmlns:w="http://schemas.openxmlformats.org/wordprocessingml/2006/main" xmlns:w14="http://schemas.microsoft.com/office/word/2010/wordml" xmlns:w15="http://schemas.microsoft.com/office/word/2012/wordml" xmlns:w16cid="http://schemas.microsoft.com/office/word/2016/wordml/cid" xmlns:w16se="http://schemas.microsoft.com/office/word/2015/wordml/symex" xmlns:wpg="http://schemas.microsoft.com/office/word/2010/wordprocessingGroup" xmlns:wpi="http://schemas.microsoft.com/office/word/2010/wordprocessingInk" xmlns:wne="http://schemas.microsoft.com/office/word/2006/wordml" xmlns:wps="http://schemas.microsoft.com/office/word/2010/wordprocessingShape" mc:Ignorable="w14 w15 w16se w16cid wp14">
+  <w:abstractNum w:abstractNumId="0" w15:restartNumberingAfterBreak="0">
     <w:nsid w:val="044C7881"/>
     <w:multiLevelType w:val="hybridMultilevel"/>
     <w:tmpl w:val="5A64255E"/>
@@ -3248,7 +4390,7 @@
       </w:rPr>
     </w:lvl>
   </w:abstractNum>
-  <w:abstractNum w:abstractNumId="1">
+  <w:abstractNum w:abstractNumId="1" w15:restartNumberingAfterBreak="0">
     <w:nsid w:val="0C496E6A"/>
     <w:multiLevelType w:val="hybridMultilevel"/>
     <w:tmpl w:val="73585E2E"/>
@@ -3337,7 +4479,7 @@
       </w:pPr>
     </w:lvl>
   </w:abstractNum>
-  <w:abstractNum w:abstractNumId="2">
+  <w:abstractNum w:abstractNumId="2" w15:restartNumberingAfterBreak="0">
     <w:nsid w:val="112D2077"/>
     <w:multiLevelType w:val="hybridMultilevel"/>
     <w:tmpl w:val="E1FC29F4"/>
@@ -3426,7 +4568,7 @@
       </w:pPr>
     </w:lvl>
   </w:abstractNum>
-  <w:abstractNum w:abstractNumId="3">
+  <w:abstractNum w:abstractNumId="3" w15:restartNumberingAfterBreak="0">
     <w:nsid w:val="145B2BAC"/>
     <w:multiLevelType w:val="hybridMultilevel"/>
     <w:tmpl w:val="33B4012E"/>
@@ -3539,7 +4681,7 @@
       </w:rPr>
     </w:lvl>
   </w:abstractNum>
-  <w:abstractNum w:abstractNumId="4">
+  <w:abstractNum w:abstractNumId="4" w15:restartNumberingAfterBreak="0">
     <w:nsid w:val="242009D5"/>
     <w:multiLevelType w:val="hybridMultilevel"/>
     <w:tmpl w:val="DA6865F2"/>
@@ -3652,7 +4794,97 @@
       </w:rPr>
     </w:lvl>
   </w:abstractNum>
-  <w:abstractNum w:abstractNumId="5">
+  <w:abstractNum w:abstractNumId="5" w15:restartNumberingAfterBreak="0">
+    <w:nsid w:val="26861515"/>
+    <w:multiLevelType w:val="hybridMultilevel"/>
+    <w:tmpl w:val="8208CD54"/>
+    <w:lvl w:ilvl="0" w:tplc="04150011">
+      <w:start w:val="1"/>
+      <w:numFmt w:val="decimal"/>
+      <w:lvlText w:val="%1)"/>
+      <w:lvlJc w:val="left"/>
+      <w:pPr>
+        <w:ind w:left="720" w:hanging="360"/>
+      </w:pPr>
+      <w:rPr>
+        <w:rFonts w:hint="default"/>
+        <w:b w:val="0"/>
+      </w:rPr>
+    </w:lvl>
+    <w:lvl w:ilvl="1" w:tplc="04150019" w:tentative="1">
+      <w:start w:val="1"/>
+      <w:numFmt w:val="lowerLetter"/>
+      <w:lvlText w:val="%2."/>
+      <w:lvlJc w:val="left"/>
+      <w:pPr>
+        <w:ind w:left="1440" w:hanging="360"/>
+      </w:pPr>
+    </w:lvl>
+    <w:lvl w:ilvl="2" w:tplc="0415001B" w:tentative="1">
+      <w:start w:val="1"/>
+      <w:numFmt w:val="lowerRoman"/>
+      <w:lvlText w:val="%3."/>
+      <w:lvlJc w:val="right"/>
+      <w:pPr>
+        <w:ind w:left="2160" w:hanging="180"/>
+      </w:pPr>
+    </w:lvl>
+    <w:lvl w:ilvl="3" w:tplc="0415000F" w:tentative="1">
+      <w:start w:val="1"/>
+      <w:numFmt w:val="decimal"/>
+      <w:lvlText w:val="%4."/>
+      <w:lvlJc w:val="left"/>
+      <w:pPr>
+        <w:ind w:left="2880" w:hanging="360"/>
+      </w:pPr>
+    </w:lvl>
+    <w:lvl w:ilvl="4" w:tplc="04150019" w:tentative="1">
+      <w:start w:val="1"/>
+      <w:numFmt w:val="lowerLetter"/>
+      <w:lvlText w:val="%5."/>
+      <w:lvlJc w:val="left"/>
+      <w:pPr>
+        <w:ind w:left="3600" w:hanging="360"/>
+      </w:pPr>
+    </w:lvl>
+    <w:lvl w:ilvl="5" w:tplc="0415001B" w:tentative="1">
+      <w:start w:val="1"/>
+      <w:numFmt w:val="lowerRoman"/>
+      <w:lvlText w:val="%6."/>
+      <w:lvlJc w:val="right"/>
+      <w:pPr>
+        <w:ind w:left="4320" w:hanging="180"/>
+      </w:pPr>
+    </w:lvl>
+    <w:lvl w:ilvl="6" w:tplc="0415000F" w:tentative="1">
+      <w:start w:val="1"/>
+      <w:numFmt w:val="decimal"/>
+      <w:lvlText w:val="%7."/>
+      <w:lvlJc w:val="left"/>
+      <w:pPr>
+        <w:ind w:left="5040" w:hanging="360"/>
+      </w:pPr>
+    </w:lvl>
+    <w:lvl w:ilvl="7" w:tplc="04150019" w:tentative="1">
+      <w:start w:val="1"/>
+      <w:numFmt w:val="lowerLetter"/>
+      <w:lvlText w:val="%8."/>
+      <w:lvlJc w:val="left"/>
+      <w:pPr>
+        <w:ind w:left="5760" w:hanging="360"/>
+      </w:pPr>
+    </w:lvl>
+    <w:lvl w:ilvl="8" w:tplc="0415001B" w:tentative="1">
+      <w:start w:val="1"/>
+      <w:numFmt w:val="lowerRoman"/>
+      <w:lvlText w:val="%9."/>
+      <w:lvlJc w:val="right"/>
+      <w:pPr>
+        <w:ind w:left="6480" w:hanging="180"/>
+      </w:pPr>
+    </w:lvl>
+  </w:abstractNum>
+  <w:abstractNum w:abstractNumId="6" w15:restartNumberingAfterBreak="0">
     <w:nsid w:val="288D647C"/>
     <w:multiLevelType w:val="hybridMultilevel"/>
     <w:tmpl w:val="7CB25CD4"/>
@@ -3765,7 +4997,7 @@
       </w:rPr>
     </w:lvl>
   </w:abstractNum>
-  <w:abstractNum w:abstractNumId="6">
+  <w:abstractNum w:abstractNumId="7" w15:restartNumberingAfterBreak="0">
     <w:nsid w:val="2B5E7DC7"/>
     <w:multiLevelType w:val="hybridMultilevel"/>
     <w:tmpl w:val="E1FC29F4"/>
@@ -3854,7 +5086,210 @@
       </w:pPr>
     </w:lvl>
   </w:abstractNum>
-  <w:abstractNum w:abstractNumId="7">
+  <w:abstractNum w:abstractNumId="8" w15:restartNumberingAfterBreak="0">
+    <w:nsid w:val="35385951"/>
+    <w:multiLevelType w:val="hybridMultilevel"/>
+    <w:tmpl w:val="A77A75DE"/>
+    <w:lvl w:ilvl="0" w:tplc="04150001">
+      <w:start w:val="1"/>
+      <w:numFmt w:val="bullet"/>
+      <w:lvlText w:val=""/>
+      <w:lvlJc w:val="left"/>
+      <w:pPr>
+        <w:ind w:left="720" w:hanging="360"/>
+      </w:pPr>
+      <w:rPr>
+        <w:rFonts w:ascii="Symbol" w:hAnsi="Symbol" w:hint="default"/>
+      </w:rPr>
+    </w:lvl>
+    <w:lvl w:ilvl="1" w:tplc="04150003" w:tentative="1">
+      <w:start w:val="1"/>
+      <w:numFmt w:val="bullet"/>
+      <w:lvlText w:val="o"/>
+      <w:lvlJc w:val="left"/>
+      <w:pPr>
+        <w:ind w:left="1440" w:hanging="360"/>
+      </w:pPr>
+      <w:rPr>
+        <w:rFonts w:ascii="Courier New" w:hAnsi="Courier New" w:cs="Courier New" w:hint="default"/>
+      </w:rPr>
+    </w:lvl>
+    <w:lvl w:ilvl="2" w:tplc="04150005" w:tentative="1">
+      <w:start w:val="1"/>
+      <w:numFmt w:val="bullet"/>
+      <w:lvlText w:val=""/>
+      <w:lvlJc w:val="left"/>
+      <w:pPr>
+        <w:ind w:left="2160" w:hanging="360"/>
+      </w:pPr>
+      <w:rPr>
+        <w:rFonts w:ascii="Wingdings" w:hAnsi="Wingdings" w:hint="default"/>
+      </w:rPr>
+    </w:lvl>
+    <w:lvl w:ilvl="3" w:tplc="04150001" w:tentative="1">
+      <w:start w:val="1"/>
+      <w:numFmt w:val="bullet"/>
+      <w:lvlText w:val=""/>
+      <w:lvlJc w:val="left"/>
+      <w:pPr>
+        <w:ind w:left="2880" w:hanging="360"/>
+      </w:pPr>
+      <w:rPr>
+        <w:rFonts w:ascii="Symbol" w:hAnsi="Symbol" w:hint="default"/>
+      </w:rPr>
+    </w:lvl>
+    <w:lvl w:ilvl="4" w:tplc="04150003" w:tentative="1">
+      <w:start w:val="1"/>
+      <w:numFmt w:val="bullet"/>
+      <w:lvlText w:val="o"/>
+      <w:lvlJc w:val="left"/>
+      <w:pPr>
+        <w:ind w:left="3600" w:hanging="360"/>
+      </w:pPr>
+      <w:rPr>
+        <w:rFonts w:ascii="Courier New" w:hAnsi="Courier New" w:cs="Courier New" w:hint="default"/>
+      </w:rPr>
+    </w:lvl>
+    <w:lvl w:ilvl="5" w:tplc="04150005" w:tentative="1">
+      <w:start w:val="1"/>
+      <w:numFmt w:val="bullet"/>
+      <w:lvlText w:val=""/>
+      <w:lvlJc w:val="left"/>
+      <w:pPr>
+        <w:ind w:left="4320" w:hanging="360"/>
+      </w:pPr>
+      <w:rPr>
+        <w:rFonts w:ascii="Wingdings" w:hAnsi="Wingdings" w:hint="default"/>
+      </w:rPr>
+    </w:lvl>
+    <w:lvl w:ilvl="6" w:tplc="04150001" w:tentative="1">
+      <w:start w:val="1"/>
+      <w:numFmt w:val="bullet"/>
+      <w:lvlText w:val=""/>
+      <w:lvlJc w:val="left"/>
+      <w:pPr>
+        <w:ind w:left="5040" w:hanging="360"/>
+      </w:pPr>
+      <w:rPr>
+        <w:rFonts w:ascii="Symbol" w:hAnsi="Symbol" w:hint="default"/>
+      </w:rPr>
+    </w:lvl>
+    <w:lvl w:ilvl="7" w:tplc="04150003" w:tentative="1">
+      <w:start w:val="1"/>
+      <w:numFmt w:val="bullet"/>
+      <w:lvlText w:val="o"/>
+      <w:lvlJc w:val="left"/>
+      <w:pPr>
+        <w:ind w:left="5760" w:hanging="360"/>
+      </w:pPr>
+      <w:rPr>
+        <w:rFonts w:ascii="Courier New" w:hAnsi="Courier New" w:cs="Courier New" w:hint="default"/>
+      </w:rPr>
+    </w:lvl>
+    <w:lvl w:ilvl="8" w:tplc="04150005" w:tentative="1">
+      <w:start w:val="1"/>
+      <w:numFmt w:val="bullet"/>
+      <w:lvlText w:val=""/>
+      <w:lvlJc w:val="left"/>
+      <w:pPr>
+        <w:ind w:left="6480" w:hanging="360"/>
+      </w:pPr>
+      <w:rPr>
+        <w:rFonts w:ascii="Wingdings" w:hAnsi="Wingdings" w:hint="default"/>
+      </w:rPr>
+    </w:lvl>
+  </w:abstractNum>
+  <w:abstractNum w:abstractNumId="9" w15:restartNumberingAfterBreak="0">
+    <w:nsid w:val="4B23311A"/>
+    <w:multiLevelType w:val="hybridMultilevel"/>
+    <w:tmpl w:val="8208CD54"/>
+    <w:lvl w:ilvl="0" w:tplc="04150011">
+      <w:start w:val="1"/>
+      <w:numFmt w:val="decimal"/>
+      <w:lvlText w:val="%1)"/>
+      <w:lvlJc w:val="left"/>
+      <w:pPr>
+        <w:ind w:left="720" w:hanging="360"/>
+      </w:pPr>
+      <w:rPr>
+        <w:rFonts w:hint="default"/>
+        <w:b w:val="0"/>
+      </w:rPr>
+    </w:lvl>
+    <w:lvl w:ilvl="1" w:tplc="04150019" w:tentative="1">
+      <w:start w:val="1"/>
+      <w:numFmt w:val="lowerLetter"/>
+      <w:lvlText w:val="%2."/>
+      <w:lvlJc w:val="left"/>
+      <w:pPr>
+        <w:ind w:left="1440" w:hanging="360"/>
+      </w:pPr>
+    </w:lvl>
+    <w:lvl w:ilvl="2" w:tplc="0415001B" w:tentative="1">
+      <w:start w:val="1"/>
+      <w:numFmt w:val="lowerRoman"/>
+      <w:lvlText w:val="%3."/>
+      <w:lvlJc w:val="right"/>
+      <w:pPr>
+        <w:ind w:left="2160" w:hanging="180"/>
+      </w:pPr>
+    </w:lvl>
+    <w:lvl w:ilvl="3" w:tplc="0415000F" w:tentative="1">
+      <w:start w:val="1"/>
+      <w:numFmt w:val="decimal"/>
+      <w:lvlText w:val="%4."/>
+      <w:lvlJc w:val="left"/>
+      <w:pPr>
+        <w:ind w:left="2880" w:hanging="360"/>
+      </w:pPr>
+    </w:lvl>
+    <w:lvl w:ilvl="4" w:tplc="04150019" w:tentative="1">
+      <w:start w:val="1"/>
+      <w:numFmt w:val="lowerLetter"/>
+      <w:lvlText w:val="%5."/>
+      <w:lvlJc w:val="left"/>
+      <w:pPr>
+        <w:ind w:left="3600" w:hanging="360"/>
+      </w:pPr>
+    </w:lvl>
+    <w:lvl w:ilvl="5" w:tplc="0415001B" w:tentative="1">
+      <w:start w:val="1"/>
+      <w:numFmt w:val="lowerRoman"/>
+      <w:lvlText w:val="%6."/>
+      <w:lvlJc w:val="right"/>
+      <w:pPr>
+        <w:ind w:left="4320" w:hanging="180"/>
+      </w:pPr>
+    </w:lvl>
+    <w:lvl w:ilvl="6" w:tplc="0415000F" w:tentative="1">
+      <w:start w:val="1"/>
+      <w:numFmt w:val="decimal"/>
+      <w:lvlText w:val="%7."/>
+      <w:lvlJc w:val="left"/>
+      <w:pPr>
+        <w:ind w:left="5040" w:hanging="360"/>
+      </w:pPr>
+    </w:lvl>
+    <w:lvl w:ilvl="7" w:tplc="04150019" w:tentative="1">
+      <w:start w:val="1"/>
+      <w:numFmt w:val="lowerLetter"/>
+      <w:lvlText w:val="%8."/>
+      <w:lvlJc w:val="left"/>
+      <w:pPr>
+        <w:ind w:left="5760" w:hanging="360"/>
+      </w:pPr>
+    </w:lvl>
+    <w:lvl w:ilvl="8" w:tplc="0415001B" w:tentative="1">
+      <w:start w:val="1"/>
+      <w:numFmt w:val="lowerRoman"/>
+      <w:lvlText w:val="%9."/>
+      <w:lvlJc w:val="right"/>
+      <w:pPr>
+        <w:ind w:left="6480" w:hanging="180"/>
+      </w:pPr>
+    </w:lvl>
+  </w:abstractNum>
+  <w:abstractNum w:abstractNumId="10" w15:restartNumberingAfterBreak="0">
     <w:nsid w:val="4CF47DBA"/>
     <w:multiLevelType w:val="hybridMultilevel"/>
     <w:tmpl w:val="3D903726"/>
@@ -3967,7 +5402,7 @@
       </w:rPr>
     </w:lvl>
   </w:abstractNum>
-  <w:abstractNum w:abstractNumId="8">
+  <w:abstractNum w:abstractNumId="11" w15:restartNumberingAfterBreak="0">
     <w:nsid w:val="57EB0F77"/>
     <w:multiLevelType w:val="hybridMultilevel"/>
     <w:tmpl w:val="E2C6567A"/>
@@ -4080,7 +5515,7 @@
       </w:rPr>
     </w:lvl>
   </w:abstractNum>
-  <w:abstractNum w:abstractNumId="9">
+  <w:abstractNum w:abstractNumId="12" w15:restartNumberingAfterBreak="0">
     <w:nsid w:val="6C1F2BE9"/>
     <w:multiLevelType w:val="hybridMultilevel"/>
     <w:tmpl w:val="9C5E6AD4"/>
@@ -4193,7 +5628,7 @@
       </w:rPr>
     </w:lvl>
   </w:abstractNum>
-  <w:abstractNum w:abstractNumId="10">
+  <w:abstractNum w:abstractNumId="13" w15:restartNumberingAfterBreak="0">
     <w:nsid w:val="736E0D24"/>
     <w:multiLevelType w:val="hybridMultilevel"/>
     <w:tmpl w:val="94FAD67A"/>
@@ -4306,7 +5741,7 @@
       </w:rPr>
     </w:lvl>
   </w:abstractNum>
-  <w:abstractNum w:abstractNumId="11">
+  <w:abstractNum w:abstractNumId="14" w15:restartNumberingAfterBreak="0">
     <w:nsid w:val="7AAC5E82"/>
     <w:multiLevelType w:val="hybridMultilevel"/>
     <w:tmpl w:val="EEFCF7C6"/>
@@ -4420,28 +5855,28 @@
     </w:lvl>
   </w:abstractNum>
   <w:num w:numId="1">
-    <w:abstractNumId w:val="8"/>
+    <w:abstractNumId w:val="11"/>
   </w:num>
   <w:num w:numId="2">
     <w:abstractNumId w:val="3"/>
   </w:num>
   <w:num w:numId="3">
-    <w:abstractNumId w:val="9"/>
+    <w:abstractNumId w:val="12"/>
   </w:num>
   <w:num w:numId="4">
-    <w:abstractNumId w:val="10"/>
+    <w:abstractNumId w:val="13"/>
   </w:num>
   <w:num w:numId="5">
-    <w:abstractNumId w:val="11"/>
+    <w:abstractNumId w:val="14"/>
   </w:num>
   <w:num w:numId="6">
-    <w:abstractNumId w:val="7"/>
+    <w:abstractNumId w:val="10"/>
   </w:num>
   <w:num w:numId="7">
     <w:abstractNumId w:val="1"/>
   </w:num>
   <w:num w:numId="8">
-    <w:abstractNumId w:val="6"/>
+    <w:abstractNumId w:val="7"/>
   </w:num>
   <w:num w:numId="9">
     <w:abstractNumId w:val="2"/>
@@ -4453,13 +5888,22 @@
     <w:abstractNumId w:val="4"/>
   </w:num>
   <w:num w:numId="12">
+    <w:abstractNumId w:val="6"/>
+  </w:num>
+  <w:num w:numId="13">
+    <w:abstractNumId w:val="8"/>
+  </w:num>
+  <w:num w:numId="14">
+    <w:abstractNumId w:val="9"/>
+  </w:num>
+  <w:num w:numId="15">
     <w:abstractNumId w:val="5"/>
   </w:num>
 </w:numbering>
 </file>
 
 <file path=word/styles.xml><?xml version="1.0" encoding="utf-8"?>
-<w:styles xmlns:mc="http://schemas.openxmlformats.org/markup-compatibility/2006" xmlns:r="http://schemas.openxmlformats.org/officeDocument/2006/relationships" xmlns:w="http://schemas.openxmlformats.org/wordprocessingml/2006/main" xmlns:w14="http://schemas.microsoft.com/office/word/2010/wordml" mc:Ignorable="w14">
+<w:styles xmlns:mc="http://schemas.openxmlformats.org/markup-compatibility/2006" xmlns:r="http://schemas.openxmlformats.org/officeDocument/2006/relationships" xmlns:w="http://schemas.openxmlformats.org/wordprocessingml/2006/main" xmlns:w14="http://schemas.microsoft.com/office/word/2010/wordml" xmlns:w15="http://schemas.microsoft.com/office/word/2012/wordml" xmlns:w16cid="http://schemas.microsoft.com/office/word/2016/wordml/cid" xmlns:w16se="http://schemas.microsoft.com/office/word/2015/wordml/symex" mc:Ignorable="w14 w15 w16se w16cid">
   <w:docDefaults>
     <w:rPrDefault>
       <w:rPr>
@@ -4475,544 +5919,382 @@
       </w:pPr>
     </w:pPrDefault>
   </w:docDefaults>
-  <w:latentStyles w:defLockedState="0" w:defUIPriority="99" w:defSemiHidden="1" w:defUnhideWhenUsed="1" w:defQFormat="0" w:count="267">
-    <w:lsdException w:name="Normal" w:semiHidden="0" w:uiPriority="0" w:unhideWhenUsed="0" w:qFormat="1"/>
-    <w:lsdException w:name="heading 1" w:semiHidden="0" w:uiPriority="9" w:unhideWhenUsed="0" w:qFormat="1"/>
-    <w:lsdException w:name="heading 2" w:uiPriority="0" w:qFormat="1"/>
-    <w:lsdException w:name="heading 3" w:uiPriority="9" w:qFormat="1"/>
-    <w:lsdException w:name="heading 4" w:uiPriority="9" w:qFormat="1"/>
-    <w:lsdException w:name="heading 5" w:uiPriority="9" w:qFormat="1"/>
-    <w:lsdException w:name="heading 6" w:uiPriority="0" w:qFormat="1"/>
-    <w:lsdException w:name="heading 7" w:uiPriority="9" w:qFormat="1"/>
-    <w:lsdException w:name="heading 8" w:uiPriority="9" w:qFormat="1"/>
-    <w:lsdException w:name="heading 9" w:uiPriority="9" w:qFormat="1"/>
-    <w:lsdException w:name="toc 1" w:uiPriority="39"/>
-    <w:lsdException w:name="toc 2" w:uiPriority="39"/>
-    <w:lsdException w:name="toc 3" w:uiPriority="39"/>
-    <w:lsdException w:name="toc 4" w:uiPriority="39"/>
-    <w:lsdException w:name="toc 5" w:uiPriority="39"/>
-    <w:lsdException w:name="toc 6" w:uiPriority="39"/>
-    <w:lsdException w:name="toc 7" w:uiPriority="39"/>
-    <w:lsdException w:name="toc 8" w:uiPriority="39"/>
-    <w:lsdException w:name="toc 9" w:uiPriority="39"/>
-    <w:lsdException w:name="header" w:uiPriority="0"/>
-    <w:lsdException w:name="caption" w:uiPriority="35" w:qFormat="1"/>
-    <w:lsdException w:name="Title" w:semiHidden="0" w:uiPriority="10" w:unhideWhenUsed="0" w:qFormat="1"/>
-    <w:lsdException w:name="Default Paragraph Font" w:uiPriority="1"/>
-    <w:lsdException w:name="Body Text" w:uiPriority="0"/>
-    <w:lsdException w:name="Subtitle" w:semiHidden="0" w:uiPriority="11" w:unhideWhenUsed="0" w:qFormat="1"/>
-    <w:lsdException w:name="Strong" w:semiHidden="0" w:uiPriority="22" w:unhideWhenUsed="0" w:qFormat="1"/>
-    <w:lsdException w:name="Emphasis" w:semiHidden="0" w:uiPriority="20" w:unhideWhenUsed="0" w:qFormat="1"/>
-    <w:lsdException w:name="Table Grid" w:semiHidden="0" w:uiPriority="39" w:unhideWhenUsed="0"/>
-    <w:lsdException w:name="Placeholder Text" w:unhideWhenUsed="0"/>
-    <w:lsdException w:name="No Spacing" w:semiHidden="0" w:uiPriority="1" w:unhideWhenUsed="0" w:qFormat="1"/>
-    <w:lsdException w:name="Light Shading" w:semiHidden="0" w:uiPriority="60" w:unhideWhenUsed="0"/>
-    <w:lsdException w:name="Light List" w:semiHidden="0" w:uiPriority="61" w:unhideWhenUsed="0"/>
-    <w:lsdException w:name="Light Grid" w:semiHidden="0" w:uiPriority="62" w:unhideWhenUsed="0"/>
-    <w:lsdException w:name="Medium Shading 1" w:semiHidden="0" w:uiPriority="63" w:unhideWhenUsed="0"/>
-    <w:lsdException w:name="Medium Shading 2" w:semiHidden="0" w:uiPriority="64" w:unhideWhenUsed="0"/>
-    <w:lsdException w:name="Medium List 1" w:semiHidden="0" w:uiPriority="65" w:unhideWhenUsed="0"/>
-    <w:lsdException w:name="Medium List 2" w:semiHidden="0" w:uiPriority="66" w:unhideWhenUsed="0"/>
-    <w:lsdException w:name="Medium Grid 1" w:semiHidden="0" w:uiPriority="67" w:unhideWhenUsed="0"/>
-    <w:lsdException w:name="Medium Grid 2" w:semiHidden="0" w:uiPriority="68" w:unhideWhenUsed="0"/>
-    <w:lsdException w:name="Medium Grid 3" w:semiHidden="0" w:uiPriority="69" w:unhideWhenUsed="0"/>
-    <w:lsdException w:name="Dark List" w:semiHidden="0" w:uiPriority="70" w:unhideWhenUsed="0"/>
-    <w:lsdException w:name="Colorful Shading" w:semiHidden="0" w:uiPriority="71" w:unhideWhenUsed="0"/>
-    <w:lsdException w:name="Colorful List" w:semiHidden="0" w:uiPriority="72" w:unhideWhenUsed="0"/>
-    <w:lsdException w:name="Colorful Grid" w:semiHidden="0" w:uiPriority="73" w:unhideWhenUsed="0"/>
-    <w:lsdException w:name="Light Shading Accent 1" w:semiHidden="0" w:uiPriority="60" w:unhideWhenUsed="0"/>
-    <w:lsdException w:name="Light List Accent 1" w:semiHidden="0" w:uiPriority="61" w:unhideWhenUsed="0"/>
-    <w:lsdException w:name="Light Grid Accent 1" w:semiHidden="0" w:uiPriority="62" w:unhideWhenUsed="0"/>
-    <w:lsdException w:name="Medium Shading 1 Accent 1" w:semiHidden="0" w:uiPriority="63" w:unhideWhenUsed="0"/>
-    <w:lsdException w:name="Medium Shading 2 Accent 1" w:semiHidden="0" w:uiPriority="64" w:unhideWhenUsed="0"/>
-    <w:lsdException w:name="Medium List 1 Accent 1" w:semiHidden="0" w:uiPriority="65" w:unhideWhenUsed="0"/>
-    <w:lsdException w:name="Revision" w:unhideWhenUsed="0"/>
-    <w:lsdException w:name="List Paragraph" w:semiHidden="0" w:uiPriority="34" w:unhideWhenUsed="0" w:qFormat="1"/>
-    <w:lsdException w:name="Quote" w:semiHidden="0" w:uiPriority="29" w:unhideWhenUsed="0" w:qFormat="1"/>
-    <w:lsdException w:name="Intense Quote" w:semiHidden="0" w:uiPriority="30" w:unhideWhenUsed="0" w:qFormat="1"/>
-    <w:lsdException w:name="Medium List 2 Accent 1" w:semiHidden="0" w:uiPriority="66" w:unhideWhenUsed="0"/>
-    <w:lsdException w:name="Medium Grid 1 Accent 1" w:semiHidden="0" w:uiPriority="67" w:unhideWhenUsed="0"/>
-    <w:lsdException w:name="Medium Grid 2 Accent 1" w:semiHidden="0" w:uiPriority="68" w:unhideWhenUsed="0"/>
-    <w:lsdException w:name="Medium Grid 3 Accent 1" w:semiHidden="0" w:uiPriority="69" w:unhideWhenUsed="0"/>
-    <w:lsdException w:name="Dark List Accent 1" w:semiHidden="0" w:uiPriority="70" w:unhideWhenUsed="0"/>
-    <w:lsdException w:name="Colorful Shading Accent 1" w:semiHidden="0" w:uiPriority="71" w:unhideWhenUsed="0"/>
-    <w:lsdException w:name="Colorful List Accent 1" w:semiHidden="0" w:uiPriority="72" w:unhideWhenUsed="0"/>
-    <w:lsdException w:name="Colorful Grid Accent 1" w:semiHidden="0" w:uiPriority="73" w:unhideWhenUsed="0"/>
-    <w:lsdException w:name="Light Shading Accent 2" w:semiHidden="0" w:uiPriority="60" w:unhideWhenUsed="0"/>
-    <w:lsdException w:name="Light List Accent 2" w:semiHidden="0" w:uiPriority="61" w:unhideWhenUsed="0"/>
-    <w:lsdException w:name="Light Grid Accent 2" w:semiHidden="0" w:uiPriority="62" w:unhideWhenUsed="0"/>
-    <w:lsdException w:name="Medium Shading 1 Accent 2" w:semiHidden="0" w:uiPriority="63" w:unhideWhenUsed="0"/>
-    <w:lsdException w:name="Medium Shading 2 Accent 2" w:semiHidden="0" w:uiPriority="64" w:unhideWhenUsed="0"/>
-    <w:lsdException w:name="Medium List 1 Accent 2" w:semiHidden="0" w:uiPriority="65" w:unhideWhenUsed="0"/>
-    <w:lsdException w:name="Medium List 2 Accent 2" w:semiHidden="0" w:uiPriority="66" w:unhideWhenUsed="0"/>
-    <w:lsdException w:name="Medium Grid 1 Accent 2" w:semiHidden="0" w:uiPriority="67" w:unhideWhenUsed="0"/>
-    <w:lsdException w:name="Medium Grid 2 Accent 2" w:semiHidden="0" w:uiPriority="68" w:unhideWhenUsed="0"/>
-    <w:lsdException w:name="Medium Grid 3 Accent 2" w:semiHidden="0" w:uiPriority="69" w:unhideWhenUsed="0"/>
-    <w:lsdException w:name="Dark List Accent 2" w:semiHidden="0" w:uiPriority="70" w:unhideWhenUsed="0"/>
-    <w:lsdException w:name="Colorful Shading Accent 2" w:semiHidden="0" w:uiPriority="71" w:unhideWhenUsed="0"/>
-    <w:lsdException w:name="Colorful List Accent 2" w:semiHidden="0" w:uiPriority="72" w:unhideWhenUsed="0"/>
-    <w:lsdException w:name="Colorful Grid Accent 2" w:semiHidden="0" w:uiPriority="73" w:unhideWhenUsed="0"/>
-    <w:lsdException w:name="Light Shading Accent 3" w:semiHidden="0" w:uiPriority="60" w:unhideWhenUsed="0"/>
-    <w:lsdException w:name="Light List Accent 3" w:semiHidden="0" w:uiPriority="61" w:unhideWhenUsed="0"/>
-    <w:lsdException w:name="Light Grid Accent 3" w:semiHidden="0" w:uiPriority="62" w:unhideWhenUsed="0"/>
-    <w:lsdException w:name="Medium Shading 1 Accent 3" w:semiHidden="0" w:uiPriority="63" w:unhideWhenUsed="0"/>
-    <w:lsdException w:name="Medium Shading 2 Accent 3" w:semiHidden="0" w:uiPriority="64" w:unhideWhenUsed="0"/>
-    <w:lsdException w:name="Medium List 1 Accent 3" w:semiHidden="0" w:uiPriority="65" w:unhideWhenUsed="0"/>
-    <w:lsdException w:name="Medium List 2 Accent 3" w:semiHidden="0" w:uiPriority="66" w:unhideWhenUsed="0"/>
-    <w:lsdException w:name="Medium Grid 1 Accent 3" w:semiHidden="0" w:uiPriority="67" w:unhideWhenUsed="0"/>
-    <w:lsdException w:name="Medium Grid 2 Accent 3" w:semiHidden="0" w:uiPriority="68" w:unhideWhenUsed="0"/>
-    <w:lsdException w:name="Medium Grid 3 Accent 3" w:semiHidden="0" w:uiPriority="69" w:unhideWhenUsed="0"/>
-    <w:lsdException w:name="Dark List Accent 3" w:semiHidden="0" w:uiPriority="70" w:unhideWhenUsed="0"/>
-    <w:lsdException w:name="Colorful Shading Accent 3" w:semiHidden="0" w:uiPriority="71" w:unhideWhenUsed="0"/>
-    <w:lsdException w:name="Colorful List Accent 3" w:semiHidden="0" w:uiPriority="72" w:unhideWhenUsed="0"/>
-    <w:lsdException w:name="Colorful Grid Accent 3" w:semiHidden="0" w:uiPriority="73" w:unhideWhenUsed="0"/>
-    <w:lsdException w:name="Light Shading Accent 4" w:semiHidden="0" w:uiPriority="60" w:unhideWhenUsed="0"/>
-    <w:lsdException w:name="Light List Accent 4" w:semiHidden="0" w:uiPriority="61" w:unhideWhenUsed="0"/>
-    <w:lsdException w:name="Light Grid Accent 4" w:semiHidden="0" w:uiPriority="62" w:unhideWhenUsed="0"/>
-    <w:lsdException w:name="Medium Shading 1 Accent 4" w:semiHidden="0" w:uiPriority="63" w:unhideWhenUsed="0"/>
-    <w:lsdException w:name="Medium Shading 2 Accent 4" w:semiHidden="0" w:uiPriority="64" w:unhideWhenUsed="0"/>
-    <w:lsdException w:name="Medium List 1 Accent 4" w:semiHidden="0" w:uiPriority="65" w:unhideWhenUsed="0"/>
-    <w:lsdException w:name="Medium List 2 Accent 4" w:semiHidden="0" w:uiPriority="66" w:unhideWhenUsed="0"/>
-    <w:lsdException w:name="Medium Grid 1 Accent 4" w:semiHidden="0" w:uiPriority="67" w:unhideWhenUsed="0"/>
-    <w:lsdException w:name="Medium Grid 2 Accent 4" w:semiHidden="0" w:uiPriority="68" w:unhideWhenUsed="0"/>
-    <w:lsdException w:name="Medium Grid 3 Accent 4" w:semiHidden="0" w:uiPriority="69" w:unhideWhenUsed="0"/>
-    <w:lsdException w:name="Dark List Accent 4" w:semiHidden="0" w:uiPriority="70" w:unhideWhenUsed="0"/>
-    <w:lsdException w:name="Colorful Shading Accent 4" w:semiHidden="0" w:uiPriority="71" w:unhideWhenUsed="0"/>
-    <w:lsdException w:name="Colorful List Accent 4" w:semiHidden="0" w:uiPriority="72" w:unhideWhenUsed="0"/>
-    <w:lsdException w:name="Colorful Grid Accent 4" w:semiHidden="0" w:uiPriority="73" w:unhideWhenUsed="0"/>
-    <w:lsdException w:name="Light Shading Accent 5" w:semiHidden="0" w:uiPriority="60" w:unhideWhenUsed="0"/>
-    <w:lsdException w:name="Light List Accent 5" w:semiHidden="0" w:uiPriority="61" w:unhideWhenUsed="0"/>
-    <w:lsdException w:name="Light Grid Accent 5" w:semiHidden="0" w:uiPriority="62" w:unhideWhenUsed="0"/>
-    <w:lsdException w:name="Medium Shading 1 Accent 5" w:semiHidden="0" w:uiPriority="63" w:unhideWhenUsed="0"/>
-    <w:lsdException w:name="Medium Shading 2 Accent 5" w:semiHidden="0" w:uiPriority="64" w:unhideWhenUsed="0"/>
-    <w:lsdException w:name="Medium List 1 Accent 5" w:semiHidden="0" w:uiPriority="65" w:unhideWhenUsed="0"/>
-    <w:lsdException w:name="Medium List 2 Accent 5" w:semiHidden="0" w:uiPriority="66" w:unhideWhenUsed="0"/>
-    <w:lsdException w:name="Medium Grid 1 Accent 5" w:semiHidden="0" w:uiPriority="67" w:unhideWhenUsed="0"/>
-    <w:lsdException w:name="Medium Grid 2 Accent 5" w:semiHidden="0" w:uiPriority="68" w:unhideWhenUsed="0"/>
-    <w:lsdException w:name="Medium Grid 3 Accent 5" w:semiHidden="0" w:uiPriority="69" w:unhideWhenUsed="0"/>
-    <w:lsdException w:name="Dark List Accent 5" w:semiHidden="0" w:uiPriority="70" w:unhideWhenUsed="0"/>
-    <w:lsdException w:name="Colorful Shading Accent 5" w:semiHidden="0" w:uiPriority="71" w:unhideWhenUsed="0"/>
-    <w:lsdException w:name="Colorful List Accent 5" w:semiHidden="0" w:uiPriority="72" w:unhideWhenUsed="0"/>
-    <w:lsdException w:name="Colorful Grid Accent 5" w:semiHidden="0" w:uiPriority="73" w:unhideWhenUsed="0"/>
-    <w:lsdException w:name="Light Shading Accent 6" w:semiHidden="0" w:uiPriority="60" w:unhideWhenUsed="0"/>
-    <w:lsdException w:name="Light List Accent 6" w:semiHidden="0" w:uiPriority="61" w:unhideWhenUsed="0"/>
-    <w:lsdException w:name="Light Grid Accent 6" w:semiHidden="0" w:uiPriority="62" w:unhideWhenUsed="0"/>
-    <w:lsdException w:name="Medium Shading 1 Accent 6" w:semiHidden="0" w:uiPriority="63" w:unhideWhenUsed="0"/>
-    <w:lsdException w:name="Medium Shading 2 Accent 6" w:semiHidden="0" w:uiPriority="64" w:unhideWhenUsed="0"/>
-    <w:lsdException w:name="Medium List 1 Accent 6" w:semiHidden="0" w:uiPriority="65" w:unhideWhenUsed="0"/>
-    <w:lsdException w:name="Medium List 2 Accent 6" w:semiHidden="0" w:uiPriority="66" w:unhideWhenUsed="0"/>
-    <w:lsdException w:name="Medium Grid 1 Accent 6" w:semiHidden="0" w:uiPriority="67" w:unhideWhenUsed="0"/>
-    <w:lsdException w:name="Medium Grid 2 Accent 6" w:semiHidden="0" w:uiPriority="68" w:unhideWhenUsed="0"/>
-    <w:lsdException w:name="Medium Grid 3 Accent 6" w:semiHidden="0" w:uiPriority="69" w:unhideWhenUsed="0"/>
-    <w:lsdException w:name="Dark List Accent 6" w:semiHidden="0" w:uiPriority="70" w:unhideWhenUsed="0"/>
-    <w:lsdException w:name="Colorful Shading Accent 6" w:semiHidden="0" w:uiPriority="71" w:unhideWhenUsed="0"/>
-    <w:lsdException w:name="Colorful List Accent 6" w:semiHidden="0" w:uiPriority="72" w:unhideWhenUsed="0"/>
-    <w:lsdException w:name="Colorful Grid Accent 6" w:semiHidden="0" w:uiPriority="73" w:unhideWhenUsed="0"/>
-    <w:lsdException w:name="Subtle Emphasis" w:semiHidden="0" w:uiPriority="19" w:unhideWhenUsed="0" w:qFormat="1"/>
-    <w:lsdException w:name="Intense Emphasis" w:semiHidden="0" w:uiPriority="21" w:unhideWhenUsed="0" w:qFormat="1"/>
-    <w:lsdException w:name="Subtle Reference" w:semiHidden="0" w:uiPriority="31" w:unhideWhenUsed="0" w:qFormat="1"/>
-    <w:lsdException w:name="Intense Reference" w:semiHidden="0" w:uiPriority="32" w:unhideWhenUsed="0" w:qFormat="1"/>
-    <w:lsdException w:name="Book Title" w:semiHidden="0" w:uiPriority="33" w:unhideWhenUsed="0" w:qFormat="1"/>
-    <w:lsdException w:name="Bibliography" w:uiPriority="37"/>
-    <w:lsdException w:name="TOC Heading" w:uiPriority="39" w:qFormat="1"/>
-  </w:latentStyles>
-  <w:style w:type="paragraph" w:default="1" w:styleId="Normalny">
-    <w:name w:val="Normal"/>
-    <w:qFormat/>
-    <w:rsid w:val="00C524EE"/>
-    <w:pPr>
-      <w:spacing w:after="0" w:line="240" w:lineRule="auto"/>
-    </w:pPr>
-    <w:rPr>
-      <w:rFonts w:ascii="Times New Roman" w:eastAsia="Times New Roman" w:hAnsi="Times New Roman" w:cs="Times New Roman"/>
-      <w:sz w:val="24"/>
-      <w:szCs w:val="24"/>
-      <w:lang w:eastAsia="pl-PL"/>
-    </w:rPr>
-  </w:style>
-  <w:style w:type="paragraph" w:styleId="Nagwek2">
-    <w:name w:val="heading 2"/>
-    <w:basedOn w:val="Normalny"/>
-    <w:next w:val="Normalny"/>
-    <w:link w:val="Nagwek2Znak"/>
-    <w:semiHidden/>
-    <w:unhideWhenUsed/>
-    <w:qFormat/>
-    <w:rsid w:val="00C524EE"/>
-    <w:pPr>
-      <w:keepNext/>
-      <w:spacing w:before="240" w:after="60"/>
-      <w:outlineLvl w:val="1"/>
-    </w:pPr>
-    <w:rPr>
-      <w:rFonts w:ascii="Arial" w:hAnsi="Arial" w:cs="Arial"/>
-      <w:b/>
-      <w:bCs/>
-      <w:i/>
-      <w:iCs/>
-      <w:sz w:val="28"/>
-      <w:szCs w:val="28"/>
-    </w:rPr>
-  </w:style>
-  <w:style w:type="paragraph" w:styleId="Nagwek6">
-    <w:name w:val="heading 6"/>
-    <w:basedOn w:val="Normalny"/>
-    <w:next w:val="Normalny"/>
-    <w:link w:val="Nagwek6Znak"/>
-    <w:semiHidden/>
-    <w:unhideWhenUsed/>
-    <w:qFormat/>
-    <w:rsid w:val="00C524EE"/>
-    <w:pPr>
-      <w:keepNext/>
-      <w:jc w:val="right"/>
-      <w:outlineLvl w:val="5"/>
-    </w:pPr>
-    <w:rPr>
-      <w:rFonts w:ascii="Arial" w:hAnsi="Arial" w:cs="Arial"/>
-      <w:b/>
-      <w:bCs/>
-      <w:sz w:val="36"/>
-    </w:rPr>
-  </w:style>
-  <w:style w:type="character" w:default="1" w:styleId="Domylnaczcionkaakapitu">
-    <w:name w:val="Default Paragraph Font"/>
-    <w:uiPriority w:val="1"/>
-    <w:semiHidden/>
-    <w:unhideWhenUsed/>
-  </w:style>
-  <w:style w:type="table" w:default="1" w:styleId="Standardowy">
-    <w:name w:val="Normal Table"/>
-    <w:uiPriority w:val="99"/>
-    <w:semiHidden/>
-    <w:unhideWhenUsed/>
-    <w:tblPr>
-      <w:tblInd w:w="0" w:type="dxa"/>
-      <w:tblCellMar>
-        <w:top w:w="0" w:type="dxa"/>
-        <w:left w:w="108" w:type="dxa"/>
-        <w:bottom w:w="0" w:type="dxa"/>
-        <w:right w:w="108" w:type="dxa"/>
-      </w:tblCellMar>
-    </w:tblPr>
-  </w:style>
-  <w:style w:type="numbering" w:default="1" w:styleId="Bezlisty">
-    <w:name w:val="No List"/>
-    <w:uiPriority w:val="99"/>
-    <w:semiHidden/>
-    <w:unhideWhenUsed/>
-  </w:style>
-  <w:style w:type="character" w:customStyle="1" w:styleId="Nagwek2Znak">
-    <w:name w:val="Nagłówek 2 Znak"/>
-    <w:basedOn w:val="Domylnaczcionkaakapitu"/>
-    <w:link w:val="Nagwek2"/>
-    <w:semiHidden/>
-    <w:rsid w:val="00C524EE"/>
-    <w:rPr>
-      <w:rFonts w:ascii="Arial" w:eastAsia="Times New Roman" w:hAnsi="Arial" w:cs="Arial"/>
-      <w:b/>
-      <w:bCs/>
-      <w:i/>
-      <w:iCs/>
-      <w:sz w:val="28"/>
-      <w:szCs w:val="28"/>
-      <w:lang w:eastAsia="pl-PL"/>
-    </w:rPr>
-  </w:style>
-  <w:style w:type="character" w:customStyle="1" w:styleId="Nagwek6Znak">
-    <w:name w:val="Nagłówek 6 Znak"/>
-    <w:basedOn w:val="Domylnaczcionkaakapitu"/>
-    <w:link w:val="Nagwek6"/>
-    <w:semiHidden/>
-    <w:rsid w:val="00C524EE"/>
-    <w:rPr>
-      <w:rFonts w:ascii="Arial" w:eastAsia="Times New Roman" w:hAnsi="Arial" w:cs="Arial"/>
-      <w:b/>
-      <w:bCs/>
-      <w:sz w:val="36"/>
-      <w:szCs w:val="24"/>
-      <w:lang w:eastAsia="pl-PL"/>
-    </w:rPr>
-  </w:style>
-  <w:style w:type="paragraph" w:styleId="Nagwek">
-    <w:name w:val="header"/>
-    <w:basedOn w:val="Normalny"/>
-    <w:link w:val="NagwekZnak"/>
-    <w:unhideWhenUsed/>
-    <w:rsid w:val="00C524EE"/>
-    <w:pPr>
-      <w:tabs>
-        <w:tab w:val="center" w:pos="4536"/>
-        <w:tab w:val="right" w:pos="9072"/>
-      </w:tabs>
-    </w:pPr>
-  </w:style>
-  <w:style w:type="character" w:customStyle="1" w:styleId="NagwekZnak">
-    <w:name w:val="Nagłówek Znak"/>
-    <w:basedOn w:val="Domylnaczcionkaakapitu"/>
-    <w:link w:val="Nagwek"/>
-    <w:rsid w:val="00C524EE"/>
-    <w:rPr>
-      <w:rFonts w:ascii="Times New Roman" w:eastAsia="Times New Roman" w:hAnsi="Times New Roman" w:cs="Times New Roman"/>
-      <w:sz w:val="24"/>
-      <w:szCs w:val="24"/>
-      <w:lang w:eastAsia="pl-PL"/>
-    </w:rPr>
-  </w:style>
-  <w:style w:type="paragraph" w:styleId="Tekstpodstawowy">
-    <w:name w:val="Body Text"/>
-    <w:basedOn w:val="Normalny"/>
-    <w:link w:val="TekstpodstawowyZnak"/>
-    <w:semiHidden/>
-    <w:unhideWhenUsed/>
-    <w:rsid w:val="00C524EE"/>
-    <w:rPr>
-      <w:sz w:val="28"/>
-    </w:rPr>
-  </w:style>
-  <w:style w:type="character" w:customStyle="1" w:styleId="TekstpodstawowyZnak">
-    <w:name w:val="Tekst podstawowy Znak"/>
-    <w:basedOn w:val="Domylnaczcionkaakapitu"/>
-    <w:link w:val="Tekstpodstawowy"/>
-    <w:semiHidden/>
-    <w:rsid w:val="00C524EE"/>
-    <w:rPr>
-      <w:rFonts w:ascii="Times New Roman" w:eastAsia="Times New Roman" w:hAnsi="Times New Roman" w:cs="Times New Roman"/>
-      <w:sz w:val="28"/>
-      <w:szCs w:val="24"/>
-      <w:lang w:eastAsia="pl-PL"/>
-    </w:rPr>
-  </w:style>
-  <w:style w:type="paragraph" w:styleId="Akapitzlist">
-    <w:name w:val="List Paragraph"/>
-    <w:basedOn w:val="Normalny"/>
-    <w:uiPriority w:val="34"/>
-    <w:qFormat/>
-    <w:rsid w:val="008F22A2"/>
-    <w:pPr>
-      <w:ind w:left="720"/>
-      <w:contextualSpacing/>
-    </w:pPr>
-  </w:style>
-  <w:style w:type="table" w:styleId="Tabela-Siatka">
-    <w:name w:val="Table Grid"/>
-    <w:basedOn w:val="Standardowy"/>
-    <w:uiPriority w:val="39"/>
-    <w:rsid w:val="003931C3"/>
-    <w:pPr>
-      <w:spacing w:after="0" w:line="240" w:lineRule="auto"/>
-    </w:pPr>
-    <w:tblPr>
-      <w:tblBorders>
-        <w:top w:val="single" w:sz="4" w:space="0" w:color="auto"/>
-        <w:left w:val="single" w:sz="4" w:space="0" w:color="auto"/>
-        <w:bottom w:val="single" w:sz="4" w:space="0" w:color="auto"/>
-        <w:right w:val="single" w:sz="4" w:space="0" w:color="auto"/>
-        <w:insideH w:val="single" w:sz="4" w:space="0" w:color="auto"/>
-        <w:insideV w:val="single" w:sz="4" w:space="0" w:color="auto"/>
-      </w:tblBorders>
-    </w:tblPr>
-  </w:style>
-  <w:style w:type="character" w:styleId="Hipercze">
-    <w:name w:val="Hyperlink"/>
-    <w:basedOn w:val="Domylnaczcionkaakapitu"/>
-    <w:uiPriority w:val="99"/>
-    <w:semiHidden/>
-    <w:unhideWhenUsed/>
-    <w:rsid w:val="00CD45FB"/>
-    <w:rPr>
-      <w:color w:val="0000FF"/>
-      <w:u w:val="single"/>
-    </w:rPr>
-  </w:style>
-  <w:style w:type="paragraph" w:styleId="Tekstdymka">
-    <w:name w:val="Balloon Text"/>
-    <w:basedOn w:val="Normalny"/>
-    <w:link w:val="TekstdymkaZnak"/>
-    <w:uiPriority w:val="99"/>
-    <w:semiHidden/>
-    <w:unhideWhenUsed/>
-    <w:rsid w:val="00A50CCF"/>
-    <w:rPr>
-      <w:rFonts w:ascii="Tahoma" w:hAnsi="Tahoma" w:cs="Tahoma"/>
-      <w:sz w:val="16"/>
-      <w:szCs w:val="16"/>
-    </w:rPr>
-  </w:style>
-  <w:style w:type="character" w:customStyle="1" w:styleId="TekstdymkaZnak">
-    <w:name w:val="Tekst dymka Znak"/>
-    <w:basedOn w:val="Domylnaczcionkaakapitu"/>
-    <w:link w:val="Tekstdymka"/>
-    <w:uiPriority w:val="99"/>
-    <w:semiHidden/>
-    <w:rsid w:val="00A50CCF"/>
-    <w:rPr>
-      <w:rFonts w:ascii="Tahoma" w:eastAsia="Times New Roman" w:hAnsi="Tahoma" w:cs="Tahoma"/>
-      <w:sz w:val="16"/>
-      <w:szCs w:val="16"/>
-      <w:lang w:eastAsia="pl-PL"/>
-    </w:rPr>
-  </w:style>
-</w:styles>
-</file>
-
-<file path=word/stylesWithEffects.xml><?xml version="1.0" encoding="utf-8"?>
-<w:styles xmlns:wpc="http://schemas.microsoft.com/office/word/2010/wordprocessingCanvas" xmlns:mc="http://schemas.openxmlformats.org/markup-compatibility/2006" xmlns:o="urn:schemas-microsoft-com:office:office" xmlns:r="http://schemas.openxmlformats.org/officeDocument/2006/relationships" xmlns:m="http://schemas.openxmlformats.org/officeDocument/2006/math" xmlns:v="urn:schemas-microsoft-com:vml" xmlns:wp14="http://schemas.microsoft.com/office/word/2010/wordprocessingDrawing" xmlns:wp="http://schemas.openxmlformats.org/drawingml/2006/wordprocessingDrawing" xmlns:w10="urn:schemas-microsoft-com:office:word" xmlns:w="http://schemas.openxmlformats.org/wordprocessingml/2006/main" xmlns:w14="http://schemas.microsoft.com/office/word/2010/wordml" xmlns:wpg="http://schemas.microsoft.com/office/word/2010/wordprocessingGroup" xmlns:wpi="http://schemas.microsoft.com/office/word/2010/wordprocessingInk" xmlns:wne="http://schemas.microsoft.com/office/word/2006/wordml" xmlns:wps="http://schemas.microsoft.com/office/word/2010/wordprocessingShape" mc:Ignorable="w14 wp14">
-  <w:docDefaults>
-    <w:rPrDefault>
-      <w:rPr>
-        <w:rFonts w:asciiTheme="minorHAnsi" w:eastAsiaTheme="minorHAnsi" w:hAnsiTheme="minorHAnsi" w:cstheme="minorBidi"/>
-        <w:sz w:val="22"/>
-        <w:szCs w:val="22"/>
-        <w:lang w:val="pl-PL" w:eastAsia="en-US" w:bidi="ar-SA"/>
-      </w:rPr>
-    </w:rPrDefault>
-    <w:pPrDefault>
-      <w:pPr>
-        <w:spacing w:after="160" w:line="259" w:lineRule="auto"/>
-      </w:pPr>
-    </w:pPrDefault>
-  </w:docDefaults>
-  <w:latentStyles w:defLockedState="0" w:defUIPriority="99" w:defSemiHidden="1" w:defUnhideWhenUsed="1" w:defQFormat="0" w:count="267">
-    <w:lsdException w:name="Normal" w:semiHidden="0" w:uiPriority="0" w:unhideWhenUsed="0" w:qFormat="1"/>
-    <w:lsdException w:name="heading 1" w:semiHidden="0" w:uiPriority="9" w:unhideWhenUsed="0" w:qFormat="1"/>
-    <w:lsdException w:name="heading 2" w:uiPriority="0" w:qFormat="1"/>
-    <w:lsdException w:name="heading 3" w:uiPriority="9" w:qFormat="1"/>
-    <w:lsdException w:name="heading 4" w:uiPriority="9" w:qFormat="1"/>
-    <w:lsdException w:name="heading 5" w:uiPriority="9" w:qFormat="1"/>
-    <w:lsdException w:name="heading 6" w:uiPriority="0" w:qFormat="1"/>
-    <w:lsdException w:name="heading 7" w:uiPriority="9" w:qFormat="1"/>
-    <w:lsdException w:name="heading 8" w:uiPriority="9" w:qFormat="1"/>
-    <w:lsdException w:name="heading 9" w:uiPriority="9" w:qFormat="1"/>
-    <w:lsdException w:name="toc 1" w:uiPriority="39"/>
-    <w:lsdException w:name="toc 2" w:uiPriority="39"/>
-    <w:lsdException w:name="toc 3" w:uiPriority="39"/>
-    <w:lsdException w:name="toc 4" w:uiPriority="39"/>
-    <w:lsdException w:name="toc 5" w:uiPriority="39"/>
-    <w:lsdException w:name="toc 6" w:uiPriority="39"/>
-    <w:lsdException w:name="toc 7" w:uiPriority="39"/>
-    <w:lsdException w:name="toc 8" w:uiPriority="39"/>
-    <w:lsdException w:name="toc 9" w:uiPriority="39"/>
-    <w:lsdException w:name="header" w:uiPriority="0"/>
-    <w:lsdException w:name="caption" w:uiPriority="35" w:qFormat="1"/>
-    <w:lsdException w:name="Title" w:semiHidden="0" w:uiPriority="10" w:unhideWhenUsed="0" w:qFormat="1"/>
-    <w:lsdException w:name="Default Paragraph Font" w:uiPriority="1"/>
-    <w:lsdException w:name="Body Text" w:uiPriority="0"/>
-    <w:lsdException w:name="Subtitle" w:semiHidden="0" w:uiPriority="11" w:unhideWhenUsed="0" w:qFormat="1"/>
-    <w:lsdException w:name="Strong" w:semiHidden="0" w:uiPriority="22" w:unhideWhenUsed="0" w:qFormat="1"/>
-    <w:lsdException w:name="Emphasis" w:semiHidden="0" w:uiPriority="20" w:unhideWhenUsed="0" w:qFormat="1"/>
-    <w:lsdException w:name="Table Grid" w:semiHidden="0" w:uiPriority="39" w:unhideWhenUsed="0"/>
-    <w:lsdException w:name="Placeholder Text" w:unhideWhenUsed="0"/>
-    <w:lsdException w:name="No Spacing" w:semiHidden="0" w:uiPriority="1" w:unhideWhenUsed="0" w:qFormat="1"/>
-    <w:lsdException w:name="Light Shading" w:semiHidden="0" w:uiPriority="60" w:unhideWhenUsed="0"/>
-    <w:lsdException w:name="Light List" w:semiHidden="0" w:uiPriority="61" w:unhideWhenUsed="0"/>
-    <w:lsdException w:name="Light Grid" w:semiHidden="0" w:uiPriority="62" w:unhideWhenUsed="0"/>
-    <w:lsdException w:name="Medium Shading 1" w:semiHidden="0" w:uiPriority="63" w:unhideWhenUsed="0"/>
-    <w:lsdException w:name="Medium Shading 2" w:semiHidden="0" w:uiPriority="64" w:unhideWhenUsed="0"/>
-    <w:lsdException w:name="Medium List 1" w:semiHidden="0" w:uiPriority="65" w:unhideWhenUsed="0"/>
-    <w:lsdException w:name="Medium List 2" w:semiHidden="0" w:uiPriority="66" w:unhideWhenUsed="0"/>
-    <w:lsdException w:name="Medium Grid 1" w:semiHidden="0" w:uiPriority="67" w:unhideWhenUsed="0"/>
-    <w:lsdException w:name="Medium Grid 2" w:semiHidden="0" w:uiPriority="68" w:unhideWhenUsed="0"/>
-    <w:lsdException w:name="Medium Grid 3" w:semiHidden="0" w:uiPriority="69" w:unhideWhenUsed="0"/>
-    <w:lsdException w:name="Dark List" w:semiHidden="0" w:uiPriority="70" w:unhideWhenUsed="0"/>
-    <w:lsdException w:name="Colorful Shading" w:semiHidden="0" w:uiPriority="71" w:unhideWhenUsed="0"/>
-    <w:lsdException w:name="Colorful List" w:semiHidden="0" w:uiPriority="72" w:unhideWhenUsed="0"/>
-    <w:lsdException w:name="Colorful Grid" w:semiHidden="0" w:uiPriority="73" w:unhideWhenUsed="0"/>
-    <w:lsdException w:name="Light Shading Accent 1" w:semiHidden="0" w:uiPriority="60" w:unhideWhenUsed="0"/>
-    <w:lsdException w:name="Light List Accent 1" w:semiHidden="0" w:uiPriority="61" w:unhideWhenUsed="0"/>
-    <w:lsdException w:name="Light Grid Accent 1" w:semiHidden="0" w:uiPriority="62" w:unhideWhenUsed="0"/>
-    <w:lsdException w:name="Medium Shading 1 Accent 1" w:semiHidden="0" w:uiPriority="63" w:unhideWhenUsed="0"/>
-    <w:lsdException w:name="Medium Shading 2 Accent 1" w:semiHidden="0" w:uiPriority="64" w:unhideWhenUsed="0"/>
-    <w:lsdException w:name="Medium List 1 Accent 1" w:semiHidden="0" w:uiPriority="65" w:unhideWhenUsed="0"/>
-    <w:lsdException w:name="Revision" w:unhideWhenUsed="0"/>
-    <w:lsdException w:name="List Paragraph" w:semiHidden="0" w:uiPriority="34" w:unhideWhenUsed="0" w:qFormat="1"/>
-    <w:lsdException w:name="Quote" w:semiHidden="0" w:uiPriority="29" w:unhideWhenUsed="0" w:qFormat="1"/>
-    <w:lsdException w:name="Intense Quote" w:semiHidden="0" w:uiPriority="30" w:unhideWhenUsed="0" w:qFormat="1"/>
-    <w:lsdException w:name="Medium List 2 Accent 1" w:semiHidden="0" w:uiPriority="66" w:unhideWhenUsed="0"/>
-    <w:lsdException w:name="Medium Grid 1 Accent 1" w:semiHidden="0" w:uiPriority="67" w:unhideWhenUsed="0"/>
-    <w:lsdException w:name="Medium Grid 2 Accent 1" w:semiHidden="0" w:uiPriority="68" w:unhideWhenUsed="0"/>
-    <w:lsdException w:name="Medium Grid 3 Accent 1" w:semiHidden="0" w:uiPriority="69" w:unhideWhenUsed="0"/>
-    <w:lsdException w:name="Dark List Accent 1" w:semiHidden="0" w:uiPriority="70" w:unhideWhenUsed="0"/>
-    <w:lsdException w:name="Colorful Shading Accent 1" w:semiHidden="0" w:uiPriority="71" w:unhideWhenUsed="0"/>
-    <w:lsdException w:name="Colorful List Accent 1" w:semiHidden="0" w:uiPriority="72" w:unhideWhenUsed="0"/>
-    <w:lsdException w:name="Colorful Grid Accent 1" w:semiHidden="0" w:uiPriority="73" w:unhideWhenUsed="0"/>
-    <w:lsdException w:name="Light Shading Accent 2" w:semiHidden="0" w:uiPriority="60" w:unhideWhenUsed="0"/>
-    <w:lsdException w:name="Light List Accent 2" w:semiHidden="0" w:uiPriority="61" w:unhideWhenUsed="0"/>
-    <w:lsdException w:name="Light Grid Accent 2" w:semiHidden="0" w:uiPriority="62" w:unhideWhenUsed="0"/>
-    <w:lsdException w:name="Medium Shading 1 Accent 2" w:semiHidden="0" w:uiPriority="63" w:unhideWhenUsed="0"/>
-    <w:lsdException w:name="Medium Shading 2 Accent 2" w:semiHidden="0" w:uiPriority="64" w:unhideWhenUsed="0"/>
-    <w:lsdException w:name="Medium List 1 Accent 2" w:semiHidden="0" w:uiPriority="65" w:unhideWhenUsed="0"/>
-    <w:lsdException w:name="Medium List 2 Accent 2" w:semiHidden="0" w:uiPriority="66" w:unhideWhenUsed="0"/>
-    <w:lsdException w:name="Medium Grid 1 Accent 2" w:semiHidden="0" w:uiPriority="67" w:unhideWhenUsed="0"/>
-    <w:lsdException w:name="Medium Grid 2 Accent 2" w:semiHidden="0" w:uiPriority="68" w:unhideWhenUsed="0"/>
-    <w:lsdException w:name="Medium Grid 3 Accent 2" w:semiHidden="0" w:uiPriority="69" w:unhideWhenUsed="0"/>
-    <w:lsdException w:name="Dark List Accent 2" w:semiHidden="0" w:uiPriority="70" w:unhideWhenUsed="0"/>
-    <w:lsdException w:name="Colorful Shading Accent 2" w:semiHidden="0" w:uiPriority="71" w:unhideWhenUsed="0"/>
-    <w:lsdException w:name="Colorful List Accent 2" w:semiHidden="0" w:uiPriority="72" w:unhideWhenUsed="0"/>
-    <w:lsdException w:name="Colorful Grid Accent 2" w:semiHidden="0" w:uiPriority="73" w:unhideWhenUsed="0"/>
-    <w:lsdException w:name="Light Shading Accent 3" w:semiHidden="0" w:uiPriority="60" w:unhideWhenUsed="0"/>
-    <w:lsdException w:name="Light List Accent 3" w:semiHidden="0" w:uiPriority="61" w:unhideWhenUsed="0"/>
-    <w:lsdException w:name="Light Grid Accent 3" w:semiHidden="0" w:uiPriority="62" w:unhideWhenUsed="0"/>
-    <w:lsdException w:name="Medium Shading 1 Accent 3" w:semiHidden="0" w:uiPriority="63" w:unhideWhenUsed="0"/>
-    <w:lsdException w:name="Medium Shading 2 Accent 3" w:semiHidden="0" w:uiPriority="64" w:unhideWhenUsed="0"/>
-    <w:lsdException w:name="Medium List 1 Accent 3" w:semiHidden="0" w:uiPriority="65" w:unhideWhenUsed="0"/>
-    <w:lsdException w:name="Medium List 2 Accent 3" w:semiHidden="0" w:uiPriority="66" w:unhideWhenUsed="0"/>
-    <w:lsdException w:name="Medium Grid 1 Accent 3" w:semiHidden="0" w:uiPriority="67" w:unhideWhenUsed="0"/>
-    <w:lsdException w:name="Medium Grid 2 Accent 3" w:semiHidden="0" w:uiPriority="68" w:unhideWhenUsed="0"/>
-    <w:lsdException w:name="Medium Grid 3 Accent 3" w:semiHidden="0" w:uiPriority="69" w:unhideWhenUsed="0"/>
-    <w:lsdException w:name="Dark List Accent 3" w:semiHidden="0" w:uiPriority="70" w:unhideWhenUsed="0"/>
-    <w:lsdException w:name="Colorful Shading Accent 3" w:semiHidden="0" w:uiPriority="71" w:unhideWhenUsed="0"/>
-    <w:lsdException w:name="Colorful List Accent 3" w:semiHidden="0" w:uiPriority="72" w:unhideWhenUsed="0"/>
-    <w:lsdException w:name="Colorful Grid Accent 3" w:semiHidden="0" w:uiPriority="73" w:unhideWhenUsed="0"/>
-    <w:lsdException w:name="Light Shading Accent 4" w:semiHidden="0" w:uiPriority="60" w:unhideWhenUsed="0"/>
-    <w:lsdException w:name="Light List Accent 4" w:semiHidden="0" w:uiPriority="61" w:unhideWhenUsed="0"/>
-    <w:lsdException w:name="Light Grid Accent 4" w:semiHidden="0" w:uiPriority="62" w:unhideWhenUsed="0"/>
-    <w:lsdException w:name="Medium Shading 1 Accent 4" w:semiHidden="0" w:uiPriority="63" w:unhideWhenUsed="0"/>
-    <w:lsdException w:name="Medium Shading 2 Accent 4" w:semiHidden="0" w:uiPriority="64" w:unhideWhenUsed="0"/>
-    <w:lsdException w:name="Medium List 1 Accent 4" w:semiHidden="0" w:uiPriority="65" w:unhideWhenUsed="0"/>
-    <w:lsdException w:name="Medium List 2 Accent 4" w:semiHidden="0" w:uiPriority="66" w:unhideWhenUsed="0"/>
-    <w:lsdException w:name="Medium Grid 1 Accent 4" w:semiHidden="0" w:uiPriority="67" w:unhideWhenUsed="0"/>
-    <w:lsdException w:name="Medium Grid 2 Accent 4" w:semiHidden="0" w:uiPriority="68" w:unhideWhenUsed="0"/>
-    <w:lsdException w:name="Medium Grid 3 Accent 4" w:semiHidden="0" w:uiPriority="69" w:unhideWhenUsed="0"/>
-    <w:lsdException w:name="Dark List Accent 4" w:semiHidden="0" w:uiPriority="70" w:unhideWhenUsed="0"/>
-    <w:lsdException w:name="Colorful Shading Accent 4" w:semiHidden="0" w:uiPriority="71" w:unhideWhenUsed="0"/>
-    <w:lsdException w:name="Colorful List Accent 4" w:semiHidden="0" w:uiPriority="72" w:unhideWhenUsed="0"/>
-    <w:lsdException w:name="Colorful Grid Accent 4" w:semiHidden="0" w:uiPriority="73" w:unhideWhenUsed="0"/>
-    <w:lsdException w:name="Light Shading Accent 5" w:semiHidden="0" w:uiPriority="60" w:unhideWhenUsed="0"/>
-    <w:lsdException w:name="Light List Accent 5" w:semiHidden="0" w:uiPriority="61" w:unhideWhenUsed="0"/>
-    <w:lsdException w:name="Light Grid Accent 5" w:semiHidden="0" w:uiPriority="62" w:unhideWhenUsed="0"/>
-    <w:lsdException w:name="Medium Shading 1 Accent 5" w:semiHidden="0" w:uiPriority="63" w:unhideWhenUsed="0"/>
-    <w:lsdException w:name="Medium Shading 2 Accent 5" w:semiHidden="0" w:uiPriority="64" w:unhideWhenUsed="0"/>
-    <w:lsdException w:name="Medium List 1 Accent 5" w:semiHidden="0" w:uiPriority="65" w:unhideWhenUsed="0"/>
-    <w:lsdException w:name="Medium List 2 Accent 5" w:semiHidden="0" w:uiPriority="66" w:unhideWhenUsed="0"/>
-    <w:lsdException w:name="Medium Grid 1 Accent 5" w:semiHidden="0" w:uiPriority="67" w:unhideWhenUsed="0"/>
-    <w:lsdException w:name="Medium Grid 2 Accent 5" w:semiHidden="0" w:uiPriority="68" w:unhideWhenUsed="0"/>
-    <w:lsdException w:name="Medium Grid 3 Accent 5" w:semiHidden="0" w:uiPriority="69" w:unhideWhenUsed="0"/>
-    <w:lsdException w:name="Dark List Accent 5" w:semiHidden="0" w:uiPriority="70" w:unhideWhenUsed="0"/>
-    <w:lsdException w:name="Colorful Shading Accent 5" w:semiHidden="0" w:uiPriority="71" w:unhideWhenUsed="0"/>
-    <w:lsdException w:name="Colorful List Accent 5" w:semiHidden="0" w:uiPriority="72" w:unhideWhenUsed="0"/>
-    <w:lsdException w:name="Colorful Grid Accent 5" w:semiHidden="0" w:uiPriority="73" w:unhideWhenUsed="0"/>
-    <w:lsdException w:name="Light Shading Accent 6" w:semiHidden="0" w:uiPriority="60" w:unhideWhenUsed="0"/>
-    <w:lsdException w:name="Light List Accent 6" w:semiHidden="0" w:uiPriority="61" w:unhideWhenUsed="0"/>
-    <w:lsdException w:name="Light Grid Accent 6" w:semiHidden="0" w:uiPriority="62" w:unhideWhenUsed="0"/>
-    <w:lsdException w:name="Medium Shading 1 Accent 6" w:semiHidden="0" w:uiPriority="63" w:unhideWhenUsed="0"/>
-    <w:lsdException w:name="Medium Shading 2 Accent 6" w:semiHidden="0" w:uiPriority="64" w:unhideWhenUsed="0"/>
-    <w:lsdException w:name="Medium List 1 Accent 6" w:semiHidden="0" w:uiPriority="65" w:unhideWhenUsed="0"/>
-    <w:lsdException w:name="Medium List 2 Accent 6" w:semiHidden="0" w:uiPriority="66" w:unhideWhenUsed="0"/>
-    <w:lsdException w:name="Medium Grid 1 Accent 6" w:semiHidden="0" w:uiPriority="67" w:unhideWhenUsed="0"/>
-    <w:lsdException w:name="Medium Grid 2 Accent 6" w:semiHidden="0" w:uiPriority="68" w:unhideWhenUsed="0"/>
-    <w:lsdException w:name="Medium Grid 3 Accent 6" w:semiHidden="0" w:uiPriority="69" w:unhideWhenUsed="0"/>
-    <w:lsdException w:name="Dark List Accent 6" w:semiHidden="0" w:uiPriority="70" w:unhideWhenUsed="0"/>
-    <w:lsdException w:name="Colorful Shading Accent 6" w:semiHidden="0" w:uiPriority="71" w:unhideWhenUsed="0"/>
-    <w:lsdException w:name="Colorful List Accent 6" w:semiHidden="0" w:uiPriority="72" w:unhideWhenUsed="0"/>
-    <w:lsdException w:name="Colorful Grid Accent 6" w:semiHidden="0" w:uiPriority="73" w:unhideWhenUsed="0"/>
-    <w:lsdException w:name="Subtle Emphasis" w:semiHidden="0" w:uiPriority="19" w:unhideWhenUsed="0" w:qFormat="1"/>
-    <w:lsdException w:name="Intense Emphasis" w:semiHidden="0" w:uiPriority="21" w:unhideWhenUsed="0" w:qFormat="1"/>
-    <w:lsdException w:name="Subtle Reference" w:semiHidden="0" w:uiPriority="31" w:unhideWhenUsed="0" w:qFormat="1"/>
-    <w:lsdException w:name="Intense Reference" w:semiHidden="0" w:uiPriority="32" w:unhideWhenUsed="0" w:qFormat="1"/>
-    <w:lsdException w:name="Book Title" w:semiHidden="0" w:uiPriority="33" w:unhideWhenUsed="0" w:qFormat="1"/>
-    <w:lsdException w:name="Bibliography" w:uiPriority="37"/>
-    <w:lsdException w:name="TOC Heading" w:uiPriority="39" w:qFormat="1"/>
+  <w:latentStyles w:defLockedState="0" w:defUIPriority="99" w:defSemiHidden="0" w:defUnhideWhenUsed="0" w:defQFormat="0" w:count="375">
+    <w:lsdException w:name="Normal" w:uiPriority="0" w:qFormat="1"/>
+    <w:lsdException w:name="heading 1" w:uiPriority="9" w:qFormat="1"/>
+    <w:lsdException w:name="heading 2" w:semiHidden="1" w:uiPriority="0" w:unhideWhenUsed="1" w:qFormat="1"/>
+    <w:lsdException w:name="heading 3" w:semiHidden="1" w:uiPriority="9" w:unhideWhenUsed="1" w:qFormat="1"/>
+    <w:lsdException w:name="heading 4" w:semiHidden="1" w:uiPriority="9" w:unhideWhenUsed="1" w:qFormat="1"/>
+    <w:lsdException w:name="heading 5" w:semiHidden="1" w:uiPriority="9" w:unhideWhenUsed="1" w:qFormat="1"/>
+    <w:lsdException w:name="heading 6" w:semiHidden="1" w:uiPriority="0" w:unhideWhenUsed="1" w:qFormat="1"/>
+    <w:lsdException w:name="heading 7" w:semiHidden="1" w:uiPriority="9" w:unhideWhenUsed="1" w:qFormat="1"/>
+    <w:lsdException w:name="heading 8" w:semiHidden="1" w:uiPriority="9" w:unhideWhenUsed="1" w:qFormat="1"/>
+    <w:lsdException w:name="heading 9" w:semiHidden="1" w:uiPriority="9" w:unhideWhenUsed="1" w:qFormat="1"/>
+    <w:lsdException w:name="index 1" w:semiHidden="1" w:unhideWhenUsed="1"/>
+    <w:lsdException w:name="index 2" w:semiHidden="1" w:unhideWhenUsed="1"/>
+    <w:lsdException w:name="index 3" w:semiHidden="1" w:unhideWhenUsed="1"/>
+    <w:lsdException w:name="index 4" w:semiHidden="1" w:unhideWhenUsed="1"/>
+    <w:lsdException w:name="index 5" w:semiHidden="1" w:unhideWhenUsed="1"/>
+    <w:lsdException w:name="index 6" w:semiHidden="1" w:unhideWhenUsed="1"/>
+    <w:lsdException w:name="index 7" w:semiHidden="1" w:unhideWhenUsed="1"/>
+    <w:lsdException w:name="index 8" w:semiHidden="1" w:unhideWhenUsed="1"/>
+    <w:lsdException w:name="index 9" w:semiHidden="1" w:unhideWhenUsed="1"/>
+    <w:lsdException w:name="toc 1" w:semiHidden="1" w:uiPriority="39" w:unhideWhenUsed="1"/>
+    <w:lsdException w:name="toc 2" w:semiHidden="1" w:uiPriority="39" w:unhideWhenUsed="1"/>
+    <w:lsdException w:name="toc 3" w:semiHidden="1" w:uiPriority="39" w:unhideWhenUsed="1"/>
+    <w:lsdException w:name="toc 4" w:semiHidden="1" w:uiPriority="39" w:unhideWhenUsed="1"/>
+    <w:lsdException w:name="toc 5" w:semiHidden="1" w:uiPriority="39" w:unhideWhenUsed="1"/>
+    <w:lsdException w:name="toc 6" w:semiHidden="1" w:uiPriority="39" w:unhideWhenUsed="1"/>
+    <w:lsdException w:name="toc 7" w:semiHidden="1" w:uiPriority="39" w:unhideWhenUsed="1"/>
+    <w:lsdException w:name="toc 8" w:semiHidden="1" w:uiPriority="39" w:unhideWhenUsed="1"/>
+    <w:lsdException w:name="toc 9" w:semiHidden="1" w:uiPriority="39" w:unhideWhenUsed="1"/>
+    <w:lsdException w:name="Normal Indent" w:semiHidden="1" w:unhideWhenUsed="1"/>
+    <w:lsdException w:name="footnote text" w:semiHidden="1" w:unhideWhenUsed="1"/>
+    <w:lsdException w:name="annotation text" w:semiHidden="1" w:unhideWhenUsed="1"/>
+    <w:lsdException w:name="header" w:semiHidden="1" w:uiPriority="0" w:unhideWhenUsed="1"/>
+    <w:lsdException w:name="footer" w:semiHidden="1" w:unhideWhenUsed="1"/>
+    <w:lsdException w:name="index heading" w:semiHidden="1" w:unhideWhenUsed="1"/>
+    <w:lsdException w:name="caption" w:semiHidden="1" w:uiPriority="35" w:unhideWhenUsed="1" w:qFormat="1"/>
+    <w:lsdException w:name="table of figures" w:semiHidden="1" w:unhideWhenUsed="1"/>
+    <w:lsdException w:name="envelope address" w:semiHidden="1" w:unhideWhenUsed="1"/>
+    <w:lsdException w:name="envelope return" w:semiHidden="1" w:unhideWhenUsed="1"/>
+    <w:lsdException w:name="footnote reference" w:semiHidden="1" w:unhideWhenUsed="1"/>
+    <w:lsdException w:name="annotation reference" w:semiHidden="1" w:unhideWhenUsed="1"/>
+    <w:lsdException w:name="line number" w:semiHidden="1" w:unhideWhenUsed="1"/>
+    <w:lsdException w:name="page number" w:semiHidden="1" w:unhideWhenUsed="1"/>
+    <w:lsdException w:name="endnote reference" w:semiHidden="1" w:unhideWhenUsed="1"/>
+    <w:lsdException w:name="endnote text" w:semiHidden="1" w:unhideWhenUsed="1"/>
+    <w:lsdException w:name="table of authorities" w:semiHidden="1" w:unhideWhenUsed="1"/>
+    <w:lsdException w:name="macro" w:semiHidden="1" w:unhideWhenUsed="1"/>
+    <w:lsdException w:name="toa heading" w:semiHidden="1" w:unhideWhenUsed="1"/>
+    <w:lsdException w:name="List" w:semiHidden="1" w:unhideWhenUsed="1"/>
+    <w:lsdException w:name="List Bullet" w:semiHidden="1" w:unhideWhenUsed="1"/>
+    <w:lsdException w:name="List Number" w:semiHidden="1" w:unhideWhenUsed="1"/>
+    <w:lsdException w:name="List 2" w:semiHidden="1" w:unhideWhenUsed="1"/>
+    <w:lsdException w:name="List 3" w:semiHidden="1" w:unhideWhenUsed="1"/>
+    <w:lsdException w:name="List 4" w:semiHidden="1" w:unhideWhenUsed="1"/>
+    <w:lsdException w:name="List 5" w:semiHidden="1" w:unhideWhenUsed="1"/>
+    <w:lsdException w:name="List Bullet 2" w:semiHidden="1" w:unhideWhenUsed="1"/>
+    <w:lsdException w:name="List Bullet 3" w:semiHidden="1" w:unhideWhenUsed="1"/>
+    <w:lsdException w:name="List Bullet 4" w:semiHidden="1" w:unhideWhenUsed="1"/>
+    <w:lsdException w:name="List Bullet 5" w:semiHidden="1" w:unhideWhenUsed="1"/>
+    <w:lsdException w:name="List Number 2" w:semiHidden="1" w:unhideWhenUsed="1"/>
+    <w:lsdException w:name="List Number 3" w:semiHidden="1" w:unhideWhenUsed="1"/>
+    <w:lsdException w:name="List Number 4" w:semiHidden="1" w:unhideWhenUsed="1"/>
+    <w:lsdException w:name="List Number 5" w:semiHidden="1" w:unhideWhenUsed="1"/>
+    <w:lsdException w:name="Title" w:uiPriority="10" w:qFormat="1"/>
+    <w:lsdException w:name="Closing" w:semiHidden="1" w:unhideWhenUsed="1"/>
+    <w:lsdException w:name="Signature" w:semiHidden="1" w:unhideWhenUsed="1"/>
+    <w:lsdException w:name="Default Paragraph Font" w:semiHidden="1" w:uiPriority="1" w:unhideWhenUsed="1"/>
+    <w:lsdException w:name="Body Text" w:semiHidden="1" w:uiPriority="0" w:unhideWhenUsed="1"/>
+    <w:lsdException w:name="Body Text Indent" w:semiHidden="1" w:unhideWhenUsed="1"/>
+    <w:lsdException w:name="List Continue" w:semiHidden="1" w:unhideWhenUsed="1"/>
+    <w:lsdException w:name="List Continue 2" w:semiHidden="1" w:unhideWhenUsed="1"/>
+    <w:lsdException w:name="List Continue 3" w:semiHidden="1" w:unhideWhenUsed="1"/>
+    <w:lsdException w:name="List Continue 4" w:semiHidden="1" w:unhideWhenUsed="1"/>
+    <w:lsdException w:name="List Continue 5" w:semiHidden="1" w:unhideWhenUsed="1"/>
+    <w:lsdException w:name="Message Header" w:semiHidden="1" w:unhideWhenUsed="1"/>
+    <w:lsdException w:name="Subtitle" w:uiPriority="11" w:qFormat="1"/>
+    <w:lsdException w:name="Salutation" w:semiHidden="1" w:unhideWhenUsed="1"/>
+    <w:lsdException w:name="Date" w:semiHidden="1" w:unhideWhenUsed="1"/>
+    <w:lsdException w:name="Body Text First Indent" w:semiHidden="1" w:unhideWhenUsed="1"/>
+    <w:lsdException w:name="Body Text First Indent 2" w:semiHidden="1" w:unhideWhenUsed="1"/>
+    <w:lsdException w:name="Note Heading" w:semiHidden="1" w:unhideWhenUsed="1"/>
+    <w:lsdException w:name="Body Text 2" w:semiHidden="1" w:unhideWhenUsed="1"/>
+    <w:lsdException w:name="Body Text 3" w:semiHidden="1" w:unhideWhenUsed="1"/>
+    <w:lsdException w:name="Body Text Indent 2" w:semiHidden="1" w:unhideWhenUsed="1"/>
+    <w:lsdException w:name="Body Text Indent 3" w:semiHidden="1" w:unhideWhenUsed="1"/>
+    <w:lsdException w:name="Block Text" w:semiHidden="1" w:unhideWhenUsed="1"/>
+    <w:lsdException w:name="Hyperlink" w:semiHidden="1" w:unhideWhenUsed="1"/>
+    <w:lsdException w:name="FollowedHyperlink" w:semiHidden="1" w:unhideWhenUsed="1"/>
+    <w:lsdException w:name="Strong" w:uiPriority="22" w:qFormat="1"/>
+    <w:lsdException w:name="Emphasis" w:uiPriority="20" w:qFormat="1"/>
+    <w:lsdException w:name="Document Map" w:semiHidden="1" w:unhideWhenUsed="1"/>
+    <w:lsdException w:name="Plain Text" w:semiHidden="1" w:unhideWhenUsed="1"/>
+    <w:lsdException w:name="E-mail Signature" w:semiHidden="1" w:unhideWhenUsed="1"/>
+    <w:lsdException w:name="HTML Top of Form" w:semiHidden="1" w:unhideWhenUsed="1"/>
+    <w:lsdException w:name="HTML Bottom of Form" w:semiHidden="1" w:unhideWhenUsed="1"/>
+    <w:lsdException w:name="Normal (Web)" w:semiHidden="1" w:unhideWhenUsed="1"/>
+    <w:lsdException w:name="HTML Acronym" w:semiHidden="1" w:unhideWhenUsed="1"/>
+    <w:lsdException w:name="HTML Address" w:semiHidden="1" w:unhideWhenUsed="1"/>
+    <w:lsdException w:name="HTML Cite" w:semiHidden="1" w:unhideWhenUsed="1"/>
+    <w:lsdException w:name="HTML Code" w:semiHidden="1" w:unhideWhenUsed="1"/>
+    <w:lsdException w:name="HTML Definition" w:semiHidden="1" w:unhideWhenUsed="1"/>
+    <w:lsdException w:name="HTML Keyboard" w:semiHidden="1" w:unhideWhenUsed="1"/>
+    <w:lsdException w:name="HTML Preformatted" w:semiHidden="1" w:unhideWhenUsed="1"/>
+    <w:lsdException w:name="HTML Sample" w:semiHidden="1" w:unhideWhenUsed="1"/>
+    <w:lsdException w:name="HTML Typewriter" w:semiHidden="1" w:unhideWhenUsed="1"/>
+    <w:lsdException w:name="HTML Variable" w:semiHidden="1" w:unhideWhenUsed="1"/>
+    <w:lsdException w:name="Normal Table" w:semiHidden="1" w:unhideWhenUsed="1"/>
+    <w:lsdException w:name="annotation subject" w:semiHidden="1" w:unhideWhenUsed="1"/>
+    <w:lsdException w:name="No List" w:semiHidden="1" w:unhideWhenUsed="1"/>
+    <w:lsdException w:name="Outline List 1" w:semiHidden="1" w:unhideWhenUsed="1"/>
+    <w:lsdException w:name="Outline List 2" w:semiHidden="1" w:unhideWhenUsed="1"/>
+    <w:lsdException w:name="Outline List 3" w:semiHidden="1" w:unhideWhenUsed="1"/>
+    <w:lsdException w:name="Table Simple 1" w:semiHidden="1" w:unhideWhenUsed="1"/>
+    <w:lsdException w:name="Table Simple 2" w:semiHidden="1" w:unhideWhenUsed="1"/>
+    <w:lsdException w:name="Table Simple 3" w:semiHidden="1" w:unhideWhenUsed="1"/>
+    <w:lsdException w:name="Table Classic 1" w:semiHidden="1" w:unhideWhenUsed="1"/>
+    <w:lsdException w:name="Table Classic 2" w:semiHidden="1" w:unhideWhenUsed="1"/>
+    <w:lsdException w:name="Table Classic 3" w:semiHidden="1" w:unhideWhenUsed="1"/>
+    <w:lsdException w:name="Table Classic 4" w:semiHidden="1" w:unhideWhenUsed="1"/>
+    <w:lsdException w:name="Table Colorful 1" w:semiHidden="1" w:unhideWhenUsed="1"/>
+    <w:lsdException w:name="Table Colorful 2" w:semiHidden="1" w:unhideWhenUsed="1"/>
+    <w:lsdException w:name="Table Colorful 3" w:semiHidden="1" w:unhideWhenUsed="1"/>
+    <w:lsdException w:name="Table Columns 1" w:semiHidden="1" w:unhideWhenUsed="1"/>
+    <w:lsdException w:name="Table Columns 2" w:semiHidden="1" w:unhideWhenUsed="1"/>
+    <w:lsdException w:name="Table Columns 3" w:semiHidden="1" w:unhideWhenUsed="1"/>
+    <w:lsdException w:name="Table Columns 4" w:semiHidden="1" w:unhideWhenUsed="1"/>
+    <w:lsdException w:name="Table Columns 5" w:semiHidden="1" w:unhideWhenUsed="1"/>
+    <w:lsdException w:name="Table Grid 1" w:semiHidden="1" w:unhideWhenUsed="1"/>
+    <w:lsdException w:name="Table Grid 2" w:semiHidden="1" w:unhideWhenUsed="1"/>
+    <w:lsdException w:name="Table Grid 3" w:semiHidden="1" w:unhideWhenUsed="1"/>
+    <w:lsdException w:name="Table Grid 4" w:semiHidden="1" w:unhideWhenUsed="1"/>
+    <w:lsdException w:name="Table Grid 5" w:semiHidden="1" w:unhideWhenUsed="1"/>
+    <w:lsdException w:name="Table Grid 6" w:semiHidden="1" w:unhideWhenUsed="1"/>
+    <w:lsdException w:name="Table Grid 7" w:semiHidden="1" w:unhideWhenUsed="1"/>
+    <w:lsdException w:name="Table Grid 8" w:semiHidden="1" w:unhideWhenUsed="1"/>
+    <w:lsdException w:name="Table List 1" w:semiHidden="1" w:unhideWhenUsed="1"/>
+    <w:lsdException w:name="Table List 2" w:semiHidden="1" w:unhideWhenUsed="1"/>
+    <w:lsdException w:name="Table List 3" w:semiHidden="1" w:unhideWhenUsed="1"/>
+    <w:lsdException w:name="Table List 4" w:semiHidden="1" w:unhideWhenUsed="1"/>
+    <w:lsdException w:name="Table List 5" w:semiHidden="1" w:unhideWhenUsed="1"/>
+    <w:lsdException w:name="Table List 6" w:semiHidden="1" w:unhideWhenUsed="1"/>
+    <w:lsdException w:name="Table List 7" w:semiHidden="1" w:unhideWhenUsed="1"/>
+    <w:lsdException w:name="Table List 8" w:semiHidden="1" w:unhideWhenUsed="1"/>
+    <w:lsdException w:name="Table 3D effects 1" w:semiHidden="1" w:unhideWhenUsed="1"/>
+    <w:lsdException w:name="Table 3D effects 2" w:semiHidden="1" w:unhideWhenUsed="1"/>
+    <w:lsdException w:name="Table 3D effects 3" w:semiHidden="1" w:unhideWhenUsed="1"/>
+    <w:lsdException w:name="Table Contemporary" w:semiHidden="1" w:unhideWhenUsed="1"/>
+    <w:lsdException w:name="Table Elegant" w:semiHidden="1" w:unhideWhenUsed="1"/>
+    <w:lsdException w:name="Table Professional" w:semiHidden="1" w:unhideWhenUsed="1"/>
+    <w:lsdException w:name="Table Subtle 1" w:semiHidden="1" w:unhideWhenUsed="1"/>
+    <w:lsdException w:name="Table Subtle 2" w:semiHidden="1" w:unhideWhenUsed="1"/>
+    <w:lsdException w:name="Table Web 1" w:semiHidden="1" w:unhideWhenUsed="1"/>
+    <w:lsdException w:name="Table Web 2" w:semiHidden="1" w:unhideWhenUsed="1"/>
+    <w:lsdException w:name="Table Web 3" w:semiHidden="1" w:unhideWhenUsed="1"/>
+    <w:lsdException w:name="Balloon Text" w:semiHidden="1" w:unhideWhenUsed="1"/>
+    <w:lsdException w:name="Table Grid" w:semiHidden="1" w:uiPriority="39" w:unhideWhenUsed="1"/>
+    <w:lsdException w:name="Table Theme" w:semiHidden="1" w:unhideWhenUsed="1"/>
+    <w:lsdException w:name="Placeholder Text" w:semiHidden="1"/>
+    <w:lsdException w:name="No Spacing" w:uiPriority="1" w:qFormat="1"/>
+    <w:lsdException w:name="Light Shading" w:uiPriority="60"/>
+    <w:lsdException w:name="Light List" w:uiPriority="61"/>
+    <w:lsdException w:name="Light Grid" w:uiPriority="62"/>
+    <w:lsdException w:name="Medium Shading 1" w:uiPriority="63"/>
+    <w:lsdException w:name="Medium Shading 2" w:uiPriority="64"/>
+    <w:lsdException w:name="Medium List 1" w:uiPriority="65"/>
+    <w:lsdException w:name="Medium List 2" w:uiPriority="66"/>
+    <w:lsdException w:name="Medium Grid 1" w:uiPriority="67"/>
+    <w:lsdException w:name="Medium Grid 2" w:uiPriority="68"/>
+    <w:lsdException w:name="Medium Grid 3" w:uiPriority="69"/>
+    <w:lsdException w:name="Dark List" w:uiPriority="70"/>
+    <w:lsdException w:name="Colorful Shading" w:uiPriority="71"/>
+    <w:lsdException w:name="Colorful List" w:uiPriority="72"/>
+    <w:lsdException w:name="Colorful Grid" w:uiPriority="73"/>
+    <w:lsdException w:name="Light Shading Accent 1" w:uiPriority="60"/>
+    <w:lsdException w:name="Light List Accent 1" w:uiPriority="61"/>
+    <w:lsdException w:name="Light Grid Accent 1" w:uiPriority="62"/>
+    <w:lsdException w:name="Medium Shading 1 Accent 1" w:uiPriority="63"/>
+    <w:lsdException w:name="Medium Shading 2 Accent 1" w:uiPriority="64"/>
+    <w:lsdException w:name="Medium List 1 Accent 1" w:uiPriority="65"/>
+    <w:lsdException w:name="Revision" w:semiHidden="1"/>
+    <w:lsdException w:name="List Paragraph" w:uiPriority="34" w:qFormat="1"/>
+    <w:lsdException w:name="Quote" w:uiPriority="29" w:qFormat="1"/>
+    <w:lsdException w:name="Intense Quote" w:uiPriority="30" w:qFormat="1"/>
+    <w:lsdException w:name="Medium List 2 Accent 1" w:uiPriority="66"/>
+    <w:lsdException w:name="Medium Grid 1 Accent 1" w:uiPriority="67"/>
+    <w:lsdException w:name="Medium Grid 2 Accent 1" w:uiPriority="68"/>
+    <w:lsdException w:name="Medium Grid 3 Accent 1" w:uiPriority="69"/>
+    <w:lsdException w:name="Dark List Accent 1" w:uiPriority="70"/>
+    <w:lsdException w:name="Colorful Shading Accent 1" w:uiPriority="71"/>
+    <w:lsdException w:name="Colorful List Accent 1" w:uiPriority="72"/>
+    <w:lsdException w:name="Colorful Grid Accent 1" w:uiPriority="73"/>
+    <w:lsdException w:name="Light Shading Accent 2" w:uiPriority="60"/>
+    <w:lsdException w:name="Light List Accent 2" w:uiPriority="61"/>
+    <w:lsdException w:name="Light Grid Accent 2" w:uiPriority="62"/>
+    <w:lsdException w:name="Medium Shading 1 Accent 2" w:uiPriority="63"/>
+    <w:lsdException w:name="Medium Shading 2 Accent 2" w:uiPriority="64"/>
+    <w:lsdException w:name="Medium List 1 Accent 2" w:uiPriority="65"/>
+    <w:lsdException w:name="Medium List 2 Accent 2" w:uiPriority="66"/>
+    <w:lsdException w:name="Medium Grid 1 Accent 2" w:uiPriority="67"/>
+    <w:lsdException w:name="Medium Grid 2 Accent 2" w:uiPriority="68"/>
+    <w:lsdException w:name="Medium Grid 3 Accent 2" w:uiPriority="69"/>
+    <w:lsdException w:name="Dark List Accent 2" w:uiPriority="70"/>
+    <w:lsdException w:name="Colorful Shading Accent 2" w:uiPriority="71"/>
+    <w:lsdException w:name="Colorful List Accent 2" w:uiPriority="72"/>
+    <w:lsdException w:name="Colorful Grid Accent 2" w:uiPriority="73"/>
+    <w:lsdException w:name="Light Shading Accent 3" w:uiPriority="60"/>
+    <w:lsdException w:name="Light List Accent 3" w:uiPriority="61"/>
+    <w:lsdException w:name="Light Grid Accent 3" w:uiPriority="62"/>
+    <w:lsdException w:name="Medium Shading 1 Accent 3" w:uiPriority="63"/>
+    <w:lsdException w:name="Medium Shading 2 Accent 3" w:uiPriority="64"/>
+    <w:lsdException w:name="Medium List 1 Accent 3" w:uiPriority="65"/>
+    <w:lsdException w:name="Medium List 2 Accent 3" w:uiPriority="66"/>
+    <w:lsdException w:name="Medium Grid 1 Accent 3" w:uiPriority="67"/>
+    <w:lsdException w:name="Medium Grid 2 Accent 3" w:uiPriority="68"/>
+    <w:lsdException w:name="Medium Grid 3 Accent 3" w:uiPriority="69"/>
+    <w:lsdException w:name="Dark List Accent 3" w:uiPriority="70"/>
+    <w:lsdException w:name="Colorful Shading Accent 3" w:uiPriority="71"/>
+    <w:lsdException w:name="Colorful List Accent 3" w:uiPriority="72"/>
+    <w:lsdException w:name="Colorful Grid Accent 3" w:uiPriority="73"/>
+    <w:lsdException w:name="Light Shading Accent 4" w:uiPriority="60"/>
+    <w:lsdException w:name="Light List Accent 4" w:uiPriority="61"/>
+    <w:lsdException w:name="Light Grid Accent 4" w:uiPriority="62"/>
+    <w:lsdException w:name="Medium Shading 1 Accent 4" w:uiPriority="63"/>
+    <w:lsdException w:name="Medium Shading 2 Accent 4" w:uiPriority="64"/>
+    <w:lsdException w:name="Medium List 1 Accent 4" w:uiPriority="65"/>
+    <w:lsdException w:name="Medium List 2 Accent 4" w:uiPriority="66"/>
+    <w:lsdException w:name="Medium Grid 1 Accent 4" w:uiPriority="67"/>
+    <w:lsdException w:name="Medium Grid 2 Accent 4" w:uiPriority="68"/>
+    <w:lsdException w:name="Medium Grid 3 Accent 4" w:uiPriority="69"/>
+    <w:lsdException w:name="Dark List Accent 4" w:uiPriority="70"/>
+    <w:lsdException w:name="Colorful Shading Accent 4" w:uiPriority="71"/>
+    <w:lsdException w:name="Colorful List Accent 4" w:uiPriority="72"/>
+    <w:lsdException w:name="Colorful Grid Accent 4" w:uiPriority="73"/>
+    <w:lsdException w:name="Light Shading Accent 5" w:uiPriority="60"/>
+    <w:lsdException w:name="Light List Accent 5" w:uiPriority="61"/>
+    <w:lsdException w:name="Light Grid Accent 5" w:uiPriority="62"/>
+    <w:lsdException w:name="Medium Shading 1 Accent 5" w:uiPriority="63"/>
+    <w:lsdException w:name="Medium Shading 2 Accent 5" w:uiPriority="64"/>
+    <w:lsdException w:name="Medium List 1 Accent 5" w:uiPriority="65"/>
+    <w:lsdException w:name="Medium List 2 Accent 5" w:uiPriority="66"/>
+    <w:lsdException w:name="Medium Grid 1 Accent 5" w:uiPriority="67"/>
+    <w:lsdException w:name="Medium Grid 2 Accent 5" w:uiPriority="68"/>
+    <w:lsdException w:name="Medium Grid 3 Accent 5" w:uiPriority="69"/>
+    <w:lsdException w:name="Dark List Accent 5" w:uiPriority="70"/>
+    <w:lsdException w:name="Colorful Shading Accent 5" w:uiPriority="71"/>
+    <w:lsdException w:name="Colorful List Accent 5" w:uiPriority="72"/>
+    <w:lsdException w:name="Colorful Grid Accent 5" w:uiPriority="73"/>
+    <w:lsdException w:name="Light Shading Accent 6" w:uiPriority="60"/>
+    <w:lsdException w:name="Light List Accent 6" w:uiPriority="61"/>
+    <w:lsdException w:name="Light Grid Accent 6" w:uiPriority="62"/>
+    <w:lsdException w:name="Medium Shading 1 Accent 6" w:uiPriority="63"/>
+    <w:lsdException w:name="Medium Shading 2 Accent 6" w:uiPriority="64"/>
+    <w:lsdException w:name="Medium List 1 Accent 6" w:uiPriority="65"/>
+    <w:lsdException w:name="Medium List 2 Accent 6" w:uiPriority="66"/>
+    <w:lsdException w:name="Medium Grid 1 Accent 6" w:uiPriority="67"/>
+    <w:lsdException w:name="Medium Grid 2 Accent 6" w:uiPriority="68"/>
+    <w:lsdException w:name="Medium Grid 3 Accent 6" w:uiPriority="69"/>
+    <w:lsdException w:name="Dark List Accent 6" w:uiPriority="70"/>
+    <w:lsdException w:name="Colorful Shading Accent 6" w:uiPriority="71"/>
+    <w:lsdException w:name="Colorful List Accent 6" w:uiPriority="72"/>
+    <w:lsdException w:name="Colorful Grid Accent 6" w:uiPriority="73"/>
+    <w:lsdException w:name="Subtle Emphasis" w:uiPriority="19" w:qFormat="1"/>
+    <w:lsdException w:name="Intense Emphasis" w:uiPriority="21" w:qFormat="1"/>
+    <w:lsdException w:name="Subtle Reference" w:uiPriority="31" w:qFormat="1"/>
+    <w:lsdException w:name="Intense Reference" w:uiPriority="32" w:qFormat="1"/>
+    <w:lsdException w:name="Book Title" w:uiPriority="33" w:qFormat="1"/>
+    <w:lsdException w:name="Bibliography" w:semiHidden="1" w:uiPriority="37" w:unhideWhenUsed="1"/>
+    <w:lsdException w:name="TOC Heading" w:semiHidden="1" w:uiPriority="39" w:unhideWhenUsed="1" w:qFormat="1"/>
+    <w:lsdException w:name="Plain Table 1" w:uiPriority="41"/>
+    <w:lsdException w:name="Plain Table 2" w:uiPriority="42"/>
+    <w:lsdException w:name="Plain Table 3" w:uiPriority="43"/>
+    <w:lsdException w:name="Plain Table 4" w:uiPriority="44"/>
+    <w:lsdException w:name="Plain Table 5" w:uiPriority="45"/>
+    <w:lsdException w:name="Grid Table Light" w:uiPriority="40"/>
+    <w:lsdException w:name="Grid Table 1 Light" w:uiPriority="46"/>
+    <w:lsdException w:name="Grid Table 2" w:uiPriority="47"/>
+    <w:lsdException w:name="Grid Table 3" w:uiPriority="48"/>
+    <w:lsdException w:name="Grid Table 4" w:uiPriority="49"/>
+    <w:lsdException w:name="Grid Table 5 Dark" w:uiPriority="50"/>
+    <w:lsdException w:name="Grid Table 6 Colorful" w:uiPriority="51"/>
+    <w:lsdException w:name="Grid Table 7 Colorful" w:uiPriority="52"/>
+    <w:lsdException w:name="Grid Table 1 Light Accent 1" w:uiPriority="46"/>
+    <w:lsdException w:name="Grid Table 2 Accent 1" w:uiPriority="47"/>
+    <w:lsdException w:name="Grid Table 3 Accent 1" w:uiPriority="48"/>
+    <w:lsdException w:name="Grid Table 4 Accent 1" w:uiPriority="49"/>
+    <w:lsdException w:name="Grid Table 5 Dark Accent 1" w:uiPriority="50"/>
+    <w:lsdException w:name="Grid Table 6 Colorful Accent 1" w:uiPriority="51"/>
+    <w:lsdException w:name="Grid Table 7 Colorful Accent 1" w:uiPriority="52"/>
+    <w:lsdException w:name="Grid Table 1 Light Accent 2" w:uiPriority="46"/>
+    <w:lsdException w:name="Grid Table 2 Accent 2" w:uiPriority="47"/>
+    <w:lsdException w:name="Grid Table 3 Accent 2" w:uiPriority="48"/>
+    <w:lsdException w:name="Grid Table 4 Accent 2" w:uiPriority="49"/>
+    <w:lsdException w:name="Grid Table 5 Dark Accent 2" w:uiPriority="50"/>
+    <w:lsdException w:name="Grid Table 6 Colorful Accent 2" w:uiPriority="51"/>
+    <w:lsdException w:name="Grid Table 7 Colorful Accent 2" w:uiPriority="52"/>
+    <w:lsdException w:name="Grid Table 1 Light Accent 3" w:uiPriority="46"/>
+    <w:lsdException w:name="Grid Table 2 Accent 3" w:uiPriority="47"/>
+    <w:lsdException w:name="Grid Table 3 Accent 3" w:uiPriority="48"/>
+    <w:lsdException w:name="Grid Table 4 Accent 3" w:uiPriority="49"/>
+    <w:lsdException w:name="Grid Table 5 Dark Accent 3" w:uiPriority="50"/>
+    <w:lsdException w:name="Grid Table 6 Colorful Accent 3" w:uiPriority="51"/>
+    <w:lsdException w:name="Grid Table 7 Colorful Accent 3" w:uiPriority="52"/>
+    <w:lsdException w:name="Grid Table 1 Light Accent 4" w:uiPriority="46"/>
+    <w:lsdException w:name="Grid Table 2 Accent 4" w:uiPriority="47"/>
+    <w:lsdException w:name="Grid Table 3 Accent 4" w:uiPriority="48"/>
+    <w:lsdException w:name="Grid Table 4 Accent 4" w:uiPriority="49"/>
+    <w:lsdException w:name="Grid Table 5 Dark Accent 4" w:uiPriority="50"/>
+    <w:lsdException w:name="Grid Table 6 Colorful Accent 4" w:uiPriority="51"/>
+    <w:lsdException w:name="Grid Table 7 Colorful Accent 4" w:uiPriority="52"/>
+    <w:lsdException w:name="Grid Table 1 Light Accent 5" w:uiPriority="46"/>
+    <w:lsdException w:name="Grid Table 2 Accent 5" w:uiPriority="47"/>
+    <w:lsdException w:name="Grid Table 3 Accent 5" w:uiPriority="48"/>
+    <w:lsdException w:name="Grid Table 4 Accent 5" w:uiPriority="49"/>
+    <w:lsdException w:name="Grid Table 5 Dark Accent 5" w:uiPriority="50"/>
+    <w:lsdException w:name="Grid Table 6 Colorful Accent 5" w:uiPriority="51"/>
+    <w:lsdException w:name="Grid Table 7 Colorful Accent 5" w:uiPriority="52"/>
+    <w:lsdException w:name="Grid Table 1 Light Accent 6" w:uiPriority="46"/>
+    <w:lsdException w:name="Grid Table 2 Accent 6" w:uiPriority="47"/>
+    <w:lsdException w:name="Grid Table 3 Accent 6" w:uiPriority="48"/>
+    <w:lsdException w:name="Grid Table 4 Accent 6" w:uiPriority="49"/>
+    <w:lsdException w:name="Grid Table 5 Dark Accent 6" w:uiPriority="50"/>
+    <w:lsdException w:name="Grid Table 6 Colorful Accent 6" w:uiPriority="51"/>
+    <w:lsdException w:name="Grid Table 7 Colorful Accent 6" w:uiPriority="52"/>
+    <w:lsdException w:name="List Table 1 Light" w:uiPriority="46"/>
+    <w:lsdException w:name="List Table 2" w:uiPriority="47"/>
+    <w:lsdException w:name="List Table 3" w:uiPriority="48"/>
+    <w:lsdException w:name="List Table 4" w:uiPriority="49"/>
+    <w:lsdException w:name="List Table 5 Dark" w:uiPriority="50"/>
+    <w:lsdException w:name="List Table 6 Colorful" w:uiPriority="51"/>
+    <w:lsdException w:name="List Table 7 Colorful" w:uiPriority="52"/>
+    <w:lsdException w:name="List Table 1 Light Accent 1" w:uiPriority="46"/>
+    <w:lsdException w:name="List Table 2 Accent 1" w:uiPriority="47"/>
+    <w:lsdException w:name="List Table 3 Accent 1" w:uiPriority="48"/>
+    <w:lsdException w:name="List Table 4 Accent 1" w:uiPriority="49"/>
+    <w:lsdException w:name="List Table 5 Dark Accent 1" w:uiPriority="50"/>
+    <w:lsdException w:name="List Table 6 Colorful Accent 1" w:uiPriority="51"/>
+    <w:lsdException w:name="List Table 7 Colorful Accent 1" w:uiPriority="52"/>
+    <w:lsdException w:name="List Table 1 Light Accent 2" w:uiPriority="46"/>
+    <w:lsdException w:name="List Table 2 Accent 2" w:uiPriority="47"/>
+    <w:lsdException w:name="List Table 3 Accent 2" w:uiPriority="48"/>
+    <w:lsdException w:name="List Table 4 Accent 2" w:uiPriority="49"/>
+    <w:lsdException w:name="List Table 5 Dark Accent 2" w:uiPriority="50"/>
+    <w:lsdException w:name="List Table 6 Colorful Accent 2" w:uiPriority="51"/>
+    <w:lsdException w:name="List Table 7 Colorful Accent 2" w:uiPriority="52"/>
+    <w:lsdException w:name="List Table 1 Light Accent 3" w:uiPriority="46"/>
+    <w:lsdException w:name="List Table 2 Accent 3" w:uiPriority="47"/>
+    <w:lsdException w:name="List Table 3 Accent 3" w:uiPriority="48"/>
+    <w:lsdException w:name="List Table 4 Accent 3" w:uiPriority="49"/>
+    <w:lsdException w:name="List Table 5 Dark Accent 3" w:uiPriority="50"/>
+    <w:lsdException w:name="List Table 6 Colorful Accent 3" w:uiPriority="51"/>
+    <w:lsdException w:name="List Table 7 Colorful Accent 3" w:uiPriority="52"/>
+    <w:lsdException w:name="List Table 1 Light Accent 4" w:uiPriority="46"/>
+    <w:lsdException w:name="List Table 2 Accent 4" w:uiPriority="47"/>
+    <w:lsdException w:name="List Table 3 Accent 4" w:uiPriority="48"/>
+    <w:lsdException w:name="List Table 4 Accent 4" w:uiPriority="49"/>
+    <w:lsdException w:name="List Table 5 Dark Accent 4" w:uiPriority="50"/>
+    <w:lsdException w:name="List Table 6 Colorful Accent 4" w:uiPriority="51"/>
+    <w:lsdException w:name="List Table 7 Colorful Accent 4" w:uiPriority="52"/>
+    <w:lsdException w:name="List Table 1 Light Accent 5" w:uiPriority="46"/>
+    <w:lsdException w:name="List Table 2 Accent 5" w:uiPriority="47"/>
+    <w:lsdException w:name="List Table 3 Accent 5" w:uiPriority="48"/>
+    <w:lsdException w:name="List Table 4 Accent 5" w:uiPriority="49"/>
+    <w:lsdException w:name="List Table 5 Dark Accent 5" w:uiPriority="50"/>
+    <w:lsdException w:name="List Table 6 Colorful Accent 5" w:uiPriority="51"/>
+    <w:lsdException w:name="List Table 7 Colorful Accent 5" w:uiPriority="52"/>
+    <w:lsdException w:name="List Table 1 Light Accent 6" w:uiPriority="46"/>
+    <w:lsdException w:name="List Table 2 Accent 6" w:uiPriority="47"/>
+    <w:lsdException w:name="List Table 3 Accent 6" w:uiPriority="48"/>
+    <w:lsdException w:name="List Table 4 Accent 6" w:uiPriority="49"/>
+    <w:lsdException w:name="List Table 5 Dark Accent 6" w:uiPriority="50"/>
+    <w:lsdException w:name="List Table 6 Colorful Accent 6" w:uiPriority="51"/>
+    <w:lsdException w:name="List Table 7 Colorful Accent 6" w:uiPriority="52"/>
+    <w:lsdException w:name="Mention" w:semiHidden="1" w:unhideWhenUsed="1"/>
+    <w:lsdException w:name="Smart Hyperlink" w:semiHidden="1" w:unhideWhenUsed="1"/>
+    <w:lsdException w:name="Hashtag" w:semiHidden="1" w:unhideWhenUsed="1"/>
+    <w:lsdException w:name="Unresolved Mention" w:semiHidden="1" w:unhideWhenUsed="1"/>
   </w:latentStyles>
   <w:style w:type="paragraph" w:default="1" w:styleId="Normalny">
     <w:name w:val="Normal"/>
@@ -5543,7 +6825,7 @@
   <a:extraClrSchemeLst/>
   <a:extLst>
     <a:ext uri="{05A4C25C-085E-4340-85A3-A5531E510DB2}">
-      <thm15:themeFamily xmlns:thm15="http://schemas.microsoft.com/office/thememl/2012/main" xmlns="" name="Office Theme" id="{62F939B6-93AF-4DB8-9C6B-D6C7DFDC589F}" vid="{4A3C46E8-61CC-4603-A589-7422A47A8E4A}"/>
+      <thm15:themeFamily xmlns:thm15="http://schemas.microsoft.com/office/thememl/2012/main" name="Office Theme" id="{62F939B6-93AF-4DB8-9C6B-D6C7DFDC589F}" vid="{4A3C46E8-61CC-4603-A589-7422A47A8E4A}"/>
     </a:ext>
   </a:extLst>
 </a:theme>

</xml_diff>

<commit_message>
Description Point Pattern method
</commit_message>
<xml_diff>
--- a/sprawozdanie.docx
+++ b/sprawozdanie.docx
@@ -1,6 +1,6 @@
 
 <file path=word/document.xml><?xml version="1.0" encoding="utf-8"?>
-<w:document xmlns:wpc="http://schemas.microsoft.com/office/word/2010/wordprocessingCanvas" xmlns:cx="http://schemas.microsoft.com/office/drawing/2014/chartex" xmlns:cx1="http://schemas.microsoft.com/office/drawing/2015/9/8/chartex" xmlns:cx2="http://schemas.microsoft.com/office/drawing/2015/10/21/chartex" xmlns:cx3="http://schemas.microsoft.com/office/drawing/2016/5/9/chartex" xmlns:cx4="http://schemas.microsoft.com/office/drawing/2016/5/10/chartex" xmlns:cx5="http://schemas.microsoft.com/office/drawing/2016/5/11/chartex" xmlns:cx6="http://schemas.microsoft.com/office/drawing/2016/5/12/chartex" xmlns:cx7="http://schemas.microsoft.com/office/drawing/2016/5/13/chartex" xmlns:cx8="http://schemas.microsoft.com/office/drawing/2016/5/14/chartex" xmlns:mc="http://schemas.openxmlformats.org/markup-compatibility/2006" xmlns:aink="http://schemas.microsoft.com/office/drawing/2016/ink" xmlns:am3d="http://schemas.microsoft.com/office/drawing/2017/model3d" xmlns:o="urn:schemas-microsoft-com:office:office" xmlns:r="http://schemas.openxmlformats.org/officeDocument/2006/relationships" xmlns:m="http://schemas.openxmlformats.org/officeDocument/2006/math" xmlns:v="urn:schemas-microsoft-com:vml" xmlns:wp14="http://schemas.microsoft.com/office/word/2010/wordprocessingDrawing" xmlns:wp="http://schemas.openxmlformats.org/drawingml/2006/wordprocessingDrawing" xmlns:w10="urn:schemas-microsoft-com:office:word" xmlns:w="http://schemas.openxmlformats.org/wordprocessingml/2006/main" xmlns:w14="http://schemas.microsoft.com/office/word/2010/wordml" xmlns:w15="http://schemas.microsoft.com/office/word/2012/wordml" xmlns:w16cid="http://schemas.microsoft.com/office/word/2016/wordml/cid" xmlns:w16se="http://schemas.microsoft.com/office/word/2015/wordml/symex" xmlns:wpg="http://schemas.microsoft.com/office/word/2010/wordprocessingGroup" xmlns:wpi="http://schemas.microsoft.com/office/word/2010/wordprocessingInk" xmlns:wne="http://schemas.microsoft.com/office/word/2006/wordml" xmlns:wps="http://schemas.microsoft.com/office/word/2010/wordprocessingShape" mc:Ignorable="w14 w15 w16se w16cid wp14">
+<w:document xmlns:wpc="http://schemas.microsoft.com/office/word/2010/wordprocessingCanvas" xmlns:mc="http://schemas.openxmlformats.org/markup-compatibility/2006" xmlns:o="urn:schemas-microsoft-com:office:office" xmlns:r="http://schemas.openxmlformats.org/officeDocument/2006/relationships" xmlns:m="http://schemas.openxmlformats.org/officeDocument/2006/math" xmlns:v="urn:schemas-microsoft-com:vml" xmlns:wp14="http://schemas.microsoft.com/office/word/2010/wordprocessingDrawing" xmlns:wp="http://schemas.openxmlformats.org/drawingml/2006/wordprocessingDrawing" xmlns:w10="urn:schemas-microsoft-com:office:word" xmlns:w="http://schemas.openxmlformats.org/wordprocessingml/2006/main" xmlns:w14="http://schemas.microsoft.com/office/word/2010/wordml" xmlns:wpg="http://schemas.microsoft.com/office/word/2010/wordprocessingGroup" xmlns:wpi="http://schemas.microsoft.com/office/word/2010/wordprocessingInk" xmlns:wne="http://schemas.microsoft.com/office/word/2006/wordml" xmlns:wps="http://schemas.microsoft.com/office/word/2010/wordprocessingShape" mc:Ignorable="w14 wp14">
   <w:body>
     <w:p>
       <w:pPr>
@@ -1031,7 +1031,7 @@
                     <pic:cNvPicPr/>
                   </pic:nvPicPr>
                   <pic:blipFill>
-                    <a:blip r:embed="rId7"/>
+                    <a:blip r:embed="rId8"/>
                     <a:stretch>
                       <a:fillRect/>
                     </a:stretch>
@@ -1083,7 +1083,7 @@
                     <pic:cNvPicPr/>
                   </pic:nvPicPr>
                   <pic:blipFill>
-                    <a:blip r:embed="rId8"/>
+                    <a:blip r:embed="rId9"/>
                     <a:stretch>
                       <a:fillRect/>
                     </a:stretch>
@@ -1217,6 +1217,23 @@
       <w:proofErr w:type="spellStart"/>
       <w:r>
         <w:t>fMultivar</w:t>
+      </w:r>
+      <w:proofErr w:type="spellEnd"/>
+    </w:p>
+    <w:p>
+      <w:pPr>
+        <w:pStyle w:val="Akapitzlist"/>
+        <w:numPr>
+          <w:ilvl w:val="0"/>
+          <w:numId w:val="10"/>
+        </w:numPr>
+      </w:pPr>
+      <w:r>
+        <w:t xml:space="preserve">Zobrazowanie danych za pomocą pakietu Point </w:t>
+      </w:r>
+      <w:proofErr w:type="spellStart"/>
+      <w:r>
+        <w:t>Pattern</w:t>
       </w:r>
       <w:proofErr w:type="spellEnd"/>
     </w:p>
@@ -1589,15 +1606,15 @@
                           <w:p>
                             <w:pPr>
                               <w:jc w:val="center"/>
+                              <w:rPr>
+                                <w:lang w:val="en-US"/>
+                              </w:rPr>
                             </w:pPr>
                             <w:r>
-                              <w:t>variog(</w:t>
-                            </w:r>
-                            <w:r>
-                              <w:t xml:space="preserve">geodata = </w:t>
-                            </w:r>
-                            <w:r>
-                              <w:t>gerandusGeoData, option = "cloud", max.dist = 1)</w:t>
+                              <w:rPr>
+                                <w:lang w:val="en-US"/>
+                              </w:rPr>
+                              <w:t>variog(geodata = gerandusGeoData, option = "cloud", max.dist = 1)</w:t>
                             </w:r>
                           </w:p>
                         </w:txbxContent>
@@ -1617,7 +1634,7 @@
               </wp:anchor>
             </w:drawing>
           </mc:Choice>
-          <mc:Fallback>
+          <mc:Fallback xmlns:w16se="http://schemas.microsoft.com/office/word/2015/wordml/symex" xmlns:w16cid="http://schemas.microsoft.com/office/word/2016/wordml/cid" xmlns:w15="http://schemas.microsoft.com/office/word/2012/wordml" xmlns:am3d="http://schemas.microsoft.com/office/drawing/2017/model3d" xmlns:aink="http://schemas.microsoft.com/office/drawing/2016/ink" xmlns:cx8="http://schemas.microsoft.com/office/drawing/2016/5/14/chartex" xmlns:cx7="http://schemas.microsoft.com/office/drawing/2016/5/13/chartex" xmlns:cx6="http://schemas.microsoft.com/office/drawing/2016/5/12/chartex" xmlns:cx5="http://schemas.microsoft.com/office/drawing/2016/5/11/chartex" xmlns:cx4="http://schemas.microsoft.com/office/drawing/2016/5/10/chartex" xmlns:cx3="http://schemas.microsoft.com/office/drawing/2016/5/9/chartex" xmlns:cx2="http://schemas.microsoft.com/office/drawing/2015/10/21/chartex" xmlns:cx1="http://schemas.microsoft.com/office/drawing/2015/9/8/chartex" xmlns:cx="http://schemas.microsoft.com/office/drawing/2014/chartex">
             <w:pict>
               <v:shapetype w14:anchorId="34B1951A" id="_x0000_t202" coordsize="21600,21600" o:spt="202" path="m,l,21600r21600,l21600,xe">
                 <v:stroke joinstyle="miter"/>
@@ -1681,6 +1698,7 @@
       </w:pPr>
       <w:proofErr w:type="spellStart"/>
       <w:r>
+        <w:lastRenderedPageBreak/>
         <w:t>geodata</w:t>
       </w:r>
       <w:proofErr w:type="spellEnd"/>
@@ -1712,7 +1730,6 @@
       </w:pPr>
       <w:proofErr w:type="spellStart"/>
       <w:r>
-        <w:lastRenderedPageBreak/>
         <w:t>option</w:t>
       </w:r>
       <w:proofErr w:type="spellEnd"/>
@@ -1832,89 +1849,6 @@
             <wp:extent cx="5760720" cy="3507105"/>
             <wp:effectExtent l="0" t="0" r="0" b="0"/>
             <wp:docPr id="18" name="Obraz 18"/>
-            <wp:cNvGraphicFramePr>
-              <a:graphicFrameLocks xmlns:a="http://schemas.openxmlformats.org/drawingml/2006/main" noChangeAspect="1"/>
-            </wp:cNvGraphicFramePr>
-            <a:graphic xmlns:a="http://schemas.openxmlformats.org/drawingml/2006/main">
-              <a:graphicData uri="http://schemas.openxmlformats.org/drawingml/2006/picture">
-                <pic:pic xmlns:pic="http://schemas.openxmlformats.org/drawingml/2006/picture">
-                  <pic:nvPicPr>
-                    <pic:cNvPr id="1" name=""/>
-                    <pic:cNvPicPr/>
-                  </pic:nvPicPr>
-                  <pic:blipFill>
-                    <a:blip r:embed="rId9"/>
-                    <a:stretch>
-                      <a:fillRect/>
-                    </a:stretch>
-                  </pic:blipFill>
-                  <pic:spPr>
-                    <a:xfrm>
-                      <a:off x="0" y="0"/>
-                      <a:ext cx="5760720" cy="3507105"/>
-                    </a:xfrm>
-                    <a:prstGeom prst="rect">
-                      <a:avLst/>
-                    </a:prstGeom>
-                  </pic:spPr>
-                </pic:pic>
-              </a:graphicData>
-            </a:graphic>
-          </wp:inline>
-        </w:drawing>
-      </w:r>
-    </w:p>
-    <w:p>
-      <w:pPr>
-        <w:rPr>
-          <w:b/>
-        </w:rPr>
-      </w:pPr>
-    </w:p>
-    <w:p>
-      <w:pPr>
-        <w:pStyle w:val="Akapitzlist"/>
-        <w:numPr>
-          <w:ilvl w:val="0"/>
-          <w:numId w:val="14"/>
-        </w:numPr>
-        <w:rPr>
-          <w:b/>
-        </w:rPr>
-      </w:pPr>
-      <w:r>
-        <w:t xml:space="preserve">Obliczanie </w:t>
-      </w:r>
-      <w:proofErr w:type="spellStart"/>
-      <w:r>
-        <w:t>wariogramu</w:t>
-      </w:r>
-      <w:proofErr w:type="spellEnd"/>
-      <w:r>
-        <w:t xml:space="preserve"> typu </w:t>
-      </w:r>
-      <w:r>
-        <w:rPr>
-          <w:b/>
-        </w:rPr>
-        <w:t>bin</w:t>
-      </w:r>
-    </w:p>
-    <w:p>
-      <w:pPr>
-        <w:rPr>
-          <w:b/>
-        </w:rPr>
-      </w:pPr>
-      <w:r>
-        <w:rPr>
-          <w:noProof/>
-        </w:rPr>
-        <w:drawing>
-          <wp:inline distT="0" distB="0" distL="0" distR="0" wp14:anchorId="7CDBE3A2" wp14:editId="61BEC6A1">
-            <wp:extent cx="5760720" cy="2956560"/>
-            <wp:effectExtent l="0" t="0" r="0" b="0"/>
-            <wp:docPr id="17" name="Obraz 17"/>
             <wp:cNvGraphicFramePr>
               <a:graphicFrameLocks xmlns:a="http://schemas.openxmlformats.org/drawingml/2006/main" noChangeAspect="1"/>
             </wp:cNvGraphicFramePr>
@@ -1934,6 +1868,89 @@
                   <pic:spPr>
                     <a:xfrm>
                       <a:off x="0" y="0"/>
+                      <a:ext cx="5760720" cy="3507105"/>
+                    </a:xfrm>
+                    <a:prstGeom prst="rect">
+                      <a:avLst/>
+                    </a:prstGeom>
+                  </pic:spPr>
+                </pic:pic>
+              </a:graphicData>
+            </a:graphic>
+          </wp:inline>
+        </w:drawing>
+      </w:r>
+    </w:p>
+    <w:p>
+      <w:pPr>
+        <w:rPr>
+          <w:b/>
+        </w:rPr>
+      </w:pPr>
+    </w:p>
+    <w:p>
+      <w:pPr>
+        <w:pStyle w:val="Akapitzlist"/>
+        <w:numPr>
+          <w:ilvl w:val="0"/>
+          <w:numId w:val="14"/>
+        </w:numPr>
+        <w:rPr>
+          <w:b/>
+        </w:rPr>
+      </w:pPr>
+      <w:r>
+        <w:t xml:space="preserve">Obliczanie </w:t>
+      </w:r>
+      <w:proofErr w:type="spellStart"/>
+      <w:r>
+        <w:t>wariogramu</w:t>
+      </w:r>
+      <w:proofErr w:type="spellEnd"/>
+      <w:r>
+        <w:t xml:space="preserve"> typu </w:t>
+      </w:r>
+      <w:r>
+        <w:rPr>
+          <w:b/>
+        </w:rPr>
+        <w:t>bin</w:t>
+      </w:r>
+    </w:p>
+    <w:p>
+      <w:pPr>
+        <w:rPr>
+          <w:b/>
+        </w:rPr>
+      </w:pPr>
+      <w:r>
+        <w:rPr>
+          <w:noProof/>
+        </w:rPr>
+        <w:drawing>
+          <wp:inline distT="0" distB="0" distL="0" distR="0" wp14:anchorId="7CDBE3A2" wp14:editId="61BEC6A1">
+            <wp:extent cx="5760720" cy="2956560"/>
+            <wp:effectExtent l="0" t="0" r="0" b="0"/>
+            <wp:docPr id="17" name="Obraz 17"/>
+            <wp:cNvGraphicFramePr>
+              <a:graphicFrameLocks xmlns:a="http://schemas.openxmlformats.org/drawingml/2006/main" noChangeAspect="1"/>
+            </wp:cNvGraphicFramePr>
+            <a:graphic xmlns:a="http://schemas.openxmlformats.org/drawingml/2006/main">
+              <a:graphicData uri="http://schemas.openxmlformats.org/drawingml/2006/picture">
+                <pic:pic xmlns:pic="http://schemas.openxmlformats.org/drawingml/2006/picture">
+                  <pic:nvPicPr>
+                    <pic:cNvPr id="1" name=""/>
+                    <pic:cNvPicPr/>
+                  </pic:nvPicPr>
+                  <pic:blipFill>
+                    <a:blip r:embed="rId11"/>
+                    <a:stretch>
+                      <a:fillRect/>
+                    </a:stretch>
+                  </pic:blipFill>
+                  <pic:spPr>
+                    <a:xfrm>
+                      <a:off x="0" y="0"/>
                       <a:ext cx="5760720" cy="2956560"/>
                     </a:xfrm>
                     <a:prstGeom prst="rect">
@@ -1978,7 +1995,6 @@
         <w:rPr>
           <w:b/>
         </w:rPr>
-        <w:lastRenderedPageBreak/>
         <w:t>Wnioski</w:t>
       </w:r>
     </w:p>
@@ -2435,7 +2451,7 @@
               </wp:anchor>
             </w:drawing>
           </mc:Choice>
-          <mc:Fallback>
+          <mc:Fallback xmlns:w16se="http://schemas.microsoft.com/office/word/2015/wordml/symex" xmlns:w16cid="http://schemas.microsoft.com/office/word/2016/wordml/cid" xmlns:w15="http://schemas.microsoft.com/office/word/2012/wordml" xmlns:am3d="http://schemas.microsoft.com/office/drawing/2017/model3d" xmlns:aink="http://schemas.microsoft.com/office/drawing/2016/ink" xmlns:cx8="http://schemas.microsoft.com/office/drawing/2016/5/14/chartex" xmlns:cx7="http://schemas.microsoft.com/office/drawing/2016/5/13/chartex" xmlns:cx6="http://schemas.microsoft.com/office/drawing/2016/5/12/chartex" xmlns:cx5="http://schemas.microsoft.com/office/drawing/2016/5/11/chartex" xmlns:cx4="http://schemas.microsoft.com/office/drawing/2016/5/10/chartex" xmlns:cx3="http://schemas.microsoft.com/office/drawing/2016/5/9/chartex" xmlns:cx2="http://schemas.microsoft.com/office/drawing/2015/10/21/chartex" xmlns:cx1="http://schemas.microsoft.com/office/drawing/2015/9/8/chartex" xmlns:cx="http://schemas.microsoft.com/office/drawing/2014/chartex">
             <w:pict>
               <v:shape id="Pole tekstowe 2" o:spid="_x0000_s1027" type="#_x0000_t202" style="position:absolute;margin-left:400.4pt;margin-top:.35pt;width:451.6pt;height:54.55pt;z-index:-251657216;visibility:visible;mso-wrap-style:square;mso-width-percent:0;mso-height-percent:0;mso-wrap-distance-left:9pt;mso-wrap-distance-top:3.6pt;mso-wrap-distance-right:9pt;mso-wrap-distance-bottom:3.6pt;mso-position-horizontal:right;mso-position-horizontal-relative:margin;mso-position-vertical:absolute;mso-position-vertical-relative:text;mso-width-percent:0;mso-height-percent:0;mso-width-relative:margin;mso-height-relative:margin;v-text-anchor:top" o:gfxdata="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">
                 <v:textbox>
@@ -2676,7 +2692,7 @@
               </wp:anchor>
             </w:drawing>
           </mc:Choice>
-          <mc:Fallback>
+          <mc:Fallback xmlns:w16se="http://schemas.microsoft.com/office/word/2015/wordml/symex" xmlns:w16cid="http://schemas.microsoft.com/office/word/2016/wordml/cid" xmlns:w15="http://schemas.microsoft.com/office/word/2012/wordml" xmlns:am3d="http://schemas.microsoft.com/office/drawing/2017/model3d" xmlns:aink="http://schemas.microsoft.com/office/drawing/2016/ink" xmlns:cx8="http://schemas.microsoft.com/office/drawing/2016/5/14/chartex" xmlns:cx7="http://schemas.microsoft.com/office/drawing/2016/5/13/chartex" xmlns:cx6="http://schemas.microsoft.com/office/drawing/2016/5/12/chartex" xmlns:cx5="http://schemas.microsoft.com/office/drawing/2016/5/11/chartex" xmlns:cx4="http://schemas.microsoft.com/office/drawing/2016/5/10/chartex" xmlns:cx3="http://schemas.microsoft.com/office/drawing/2016/5/9/chartex" xmlns:cx2="http://schemas.microsoft.com/office/drawing/2015/10/21/chartex" xmlns:cx1="http://schemas.microsoft.com/office/drawing/2015/9/8/chartex" xmlns:cx="http://schemas.microsoft.com/office/drawing/2014/chartex">
             <w:pict>
               <v:shape w14:anchorId="1476428D" id="_x0000_s1028" type="#_x0000_t202" style="position:absolute;margin-left:0;margin-top:3.65pt;width:451.6pt;height:24pt;z-index:-251655168;visibility:visible;mso-wrap-style:square;mso-width-percent:0;mso-height-percent:0;mso-wrap-distance-left:9pt;mso-wrap-distance-top:3.6pt;mso-wrap-distance-right:9pt;mso-wrap-distance-bottom:3.6pt;mso-position-horizontal:left;mso-position-horizontal-relative:margin;mso-position-vertical:absolute;mso-position-vertical-relative:text;mso-width-percent:0;mso-height-percent:0;mso-width-relative:margin;mso-height-relative:margin;v-text-anchor:top" o:gfxdata="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">
                 <v:textbox>
@@ -2871,7 +2887,7 @@
                     <pic:cNvPicPr/>
                   </pic:nvPicPr>
                   <pic:blipFill>
-                    <a:blip r:embed="rId11"/>
+                    <a:blip r:embed="rId12"/>
                     <a:stretch>
                       <a:fillRect/>
                     </a:stretch>
@@ -2922,75 +2938,6 @@
             <wp:extent cx="5759929" cy="3339548"/>
             <wp:effectExtent l="0" t="0" r="0" b="0"/>
             <wp:docPr id="8" name="Obraz 8"/>
-            <wp:cNvGraphicFramePr>
-              <a:graphicFrameLocks xmlns:a="http://schemas.openxmlformats.org/drawingml/2006/main" noChangeAspect="1"/>
-            </wp:cNvGraphicFramePr>
-            <a:graphic xmlns:a="http://schemas.openxmlformats.org/drawingml/2006/main">
-              <a:graphicData uri="http://schemas.openxmlformats.org/drawingml/2006/picture">
-                <pic:pic xmlns:pic="http://schemas.openxmlformats.org/drawingml/2006/picture">
-                  <pic:nvPicPr>
-                    <pic:cNvPr id="1" name=""/>
-                    <pic:cNvPicPr/>
-                  </pic:nvPicPr>
-                  <pic:blipFill>
-                    <a:blip r:embed="rId12"/>
-                    <a:stretch>
-                      <a:fillRect/>
-                    </a:stretch>
-                  </pic:blipFill>
-                  <pic:spPr>
-                    <a:xfrm>
-                      <a:off x="0" y="0"/>
-                      <a:ext cx="5778340" cy="3350222"/>
-                    </a:xfrm>
-                    <a:prstGeom prst="rect">
-                      <a:avLst/>
-                    </a:prstGeom>
-                  </pic:spPr>
-                </pic:pic>
-              </a:graphicData>
-            </a:graphic>
-          </wp:inline>
-        </w:drawing>
-      </w:r>
-    </w:p>
-    <w:p/>
-    <w:p>
-      <w:pPr>
-        <w:pStyle w:val="Akapitzlist"/>
-        <w:numPr>
-          <w:ilvl w:val="0"/>
-          <w:numId w:val="8"/>
-        </w:numPr>
-      </w:pPr>
-      <w:r>
-        <w:t>Przewidywanie siły wiatru na trasach statków francuskich w Zatoce Biskajskiej</w:t>
-      </w:r>
-    </w:p>
-    <w:p/>
-    <w:p>
-      <w:r>
-        <w:t xml:space="preserve">Dopasowanie </w:t>
-      </w:r>
-      <w:proofErr w:type="spellStart"/>
-      <w:r>
-        <w:t>semiwariogramu</w:t>
-      </w:r>
-      <w:proofErr w:type="spellEnd"/>
-      <w:r>
-        <w:t xml:space="preserve"> teoretycznego</w:t>
-      </w:r>
-    </w:p>
-    <w:p>
-      <w:r>
-        <w:rPr>
-          <w:noProof/>
-        </w:rPr>
-        <w:drawing>
-          <wp:inline distT="0" distB="0" distL="0" distR="0" wp14:anchorId="39EACEB7" wp14:editId="4D855125">
-            <wp:extent cx="5760720" cy="2496710"/>
-            <wp:effectExtent l="0" t="0" r="0" b="0"/>
-            <wp:docPr id="9" name="Obraz 9"/>
             <wp:cNvGraphicFramePr>
               <a:graphicFrameLocks xmlns:a="http://schemas.openxmlformats.org/drawingml/2006/main" noChangeAspect="1"/>
             </wp:cNvGraphicFramePr>
@@ -3010,7 +2957,7 @@
                   <pic:spPr>
                     <a:xfrm>
                       <a:off x="0" y="0"/>
-                      <a:ext cx="5768597" cy="2500124"/>
+                      <a:ext cx="5778340" cy="3350222"/>
                     </a:xfrm>
                     <a:prstGeom prst="rect">
                       <a:avLst/>
@@ -3024,39 +2971,42 @@
       </w:r>
     </w:p>
     <w:p/>
-    <w:p/>
-    <w:p/>
-    <w:p/>
-    <w:p/>
-    <w:p/>
-    <w:p/>
-    <w:p/>
-    <w:p/>
-    <w:p/>
-    <w:p/>
-    <w:p/>
-    <w:p>
-      <w:r>
-        <w:lastRenderedPageBreak/>
-        <w:t xml:space="preserve">Wynik </w:t>
-      </w:r>
-      <w:proofErr w:type="spellStart"/>
-      <w:r>
-        <w:t>krigingu</w:t>
-      </w:r>
-      <w:proofErr w:type="spellEnd"/>
-    </w:p>
-    <w:p/>
+    <w:p>
+      <w:pPr>
+        <w:pStyle w:val="Akapitzlist"/>
+        <w:numPr>
+          <w:ilvl w:val="0"/>
+          <w:numId w:val="8"/>
+        </w:numPr>
+      </w:pPr>
+      <w:r>
+        <w:t>Przewidywanie siły wiatru na trasach statków francuskich w Zatoce Biskajskiej</w:t>
+      </w:r>
+    </w:p>
+    <w:p/>
+    <w:p>
+      <w:r>
+        <w:t xml:space="preserve">Dopasowanie </w:t>
+      </w:r>
+      <w:proofErr w:type="spellStart"/>
+      <w:r>
+        <w:t>semiwariogramu</w:t>
+      </w:r>
+      <w:proofErr w:type="spellEnd"/>
+      <w:r>
+        <w:t xml:space="preserve"> teoretycznego</w:t>
+      </w:r>
+    </w:p>
     <w:p>
       <w:r>
         <w:rPr>
           <w:noProof/>
         </w:rPr>
         <w:drawing>
-          <wp:inline distT="0" distB="0" distL="0" distR="0" wp14:anchorId="3A7CA6B3" wp14:editId="479045EE">
-            <wp:extent cx="5760617" cy="2903220"/>
+          <wp:inline distT="0" distB="0" distL="0" distR="0" wp14:anchorId="39EACEB7" wp14:editId="4D855125">
+            <wp:extent cx="5760720" cy="2496710"/>
             <wp:effectExtent l="0" t="0" r="0" b="0"/>
-            <wp:docPr id="10" name="Obraz 10"/>
+            <wp:docPr id="9" name="Obraz 9"/>
             <wp:cNvGraphicFramePr>
               <a:graphicFrameLocks xmlns:a="http://schemas.openxmlformats.org/drawingml/2006/main" noChangeAspect="1"/>
             </wp:cNvGraphicFramePr>
@@ -3076,6 +3026,72 @@
                   <pic:spPr>
                     <a:xfrm>
                       <a:off x="0" y="0"/>
+                      <a:ext cx="5768597" cy="2500124"/>
+                    </a:xfrm>
+                    <a:prstGeom prst="rect">
+                      <a:avLst/>
+                    </a:prstGeom>
+                  </pic:spPr>
+                </pic:pic>
+              </a:graphicData>
+            </a:graphic>
+          </wp:inline>
+        </w:drawing>
+      </w:r>
+    </w:p>
+    <w:p/>
+    <w:p/>
+    <w:p/>
+    <w:p/>
+    <w:p/>
+    <w:p/>
+    <w:p/>
+    <w:p/>
+    <w:p/>
+    <w:p/>
+    <w:p/>
+    <w:p/>
+    <w:p>
+      <w:r>
+        <w:lastRenderedPageBreak/>
+        <w:t xml:space="preserve">Wynik </w:t>
+      </w:r>
+      <w:proofErr w:type="spellStart"/>
+      <w:r>
+        <w:t>krigingu</w:t>
+      </w:r>
+      <w:proofErr w:type="spellEnd"/>
+    </w:p>
+    <w:p/>
+    <w:p>
+      <w:r>
+        <w:rPr>
+          <w:noProof/>
+        </w:rPr>
+        <w:drawing>
+          <wp:inline distT="0" distB="0" distL="0" distR="0" wp14:anchorId="3A7CA6B3" wp14:editId="479045EE">
+            <wp:extent cx="5760617" cy="2903220"/>
+            <wp:effectExtent l="0" t="0" r="0" b="0"/>
+            <wp:docPr id="10" name="Obraz 10"/>
+            <wp:cNvGraphicFramePr>
+              <a:graphicFrameLocks xmlns:a="http://schemas.openxmlformats.org/drawingml/2006/main" noChangeAspect="1"/>
+            </wp:cNvGraphicFramePr>
+            <a:graphic xmlns:a="http://schemas.openxmlformats.org/drawingml/2006/main">
+              <a:graphicData uri="http://schemas.openxmlformats.org/drawingml/2006/picture">
+                <pic:pic xmlns:pic="http://schemas.openxmlformats.org/drawingml/2006/picture">
+                  <pic:nvPicPr>
+                    <pic:cNvPr id="1" name=""/>
+                    <pic:cNvPicPr/>
+                  </pic:nvPicPr>
+                  <pic:blipFill>
+                    <a:blip r:embed="rId15"/>
+                    <a:stretch>
+                      <a:fillRect/>
+                    </a:stretch>
+                  </pic:blipFill>
+                  <pic:spPr>
+                    <a:xfrm>
+                      <a:off x="0" y="0"/>
                       <a:ext cx="5782646" cy="2914322"/>
                     </a:xfrm>
                     <a:prstGeom prst="rect">
@@ -3255,48 +3271,6 @@
             <wp:extent cx="5760720" cy="2615168"/>
             <wp:effectExtent l="0" t="0" r="0" b="0"/>
             <wp:docPr id="5" name="Obraz 5"/>
-            <wp:cNvGraphicFramePr>
-              <a:graphicFrameLocks xmlns:a="http://schemas.openxmlformats.org/drawingml/2006/main" noChangeAspect="1"/>
-            </wp:cNvGraphicFramePr>
-            <a:graphic xmlns:a="http://schemas.openxmlformats.org/drawingml/2006/main">
-              <a:graphicData uri="http://schemas.openxmlformats.org/drawingml/2006/picture">
-                <pic:pic xmlns:pic="http://schemas.openxmlformats.org/drawingml/2006/picture">
-                  <pic:nvPicPr>
-                    <pic:cNvPr id="0" name=""/>
-                    <pic:cNvPicPr/>
-                  </pic:nvPicPr>
-                  <pic:blipFill>
-                    <a:blip r:embed="rId15"/>
-                    <a:stretch>
-                      <a:fillRect/>
-                    </a:stretch>
-                  </pic:blipFill>
-                  <pic:spPr>
-                    <a:xfrm>
-                      <a:off x="0" y="0"/>
-                      <a:ext cx="5760720" cy="2615168"/>
-                    </a:xfrm>
-                    <a:prstGeom prst="rect">
-                      <a:avLst/>
-                    </a:prstGeom>
-                  </pic:spPr>
-                </pic:pic>
-              </a:graphicData>
-            </a:graphic>
-          </wp:inline>
-        </w:drawing>
-      </w:r>
-    </w:p>
-    <w:p>
-      <w:r>
-        <w:rPr>
-          <w:noProof/>
-        </w:rPr>
-        <w:drawing>
-          <wp:inline distT="0" distB="0" distL="0" distR="0" wp14:anchorId="53228A85" wp14:editId="46105E2D">
-            <wp:extent cx="5760720" cy="2513501"/>
-            <wp:effectExtent l="0" t="0" r="0" b="1270"/>
-            <wp:docPr id="11" name="Obraz 11"/>
             <wp:cNvGraphicFramePr>
               <a:graphicFrameLocks xmlns:a="http://schemas.openxmlformats.org/drawingml/2006/main" noChangeAspect="1"/>
             </wp:cNvGraphicFramePr>
@@ -3316,7 +3290,7 @@
                   <pic:spPr>
                     <a:xfrm>
                       <a:off x="0" y="0"/>
-                      <a:ext cx="5760720" cy="2513501"/>
+                      <a:ext cx="5760720" cy="2615168"/>
                     </a:xfrm>
                     <a:prstGeom prst="rect">
                       <a:avLst/>
@@ -3330,117 +3304,15 @@
       </w:r>
     </w:p>
     <w:p>
-      <w:pPr>
-        <w:rPr>
-          <w:b/>
-        </w:rPr>
-      </w:pPr>
-      <w:r>
-        <w:rPr>
-          <w:b/>
-        </w:rPr>
-        <w:t>Wnioski</w:t>
-      </w:r>
-    </w:p>
-    <w:p/>
-    <w:p>
-      <w:r>
-        <w:t xml:space="preserve">Powyżej możemy zaobserwować dwa wykresy. Pierwszy z nich prezentuje ilość trafień w dany </w:t>
-      </w:r>
-      <w:proofErr w:type="spellStart"/>
-      <w:r>
-        <w:t>hexagon</w:t>
-      </w:r>
-      <w:proofErr w:type="spellEnd"/>
-      <w:r>
-        <w:t xml:space="preserve"> co odzwierciedla wynik „</w:t>
-      </w:r>
-      <w:proofErr w:type="spellStart"/>
-      <w:r>
-        <w:t>counts</w:t>
-      </w:r>
-      <w:proofErr w:type="spellEnd"/>
-      <w:r>
-        <w:t xml:space="preserve">” należy tutaj zauważyć że wielkość dobranego parametru wielkości </w:t>
-      </w:r>
-      <w:proofErr w:type="spellStart"/>
-      <w:r>
-        <w:t>hexagonu</w:t>
-      </w:r>
-      <w:proofErr w:type="spellEnd"/>
-      <w:r>
-        <w:t xml:space="preserve"> ma znaczące wpływ na otrzymany wynik. Dlatego też podczas porównywania w ten sposób kilku serii wyników należy zwracać baczną uwagę czy dane są przetwarzane w ten sam sposób. </w:t>
-      </w:r>
-    </w:p>
-    <w:p/>
-    <w:p>
-      <w:r>
-        <w:t xml:space="preserve">Drugi wykres prezentuje również częstość </w:t>
-      </w:r>
-      <w:proofErr w:type="spellStart"/>
-      <w:r>
-        <w:t>zliczeń</w:t>
-      </w:r>
-      <w:proofErr w:type="spellEnd"/>
-      <w:r>
-        <w:t xml:space="preserve"> punktów w danym obszarze jednak do analizy użyto filtru tzw. „</w:t>
-      </w:r>
-      <w:proofErr w:type="spellStart"/>
-      <w:r>
-        <w:t>nestes.centroids</w:t>
-      </w:r>
-      <w:proofErr w:type="spellEnd"/>
-      <w:r>
-        <w:t>”</w:t>
-      </w:r>
-      <w:r>
-        <w:t xml:space="preserve">. Dane są prezentowane w dwojaki sposób. Na wykresie w zależności od ilości wystąpień trafień w dany </w:t>
-      </w:r>
-      <w:proofErr w:type="spellStart"/>
-      <w:r>
-        <w:t>hexagon</w:t>
-      </w:r>
-      <w:proofErr w:type="spellEnd"/>
-      <w:r>
-        <w:t xml:space="preserve"> rysowany jest kolorowy sześcian wewnątrz większego stanowiącego ramę, wraz ze zwiększaniem się częstości trafień wielkość rysowanego sześcianu ulega powiększeniu, aż do osiągniecia maksymalnej wielkości.</w:t>
-      </w:r>
-      <w:r>
-        <w:t xml:space="preserve"> </w:t>
-      </w:r>
-    </w:p>
-    <w:p/>
-    <w:p>
-      <w:r>
-        <w:t xml:space="preserve">Dane za pomocą metod z pakietu </w:t>
-      </w:r>
-      <w:proofErr w:type="spellStart"/>
-      <w:r>
-        <w:t>hexbin</w:t>
-      </w:r>
-      <w:proofErr w:type="spellEnd"/>
-      <w:r>
-        <w:t xml:space="preserve"> można przedstawić również w postaci </w:t>
-      </w:r>
-      <w:proofErr w:type="spellStart"/>
-      <w:r>
-        <w:t>hexagonów</w:t>
-      </w:r>
-      <w:proofErr w:type="spellEnd"/>
-      <w:r>
-        <w:t>, których wielkości w zależności od zagęszczenia punktów w każdym z nich ulegają zmianie, przedstawione jest to na obrazie poniżej.</w:t>
-      </w:r>
-    </w:p>
-    <w:p>
       <w:r>
         <w:rPr>
           <w:noProof/>
         </w:rPr>
-        <w:lastRenderedPageBreak/>
         <w:drawing>
-          <wp:inline distT="0" distB="0" distL="0" distR="0" wp14:anchorId="3E4E00E2" wp14:editId="3367C46A">
-            <wp:extent cx="5760720" cy="4081378"/>
-            <wp:effectExtent l="0" t="0" r="0" b="0"/>
-            <wp:docPr id="12" name="Obraz 12"/>
+          <wp:inline distT="0" distB="0" distL="0" distR="0" wp14:anchorId="53228A85" wp14:editId="46105E2D">
+            <wp:extent cx="5760720" cy="2513501"/>
+            <wp:effectExtent l="0" t="0" r="0" b="1270"/>
+            <wp:docPr id="11" name="Obraz 11"/>
             <wp:cNvGraphicFramePr>
               <a:graphicFrameLocks xmlns:a="http://schemas.openxmlformats.org/drawingml/2006/main" noChangeAspect="1"/>
             </wp:cNvGraphicFramePr>
@@ -3460,7 +3332,7 @@
                   <pic:spPr>
                     <a:xfrm>
                       <a:off x="0" y="0"/>
-                      <a:ext cx="5760720" cy="4081378"/>
+                      <a:ext cx="5760720" cy="2513501"/>
                     </a:xfrm>
                     <a:prstGeom prst="rect">
                       <a:avLst/>
@@ -3473,23 +3345,118 @@
         </w:drawing>
       </w:r>
     </w:p>
-    <w:p/>
-    <w:p>
-      <w:r>
-        <w:t>W celu analizy danych wykorzystano również algorytm erozji. Służy on do wyodrębnienia pewnej frakcji danych zawierających komórki obejmujące największą liczbę punktów. Pozwala to na ukazanie wyników najbardziej istotnych. Przykładowy wynik działania funkcji pokazuje obraz poniżej.</w:t>
-      </w:r>
-    </w:p>
-    <w:p/>
+    <w:p>
+      <w:pPr>
+        <w:rPr>
+          <w:b/>
+        </w:rPr>
+      </w:pPr>
+      <w:r>
+        <w:rPr>
+          <w:b/>
+        </w:rPr>
+        <w:t>Wnioski</w:t>
+      </w:r>
+    </w:p>
+    <w:p/>
+    <w:p>
+      <w:r>
+        <w:t xml:space="preserve">Powyżej możemy zaobserwować dwa wykresy. Pierwszy z nich prezentuje ilość trafień w dany </w:t>
+      </w:r>
+      <w:proofErr w:type="spellStart"/>
+      <w:r>
+        <w:t>hexagon</w:t>
+      </w:r>
+      <w:proofErr w:type="spellEnd"/>
+      <w:r>
+        <w:t xml:space="preserve"> co odzwierciedla wynik „</w:t>
+      </w:r>
+      <w:proofErr w:type="spellStart"/>
+      <w:r>
+        <w:t>counts</w:t>
+      </w:r>
+      <w:proofErr w:type="spellEnd"/>
+      <w:r>
+        <w:t xml:space="preserve">” należy tutaj zauważyć że wielkość dobranego parametru wielkości </w:t>
+      </w:r>
+      <w:proofErr w:type="spellStart"/>
+      <w:r>
+        <w:t>hexagonu</w:t>
+      </w:r>
+      <w:proofErr w:type="spellEnd"/>
+      <w:r>
+        <w:t xml:space="preserve"> ma znaczące wpływ na otrzymany wynik. Dlatego też podczas porównywania w ten sposób kilku serii wyników należy zwracać baczną uwagę czy dane są przetwarzane w ten sam sposób. </w:t>
+      </w:r>
+    </w:p>
+    <w:p/>
+    <w:p>
+      <w:r>
+        <w:t xml:space="preserve">Drugi wykres prezentuje również częstość </w:t>
+      </w:r>
+      <w:proofErr w:type="spellStart"/>
+      <w:r>
+        <w:t>zliczeń</w:t>
+      </w:r>
+      <w:proofErr w:type="spellEnd"/>
+      <w:r>
+        <w:t xml:space="preserve"> punktów w danym obszarze jednak do analizy użyto filtru tzw. „</w:t>
+      </w:r>
+      <w:proofErr w:type="spellStart"/>
+      <w:r>
+        <w:t>nestes.centroids</w:t>
+      </w:r>
+      <w:proofErr w:type="spellEnd"/>
+      <w:r>
+        <w:t>”</w:t>
+      </w:r>
+      <w:r>
+        <w:t xml:space="preserve">. Dane są prezentowane w dwojaki sposób. Na wykresie w zależności od ilości wystąpień trafień w dany </w:t>
+      </w:r>
+      <w:proofErr w:type="spellStart"/>
+      <w:r>
+        <w:t>hexagon</w:t>
+      </w:r>
+      <w:proofErr w:type="spellEnd"/>
+      <w:r>
+        <w:t xml:space="preserve"> rysowany jest kolorowy sześcian wewnątrz większego stanowiącego ramę, wraz ze zwiększaniem się częstości trafień wielkość rysowanego sześcianu ulega powiększeniu, aż do osiągniecia maksymalnej wielkości.</w:t>
+      </w:r>
+      <w:r>
+        <w:t xml:space="preserve"> </w:t>
+      </w:r>
+    </w:p>
+    <w:p/>
+    <w:p>
+      <w:r>
+        <w:t xml:space="preserve">Dane za pomocą metod z pakietu </w:t>
+      </w:r>
+      <w:proofErr w:type="spellStart"/>
+      <w:r>
+        <w:t>hexbin</w:t>
+      </w:r>
+      <w:proofErr w:type="spellEnd"/>
+      <w:r>
+        <w:t xml:space="preserve"> można przedstawić również w postaci </w:t>
+      </w:r>
+      <w:proofErr w:type="spellStart"/>
+      <w:r>
+        <w:t>hexagonów</w:t>
+      </w:r>
+      <w:proofErr w:type="spellEnd"/>
+      <w:r>
+        <w:t>, których wielkości w zależności od zagęszczenia punktów w każdym z nich ulegają zmianie, przedstawione jest to na obrazie poniżej.</w:t>
+      </w:r>
+    </w:p>
     <w:p>
       <w:r>
         <w:rPr>
           <w:noProof/>
         </w:rPr>
+        <w:lastRenderedPageBreak/>
         <w:drawing>
-          <wp:inline distT="0" distB="0" distL="0" distR="0" wp14:anchorId="1494E347" wp14:editId="3E230B90">
-            <wp:extent cx="5760720" cy="3503223"/>
-            <wp:effectExtent l="0" t="0" r="0" b="2540"/>
-            <wp:docPr id="13" name="Obraz 13"/>
+          <wp:inline distT="0" distB="0" distL="0" distR="0" wp14:anchorId="3E4E00E2" wp14:editId="3367C46A">
+            <wp:extent cx="5760720" cy="4081378"/>
+            <wp:effectExtent l="0" t="0" r="0" b="0"/>
+            <wp:docPr id="12" name="Obraz 12"/>
             <wp:cNvGraphicFramePr>
               <a:graphicFrameLocks xmlns:a="http://schemas.openxmlformats.org/drawingml/2006/main" noChangeAspect="1"/>
             </wp:cNvGraphicFramePr>
@@ -3509,7 +3476,7 @@
                   <pic:spPr>
                     <a:xfrm>
                       <a:off x="0" y="0"/>
-                      <a:ext cx="5760720" cy="3503223"/>
+                      <a:ext cx="5760720" cy="4081378"/>
                     </a:xfrm>
                     <a:prstGeom prst="rect">
                       <a:avLst/>
@@ -3522,124 +3489,23 @@
         </w:drawing>
       </w:r>
     </w:p>
-    <w:p>
-      <w:r>
-        <w:lastRenderedPageBreak/>
-        <w:t xml:space="preserve">Jak łatwo zauważyć widać znaczącą różnicę w porównaniu do wcześniej ukazanych wyników działania funkcji. Wiąże się to z tym, że mechanizm erozji działa w zadanych cyklach po każdym przebiegu eliminując pewną ilość danych i zostawiając resztę znajdujących się nad progiem decyzyjnym. Czerwony punkt przedstawia komórkę zawierającą największą liczbę </w:t>
-      </w:r>
-      <w:proofErr w:type="spellStart"/>
-      <w:r>
-        <w:t>zliczeń</w:t>
-      </w:r>
-      <w:proofErr w:type="spellEnd"/>
-      <w:r>
-        <w:t>.</w:t>
-      </w:r>
-    </w:p>
-    <w:p/>
-    <w:p>
-      <w:pPr>
-        <w:rPr>
-          <w:b/>
-        </w:rPr>
-      </w:pPr>
-      <w:r>
-        <w:rPr>
-          <w:b/>
-        </w:rPr>
-        <w:t xml:space="preserve">3.4 Funkcje z pakietu </w:t>
-      </w:r>
-      <w:proofErr w:type="spellStart"/>
-      <w:r>
-        <w:rPr>
-          <w:b/>
-        </w:rPr>
-        <w:t>fMultivar</w:t>
-      </w:r>
-      <w:proofErr w:type="spellEnd"/>
-    </w:p>
-    <w:p/>
-    <w:p>
-      <w:r>
-        <w:rPr>
-          <w:b/>
-        </w:rPr>
-        <w:t>Cel eksperymentu</w:t>
-      </w:r>
-    </w:p>
-    <w:p>
-      <w:r>
-        <w:t xml:space="preserve">Celem badania danych za pomocą funkcji pochodzących z tego pakietu było graficzne odniesienie do obrazów otrzymanych za pomocą funkcji z pakietu </w:t>
-      </w:r>
-      <w:proofErr w:type="spellStart"/>
-      <w:r>
-        <w:t>hexbin</w:t>
-      </w:r>
-      <w:proofErr w:type="spellEnd"/>
-      <w:r>
-        <w:t>.</w:t>
-      </w:r>
-      <w:r>
-        <w:t xml:space="preserve"> Dlatego też badanymi trasami są te pochodzące ze statków Wielkiej Brytanii.</w:t>
-      </w:r>
-    </w:p>
-    <w:p/>
-    <w:p>
-      <w:r>
-        <w:rPr>
-          <w:b/>
-        </w:rPr>
-        <w:t>Opis metody</w:t>
-      </w:r>
-    </w:p>
-    <w:p>
-      <w:r>
-        <w:t xml:space="preserve">Dzięki funkcjom z pakietu </w:t>
-      </w:r>
-      <w:proofErr w:type="spellStart"/>
-      <w:r>
-        <w:t>fMultivar</w:t>
-      </w:r>
-      <w:proofErr w:type="spellEnd"/>
-      <w:r>
-        <w:t xml:space="preserve"> mamy możliwość wyliczenia 3 rozkładów </w:t>
-      </w:r>
-      <w:proofErr w:type="spellStart"/>
-      <w:r>
-        <w:t>Cauchy’ego</w:t>
-      </w:r>
-      <w:proofErr w:type="spellEnd"/>
-      <w:r>
-        <w:t>,</w:t>
-      </w:r>
-    </w:p>
-    <w:p>
-      <w:r>
-        <w:t>Normalnego oraz rozkładu t-Studenta.</w:t>
-      </w:r>
-      <w:r>
-        <w:t xml:space="preserve"> Otrzymywany obraz jest zwykle w tych przypadkach histogramem, który można przedstawić w postaci 3-d. Jednak dla naszego przykładu skupiliśmy się na zbadaniu gęstości i próbie jej przedstawienia w 2-d.</w:t>
-      </w:r>
-    </w:p>
-    <w:p/>
-    <w:p>
-      <w:r>
-        <w:rPr>
-          <w:b/>
-        </w:rPr>
-        <w:t>Wizualizacja wyniku</w:t>
-      </w:r>
-    </w:p>
+    <w:p/>
+    <w:p>
+      <w:r>
+        <w:t>W celu analizy danych wykorzystano również algorytm erozji. Służy on do wyodrębnienia pewnej frakcji danych zawierających komórki obejmujące największą liczbę punktów. Pozwala to na ukazanie wyników najbardziej istotnych. Przykładowy wynik działania funkcji pokazuje obraz poniżej.</w:t>
+      </w:r>
+    </w:p>
+    <w:p/>
     <w:p>
       <w:r>
         <w:rPr>
           <w:noProof/>
         </w:rPr>
         <w:drawing>
-          <wp:inline distT="0" distB="0" distL="0" distR="0" wp14:anchorId="19941387" wp14:editId="78077011">
-            <wp:extent cx="5760720" cy="3383183"/>
-            <wp:effectExtent l="0" t="0" r="0" b="8255"/>
-            <wp:docPr id="15" name="Obraz 15"/>
+          <wp:inline distT="0" distB="0" distL="0" distR="0" wp14:anchorId="1494E347" wp14:editId="3E230B90">
+            <wp:extent cx="5760720" cy="3503223"/>
+            <wp:effectExtent l="0" t="0" r="0" b="2540"/>
+            <wp:docPr id="13" name="Obraz 13"/>
             <wp:cNvGraphicFramePr>
               <a:graphicFrameLocks xmlns:a="http://schemas.openxmlformats.org/drawingml/2006/main" noChangeAspect="1"/>
             </wp:cNvGraphicFramePr>
@@ -3659,6 +3525,156 @@
                   <pic:spPr>
                     <a:xfrm>
                       <a:off x="0" y="0"/>
+                      <a:ext cx="5760720" cy="3503223"/>
+                    </a:xfrm>
+                    <a:prstGeom prst="rect">
+                      <a:avLst/>
+                    </a:prstGeom>
+                  </pic:spPr>
+                </pic:pic>
+              </a:graphicData>
+            </a:graphic>
+          </wp:inline>
+        </w:drawing>
+      </w:r>
+    </w:p>
+    <w:p>
+      <w:r>
+        <w:lastRenderedPageBreak/>
+        <w:t xml:space="preserve">Jak łatwo zauważyć widać znaczącą różnicę w porównaniu do wcześniej ukazanych wyników działania funkcji. Wiąże się to z tym, że mechanizm erozji działa w zadanych cyklach po każdym przebiegu eliminując pewną ilość danych i zostawiając resztę znajdujących się nad progiem decyzyjnym. Czerwony punkt przedstawia komórkę zawierającą największą liczbę </w:t>
+      </w:r>
+      <w:proofErr w:type="spellStart"/>
+      <w:r>
+        <w:t>zliczeń</w:t>
+      </w:r>
+      <w:proofErr w:type="spellEnd"/>
+      <w:r>
+        <w:t>.</w:t>
+      </w:r>
+    </w:p>
+    <w:p/>
+    <w:p>
+      <w:pPr>
+        <w:rPr>
+          <w:b/>
+        </w:rPr>
+      </w:pPr>
+      <w:r>
+        <w:rPr>
+          <w:b/>
+        </w:rPr>
+        <w:t xml:space="preserve">3.4 Funkcje z pakietu </w:t>
+      </w:r>
+      <w:proofErr w:type="spellStart"/>
+      <w:r>
+        <w:rPr>
+          <w:b/>
+        </w:rPr>
+        <w:t>fMultivar</w:t>
+      </w:r>
+      <w:proofErr w:type="spellEnd"/>
+    </w:p>
+    <w:p/>
+    <w:p>
+      <w:r>
+        <w:rPr>
+          <w:b/>
+        </w:rPr>
+        <w:t>Cel eksperymentu</w:t>
+      </w:r>
+    </w:p>
+    <w:p>
+      <w:r>
+        <w:t xml:space="preserve">Celem badania danych za pomocą funkcji pochodzących z tego pakietu było graficzne odniesienie do obrazów otrzymanych za pomocą funkcji z pakietu </w:t>
+      </w:r>
+      <w:proofErr w:type="spellStart"/>
+      <w:r>
+        <w:t>hexbin</w:t>
+      </w:r>
+      <w:proofErr w:type="spellEnd"/>
+      <w:r>
+        <w:t>.</w:t>
+      </w:r>
+      <w:r>
+        <w:t xml:space="preserve"> Dlatego też badanymi trasami są te pochodzące ze statków Wielkiej Brytanii.</w:t>
+      </w:r>
+    </w:p>
+    <w:p/>
+    <w:p>
+      <w:r>
+        <w:rPr>
+          <w:b/>
+        </w:rPr>
+        <w:t>Opis metody</w:t>
+      </w:r>
+    </w:p>
+    <w:p>
+      <w:r>
+        <w:t xml:space="preserve">Dzięki funkcjom z pakietu </w:t>
+      </w:r>
+      <w:proofErr w:type="spellStart"/>
+      <w:r>
+        <w:t>fMultivar</w:t>
+      </w:r>
+      <w:proofErr w:type="spellEnd"/>
+      <w:r>
+        <w:t xml:space="preserve"> mamy możliwość wyliczenia 3 rozkładów </w:t>
+      </w:r>
+      <w:proofErr w:type="spellStart"/>
+      <w:r>
+        <w:t>Cauchy’ego</w:t>
+      </w:r>
+      <w:proofErr w:type="spellEnd"/>
+      <w:r>
+        <w:t>,</w:t>
+      </w:r>
+    </w:p>
+    <w:p>
+      <w:r>
+        <w:t>Normalnego oraz rozkładu t-Studenta.</w:t>
+      </w:r>
+      <w:r>
+        <w:t xml:space="preserve"> Otrzymywany obraz jest zwykle w tych przypadkach histogramem, który można przedstawić w postaci 3-d. Jednak dla naszego przykładu skupiliśmy się na zbadaniu gęstości i próbie jej przedstawienia w 2-d.</w:t>
+      </w:r>
+    </w:p>
+    <w:p/>
+    <w:p>
+      <w:r>
+        <w:rPr>
+          <w:b/>
+        </w:rPr>
+        <w:t>Wizualizacja wyniku</w:t>
+      </w:r>
+    </w:p>
+    <w:p>
+      <w:r>
+        <w:rPr>
+          <w:noProof/>
+        </w:rPr>
+        <w:drawing>
+          <wp:inline distT="0" distB="0" distL="0" distR="0" wp14:anchorId="19941387" wp14:editId="78077011">
+            <wp:extent cx="5760720" cy="3383183"/>
+            <wp:effectExtent l="0" t="0" r="0" b="8255"/>
+            <wp:docPr id="15" name="Obraz 15"/>
+            <wp:cNvGraphicFramePr>
+              <a:graphicFrameLocks xmlns:a="http://schemas.openxmlformats.org/drawingml/2006/main" noChangeAspect="1"/>
+            </wp:cNvGraphicFramePr>
+            <a:graphic xmlns:a="http://schemas.openxmlformats.org/drawingml/2006/main">
+              <a:graphicData uri="http://schemas.openxmlformats.org/drawingml/2006/picture">
+                <pic:pic xmlns:pic="http://schemas.openxmlformats.org/drawingml/2006/picture">
+                  <pic:nvPicPr>
+                    <pic:cNvPr id="0" name=""/>
+                    <pic:cNvPicPr/>
+                  </pic:nvPicPr>
+                  <pic:blipFill>
+                    <a:blip r:embed="rId20"/>
+                    <a:stretch>
+                      <a:fillRect/>
+                    </a:stretch>
+                  </pic:blipFill>
+                  <pic:spPr>
+                    <a:xfrm>
+                      <a:off x="0" y="0"/>
                       <a:ext cx="5760720" cy="3383183"/>
                     </a:xfrm>
                     <a:prstGeom prst="rect">
@@ -3680,6 +3696,136 @@
     <w:p/>
     <w:p/>
     <w:p/>
+    <w:p/>
+    <w:p/>
+    <w:p/>
+    <w:p/>
+    <w:p/>
+    <w:p/>
+    <w:p>
+      <w:pPr>
+        <w:rPr>
+          <w:b/>
+        </w:rPr>
+      </w:pPr>
+      <w:r>
+        <w:rPr>
+          <w:b/>
+        </w:rPr>
+        <w:lastRenderedPageBreak/>
+        <w:t xml:space="preserve">3.5 Point </w:t>
+      </w:r>
+      <w:proofErr w:type="spellStart"/>
+      <w:r>
+        <w:rPr>
+          <w:b/>
+        </w:rPr>
+        <w:t>pattern</w:t>
+      </w:r>
+      <w:proofErr w:type="spellEnd"/>
+      <w:r>
+        <w:rPr>
+          <w:b/>
+        </w:rPr>
+        <w:t xml:space="preserve"> </w:t>
+      </w:r>
+      <w:proofErr w:type="spellStart"/>
+      <w:r>
+        <w:rPr>
+          <w:b/>
+        </w:rPr>
+        <w:t>analysis</w:t>
+      </w:r>
+      <w:proofErr w:type="spellEnd"/>
+    </w:p>
+    <w:p>
+      <w:pPr>
+        <w:rPr>
+          <w:b/>
+        </w:rPr>
+      </w:pPr>
+    </w:p>
+    <w:p>
+      <w:pPr>
+        <w:rPr>
+          <w:b/>
+        </w:rPr>
+      </w:pPr>
+    </w:p>
+    <w:p>
+      <w:pPr>
+        <w:rPr>
+          <w:b/>
+        </w:rPr>
+      </w:pPr>
+      <w:r>
+        <w:rPr>
+          <w:noProof/>
+        </w:rPr>
+        <w:drawing>
+          <wp:inline distT="0" distB="0" distL="0" distR="0" wp14:anchorId="0E6FBD5B" wp14:editId="00326019">
+            <wp:extent cx="5760720" cy="2956916"/>
+            <wp:effectExtent l="0" t="0" r="0" b="0"/>
+            <wp:docPr id="3" name="Obraz 3"/>
+            <wp:cNvGraphicFramePr>
+              <a:graphicFrameLocks xmlns:a="http://schemas.openxmlformats.org/drawingml/2006/main" noChangeAspect="1"/>
+            </wp:cNvGraphicFramePr>
+            <a:graphic xmlns:a="http://schemas.openxmlformats.org/drawingml/2006/main">
+              <a:graphicData uri="http://schemas.openxmlformats.org/drawingml/2006/picture">
+                <pic:pic xmlns:pic="http://schemas.openxmlformats.org/drawingml/2006/picture">
+                  <pic:nvPicPr>
+                    <pic:cNvPr id="0" name=""/>
+                    <pic:cNvPicPr/>
+                  </pic:nvPicPr>
+                  <pic:blipFill>
+                    <a:blip r:embed="rId21"/>
+                    <a:stretch>
+                      <a:fillRect/>
+                    </a:stretch>
+                  </pic:blipFill>
+                  <pic:spPr>
+                    <a:xfrm>
+                      <a:off x="0" y="0"/>
+                      <a:ext cx="5760720" cy="2956916"/>
+                    </a:xfrm>
+                    <a:prstGeom prst="rect">
+                      <a:avLst/>
+                    </a:prstGeom>
+                  </pic:spPr>
+                </pic:pic>
+              </a:graphicData>
+            </a:graphic>
+          </wp:inline>
+        </w:drawing>
+      </w:r>
+    </w:p>
+    <w:p/>
+    <w:p>
+      <w:r>
+        <w:t xml:space="preserve">Powyżej można zaobserwować wynik analizy za pomocą funkcji z pakietu Point </w:t>
+      </w:r>
+      <w:proofErr w:type="spellStart"/>
+      <w:r>
+        <w:t>Pattern</w:t>
+      </w:r>
+      <w:proofErr w:type="spellEnd"/>
+      <w:r>
+        <w:t xml:space="preserve">. Do zobrazowania wykorzystano dane pochodzące z zapisów odnośnie statków pływających pod banderą Francji. Dzięki funkcjom pochodzącym z wcześniej wspomnianego pakietu byliśmy w stanie obrazowo zaznaczyć na </w:t>
+      </w:r>
+      <w:r>
+        <w:t>średnią odległość na jaką poruszały się statki. Dodatkowo funkcje ze wspomnianego pakietu pozwalają podobnie jak poprzednie na zbadanie gęstości punktów lub inne obliczenia związane z kwestiami związanymi z odległościami punktów, które nie zostały zobrazowane w tym przypadku ze względu na skupienie się na ukazaniu funkcji udostępnionych przez ten pakiet. Należy jednak zauważyć, że aby możliwa była analiza danych w naszym przypadku wcześniej pobrane i znormalizowane dane długości i szerokości geograficznej, powiązać ze sobą oraz utworzyć obiekt przestrzenny.</w:t>
+      </w:r>
+    </w:p>
+    <w:p>
+      <w:pPr>
+        <w:rPr>
+          <w:b/>
+        </w:rPr>
+      </w:pPr>
+    </w:p>
+    <w:p/>
+    <w:p/>
+    <w:p/>
     <w:p>
       <w:pPr>
         <w:pStyle w:val="Nagwek"/>
@@ -3748,18 +3894,165 @@
       </w:r>
       <w:proofErr w:type="spellStart"/>
       <w:r>
+        <w:t>zliczeń</w:t>
+      </w:r>
+      <w:proofErr w:type="spellEnd"/>
+      <w:r>
+        <w:t>(</w:t>
+      </w:r>
+      <w:r>
+        <w:t>pakiet</w:t>
+      </w:r>
+      <w:r>
+        <w:t xml:space="preserve"> </w:t>
+      </w:r>
+      <w:proofErr w:type="spellStart"/>
+      <w:r>
+        <w:t>hexbin</w:t>
+      </w:r>
+      <w:proofErr w:type="spellEnd"/>
+      <w:r>
+        <w:t xml:space="preserve">), lub po przez funkcje rozkładów (pakiet </w:t>
+      </w:r>
+      <w:proofErr w:type="spellStart"/>
+      <w:r>
+        <w:t>fMultivar</w:t>
+      </w:r>
+      <w:proofErr w:type="spellEnd"/>
+      <w:r>
+        <w:t>)</w:t>
+      </w:r>
+      <w:r>
+        <w:t xml:space="preserve">. Jednak należy jasno zauważyć że w przypadku próby przewidywania lub określenia prawdopodobieństwa należy korzystać z możliwości oferowanych przez pakiet </w:t>
+      </w:r>
+      <w:proofErr w:type="spellStart"/>
+      <w:r>
+        <w:t>fMultivar</w:t>
+      </w:r>
+      <w:proofErr w:type="spellEnd"/>
+      <w:r>
+        <w:t>.</w:t>
+      </w:r>
+    </w:p>
+    <w:p/>
+    <w:p>
+      <w:r>
+        <w:t xml:space="preserve">Porównane mogą być także dwie metody generowania </w:t>
+      </w:r>
+      <w:proofErr w:type="spellStart"/>
+      <w:r>
+        <w:t>wariogramów</w:t>
+      </w:r>
+      <w:proofErr w:type="spellEnd"/>
+      <w:r>
+        <w:t xml:space="preserve">, które są używane do obliczania funkcji </w:t>
+      </w:r>
+      <w:proofErr w:type="spellStart"/>
+      <w:r>
+        <w:t>Kriging</w:t>
+      </w:r>
+      <w:proofErr w:type="spellEnd"/>
+      <w:r>
+        <w:t xml:space="preserve">. Funkcje z pakietu </w:t>
+      </w:r>
+      <w:proofErr w:type="spellStart"/>
+      <w:r>
+        <w:rPr>
+          <w:b/>
+        </w:rPr>
+        <w:t>geo</w:t>
+      </w:r>
+      <w:r>
+        <w:rPr>
+          <w:b/>
+        </w:rPr>
+        <w:t>R</w:t>
+      </w:r>
+      <w:proofErr w:type="spellEnd"/>
+      <w:r>
+        <w:t xml:space="preserve"> umożliwiają</w:t>
+      </w:r>
+      <w:r>
+        <w:t xml:space="preserve"> w stopniu podstawowym</w:t>
+      </w:r>
+      <w:r>
+        <w:t xml:space="preserve"> określenie jak powinien wyglądać generowany </w:t>
+      </w:r>
+      <w:proofErr w:type="spellStart"/>
+      <w:r>
+        <w:t>wariogram</w:t>
+      </w:r>
+      <w:proofErr w:type="spellEnd"/>
+      <w:r>
+        <w:t xml:space="preserve">. Natomiast funkcje z pakietu </w:t>
+      </w:r>
+      <w:proofErr w:type="spellStart"/>
+      <w:r>
+        <w:rPr>
+          <w:b/>
+        </w:rPr>
+        <w:t>gstat</w:t>
+      </w:r>
+      <w:proofErr w:type="spellEnd"/>
+      <w:r>
+        <w:rPr>
+          <w:b/>
+        </w:rPr>
+        <w:t xml:space="preserve"> </w:t>
+      </w:r>
+      <w:r>
+        <w:t>umożliwiają zaawansowane modelowanie</w:t>
+      </w:r>
+      <w:r>
+        <w:t xml:space="preserve"> </w:t>
+      </w:r>
+      <w:proofErr w:type="spellStart"/>
+      <w:r>
+        <w:t>wariogramu</w:t>
+      </w:r>
+      <w:proofErr w:type="spellEnd"/>
+      <w:r>
+        <w:t xml:space="preserve"> </w:t>
+      </w:r>
+      <w:r>
+        <w:t>empirycznego</w:t>
+      </w:r>
+      <w:r>
+        <w:t xml:space="preserve">, tak aby dopasować go poprawnie do </w:t>
+      </w:r>
+      <w:proofErr w:type="spellStart"/>
+      <w:r>
+        <w:t>wariogramu</w:t>
+      </w:r>
+      <w:proofErr w:type="spellEnd"/>
+      <w:r>
+        <w:t xml:space="preserve"> teoretycznego. </w:t>
+      </w:r>
+    </w:p>
+    <w:p/>
+    <w:p>
+      <w:r>
         <w:lastRenderedPageBreak/>
-        <w:t>zliczeń</w:t>
-      </w:r>
-      <w:proofErr w:type="spellEnd"/>
-      <w:r>
-        <w:t>(</w:t>
-      </w:r>
-      <w:r>
-        <w:t>pakiet</w:t>
-      </w:r>
-      <w:r>
-        <w:t xml:space="preserve"> </w:t>
+        <w:t xml:space="preserve">Końcowa wizualizacja za pomocą pakietu Point </w:t>
+      </w:r>
+      <w:proofErr w:type="spellStart"/>
+      <w:r>
+        <w:t>Pattern</w:t>
+      </w:r>
+      <w:proofErr w:type="spellEnd"/>
+      <w:r>
+        <w:t xml:space="preserve"> pokazała nam inny sposób podejścia do analizy przestrzennej. Każda para punktów może stanowić obiekt przestrzenny na rzecz którego będziemy wywoływać metody </w:t>
+      </w:r>
+      <w:r>
+        <w:t xml:space="preserve">co pozwala na przeprowadzenie analizy. Znaczącą różnicą w stosunku do np. wcześniej wspomnianych funkcji z pakietów </w:t>
+      </w:r>
+      <w:proofErr w:type="spellStart"/>
+      <w:r>
+        <w:t>fMultivar</w:t>
+      </w:r>
+      <w:proofErr w:type="spellEnd"/>
+      <w:r>
+        <w:t xml:space="preserve"> oraz </w:t>
       </w:r>
       <w:proofErr w:type="spellStart"/>
       <w:r>
@@ -3767,7 +4060,15 @@
       </w:r>
       <w:proofErr w:type="spellEnd"/>
       <w:r>
-        <w:t xml:space="preserve">), lub po przez funkcje rozkładów (pakiet </w:t>
+        <w:t xml:space="preserve"> jest to, że zdecydowanie łatwiej przychodzi połączenie różnych typów wykresów np. mapy świata oraz danych tras. Kwestii tej nie udało się osiągnąć w przypadku wizualizacji przypadków pakietów </w:t>
+      </w:r>
+      <w:proofErr w:type="spellStart"/>
+      <w:r>
+        <w:t>hexbin</w:t>
+      </w:r>
+      <w:proofErr w:type="spellEnd"/>
+      <w:r>
+        <w:t xml:space="preserve"> i </w:t>
       </w:r>
       <w:proofErr w:type="spellStart"/>
       <w:r>
@@ -3775,113 +4076,7 @@
       </w:r>
       <w:proofErr w:type="spellEnd"/>
       <w:r>
-        <w:t>)</w:t>
-      </w:r>
-      <w:r>
-        <w:t xml:space="preserve">. Jednak należy jasno zauważyć że w przypadku próby przewidywania lub określenia prawdopodobieństwa należy korzystać z możliwości oferowanych przez pakiet </w:t>
-      </w:r>
-      <w:proofErr w:type="spellStart"/>
-      <w:r>
-        <w:t>fMultivar</w:t>
-      </w:r>
-      <w:proofErr w:type="spellEnd"/>
-      <w:r>
-        <w:t>.</w:t>
-      </w:r>
-    </w:p>
-    <w:p/>
-    <w:p>
-      <w:r>
-        <w:t xml:space="preserve">Porównane mogą być także dwie metody generowania </w:t>
-      </w:r>
-      <w:proofErr w:type="spellStart"/>
-      <w:r>
-        <w:t>wariogramów</w:t>
-      </w:r>
-      <w:proofErr w:type="spellEnd"/>
-      <w:r>
-        <w:t xml:space="preserve">, które są używane do obliczania funkcji </w:t>
-      </w:r>
-      <w:proofErr w:type="spellStart"/>
-      <w:r>
-        <w:t>Kriging</w:t>
-      </w:r>
-      <w:proofErr w:type="spellEnd"/>
-      <w:r>
-        <w:t xml:space="preserve">. Funkcje z pakietu </w:t>
-      </w:r>
-      <w:proofErr w:type="spellStart"/>
-      <w:r>
-        <w:rPr>
-          <w:b/>
-        </w:rPr>
-        <w:t>geo</w:t>
-      </w:r>
-      <w:r>
-        <w:rPr>
-          <w:b/>
-        </w:rPr>
-        <w:t>R</w:t>
-      </w:r>
-      <w:proofErr w:type="spellEnd"/>
-      <w:r>
-        <w:t xml:space="preserve"> umożliwiają</w:t>
-      </w:r>
-      <w:r>
-        <w:t xml:space="preserve"> w stopniu podstawowym</w:t>
-      </w:r>
-      <w:r>
-        <w:t xml:space="preserve"> określenie jak powinien wyglądać generowany </w:t>
-      </w:r>
-      <w:proofErr w:type="spellStart"/>
-      <w:r>
-        <w:t>wariogram</w:t>
-      </w:r>
-      <w:proofErr w:type="spellEnd"/>
-      <w:r>
-        <w:t xml:space="preserve">. Natomiast funkcje z pakietu </w:t>
-      </w:r>
-      <w:proofErr w:type="spellStart"/>
-      <w:r>
-        <w:rPr>
-          <w:b/>
-        </w:rPr>
-        <w:t>gstat</w:t>
-      </w:r>
-      <w:proofErr w:type="spellEnd"/>
-      <w:r>
-        <w:rPr>
-          <w:b/>
-        </w:rPr>
-        <w:t xml:space="preserve"> </w:t>
-      </w:r>
-      <w:r>
-        <w:t>umożliwiają zaawansowane modelowanie</w:t>
-      </w:r>
-      <w:r>
-        <w:t xml:space="preserve"> </w:t>
-      </w:r>
-      <w:proofErr w:type="spellStart"/>
-      <w:r>
-        <w:t>wariogramu</w:t>
-      </w:r>
-      <w:proofErr w:type="spellEnd"/>
-      <w:r>
-        <w:t xml:space="preserve"> </w:t>
-      </w:r>
-      <w:r>
-        <w:t>empirycznego</w:t>
-      </w:r>
-      <w:r>
-        <w:t xml:space="preserve">, tak aby dopasować go poprawnie do </w:t>
-      </w:r>
-      <w:proofErr w:type="spellStart"/>
-      <w:r>
-        <w:t>wariogramu</w:t>
-      </w:r>
-      <w:proofErr w:type="spellEnd"/>
-      <w:r>
-        <w:t xml:space="preserve"> teoretycznego. </w:t>
+        <w:t xml:space="preserve">. </w:t>
       </w:r>
     </w:p>
     <w:p/>
@@ -3968,7 +4163,12 @@
     <w:p/>
     <w:p>
       <w:r>
-        <w:t xml:space="preserve">Mimo opisanych przeszkód udało się wykonać normalizację danych oraz przeprowadzić analizę przestrzenną – </w:t>
+        <w:t xml:space="preserve">Mimo opisanych przeszkód udało się wykonać </w:t>
+      </w:r>
+      <w:bookmarkStart w:id="0" w:name="_GoBack"/>
+      <w:bookmarkEnd w:id="0"/>
+      <w:r>
+        <w:t xml:space="preserve">normalizację danych oraz przeprowadzić analizę przestrzenną – </w:t>
       </w:r>
       <w:proofErr w:type="spellStart"/>
       <w:r>
@@ -3986,6 +4186,45 @@
       </w:r>
       <w:r>
         <w:t xml:space="preserve"> Ponadto autorzy wzbogacili swoją wiedzę na temat danych przestrzennych oraz ich analizy.</w:t>
+      </w:r>
+      <w:r>
+        <w:t xml:space="preserve"> </w:t>
+      </w:r>
+    </w:p>
+    <w:p/>
+    <w:p>
+      <w:r>
+        <w:t xml:space="preserve">W zależności od wymagań oraz oczekiwanych rezultatów należy zastanowić się nad doborem odpowiednich narzędzi, tak jak w przypadku chęci zobrazowania jak w naszym przypadku mapy świata wraz z zaznaczonymi punktami obrazującymi trasy statków lepszym wyborem było wybranie funkcji z pakietu Point </w:t>
+      </w:r>
+      <w:proofErr w:type="spellStart"/>
+      <w:r>
+        <w:t>Pattern</w:t>
+      </w:r>
+      <w:proofErr w:type="spellEnd"/>
+      <w:r>
+        <w:t xml:space="preserve">, gdyż pakiety </w:t>
+      </w:r>
+      <w:proofErr w:type="spellStart"/>
+      <w:r>
+        <w:t>hexbin</w:t>
+      </w:r>
+      <w:proofErr w:type="spellEnd"/>
+      <w:r>
+        <w:t xml:space="preserve"> oraz </w:t>
+      </w:r>
+      <w:proofErr w:type="spellStart"/>
+      <w:r>
+        <w:t>fMultivar</w:t>
+      </w:r>
+      <w:proofErr w:type="spellEnd"/>
+      <w:r>
+        <w:t xml:space="preserve"> ze względu na specyficzny typ obiektu nie pozwoliły nam na dołączenie makiety świata. </w:t>
+      </w:r>
+    </w:p>
+    <w:p/>
+    <w:p>
+      <w:r>
+        <w:t>Do sprawnych i trafnych obserwacji danych przestrzennych przekonaliśmy się, że należy wykorzystać kilka dostępnych narzędzi, a następnie zebrać wyniki uzyskane za ich pomocą i poddać dopiero analizie.</w:t>
       </w:r>
     </w:p>
     <w:p/>
@@ -4041,7 +4280,7 @@
       <w:r>
         <w:t xml:space="preserve">1) </w:t>
       </w:r>
-      <w:hyperlink r:id="rId20" w:history="1">
+      <w:hyperlink r:id="rId22" w:history="1">
         <w:r>
           <w:rPr>
             <w:rStyle w:val="Hipercze"/>
@@ -4064,7 +4303,7 @@
       <w:r>
         <w:t xml:space="preserve">2) </w:t>
       </w:r>
-      <w:hyperlink r:id="rId21" w:history="1">
+      <w:hyperlink r:id="rId23" w:history="1">
         <w:r>
           <w:rPr>
             <w:rStyle w:val="Hipercze"/>
@@ -4084,7 +4323,7 @@
       <w:r>
         <w:t xml:space="preserve">3) </w:t>
       </w:r>
-      <w:hyperlink r:id="rId22" w:history="1">
+      <w:hyperlink r:id="rId24" w:history="1">
         <w:r>
           <w:rPr>
             <w:rStyle w:val="Hipercze"/>
@@ -4104,7 +4343,7 @@
       <w:r>
         <w:t xml:space="preserve">4) </w:t>
       </w:r>
-      <w:hyperlink r:id="rId23" w:history="1">
+      <w:hyperlink r:id="rId25" w:history="1">
         <w:r>
           <w:rPr>
             <w:rStyle w:val="Hipercze"/>
@@ -4117,7 +4356,7 @@
       <w:r>
         <w:t xml:space="preserve">5) </w:t>
       </w:r>
-      <w:hyperlink r:id="rId24" w:history="1">
+      <w:hyperlink r:id="rId26" w:history="1">
         <w:r>
           <w:rPr>
             <w:rStyle w:val="Hipercze"/>
@@ -4130,7 +4369,7 @@
       <w:r>
         <w:t xml:space="preserve">6) </w:t>
       </w:r>
-      <w:hyperlink r:id="rId25" w:history="1">
+      <w:hyperlink r:id="rId27" w:history="1">
         <w:r>
           <w:rPr>
             <w:rStyle w:val="Hipercze"/>
@@ -4138,8 +4377,6 @@
           <w:t>https://rpubs.com/facehappywy/159648</w:t>
         </w:r>
       </w:hyperlink>
-      <w:bookmarkStart w:id="0" w:name="_GoBack"/>
-      <w:bookmarkEnd w:id="0"/>
     </w:p>
     <w:sectPr>
       <w:pgSz w:w="11906" w:h="16838"/>
@@ -4152,7 +4389,7 @@
 </file>
 
 <file path=word/endnotes.xml><?xml version="1.0" encoding="utf-8"?>
-<w:endnotes xmlns:wpc="http://schemas.microsoft.com/office/word/2010/wordprocessingCanvas" xmlns:cx="http://schemas.microsoft.com/office/drawing/2014/chartex" xmlns:cx1="http://schemas.microsoft.com/office/drawing/2015/9/8/chartex" xmlns:cx2="http://schemas.microsoft.com/office/drawing/2015/10/21/chartex" xmlns:cx3="http://schemas.microsoft.com/office/drawing/2016/5/9/chartex" xmlns:cx4="http://schemas.microsoft.com/office/drawing/2016/5/10/chartex" xmlns:cx5="http://schemas.microsoft.com/office/drawing/2016/5/11/chartex" xmlns:cx6="http://schemas.microsoft.com/office/drawing/2016/5/12/chartex" xmlns:cx7="http://schemas.microsoft.com/office/drawing/2016/5/13/chartex" xmlns:cx8="http://schemas.microsoft.com/office/drawing/2016/5/14/chartex" xmlns:mc="http://schemas.openxmlformats.org/markup-compatibility/2006" xmlns:aink="http://schemas.microsoft.com/office/drawing/2016/ink" xmlns:am3d="http://schemas.microsoft.com/office/drawing/2017/model3d" xmlns:o="urn:schemas-microsoft-com:office:office" xmlns:r="http://schemas.openxmlformats.org/officeDocument/2006/relationships" xmlns:m="http://schemas.openxmlformats.org/officeDocument/2006/math" xmlns:v="urn:schemas-microsoft-com:vml" xmlns:wp14="http://schemas.microsoft.com/office/word/2010/wordprocessingDrawing" xmlns:wp="http://schemas.openxmlformats.org/drawingml/2006/wordprocessingDrawing" xmlns:w10="urn:schemas-microsoft-com:office:word" xmlns:w="http://schemas.openxmlformats.org/wordprocessingml/2006/main" xmlns:w14="http://schemas.microsoft.com/office/word/2010/wordml" xmlns:w15="http://schemas.microsoft.com/office/word/2012/wordml" xmlns:w16cid="http://schemas.microsoft.com/office/word/2016/wordml/cid" xmlns:w16se="http://schemas.microsoft.com/office/word/2015/wordml/symex" xmlns:wpg="http://schemas.microsoft.com/office/word/2010/wordprocessingGroup" xmlns:wpi="http://schemas.microsoft.com/office/word/2010/wordprocessingInk" xmlns:wne="http://schemas.microsoft.com/office/word/2006/wordml" xmlns:wps="http://schemas.microsoft.com/office/word/2010/wordprocessingShape" mc:Ignorable="w14 w15 w16se w16cid wp14">
+<w:endnotes xmlns:wpc="http://schemas.microsoft.com/office/word/2010/wordprocessingCanvas" xmlns:mc="http://schemas.openxmlformats.org/markup-compatibility/2006" xmlns:o="urn:schemas-microsoft-com:office:office" xmlns:r="http://schemas.openxmlformats.org/officeDocument/2006/relationships" xmlns:m="http://schemas.openxmlformats.org/officeDocument/2006/math" xmlns:v="urn:schemas-microsoft-com:vml" xmlns:wp14="http://schemas.microsoft.com/office/word/2010/wordprocessingDrawing" xmlns:wp="http://schemas.openxmlformats.org/drawingml/2006/wordprocessingDrawing" xmlns:w10="urn:schemas-microsoft-com:office:word" xmlns:w="http://schemas.openxmlformats.org/wordprocessingml/2006/main" xmlns:w14="http://schemas.microsoft.com/office/word/2010/wordml" xmlns:wpg="http://schemas.microsoft.com/office/word/2010/wordprocessingGroup" xmlns:wpi="http://schemas.microsoft.com/office/word/2010/wordprocessingInk" xmlns:wne="http://schemas.microsoft.com/office/word/2006/wordml" xmlns:wps="http://schemas.microsoft.com/office/word/2010/wordprocessingShape" mc:Ignorable="w14 wp14">
   <w:endnote w:type="separator" w:id="-1">
     <w:p>
       <w:r>
@@ -4171,7 +4408,7 @@
 </file>
 
 <file path=word/footnotes.xml><?xml version="1.0" encoding="utf-8"?>
-<w:footnotes xmlns:wpc="http://schemas.microsoft.com/office/word/2010/wordprocessingCanvas" xmlns:cx="http://schemas.microsoft.com/office/drawing/2014/chartex" xmlns:cx1="http://schemas.microsoft.com/office/drawing/2015/9/8/chartex" xmlns:cx2="http://schemas.microsoft.com/office/drawing/2015/10/21/chartex" xmlns:cx3="http://schemas.microsoft.com/office/drawing/2016/5/9/chartex" xmlns:cx4="http://schemas.microsoft.com/office/drawing/2016/5/10/chartex" xmlns:cx5="http://schemas.microsoft.com/office/drawing/2016/5/11/chartex" xmlns:cx6="http://schemas.microsoft.com/office/drawing/2016/5/12/chartex" xmlns:cx7="http://schemas.microsoft.com/office/drawing/2016/5/13/chartex" xmlns:cx8="http://schemas.microsoft.com/office/drawing/2016/5/14/chartex" xmlns:mc="http://schemas.openxmlformats.org/markup-compatibility/2006" xmlns:aink="http://schemas.microsoft.com/office/drawing/2016/ink" xmlns:am3d="http://schemas.microsoft.com/office/drawing/2017/model3d" xmlns:o="urn:schemas-microsoft-com:office:office" xmlns:r="http://schemas.openxmlformats.org/officeDocument/2006/relationships" xmlns:m="http://schemas.openxmlformats.org/officeDocument/2006/math" xmlns:v="urn:schemas-microsoft-com:vml" xmlns:wp14="http://schemas.microsoft.com/office/word/2010/wordprocessingDrawing" xmlns:wp="http://schemas.openxmlformats.org/drawingml/2006/wordprocessingDrawing" xmlns:w10="urn:schemas-microsoft-com:office:word" xmlns:w="http://schemas.openxmlformats.org/wordprocessingml/2006/main" xmlns:w14="http://schemas.microsoft.com/office/word/2010/wordml" xmlns:w15="http://schemas.microsoft.com/office/word/2012/wordml" xmlns:w16cid="http://schemas.microsoft.com/office/word/2016/wordml/cid" xmlns:w16se="http://schemas.microsoft.com/office/word/2015/wordml/symex" xmlns:wpg="http://schemas.microsoft.com/office/word/2010/wordprocessingGroup" xmlns:wpi="http://schemas.microsoft.com/office/word/2010/wordprocessingInk" xmlns:wne="http://schemas.microsoft.com/office/word/2006/wordml" xmlns:wps="http://schemas.microsoft.com/office/word/2010/wordprocessingShape" mc:Ignorable="w14 w15 w16se w16cid wp14">
+<w:footnotes xmlns:wpc="http://schemas.microsoft.com/office/word/2010/wordprocessingCanvas" xmlns:mc="http://schemas.openxmlformats.org/markup-compatibility/2006" xmlns:o="urn:schemas-microsoft-com:office:office" xmlns:r="http://schemas.openxmlformats.org/officeDocument/2006/relationships" xmlns:m="http://schemas.openxmlformats.org/officeDocument/2006/math" xmlns:v="urn:schemas-microsoft-com:vml" xmlns:wp14="http://schemas.microsoft.com/office/word/2010/wordprocessingDrawing" xmlns:wp="http://schemas.openxmlformats.org/drawingml/2006/wordprocessingDrawing" xmlns:w10="urn:schemas-microsoft-com:office:word" xmlns:w="http://schemas.openxmlformats.org/wordprocessingml/2006/main" xmlns:w14="http://schemas.microsoft.com/office/word/2010/wordml" xmlns:wpg="http://schemas.microsoft.com/office/word/2010/wordprocessingGroup" xmlns:wpi="http://schemas.microsoft.com/office/word/2010/wordprocessingInk" xmlns:wne="http://schemas.microsoft.com/office/word/2006/wordml" xmlns:wps="http://schemas.microsoft.com/office/word/2010/wordprocessingShape" mc:Ignorable="w14 wp14">
   <w:footnote w:type="separator" w:id="-1">
     <w:p>
       <w:r>
@@ -4190,8 +4427,8 @@
 </file>
 
 <file path=word/numbering.xml><?xml version="1.0" encoding="utf-8"?>
-<w:numbering xmlns:wpc="http://schemas.microsoft.com/office/word/2010/wordprocessingCanvas" xmlns:cx="http://schemas.microsoft.com/office/drawing/2014/chartex" xmlns:cx1="http://schemas.microsoft.com/office/drawing/2015/9/8/chartex" xmlns:cx2="http://schemas.microsoft.com/office/drawing/2015/10/21/chartex" xmlns:cx3="http://schemas.microsoft.com/office/drawing/2016/5/9/chartex" xmlns:cx4="http://schemas.microsoft.com/office/drawing/2016/5/10/chartex" xmlns:cx5="http://schemas.microsoft.com/office/drawing/2016/5/11/chartex" xmlns:cx6="http://schemas.microsoft.com/office/drawing/2016/5/12/chartex" xmlns:cx7="http://schemas.microsoft.com/office/drawing/2016/5/13/chartex" xmlns:cx8="http://schemas.microsoft.com/office/drawing/2016/5/14/chartex" xmlns:mc="http://schemas.openxmlformats.org/markup-compatibility/2006" xmlns:aink="http://schemas.microsoft.com/office/drawing/2016/ink" xmlns:am3d="http://schemas.microsoft.com/office/drawing/2017/model3d" xmlns:o="urn:schemas-microsoft-com:office:office" xmlns:r="http://schemas.openxmlformats.org/officeDocument/2006/relationships" xmlns:m="http://schemas.openxmlformats.org/officeDocument/2006/math" xmlns:v="urn:schemas-microsoft-com:vml" xmlns:wp14="http://schemas.microsoft.com/office/word/2010/wordprocessingDrawing" xmlns:wp="http://schemas.openxmlformats.org/drawingml/2006/wordprocessingDrawing" xmlns:w10="urn:schemas-microsoft-com:office:word" xmlns:w="http://schemas.openxmlformats.org/wordprocessingml/2006/main" xmlns:w14="http://schemas.microsoft.com/office/word/2010/wordml" xmlns:w15="http://schemas.microsoft.com/office/word/2012/wordml" xmlns:w16cid="http://schemas.microsoft.com/office/word/2016/wordml/cid" xmlns:w16se="http://schemas.microsoft.com/office/word/2015/wordml/symex" xmlns:wpg="http://schemas.microsoft.com/office/word/2010/wordprocessingGroup" xmlns:wpi="http://schemas.microsoft.com/office/word/2010/wordprocessingInk" xmlns:wne="http://schemas.microsoft.com/office/word/2006/wordml" xmlns:wps="http://schemas.microsoft.com/office/word/2010/wordprocessingShape" mc:Ignorable="w14 w15 w16se w16cid wp14">
-  <w:abstractNum w:abstractNumId="0" w15:restartNumberingAfterBreak="0">
+<w:numbering xmlns:wpc="http://schemas.microsoft.com/office/word/2010/wordprocessingCanvas" xmlns:mc="http://schemas.openxmlformats.org/markup-compatibility/2006" xmlns:o="urn:schemas-microsoft-com:office:office" xmlns:r="http://schemas.openxmlformats.org/officeDocument/2006/relationships" xmlns:m="http://schemas.openxmlformats.org/officeDocument/2006/math" xmlns:v="urn:schemas-microsoft-com:vml" xmlns:wp14="http://schemas.microsoft.com/office/word/2010/wordprocessingDrawing" xmlns:wp="http://schemas.openxmlformats.org/drawingml/2006/wordprocessingDrawing" xmlns:w10="urn:schemas-microsoft-com:office:word" xmlns:w="http://schemas.openxmlformats.org/wordprocessingml/2006/main" xmlns:w14="http://schemas.microsoft.com/office/word/2010/wordml" xmlns:wpg="http://schemas.microsoft.com/office/word/2010/wordprocessingGroup" xmlns:wpi="http://schemas.microsoft.com/office/word/2010/wordprocessingInk" xmlns:wne="http://schemas.microsoft.com/office/word/2006/wordml" xmlns:wps="http://schemas.microsoft.com/office/word/2010/wordprocessingShape" mc:Ignorable="w14 wp14">
+  <w:abstractNum w:abstractNumId="0">
     <w:nsid w:val="044C7881"/>
     <w:multiLevelType w:val="hybridMultilevel"/>
     <w:tmpl w:val="5A64255E"/>
@@ -4304,7 +4541,7 @@
       </w:rPr>
     </w:lvl>
   </w:abstractNum>
-  <w:abstractNum w:abstractNumId="1" w15:restartNumberingAfterBreak="0">
+  <w:abstractNum w:abstractNumId="1">
     <w:nsid w:val="0C496E6A"/>
     <w:multiLevelType w:val="hybridMultilevel"/>
     <w:tmpl w:val="73585E2E"/>
@@ -4393,7 +4630,7 @@
       </w:pPr>
     </w:lvl>
   </w:abstractNum>
-  <w:abstractNum w:abstractNumId="2" w15:restartNumberingAfterBreak="0">
+  <w:abstractNum w:abstractNumId="2">
     <w:nsid w:val="112D2077"/>
     <w:multiLevelType w:val="hybridMultilevel"/>
     <w:tmpl w:val="E1FC29F4"/>
@@ -4482,7 +4719,7 @@
       </w:pPr>
     </w:lvl>
   </w:abstractNum>
-  <w:abstractNum w:abstractNumId="3" w15:restartNumberingAfterBreak="0">
+  <w:abstractNum w:abstractNumId="3">
     <w:nsid w:val="145B2BAC"/>
     <w:multiLevelType w:val="hybridMultilevel"/>
     <w:tmpl w:val="33B4012E"/>
@@ -4595,7 +4832,7 @@
       </w:rPr>
     </w:lvl>
   </w:abstractNum>
-  <w:abstractNum w:abstractNumId="4" w15:restartNumberingAfterBreak="0">
+  <w:abstractNum w:abstractNumId="4">
     <w:nsid w:val="242009D5"/>
     <w:multiLevelType w:val="hybridMultilevel"/>
     <w:tmpl w:val="DA6865F2"/>
@@ -4708,7 +4945,7 @@
       </w:rPr>
     </w:lvl>
   </w:abstractNum>
-  <w:abstractNum w:abstractNumId="5" w15:restartNumberingAfterBreak="0">
+  <w:abstractNum w:abstractNumId="5">
     <w:nsid w:val="26861515"/>
     <w:multiLevelType w:val="hybridMultilevel"/>
     <w:tmpl w:val="8208CD54"/>
@@ -4798,7 +5035,7 @@
       </w:pPr>
     </w:lvl>
   </w:abstractNum>
-  <w:abstractNum w:abstractNumId="6" w15:restartNumberingAfterBreak="0">
+  <w:abstractNum w:abstractNumId="6">
     <w:nsid w:val="288D647C"/>
     <w:multiLevelType w:val="hybridMultilevel"/>
     <w:tmpl w:val="7CB25CD4"/>
@@ -4911,7 +5148,7 @@
       </w:rPr>
     </w:lvl>
   </w:abstractNum>
-  <w:abstractNum w:abstractNumId="7" w15:restartNumberingAfterBreak="0">
+  <w:abstractNum w:abstractNumId="7">
     <w:nsid w:val="2B5E7DC7"/>
     <w:multiLevelType w:val="hybridMultilevel"/>
     <w:tmpl w:val="E1FC29F4"/>
@@ -5000,7 +5237,7 @@
       </w:pPr>
     </w:lvl>
   </w:abstractNum>
-  <w:abstractNum w:abstractNumId="8" w15:restartNumberingAfterBreak="0">
+  <w:abstractNum w:abstractNumId="8">
     <w:nsid w:val="35385951"/>
     <w:multiLevelType w:val="hybridMultilevel"/>
     <w:tmpl w:val="A77A75DE"/>
@@ -5113,7 +5350,7 @@
       </w:rPr>
     </w:lvl>
   </w:abstractNum>
-  <w:abstractNum w:abstractNumId="9" w15:restartNumberingAfterBreak="0">
+  <w:abstractNum w:abstractNumId="9">
     <w:nsid w:val="4B23311A"/>
     <w:multiLevelType w:val="hybridMultilevel"/>
     <w:tmpl w:val="8208CD54"/>
@@ -5203,7 +5440,7 @@
       </w:pPr>
     </w:lvl>
   </w:abstractNum>
-  <w:abstractNum w:abstractNumId="10" w15:restartNumberingAfterBreak="0">
+  <w:abstractNum w:abstractNumId="10">
     <w:nsid w:val="4CF47DBA"/>
     <w:multiLevelType w:val="hybridMultilevel"/>
     <w:tmpl w:val="3D903726"/>
@@ -5316,7 +5553,7 @@
       </w:rPr>
     </w:lvl>
   </w:abstractNum>
-  <w:abstractNum w:abstractNumId="11" w15:restartNumberingAfterBreak="0">
+  <w:abstractNum w:abstractNumId="11">
     <w:nsid w:val="57EB0F77"/>
     <w:multiLevelType w:val="hybridMultilevel"/>
     <w:tmpl w:val="E2C6567A"/>
@@ -5429,7 +5666,7 @@
       </w:rPr>
     </w:lvl>
   </w:abstractNum>
-  <w:abstractNum w:abstractNumId="12" w15:restartNumberingAfterBreak="0">
+  <w:abstractNum w:abstractNumId="12">
     <w:nsid w:val="6C1F2BE9"/>
     <w:multiLevelType w:val="hybridMultilevel"/>
     <w:tmpl w:val="9C5E6AD4"/>
@@ -5542,7 +5779,7 @@
       </w:rPr>
     </w:lvl>
   </w:abstractNum>
-  <w:abstractNum w:abstractNumId="13" w15:restartNumberingAfterBreak="0">
+  <w:abstractNum w:abstractNumId="13">
     <w:nsid w:val="736E0D24"/>
     <w:multiLevelType w:val="hybridMultilevel"/>
     <w:tmpl w:val="94FAD67A"/>
@@ -5655,7 +5892,7 @@
       </w:rPr>
     </w:lvl>
   </w:abstractNum>
-  <w:abstractNum w:abstractNumId="14" w15:restartNumberingAfterBreak="0">
+  <w:abstractNum w:abstractNumId="14">
     <w:nsid w:val="7AAC5E82"/>
     <w:multiLevelType w:val="hybridMultilevel"/>
     <w:tmpl w:val="EEFCF7C6"/>
@@ -5817,7 +6054,7 @@
 </file>
 
 <file path=word/styles.xml><?xml version="1.0" encoding="utf-8"?>
-<w:styles xmlns:mc="http://schemas.openxmlformats.org/markup-compatibility/2006" xmlns:r="http://schemas.openxmlformats.org/officeDocument/2006/relationships" xmlns:w="http://schemas.openxmlformats.org/wordprocessingml/2006/main" xmlns:w14="http://schemas.microsoft.com/office/word/2010/wordml" xmlns:w15="http://schemas.microsoft.com/office/word/2012/wordml" xmlns:w16cid="http://schemas.microsoft.com/office/word/2016/wordml/cid" xmlns:w16se="http://schemas.microsoft.com/office/word/2015/wordml/symex" mc:Ignorable="w14 w15 w16se w16cid">
+<w:styles xmlns:mc="http://schemas.openxmlformats.org/markup-compatibility/2006" xmlns:r="http://schemas.openxmlformats.org/officeDocument/2006/relationships" xmlns:w="http://schemas.openxmlformats.org/wordprocessingml/2006/main" xmlns:w14="http://schemas.microsoft.com/office/word/2010/wordml" mc:Ignorable="w14">
   <w:docDefaults>
     <w:rPrDefault>
       <w:rPr>
@@ -5833,382 +6070,583 @@
       </w:pPr>
     </w:pPrDefault>
   </w:docDefaults>
-  <w:latentStyles w:defLockedState="0" w:defUIPriority="99" w:defSemiHidden="0" w:defUnhideWhenUsed="0" w:defQFormat="0" w:count="375">
-    <w:lsdException w:name="Normal" w:uiPriority="0" w:qFormat="1"/>
-    <w:lsdException w:name="heading 1" w:uiPriority="9" w:qFormat="1"/>
-    <w:lsdException w:name="heading 2" w:semiHidden="1" w:uiPriority="0" w:unhideWhenUsed="1" w:qFormat="1"/>
-    <w:lsdException w:name="heading 3" w:semiHidden="1" w:uiPriority="9" w:unhideWhenUsed="1" w:qFormat="1"/>
-    <w:lsdException w:name="heading 4" w:semiHidden="1" w:uiPriority="9" w:unhideWhenUsed="1" w:qFormat="1"/>
-    <w:lsdException w:name="heading 5" w:semiHidden="1" w:uiPriority="9" w:unhideWhenUsed="1" w:qFormat="1"/>
-    <w:lsdException w:name="heading 6" w:semiHidden="1" w:uiPriority="0" w:unhideWhenUsed="1" w:qFormat="1"/>
-    <w:lsdException w:name="heading 7" w:semiHidden="1" w:uiPriority="9" w:unhideWhenUsed="1" w:qFormat="1"/>
-    <w:lsdException w:name="heading 8" w:semiHidden="1" w:uiPriority="9" w:unhideWhenUsed="1" w:qFormat="1"/>
-    <w:lsdException w:name="heading 9" w:semiHidden="1" w:uiPriority="9" w:unhideWhenUsed="1" w:qFormat="1"/>
-    <w:lsdException w:name="index 1" w:semiHidden="1" w:unhideWhenUsed="1"/>
-    <w:lsdException w:name="index 2" w:semiHidden="1" w:unhideWhenUsed="1"/>
-    <w:lsdException w:name="index 3" w:semiHidden="1" w:unhideWhenUsed="1"/>
-    <w:lsdException w:name="index 4" w:semiHidden="1" w:unhideWhenUsed="1"/>
-    <w:lsdException w:name="index 5" w:semiHidden="1" w:unhideWhenUsed="1"/>
-    <w:lsdException w:name="index 6" w:semiHidden="1" w:unhideWhenUsed="1"/>
-    <w:lsdException w:name="index 7" w:semiHidden="1" w:unhideWhenUsed="1"/>
-    <w:lsdException w:name="index 8" w:semiHidden="1" w:unhideWhenUsed="1"/>
-    <w:lsdException w:name="index 9" w:semiHidden="1" w:unhideWhenUsed="1"/>
-    <w:lsdException w:name="toc 1" w:semiHidden="1" w:uiPriority="39" w:unhideWhenUsed="1"/>
-    <w:lsdException w:name="toc 2" w:semiHidden="1" w:uiPriority="39" w:unhideWhenUsed="1"/>
-    <w:lsdException w:name="toc 3" w:semiHidden="1" w:uiPriority="39" w:unhideWhenUsed="1"/>
-    <w:lsdException w:name="toc 4" w:semiHidden="1" w:uiPriority="39" w:unhideWhenUsed="1"/>
-    <w:lsdException w:name="toc 5" w:semiHidden="1" w:uiPriority="39" w:unhideWhenUsed="1"/>
-    <w:lsdException w:name="toc 6" w:semiHidden="1" w:uiPriority="39" w:unhideWhenUsed="1"/>
-    <w:lsdException w:name="toc 7" w:semiHidden="1" w:uiPriority="39" w:unhideWhenUsed="1"/>
-    <w:lsdException w:name="toc 8" w:semiHidden="1" w:uiPriority="39" w:unhideWhenUsed="1"/>
-    <w:lsdException w:name="toc 9" w:semiHidden="1" w:uiPriority="39" w:unhideWhenUsed="1"/>
-    <w:lsdException w:name="Normal Indent" w:semiHidden="1" w:unhideWhenUsed="1"/>
-    <w:lsdException w:name="footnote text" w:semiHidden="1" w:unhideWhenUsed="1"/>
-    <w:lsdException w:name="annotation text" w:semiHidden="1" w:unhideWhenUsed="1"/>
-    <w:lsdException w:name="header" w:semiHidden="1" w:uiPriority="0" w:unhideWhenUsed="1"/>
-    <w:lsdException w:name="footer" w:semiHidden="1" w:unhideWhenUsed="1"/>
-    <w:lsdException w:name="index heading" w:semiHidden="1" w:unhideWhenUsed="1"/>
-    <w:lsdException w:name="caption" w:semiHidden="1" w:uiPriority="35" w:unhideWhenUsed="1" w:qFormat="1"/>
-    <w:lsdException w:name="table of figures" w:semiHidden="1" w:unhideWhenUsed="1"/>
-    <w:lsdException w:name="envelope address" w:semiHidden="1" w:unhideWhenUsed="1"/>
-    <w:lsdException w:name="envelope return" w:semiHidden="1" w:unhideWhenUsed="1"/>
-    <w:lsdException w:name="footnote reference" w:semiHidden="1" w:unhideWhenUsed="1"/>
-    <w:lsdException w:name="annotation reference" w:semiHidden="1" w:unhideWhenUsed="1"/>
-    <w:lsdException w:name="line number" w:semiHidden="1" w:unhideWhenUsed="1"/>
-    <w:lsdException w:name="page number" w:semiHidden="1" w:unhideWhenUsed="1"/>
-    <w:lsdException w:name="endnote reference" w:semiHidden="1" w:unhideWhenUsed="1"/>
-    <w:lsdException w:name="endnote text" w:semiHidden="1" w:unhideWhenUsed="1"/>
-    <w:lsdException w:name="table of authorities" w:semiHidden="1" w:unhideWhenUsed="1"/>
-    <w:lsdException w:name="macro" w:semiHidden="1" w:unhideWhenUsed="1"/>
-    <w:lsdException w:name="toa heading" w:semiHidden="1" w:unhideWhenUsed="1"/>
-    <w:lsdException w:name="List" w:semiHidden="1" w:unhideWhenUsed="1"/>
-    <w:lsdException w:name="List Bullet" w:semiHidden="1" w:unhideWhenUsed="1"/>
-    <w:lsdException w:name="List Number" w:semiHidden="1" w:unhideWhenUsed="1"/>
-    <w:lsdException w:name="List 2" w:semiHidden="1" w:unhideWhenUsed="1"/>
-    <w:lsdException w:name="List 3" w:semiHidden="1" w:unhideWhenUsed="1"/>
-    <w:lsdException w:name="List 4" w:semiHidden="1" w:unhideWhenUsed="1"/>
-    <w:lsdException w:name="List 5" w:semiHidden="1" w:unhideWhenUsed="1"/>
-    <w:lsdException w:name="List Bullet 2" w:semiHidden="1" w:unhideWhenUsed="1"/>
-    <w:lsdException w:name="List Bullet 3" w:semiHidden="1" w:unhideWhenUsed="1"/>
-    <w:lsdException w:name="List Bullet 4" w:semiHidden="1" w:unhideWhenUsed="1"/>
-    <w:lsdException w:name="List Bullet 5" w:semiHidden="1" w:unhideWhenUsed="1"/>
-    <w:lsdException w:name="List Number 2" w:semiHidden="1" w:unhideWhenUsed="1"/>
-    <w:lsdException w:name="List Number 3" w:semiHidden="1" w:unhideWhenUsed="1"/>
-    <w:lsdException w:name="List Number 4" w:semiHidden="1" w:unhideWhenUsed="1"/>
-    <w:lsdException w:name="List Number 5" w:semiHidden="1" w:unhideWhenUsed="1"/>
-    <w:lsdException w:name="Title" w:uiPriority="10" w:qFormat="1"/>
-    <w:lsdException w:name="Closing" w:semiHidden="1" w:unhideWhenUsed="1"/>
-    <w:lsdException w:name="Signature" w:semiHidden="1" w:unhideWhenUsed="1"/>
-    <w:lsdException w:name="Default Paragraph Font" w:semiHidden="1" w:uiPriority="1" w:unhideWhenUsed="1"/>
-    <w:lsdException w:name="Body Text" w:semiHidden="1" w:uiPriority="0" w:unhideWhenUsed="1"/>
-    <w:lsdException w:name="Body Text Indent" w:semiHidden="1" w:unhideWhenUsed="1"/>
-    <w:lsdException w:name="List Continue" w:semiHidden="1" w:unhideWhenUsed="1"/>
-    <w:lsdException w:name="List Continue 2" w:semiHidden="1" w:unhideWhenUsed="1"/>
-    <w:lsdException w:name="List Continue 3" w:semiHidden="1" w:unhideWhenUsed="1"/>
-    <w:lsdException w:name="List Continue 4" w:semiHidden="1" w:unhideWhenUsed="1"/>
-    <w:lsdException w:name="List Continue 5" w:semiHidden="1" w:unhideWhenUsed="1"/>
-    <w:lsdException w:name="Message Header" w:semiHidden="1" w:unhideWhenUsed="1"/>
-    <w:lsdException w:name="Subtitle" w:uiPriority="11" w:qFormat="1"/>
-    <w:lsdException w:name="Salutation" w:semiHidden="1" w:unhideWhenUsed="1"/>
-    <w:lsdException w:name="Date" w:semiHidden="1" w:unhideWhenUsed="1"/>
-    <w:lsdException w:name="Body Text First Indent" w:semiHidden="1" w:unhideWhenUsed="1"/>
-    <w:lsdException w:name="Body Text First Indent 2" w:semiHidden="1" w:unhideWhenUsed="1"/>
-    <w:lsdException w:name="Note Heading" w:semiHidden="1" w:unhideWhenUsed="1"/>
-    <w:lsdException w:name="Body Text 2" w:semiHidden="1" w:unhideWhenUsed="1"/>
-    <w:lsdException w:name="Body Text 3" w:semiHidden="1" w:unhideWhenUsed="1"/>
-    <w:lsdException w:name="Body Text Indent 2" w:semiHidden="1" w:unhideWhenUsed="1"/>
-    <w:lsdException w:name="Body Text Indent 3" w:semiHidden="1" w:unhideWhenUsed="1"/>
-    <w:lsdException w:name="Block Text" w:semiHidden="1" w:unhideWhenUsed="1"/>
-    <w:lsdException w:name="Hyperlink" w:semiHidden="1" w:unhideWhenUsed="1"/>
-    <w:lsdException w:name="FollowedHyperlink" w:semiHidden="1" w:unhideWhenUsed="1"/>
-    <w:lsdException w:name="Strong" w:uiPriority="22" w:qFormat="1"/>
-    <w:lsdException w:name="Emphasis" w:uiPriority="20" w:qFormat="1"/>
-    <w:lsdException w:name="Document Map" w:semiHidden="1" w:unhideWhenUsed="1"/>
-    <w:lsdException w:name="Plain Text" w:semiHidden="1" w:unhideWhenUsed="1"/>
-    <w:lsdException w:name="E-mail Signature" w:semiHidden="1" w:unhideWhenUsed="1"/>
-    <w:lsdException w:name="HTML Top of Form" w:semiHidden="1" w:unhideWhenUsed="1"/>
-    <w:lsdException w:name="HTML Bottom of Form" w:semiHidden="1" w:unhideWhenUsed="1"/>
-    <w:lsdException w:name="Normal (Web)" w:semiHidden="1" w:unhideWhenUsed="1"/>
-    <w:lsdException w:name="HTML Acronym" w:semiHidden="1" w:unhideWhenUsed="1"/>
-    <w:lsdException w:name="HTML Address" w:semiHidden="1" w:unhideWhenUsed="1"/>
-    <w:lsdException w:name="HTML Cite" w:semiHidden="1" w:unhideWhenUsed="1"/>
-    <w:lsdException w:name="HTML Code" w:semiHidden="1" w:unhideWhenUsed="1"/>
-    <w:lsdException w:name="HTML Definition" w:semiHidden="1" w:unhideWhenUsed="1"/>
-    <w:lsdException w:name="HTML Keyboard" w:semiHidden="1" w:unhideWhenUsed="1"/>
-    <w:lsdException w:name="HTML Preformatted" w:semiHidden="1" w:unhideWhenUsed="1"/>
-    <w:lsdException w:name="HTML Sample" w:semiHidden="1" w:unhideWhenUsed="1"/>
-    <w:lsdException w:name="HTML Typewriter" w:semiHidden="1" w:unhideWhenUsed="1"/>
-    <w:lsdException w:name="HTML Variable" w:semiHidden="1" w:unhideWhenUsed="1"/>
-    <w:lsdException w:name="Normal Table" w:semiHidden="1" w:unhideWhenUsed="1"/>
-    <w:lsdException w:name="annotation subject" w:semiHidden="1" w:unhideWhenUsed="1"/>
-    <w:lsdException w:name="No List" w:semiHidden="1" w:unhideWhenUsed="1"/>
-    <w:lsdException w:name="Outline List 1" w:semiHidden="1" w:unhideWhenUsed="1"/>
-    <w:lsdException w:name="Outline List 2" w:semiHidden="1" w:unhideWhenUsed="1"/>
-    <w:lsdException w:name="Outline List 3" w:semiHidden="1" w:unhideWhenUsed="1"/>
-    <w:lsdException w:name="Table Simple 1" w:semiHidden="1" w:unhideWhenUsed="1"/>
-    <w:lsdException w:name="Table Simple 2" w:semiHidden="1" w:unhideWhenUsed="1"/>
-    <w:lsdException w:name="Table Simple 3" w:semiHidden="1" w:unhideWhenUsed="1"/>
-    <w:lsdException w:name="Table Classic 1" w:semiHidden="1" w:unhideWhenUsed="1"/>
-    <w:lsdException w:name="Table Classic 2" w:semiHidden="1" w:unhideWhenUsed="1"/>
-    <w:lsdException w:name="Table Classic 3" w:semiHidden="1" w:unhideWhenUsed="1"/>
-    <w:lsdException w:name="Table Classic 4" w:semiHidden="1" w:unhideWhenUsed="1"/>
-    <w:lsdException w:name="Table Colorful 1" w:semiHidden="1" w:unhideWhenUsed="1"/>
-    <w:lsdException w:name="Table Colorful 2" w:semiHidden="1" w:unhideWhenUsed="1"/>
-    <w:lsdException w:name="Table Colorful 3" w:semiHidden="1" w:unhideWhenUsed="1"/>
-    <w:lsdException w:name="Table Columns 1" w:semiHidden="1" w:unhideWhenUsed="1"/>
-    <w:lsdException w:name="Table Columns 2" w:semiHidden="1" w:unhideWhenUsed="1"/>
-    <w:lsdException w:name="Table Columns 3" w:semiHidden="1" w:unhideWhenUsed="1"/>
-    <w:lsdException w:name="Table Columns 4" w:semiHidden="1" w:unhideWhenUsed="1"/>
-    <w:lsdException w:name="Table Columns 5" w:semiHidden="1" w:unhideWhenUsed="1"/>
-    <w:lsdException w:name="Table Grid 1" w:semiHidden="1" w:unhideWhenUsed="1"/>
-    <w:lsdException w:name="Table Grid 2" w:semiHidden="1" w:unhideWhenUsed="1"/>
-    <w:lsdException w:name="Table Grid 3" w:semiHidden="1" w:unhideWhenUsed="1"/>
-    <w:lsdException w:name="Table Grid 4" w:semiHidden="1" w:unhideWhenUsed="1"/>
-    <w:lsdException w:name="Table Grid 5" w:semiHidden="1" w:unhideWhenUsed="1"/>
-    <w:lsdException w:name="Table Grid 6" w:semiHidden="1" w:unhideWhenUsed="1"/>
-    <w:lsdException w:name="Table Grid 7" w:semiHidden="1" w:unhideWhenUsed="1"/>
-    <w:lsdException w:name="Table Grid 8" w:semiHidden="1" w:unhideWhenUsed="1"/>
-    <w:lsdException w:name="Table List 1" w:semiHidden="1" w:unhideWhenUsed="1"/>
-    <w:lsdException w:name="Table List 2" w:semiHidden="1" w:unhideWhenUsed="1"/>
-    <w:lsdException w:name="Table List 3" w:semiHidden="1" w:unhideWhenUsed="1"/>
-    <w:lsdException w:name="Table List 4" w:semiHidden="1" w:unhideWhenUsed="1"/>
-    <w:lsdException w:name="Table List 5" w:semiHidden="1" w:unhideWhenUsed="1"/>
-    <w:lsdException w:name="Table List 6" w:semiHidden="1" w:unhideWhenUsed="1"/>
-    <w:lsdException w:name="Table List 7" w:semiHidden="1" w:unhideWhenUsed="1"/>
-    <w:lsdException w:name="Table List 8" w:semiHidden="1" w:unhideWhenUsed="1"/>
-    <w:lsdException w:name="Table 3D effects 1" w:semiHidden="1" w:unhideWhenUsed="1"/>
-    <w:lsdException w:name="Table 3D effects 2" w:semiHidden="1" w:unhideWhenUsed="1"/>
-    <w:lsdException w:name="Table 3D effects 3" w:semiHidden="1" w:unhideWhenUsed="1"/>
-    <w:lsdException w:name="Table Contemporary" w:semiHidden="1" w:unhideWhenUsed="1"/>
-    <w:lsdException w:name="Table Elegant" w:semiHidden="1" w:unhideWhenUsed="1"/>
-    <w:lsdException w:name="Table Professional" w:semiHidden="1" w:unhideWhenUsed="1"/>
-    <w:lsdException w:name="Table Subtle 1" w:semiHidden="1" w:unhideWhenUsed="1"/>
-    <w:lsdException w:name="Table Subtle 2" w:semiHidden="1" w:unhideWhenUsed="1"/>
-    <w:lsdException w:name="Table Web 1" w:semiHidden="1" w:unhideWhenUsed="1"/>
-    <w:lsdException w:name="Table Web 2" w:semiHidden="1" w:unhideWhenUsed="1"/>
-    <w:lsdException w:name="Table Web 3" w:semiHidden="1" w:unhideWhenUsed="1"/>
-    <w:lsdException w:name="Balloon Text" w:semiHidden="1" w:unhideWhenUsed="1"/>
-    <w:lsdException w:name="Table Grid" w:uiPriority="39"/>
-    <w:lsdException w:name="Table Theme" w:semiHidden="1" w:unhideWhenUsed="1"/>
-    <w:lsdException w:name="Placeholder Text" w:semiHidden="1"/>
-    <w:lsdException w:name="No Spacing" w:uiPriority="1" w:qFormat="1"/>
-    <w:lsdException w:name="Light Shading" w:uiPriority="60"/>
-    <w:lsdException w:name="Light List" w:uiPriority="61"/>
-    <w:lsdException w:name="Light Grid" w:uiPriority="62"/>
-    <w:lsdException w:name="Medium Shading 1" w:uiPriority="63"/>
-    <w:lsdException w:name="Medium Shading 2" w:uiPriority="64"/>
-    <w:lsdException w:name="Medium List 1" w:uiPriority="65"/>
-    <w:lsdException w:name="Medium List 2" w:uiPriority="66"/>
-    <w:lsdException w:name="Medium Grid 1" w:uiPriority="67"/>
-    <w:lsdException w:name="Medium Grid 2" w:uiPriority="68"/>
-    <w:lsdException w:name="Medium Grid 3" w:uiPriority="69"/>
-    <w:lsdException w:name="Dark List" w:uiPriority="70"/>
-    <w:lsdException w:name="Colorful Shading" w:uiPriority="71"/>
-    <w:lsdException w:name="Colorful List" w:uiPriority="72"/>
-    <w:lsdException w:name="Colorful Grid" w:uiPriority="73"/>
-    <w:lsdException w:name="Light Shading Accent 1" w:uiPriority="60"/>
-    <w:lsdException w:name="Light List Accent 1" w:uiPriority="61"/>
-    <w:lsdException w:name="Light Grid Accent 1" w:uiPriority="62"/>
-    <w:lsdException w:name="Medium Shading 1 Accent 1" w:uiPriority="63"/>
-    <w:lsdException w:name="Medium Shading 2 Accent 1" w:uiPriority="64"/>
-    <w:lsdException w:name="Medium List 1 Accent 1" w:uiPriority="65"/>
-    <w:lsdException w:name="Revision" w:semiHidden="1"/>
-    <w:lsdException w:name="List Paragraph" w:uiPriority="34" w:qFormat="1"/>
-    <w:lsdException w:name="Quote" w:uiPriority="29" w:qFormat="1"/>
-    <w:lsdException w:name="Intense Quote" w:uiPriority="30" w:qFormat="1"/>
-    <w:lsdException w:name="Medium List 2 Accent 1" w:uiPriority="66"/>
-    <w:lsdException w:name="Medium Grid 1 Accent 1" w:uiPriority="67"/>
-    <w:lsdException w:name="Medium Grid 2 Accent 1" w:uiPriority="68"/>
-    <w:lsdException w:name="Medium Grid 3 Accent 1" w:uiPriority="69"/>
-    <w:lsdException w:name="Dark List Accent 1" w:uiPriority="70"/>
-    <w:lsdException w:name="Colorful Shading Accent 1" w:uiPriority="71"/>
-    <w:lsdException w:name="Colorful List Accent 1" w:uiPriority="72"/>
-    <w:lsdException w:name="Colorful Grid Accent 1" w:uiPriority="73"/>
-    <w:lsdException w:name="Light Shading Accent 2" w:uiPriority="60"/>
-    <w:lsdException w:name="Light List Accent 2" w:uiPriority="61"/>
-    <w:lsdException w:name="Light Grid Accent 2" w:uiPriority="62"/>
-    <w:lsdException w:name="Medium Shading 1 Accent 2" w:uiPriority="63"/>
-    <w:lsdException w:name="Medium Shading 2 Accent 2" w:uiPriority="64"/>
-    <w:lsdException w:name="Medium List 1 Accent 2" w:uiPriority="65"/>
-    <w:lsdException w:name="Medium List 2 Accent 2" w:uiPriority="66"/>
-    <w:lsdException w:name="Medium Grid 1 Accent 2" w:uiPriority="67"/>
-    <w:lsdException w:name="Medium Grid 2 Accent 2" w:uiPriority="68"/>
-    <w:lsdException w:name="Medium Grid 3 Accent 2" w:uiPriority="69"/>
-    <w:lsdException w:name="Dark List Accent 2" w:uiPriority="70"/>
-    <w:lsdException w:name="Colorful Shading Accent 2" w:uiPriority="71"/>
-    <w:lsdException w:name="Colorful List Accent 2" w:uiPriority="72"/>
-    <w:lsdException w:name="Colorful Grid Accent 2" w:uiPriority="73"/>
-    <w:lsdException w:name="Light Shading Accent 3" w:uiPriority="60"/>
-    <w:lsdException w:name="Light List Accent 3" w:uiPriority="61"/>
-    <w:lsdException w:name="Light Grid Accent 3" w:uiPriority="62"/>
-    <w:lsdException w:name="Medium Shading 1 Accent 3" w:uiPriority="63"/>
-    <w:lsdException w:name="Medium Shading 2 Accent 3" w:uiPriority="64"/>
-    <w:lsdException w:name="Medium List 1 Accent 3" w:uiPriority="65"/>
-    <w:lsdException w:name="Medium List 2 Accent 3" w:uiPriority="66"/>
-    <w:lsdException w:name="Medium Grid 1 Accent 3" w:uiPriority="67"/>
-    <w:lsdException w:name="Medium Grid 2 Accent 3" w:uiPriority="68"/>
-    <w:lsdException w:name="Medium Grid 3 Accent 3" w:uiPriority="69"/>
-    <w:lsdException w:name="Dark List Accent 3" w:uiPriority="70"/>
-    <w:lsdException w:name="Colorful Shading Accent 3" w:uiPriority="71"/>
-    <w:lsdException w:name="Colorful List Accent 3" w:uiPriority="72"/>
-    <w:lsdException w:name="Colorful Grid Accent 3" w:uiPriority="73"/>
-    <w:lsdException w:name="Light Shading Accent 4" w:uiPriority="60"/>
-    <w:lsdException w:name="Light List Accent 4" w:uiPriority="61"/>
-    <w:lsdException w:name="Light Grid Accent 4" w:uiPriority="62"/>
-    <w:lsdException w:name="Medium Shading 1 Accent 4" w:uiPriority="63"/>
-    <w:lsdException w:name="Medium Shading 2 Accent 4" w:uiPriority="64"/>
-    <w:lsdException w:name="Medium List 1 Accent 4" w:uiPriority="65"/>
-    <w:lsdException w:name="Medium List 2 Accent 4" w:uiPriority="66"/>
-    <w:lsdException w:name="Medium Grid 1 Accent 4" w:uiPriority="67"/>
-    <w:lsdException w:name="Medium Grid 2 Accent 4" w:uiPriority="68"/>
-    <w:lsdException w:name="Medium Grid 3 Accent 4" w:uiPriority="69"/>
-    <w:lsdException w:name="Dark List Accent 4" w:uiPriority="70"/>
-    <w:lsdException w:name="Colorful Shading Accent 4" w:uiPriority="71"/>
-    <w:lsdException w:name="Colorful List Accent 4" w:uiPriority="72"/>
-    <w:lsdException w:name="Colorful Grid Accent 4" w:uiPriority="73"/>
-    <w:lsdException w:name="Light Shading Accent 5" w:uiPriority="60"/>
-    <w:lsdException w:name="Light List Accent 5" w:uiPriority="61"/>
-    <w:lsdException w:name="Light Grid Accent 5" w:uiPriority="62"/>
-    <w:lsdException w:name="Medium Shading 1 Accent 5" w:uiPriority="63"/>
-    <w:lsdException w:name="Medium Shading 2 Accent 5" w:uiPriority="64"/>
-    <w:lsdException w:name="Medium List 1 Accent 5" w:uiPriority="65"/>
-    <w:lsdException w:name="Medium List 2 Accent 5" w:uiPriority="66"/>
-    <w:lsdException w:name="Medium Grid 1 Accent 5" w:uiPriority="67"/>
-    <w:lsdException w:name="Medium Grid 2 Accent 5" w:uiPriority="68"/>
-    <w:lsdException w:name="Medium Grid 3 Accent 5" w:uiPriority="69"/>
-    <w:lsdException w:name="Dark List Accent 5" w:uiPriority="70"/>
-    <w:lsdException w:name="Colorful Shading Accent 5" w:uiPriority="71"/>
-    <w:lsdException w:name="Colorful List Accent 5" w:uiPriority="72"/>
-    <w:lsdException w:name="Colorful Grid Accent 5" w:uiPriority="73"/>
-    <w:lsdException w:name="Light Shading Accent 6" w:uiPriority="60"/>
-    <w:lsdException w:name="Light List Accent 6" w:uiPriority="61"/>
-    <w:lsdException w:name="Light Grid Accent 6" w:uiPriority="62"/>
-    <w:lsdException w:name="Medium Shading 1 Accent 6" w:uiPriority="63"/>
-    <w:lsdException w:name="Medium Shading 2 Accent 6" w:uiPriority="64"/>
-    <w:lsdException w:name="Medium List 1 Accent 6" w:uiPriority="65"/>
-    <w:lsdException w:name="Medium List 2 Accent 6" w:uiPriority="66"/>
-    <w:lsdException w:name="Medium Grid 1 Accent 6" w:uiPriority="67"/>
-    <w:lsdException w:name="Medium Grid 2 Accent 6" w:uiPriority="68"/>
-    <w:lsdException w:name="Medium Grid 3 Accent 6" w:uiPriority="69"/>
-    <w:lsdException w:name="Dark List Accent 6" w:uiPriority="70"/>
-    <w:lsdException w:name="Colorful Shading Accent 6" w:uiPriority="71"/>
-    <w:lsdException w:name="Colorful List Accent 6" w:uiPriority="72"/>
-    <w:lsdException w:name="Colorful Grid Accent 6" w:uiPriority="73"/>
-    <w:lsdException w:name="Subtle Emphasis" w:uiPriority="19" w:qFormat="1"/>
-    <w:lsdException w:name="Intense Emphasis" w:uiPriority="21" w:qFormat="1"/>
-    <w:lsdException w:name="Subtle Reference" w:uiPriority="31" w:qFormat="1"/>
-    <w:lsdException w:name="Intense Reference" w:uiPriority="32" w:qFormat="1"/>
-    <w:lsdException w:name="Book Title" w:uiPriority="33" w:qFormat="1"/>
-    <w:lsdException w:name="Bibliography" w:semiHidden="1" w:uiPriority="37" w:unhideWhenUsed="1"/>
-    <w:lsdException w:name="TOC Heading" w:semiHidden="1" w:uiPriority="39" w:unhideWhenUsed="1" w:qFormat="1"/>
-    <w:lsdException w:name="Plain Table 1" w:uiPriority="41"/>
-    <w:lsdException w:name="Plain Table 2" w:uiPriority="42"/>
-    <w:lsdException w:name="Plain Table 3" w:uiPriority="43"/>
-    <w:lsdException w:name="Plain Table 4" w:uiPriority="44"/>
-    <w:lsdException w:name="Plain Table 5" w:uiPriority="45"/>
-    <w:lsdException w:name="Grid Table Light" w:uiPriority="40"/>
-    <w:lsdException w:name="Grid Table 1 Light" w:uiPriority="46"/>
-    <w:lsdException w:name="Grid Table 2" w:uiPriority="47"/>
-    <w:lsdException w:name="Grid Table 3" w:uiPriority="48"/>
-    <w:lsdException w:name="Grid Table 4" w:uiPriority="49"/>
-    <w:lsdException w:name="Grid Table 5 Dark" w:uiPriority="50"/>
-    <w:lsdException w:name="Grid Table 6 Colorful" w:uiPriority="51"/>
-    <w:lsdException w:name="Grid Table 7 Colorful" w:uiPriority="52"/>
-    <w:lsdException w:name="Grid Table 1 Light Accent 1" w:uiPriority="46"/>
-    <w:lsdException w:name="Grid Table 2 Accent 1" w:uiPriority="47"/>
-    <w:lsdException w:name="Grid Table 3 Accent 1" w:uiPriority="48"/>
-    <w:lsdException w:name="Grid Table 4 Accent 1" w:uiPriority="49"/>
-    <w:lsdException w:name="Grid Table 5 Dark Accent 1" w:uiPriority="50"/>
-    <w:lsdException w:name="Grid Table 6 Colorful Accent 1" w:uiPriority="51"/>
-    <w:lsdException w:name="Grid Table 7 Colorful Accent 1" w:uiPriority="52"/>
-    <w:lsdException w:name="Grid Table 1 Light Accent 2" w:uiPriority="46"/>
-    <w:lsdException w:name="Grid Table 2 Accent 2" w:uiPriority="47"/>
-    <w:lsdException w:name="Grid Table 3 Accent 2" w:uiPriority="48"/>
-    <w:lsdException w:name="Grid Table 4 Accent 2" w:uiPriority="49"/>
-    <w:lsdException w:name="Grid Table 5 Dark Accent 2" w:uiPriority="50"/>
-    <w:lsdException w:name="Grid Table 6 Colorful Accent 2" w:uiPriority="51"/>
-    <w:lsdException w:name="Grid Table 7 Colorful Accent 2" w:uiPriority="52"/>
-    <w:lsdException w:name="Grid Table 1 Light Accent 3" w:uiPriority="46"/>
-    <w:lsdException w:name="Grid Table 2 Accent 3" w:uiPriority="47"/>
-    <w:lsdException w:name="Grid Table 3 Accent 3" w:uiPriority="48"/>
-    <w:lsdException w:name="Grid Table 4 Accent 3" w:uiPriority="49"/>
-    <w:lsdException w:name="Grid Table 5 Dark Accent 3" w:uiPriority="50"/>
-    <w:lsdException w:name="Grid Table 6 Colorful Accent 3" w:uiPriority="51"/>
-    <w:lsdException w:name="Grid Table 7 Colorful Accent 3" w:uiPriority="52"/>
-    <w:lsdException w:name="Grid Table 1 Light Accent 4" w:uiPriority="46"/>
-    <w:lsdException w:name="Grid Table 2 Accent 4" w:uiPriority="47"/>
-    <w:lsdException w:name="Grid Table 3 Accent 4" w:uiPriority="48"/>
-    <w:lsdException w:name="Grid Table 4 Accent 4" w:uiPriority="49"/>
-    <w:lsdException w:name="Grid Table 5 Dark Accent 4" w:uiPriority="50"/>
-    <w:lsdException w:name="Grid Table 6 Colorful Accent 4" w:uiPriority="51"/>
-    <w:lsdException w:name="Grid Table 7 Colorful Accent 4" w:uiPriority="52"/>
-    <w:lsdException w:name="Grid Table 1 Light Accent 5" w:uiPriority="46"/>
-    <w:lsdException w:name="Grid Table 2 Accent 5" w:uiPriority="47"/>
-    <w:lsdException w:name="Grid Table 3 Accent 5" w:uiPriority="48"/>
-    <w:lsdException w:name="Grid Table 4 Accent 5" w:uiPriority="49"/>
-    <w:lsdException w:name="Grid Table 5 Dark Accent 5" w:uiPriority="50"/>
-    <w:lsdException w:name="Grid Table 6 Colorful Accent 5" w:uiPriority="51"/>
-    <w:lsdException w:name="Grid Table 7 Colorful Accent 5" w:uiPriority="52"/>
-    <w:lsdException w:name="Grid Table 1 Light Accent 6" w:uiPriority="46"/>
-    <w:lsdException w:name="Grid Table 2 Accent 6" w:uiPriority="47"/>
-    <w:lsdException w:name="Grid Table 3 Accent 6" w:uiPriority="48"/>
-    <w:lsdException w:name="Grid Table 4 Accent 6" w:uiPriority="49"/>
-    <w:lsdException w:name="Grid Table 5 Dark Accent 6" w:uiPriority="50"/>
-    <w:lsdException w:name="Grid Table 6 Colorful Accent 6" w:uiPriority="51"/>
-    <w:lsdException w:name="Grid Table 7 Colorful Accent 6" w:uiPriority="52"/>
-    <w:lsdException w:name="List Table 1 Light" w:uiPriority="46"/>
-    <w:lsdException w:name="List Table 2" w:uiPriority="47"/>
-    <w:lsdException w:name="List Table 3" w:uiPriority="48"/>
-    <w:lsdException w:name="List Table 4" w:uiPriority="49"/>
-    <w:lsdException w:name="List Table 5 Dark" w:uiPriority="50"/>
-    <w:lsdException w:name="List Table 6 Colorful" w:uiPriority="51"/>
-    <w:lsdException w:name="List Table 7 Colorful" w:uiPriority="52"/>
-    <w:lsdException w:name="List Table 1 Light Accent 1" w:uiPriority="46"/>
-    <w:lsdException w:name="List Table 2 Accent 1" w:uiPriority="47"/>
-    <w:lsdException w:name="List Table 3 Accent 1" w:uiPriority="48"/>
-    <w:lsdException w:name="List Table 4 Accent 1" w:uiPriority="49"/>
-    <w:lsdException w:name="List Table 5 Dark Accent 1" w:uiPriority="50"/>
-    <w:lsdException w:name="List Table 6 Colorful Accent 1" w:uiPriority="51"/>
-    <w:lsdException w:name="List Table 7 Colorful Accent 1" w:uiPriority="52"/>
-    <w:lsdException w:name="List Table 1 Light Accent 2" w:uiPriority="46"/>
-    <w:lsdException w:name="List Table 2 Accent 2" w:uiPriority="47"/>
-    <w:lsdException w:name="List Table 3 Accent 2" w:uiPriority="48"/>
-    <w:lsdException w:name="List Table 4 Accent 2" w:uiPriority="49"/>
-    <w:lsdException w:name="List Table 5 Dark Accent 2" w:uiPriority="50"/>
-    <w:lsdException w:name="List Table 6 Colorful Accent 2" w:uiPriority="51"/>
-    <w:lsdException w:name="List Table 7 Colorful Accent 2" w:uiPriority="52"/>
-    <w:lsdException w:name="List Table 1 Light Accent 3" w:uiPriority="46"/>
-    <w:lsdException w:name="List Table 2 Accent 3" w:uiPriority="47"/>
-    <w:lsdException w:name="List Table 3 Accent 3" w:uiPriority="48"/>
-    <w:lsdException w:name="List Table 4 Accent 3" w:uiPriority="49"/>
-    <w:lsdException w:name="List Table 5 Dark Accent 3" w:uiPriority="50"/>
-    <w:lsdException w:name="List Table 6 Colorful Accent 3" w:uiPriority="51"/>
-    <w:lsdException w:name="List Table 7 Colorful Accent 3" w:uiPriority="52"/>
-    <w:lsdException w:name="List Table 1 Light Accent 4" w:uiPriority="46"/>
-    <w:lsdException w:name="List Table 2 Accent 4" w:uiPriority="47"/>
-    <w:lsdException w:name="List Table 3 Accent 4" w:uiPriority="48"/>
-    <w:lsdException w:name="List Table 4 Accent 4" w:uiPriority="49"/>
-    <w:lsdException w:name="List Table 5 Dark Accent 4" w:uiPriority="50"/>
-    <w:lsdException w:name="List Table 6 Colorful Accent 4" w:uiPriority="51"/>
-    <w:lsdException w:name="List Table 7 Colorful Accent 4" w:uiPriority="52"/>
-    <w:lsdException w:name="List Table 1 Light Accent 5" w:uiPriority="46"/>
-    <w:lsdException w:name="List Table 2 Accent 5" w:uiPriority="47"/>
-    <w:lsdException w:name="List Table 3 Accent 5" w:uiPriority="48"/>
-    <w:lsdException w:name="List Table 4 Accent 5" w:uiPriority="49"/>
-    <w:lsdException w:name="List Table 5 Dark Accent 5" w:uiPriority="50"/>
-    <w:lsdException w:name="List Table 6 Colorful Accent 5" w:uiPriority="51"/>
-    <w:lsdException w:name="List Table 7 Colorful Accent 5" w:uiPriority="52"/>
-    <w:lsdException w:name="List Table 1 Light Accent 6" w:uiPriority="46"/>
-    <w:lsdException w:name="List Table 2 Accent 6" w:uiPriority="47"/>
-    <w:lsdException w:name="List Table 3 Accent 6" w:uiPriority="48"/>
-    <w:lsdException w:name="List Table 4 Accent 6" w:uiPriority="49"/>
-    <w:lsdException w:name="List Table 5 Dark Accent 6" w:uiPriority="50"/>
-    <w:lsdException w:name="List Table 6 Colorful Accent 6" w:uiPriority="51"/>
-    <w:lsdException w:name="List Table 7 Colorful Accent 6" w:uiPriority="52"/>
-    <w:lsdException w:name="Mention" w:semiHidden="1" w:unhideWhenUsed="1"/>
-    <w:lsdException w:name="Smart Hyperlink" w:semiHidden="1" w:unhideWhenUsed="1"/>
-    <w:lsdException w:name="Hashtag" w:semiHidden="1" w:unhideWhenUsed="1"/>
-    <w:lsdException w:name="Unresolved Mention" w:semiHidden="1" w:unhideWhenUsed="1"/>
+  <w:latentStyles w:defLockedState="0" w:defUIPriority="99" w:defSemiHidden="1" w:defUnhideWhenUsed="1" w:defQFormat="0" w:count="267">
+    <w:lsdException w:name="Normal" w:semiHidden="0" w:uiPriority="0" w:unhideWhenUsed="0" w:qFormat="1"/>
+    <w:lsdException w:name="heading 1" w:semiHidden="0" w:uiPriority="9" w:unhideWhenUsed="0" w:qFormat="1"/>
+    <w:lsdException w:name="heading 2" w:uiPriority="0" w:qFormat="1"/>
+    <w:lsdException w:name="heading 3" w:uiPriority="9" w:qFormat="1"/>
+    <w:lsdException w:name="heading 4" w:uiPriority="9" w:qFormat="1"/>
+    <w:lsdException w:name="heading 5" w:uiPriority="9" w:qFormat="1"/>
+    <w:lsdException w:name="heading 6" w:uiPriority="0" w:qFormat="1"/>
+    <w:lsdException w:name="heading 7" w:uiPriority="9" w:qFormat="1"/>
+    <w:lsdException w:name="heading 8" w:uiPriority="9" w:qFormat="1"/>
+    <w:lsdException w:name="heading 9" w:uiPriority="9" w:qFormat="1"/>
+    <w:lsdException w:name="toc 1" w:uiPriority="39"/>
+    <w:lsdException w:name="toc 2" w:uiPriority="39"/>
+    <w:lsdException w:name="toc 3" w:uiPriority="39"/>
+    <w:lsdException w:name="toc 4" w:uiPriority="39"/>
+    <w:lsdException w:name="toc 5" w:uiPriority="39"/>
+    <w:lsdException w:name="toc 6" w:uiPriority="39"/>
+    <w:lsdException w:name="toc 7" w:uiPriority="39"/>
+    <w:lsdException w:name="toc 8" w:uiPriority="39"/>
+    <w:lsdException w:name="toc 9" w:uiPriority="39"/>
+    <w:lsdException w:name="header" w:uiPriority="0"/>
+    <w:lsdException w:name="caption" w:uiPriority="35" w:qFormat="1"/>
+    <w:lsdException w:name="Title" w:semiHidden="0" w:uiPriority="10" w:unhideWhenUsed="0" w:qFormat="1"/>
+    <w:lsdException w:name="Default Paragraph Font" w:uiPriority="1"/>
+    <w:lsdException w:name="Body Text" w:uiPriority="0"/>
+    <w:lsdException w:name="Subtitle" w:semiHidden="0" w:uiPriority="11" w:unhideWhenUsed="0" w:qFormat="1"/>
+    <w:lsdException w:name="Strong" w:semiHidden="0" w:uiPriority="22" w:unhideWhenUsed="0" w:qFormat="1"/>
+    <w:lsdException w:name="Emphasis" w:semiHidden="0" w:uiPriority="20" w:unhideWhenUsed="0" w:qFormat="1"/>
+    <w:lsdException w:name="Table Grid" w:semiHidden="0" w:uiPriority="39" w:unhideWhenUsed="0"/>
+    <w:lsdException w:name="Placeholder Text" w:unhideWhenUsed="0"/>
+    <w:lsdException w:name="No Spacing" w:semiHidden="0" w:uiPriority="1" w:unhideWhenUsed="0" w:qFormat="1"/>
+    <w:lsdException w:name="Light Shading" w:semiHidden="0" w:uiPriority="60" w:unhideWhenUsed="0"/>
+    <w:lsdException w:name="Light List" w:semiHidden="0" w:uiPriority="61" w:unhideWhenUsed="0"/>
+    <w:lsdException w:name="Light Grid" w:semiHidden="0" w:uiPriority="62" w:unhideWhenUsed="0"/>
+    <w:lsdException w:name="Medium Shading 1" w:semiHidden="0" w:uiPriority="63" w:unhideWhenUsed="0"/>
+    <w:lsdException w:name="Medium Shading 2" w:semiHidden="0" w:uiPriority="64" w:unhideWhenUsed="0"/>
+    <w:lsdException w:name="Medium List 1" w:semiHidden="0" w:uiPriority="65" w:unhideWhenUsed="0"/>
+    <w:lsdException w:name="Medium List 2" w:semiHidden="0" w:uiPriority="66" w:unhideWhenUsed="0"/>
+    <w:lsdException w:name="Medium Grid 1" w:semiHidden="0" w:uiPriority="67" w:unhideWhenUsed="0"/>
+    <w:lsdException w:name="Medium Grid 2" w:semiHidden="0" w:uiPriority="68" w:unhideWhenUsed="0"/>
+    <w:lsdException w:name="Medium Grid 3" w:semiHidden="0" w:uiPriority="69" w:unhideWhenUsed="0"/>
+    <w:lsdException w:name="Dark List" w:semiHidden="0" w:uiPriority="70" w:unhideWhenUsed="0"/>
+    <w:lsdException w:name="Colorful Shading" w:semiHidden="0" w:uiPriority="71" w:unhideWhenUsed="0"/>
+    <w:lsdException w:name="Colorful List" w:semiHidden="0" w:uiPriority="72" w:unhideWhenUsed="0"/>
+    <w:lsdException w:name="Colorful Grid" w:semiHidden="0" w:uiPriority="73" w:unhideWhenUsed="0"/>
+    <w:lsdException w:name="Light Shading Accent 1" w:semiHidden="0" w:uiPriority="60" w:unhideWhenUsed="0"/>
+    <w:lsdException w:name="Light List Accent 1" w:semiHidden="0" w:uiPriority="61" w:unhideWhenUsed="0"/>
+    <w:lsdException w:name="Light Grid Accent 1" w:semiHidden="0" w:uiPriority="62" w:unhideWhenUsed="0"/>
+    <w:lsdException w:name="Medium Shading 1 Accent 1" w:semiHidden="0" w:uiPriority="63" w:unhideWhenUsed="0"/>
+    <w:lsdException w:name="Medium Shading 2 Accent 1" w:semiHidden="0" w:uiPriority="64" w:unhideWhenUsed="0"/>
+    <w:lsdException w:name="Medium List 1 Accent 1" w:semiHidden="0" w:uiPriority="65" w:unhideWhenUsed="0"/>
+    <w:lsdException w:name="Revision" w:unhideWhenUsed="0"/>
+    <w:lsdException w:name="List Paragraph" w:semiHidden="0" w:uiPriority="34" w:unhideWhenUsed="0" w:qFormat="1"/>
+    <w:lsdException w:name="Quote" w:semiHidden="0" w:uiPriority="29" w:unhideWhenUsed="0" w:qFormat="1"/>
+    <w:lsdException w:name="Intense Quote" w:semiHidden="0" w:uiPriority="30" w:unhideWhenUsed="0" w:qFormat="1"/>
+    <w:lsdException w:name="Medium List 2 Accent 1" w:semiHidden="0" w:uiPriority="66" w:unhideWhenUsed="0"/>
+    <w:lsdException w:name="Medium Grid 1 Accent 1" w:semiHidden="0" w:uiPriority="67" w:unhideWhenUsed="0"/>
+    <w:lsdException w:name="Medium Grid 2 Accent 1" w:semiHidden="0" w:uiPriority="68" w:unhideWhenUsed="0"/>
+    <w:lsdException w:name="Medium Grid 3 Accent 1" w:semiHidden="0" w:uiPriority="69" w:unhideWhenUsed="0"/>
+    <w:lsdException w:name="Dark List Accent 1" w:semiHidden="0" w:uiPriority="70" w:unhideWhenUsed="0"/>
+    <w:lsdException w:name="Colorful Shading Accent 1" w:semiHidden="0" w:uiPriority="71" w:unhideWhenUsed="0"/>
+    <w:lsdException w:name="Colorful List Accent 1" w:semiHidden="0" w:uiPriority="72" w:unhideWhenUsed="0"/>
+    <w:lsdException w:name="Colorful Grid Accent 1" w:semiHidden="0" w:uiPriority="73" w:unhideWhenUsed="0"/>
+    <w:lsdException w:name="Light Shading Accent 2" w:semiHidden="0" w:uiPriority="60" w:unhideWhenUsed="0"/>
+    <w:lsdException w:name="Light List Accent 2" w:semiHidden="0" w:uiPriority="61" w:unhideWhenUsed="0"/>
+    <w:lsdException w:name="Light Grid Accent 2" w:semiHidden="0" w:uiPriority="62" w:unhideWhenUsed="0"/>
+    <w:lsdException w:name="Medium Shading 1 Accent 2" w:semiHidden="0" w:uiPriority="63" w:unhideWhenUsed="0"/>
+    <w:lsdException w:name="Medium Shading 2 Accent 2" w:semiHidden="0" w:uiPriority="64" w:unhideWhenUsed="0"/>
+    <w:lsdException w:name="Medium List 1 Accent 2" w:semiHidden="0" w:uiPriority="65" w:unhideWhenUsed="0"/>
+    <w:lsdException w:name="Medium List 2 Accent 2" w:semiHidden="0" w:uiPriority="66" w:unhideWhenUsed="0"/>
+    <w:lsdException w:name="Medium Grid 1 Accent 2" w:semiHidden="0" w:uiPriority="67" w:unhideWhenUsed="0"/>
+    <w:lsdException w:name="Medium Grid 2 Accent 2" w:semiHidden="0" w:uiPriority="68" w:unhideWhenUsed="0"/>
+    <w:lsdException w:name="Medium Grid 3 Accent 2" w:semiHidden="0" w:uiPriority="69" w:unhideWhenUsed="0"/>
+    <w:lsdException w:name="Dark List Accent 2" w:semiHidden="0" w:uiPriority="70" w:unhideWhenUsed="0"/>
+    <w:lsdException w:name="Colorful Shading Accent 2" w:semiHidden="0" w:uiPriority="71" w:unhideWhenUsed="0"/>
+    <w:lsdException w:name="Colorful List Accent 2" w:semiHidden="0" w:uiPriority="72" w:unhideWhenUsed="0"/>
+    <w:lsdException w:name="Colorful Grid Accent 2" w:semiHidden="0" w:uiPriority="73" w:unhideWhenUsed="0"/>
+    <w:lsdException w:name="Light Shading Accent 3" w:semiHidden="0" w:uiPriority="60" w:unhideWhenUsed="0"/>
+    <w:lsdException w:name="Light List Accent 3" w:semiHidden="0" w:uiPriority="61" w:unhideWhenUsed="0"/>
+    <w:lsdException w:name="Light Grid Accent 3" w:semiHidden="0" w:uiPriority="62" w:unhideWhenUsed="0"/>
+    <w:lsdException w:name="Medium Shading 1 Accent 3" w:semiHidden="0" w:uiPriority="63" w:unhideWhenUsed="0"/>
+    <w:lsdException w:name="Medium Shading 2 Accent 3" w:semiHidden="0" w:uiPriority="64" w:unhideWhenUsed="0"/>
+    <w:lsdException w:name="Medium List 1 Accent 3" w:semiHidden="0" w:uiPriority="65" w:unhideWhenUsed="0"/>
+    <w:lsdException w:name="Medium List 2 Accent 3" w:semiHidden="0" w:uiPriority="66" w:unhideWhenUsed="0"/>
+    <w:lsdException w:name="Medium Grid 1 Accent 3" w:semiHidden="0" w:uiPriority="67" w:unhideWhenUsed="0"/>
+    <w:lsdException w:name="Medium Grid 2 Accent 3" w:semiHidden="0" w:uiPriority="68" w:unhideWhenUsed="0"/>
+    <w:lsdException w:name="Medium Grid 3 Accent 3" w:semiHidden="0" w:uiPriority="69" w:unhideWhenUsed="0"/>
+    <w:lsdException w:name="Dark List Accent 3" w:semiHidden="0" w:uiPriority="70" w:unhideWhenUsed="0"/>
+    <w:lsdException w:name="Colorful Shading Accent 3" w:semiHidden="0" w:uiPriority="71" w:unhideWhenUsed="0"/>
+    <w:lsdException w:name="Colorful List Accent 3" w:semiHidden="0" w:uiPriority="72" w:unhideWhenUsed="0"/>
+    <w:lsdException w:name="Colorful Grid Accent 3" w:semiHidden="0" w:uiPriority="73" w:unhideWhenUsed="0"/>
+    <w:lsdException w:name="Light Shading Accent 4" w:semiHidden="0" w:uiPriority="60" w:unhideWhenUsed="0"/>
+    <w:lsdException w:name="Light List Accent 4" w:semiHidden="0" w:uiPriority="61" w:unhideWhenUsed="0"/>
+    <w:lsdException w:name="Light Grid Accent 4" w:semiHidden="0" w:uiPriority="62" w:unhideWhenUsed="0"/>
+    <w:lsdException w:name="Medium Shading 1 Accent 4" w:semiHidden="0" w:uiPriority="63" w:unhideWhenUsed="0"/>
+    <w:lsdException w:name="Medium Shading 2 Accent 4" w:semiHidden="0" w:uiPriority="64" w:unhideWhenUsed="0"/>
+    <w:lsdException w:name="Medium List 1 Accent 4" w:semiHidden="0" w:uiPriority="65" w:unhideWhenUsed="0"/>
+    <w:lsdException w:name="Medium List 2 Accent 4" w:semiHidden="0" w:uiPriority="66" w:unhideWhenUsed="0"/>
+    <w:lsdException w:name="Medium Grid 1 Accent 4" w:semiHidden="0" w:uiPriority="67" w:unhideWhenUsed="0"/>
+    <w:lsdException w:name="Medium Grid 2 Accent 4" w:semiHidden="0" w:uiPriority="68" w:unhideWhenUsed="0"/>
+    <w:lsdException w:name="Medium Grid 3 Accent 4" w:semiHidden="0" w:uiPriority="69" w:unhideWhenUsed="0"/>
+    <w:lsdException w:name="Dark List Accent 4" w:semiHidden="0" w:uiPriority="70" w:unhideWhenUsed="0"/>
+    <w:lsdException w:name="Colorful Shading Accent 4" w:semiHidden="0" w:uiPriority="71" w:unhideWhenUsed="0"/>
+    <w:lsdException w:name="Colorful List Accent 4" w:semiHidden="0" w:uiPriority="72" w:unhideWhenUsed="0"/>
+    <w:lsdException w:name="Colorful Grid Accent 4" w:semiHidden="0" w:uiPriority="73" w:unhideWhenUsed="0"/>
+    <w:lsdException w:name="Light Shading Accent 5" w:semiHidden="0" w:uiPriority="60" w:unhideWhenUsed="0"/>
+    <w:lsdException w:name="Light List Accent 5" w:semiHidden="0" w:uiPriority="61" w:unhideWhenUsed="0"/>
+    <w:lsdException w:name="Light Grid Accent 5" w:semiHidden="0" w:uiPriority="62" w:unhideWhenUsed="0"/>
+    <w:lsdException w:name="Medium Shading 1 Accent 5" w:semiHidden="0" w:uiPriority="63" w:unhideWhenUsed="0"/>
+    <w:lsdException w:name="Medium Shading 2 Accent 5" w:semiHidden="0" w:uiPriority="64" w:unhideWhenUsed="0"/>
+    <w:lsdException w:name="Medium List 1 Accent 5" w:semiHidden="0" w:uiPriority="65" w:unhideWhenUsed="0"/>
+    <w:lsdException w:name="Medium List 2 Accent 5" w:semiHidden="0" w:uiPriority="66" w:unhideWhenUsed="0"/>
+    <w:lsdException w:name="Medium Grid 1 Accent 5" w:semiHidden="0" w:uiPriority="67" w:unhideWhenUsed="0"/>
+    <w:lsdException w:name="Medium Grid 2 Accent 5" w:semiHidden="0" w:uiPriority="68" w:unhideWhenUsed="0"/>
+    <w:lsdException w:name="Medium Grid 3 Accent 5" w:semiHidden="0" w:uiPriority="69" w:unhideWhenUsed="0"/>
+    <w:lsdException w:name="Dark List Accent 5" w:semiHidden="0" w:uiPriority="70" w:unhideWhenUsed="0"/>
+    <w:lsdException w:name="Colorful Shading Accent 5" w:semiHidden="0" w:uiPriority="71" w:unhideWhenUsed="0"/>
+    <w:lsdException w:name="Colorful List Accent 5" w:semiHidden="0" w:uiPriority="72" w:unhideWhenUsed="0"/>
+    <w:lsdException w:name="Colorful Grid Accent 5" w:semiHidden="0" w:uiPriority="73" w:unhideWhenUsed="0"/>
+    <w:lsdException w:name="Light Shading Accent 6" w:semiHidden="0" w:uiPriority="60" w:unhideWhenUsed="0"/>
+    <w:lsdException w:name="Light List Accent 6" w:semiHidden="0" w:uiPriority="61" w:unhideWhenUsed="0"/>
+    <w:lsdException w:name="Light Grid Accent 6" w:semiHidden="0" w:uiPriority="62" w:unhideWhenUsed="0"/>
+    <w:lsdException w:name="Medium Shading 1 Accent 6" w:semiHidden="0" w:uiPriority="63" w:unhideWhenUsed="0"/>
+    <w:lsdException w:name="Medium Shading 2 Accent 6" w:semiHidden="0" w:uiPriority="64" w:unhideWhenUsed="0"/>
+    <w:lsdException w:name="Medium List 1 Accent 6" w:semiHidden="0" w:uiPriority="65" w:unhideWhenUsed="0"/>
+    <w:lsdException w:name="Medium List 2 Accent 6" w:semiHidden="0" w:uiPriority="66" w:unhideWhenUsed="0"/>
+    <w:lsdException w:name="Medium Grid 1 Accent 6" w:semiHidden="0" w:uiPriority="67" w:unhideWhenUsed="0"/>
+    <w:lsdException w:name="Medium Grid 2 Accent 6" w:semiHidden="0" w:uiPriority="68" w:unhideWhenUsed="0"/>
+    <w:lsdException w:name="Medium Grid 3 Accent 6" w:semiHidden="0" w:uiPriority="69" w:unhideWhenUsed="0"/>
+    <w:lsdException w:name="Dark List Accent 6" w:semiHidden="0" w:uiPriority="70" w:unhideWhenUsed="0"/>
+    <w:lsdException w:name="Colorful Shading Accent 6" w:semiHidden="0" w:uiPriority="71" w:unhideWhenUsed="0"/>
+    <w:lsdException w:name="Colorful List Accent 6" w:semiHidden="0" w:uiPriority="72" w:unhideWhenUsed="0"/>
+    <w:lsdException w:name="Colorful Grid Accent 6" w:semiHidden="0" w:uiPriority="73" w:unhideWhenUsed="0"/>
+    <w:lsdException w:name="Subtle Emphasis" w:semiHidden="0" w:uiPriority="19" w:unhideWhenUsed="0" w:qFormat="1"/>
+    <w:lsdException w:name="Intense Emphasis" w:semiHidden="0" w:uiPriority="21" w:unhideWhenUsed="0" w:qFormat="1"/>
+    <w:lsdException w:name="Subtle Reference" w:semiHidden="0" w:uiPriority="31" w:unhideWhenUsed="0" w:qFormat="1"/>
+    <w:lsdException w:name="Intense Reference" w:semiHidden="0" w:uiPriority="32" w:unhideWhenUsed="0" w:qFormat="1"/>
+    <w:lsdException w:name="Book Title" w:semiHidden="0" w:uiPriority="33" w:unhideWhenUsed="0" w:qFormat="1"/>
+    <w:lsdException w:name="Bibliography" w:uiPriority="37"/>
+    <w:lsdException w:name="TOC Heading" w:uiPriority="39" w:qFormat="1"/>
+  </w:latentStyles>
+  <w:style w:type="paragraph" w:default="1" w:styleId="Normalny">
+    <w:name w:val="Normal"/>
+    <w:qFormat/>
+    <w:rsid w:val="00C524EE"/>
+    <w:pPr>
+      <w:spacing w:after="0" w:line="240" w:lineRule="auto"/>
+    </w:pPr>
+    <w:rPr>
+      <w:rFonts w:ascii="Times New Roman" w:eastAsia="Times New Roman" w:hAnsi="Times New Roman" w:cs="Times New Roman"/>
+      <w:sz w:val="24"/>
+      <w:szCs w:val="24"/>
+      <w:lang w:eastAsia="pl-PL"/>
+    </w:rPr>
+  </w:style>
+  <w:style w:type="paragraph" w:styleId="Nagwek2">
+    <w:name w:val="heading 2"/>
+    <w:basedOn w:val="Normalny"/>
+    <w:next w:val="Normalny"/>
+    <w:link w:val="Nagwek2Znak"/>
+    <w:semiHidden/>
+    <w:unhideWhenUsed/>
+    <w:qFormat/>
+    <w:rsid w:val="00C524EE"/>
+    <w:pPr>
+      <w:keepNext/>
+      <w:spacing w:before="240" w:after="60"/>
+      <w:outlineLvl w:val="1"/>
+    </w:pPr>
+    <w:rPr>
+      <w:rFonts w:ascii="Arial" w:hAnsi="Arial" w:cs="Arial"/>
+      <w:b/>
+      <w:bCs/>
+      <w:i/>
+      <w:iCs/>
+      <w:sz w:val="28"/>
+      <w:szCs w:val="28"/>
+    </w:rPr>
+  </w:style>
+  <w:style w:type="paragraph" w:styleId="Nagwek6">
+    <w:name w:val="heading 6"/>
+    <w:basedOn w:val="Normalny"/>
+    <w:next w:val="Normalny"/>
+    <w:link w:val="Nagwek6Znak"/>
+    <w:semiHidden/>
+    <w:unhideWhenUsed/>
+    <w:qFormat/>
+    <w:rsid w:val="00C524EE"/>
+    <w:pPr>
+      <w:keepNext/>
+      <w:jc w:val="right"/>
+      <w:outlineLvl w:val="5"/>
+    </w:pPr>
+    <w:rPr>
+      <w:rFonts w:ascii="Arial" w:hAnsi="Arial" w:cs="Arial"/>
+      <w:b/>
+      <w:bCs/>
+      <w:sz w:val="36"/>
+    </w:rPr>
+  </w:style>
+  <w:style w:type="character" w:default="1" w:styleId="Domylnaczcionkaakapitu">
+    <w:name w:val="Default Paragraph Font"/>
+    <w:uiPriority w:val="1"/>
+    <w:semiHidden/>
+    <w:unhideWhenUsed/>
+  </w:style>
+  <w:style w:type="table" w:default="1" w:styleId="Standardowy">
+    <w:name w:val="Normal Table"/>
+    <w:uiPriority w:val="99"/>
+    <w:semiHidden/>
+    <w:unhideWhenUsed/>
+    <w:tblPr>
+      <w:tblInd w:w="0" w:type="dxa"/>
+      <w:tblCellMar>
+        <w:top w:w="0" w:type="dxa"/>
+        <w:left w:w="108" w:type="dxa"/>
+        <w:bottom w:w="0" w:type="dxa"/>
+        <w:right w:w="108" w:type="dxa"/>
+      </w:tblCellMar>
+    </w:tblPr>
+  </w:style>
+  <w:style w:type="numbering" w:default="1" w:styleId="Bezlisty">
+    <w:name w:val="No List"/>
+    <w:uiPriority w:val="99"/>
+    <w:semiHidden/>
+    <w:unhideWhenUsed/>
+  </w:style>
+  <w:style w:type="character" w:customStyle="1" w:styleId="Nagwek2Znak">
+    <w:name w:val="Nagłówek 2 Znak"/>
+    <w:basedOn w:val="Domylnaczcionkaakapitu"/>
+    <w:link w:val="Nagwek2"/>
+    <w:semiHidden/>
+    <w:rsid w:val="00C524EE"/>
+    <w:rPr>
+      <w:rFonts w:ascii="Arial" w:eastAsia="Times New Roman" w:hAnsi="Arial" w:cs="Arial"/>
+      <w:b/>
+      <w:bCs/>
+      <w:i/>
+      <w:iCs/>
+      <w:sz w:val="28"/>
+      <w:szCs w:val="28"/>
+      <w:lang w:eastAsia="pl-PL"/>
+    </w:rPr>
+  </w:style>
+  <w:style w:type="character" w:customStyle="1" w:styleId="Nagwek6Znak">
+    <w:name w:val="Nagłówek 6 Znak"/>
+    <w:basedOn w:val="Domylnaczcionkaakapitu"/>
+    <w:link w:val="Nagwek6"/>
+    <w:semiHidden/>
+    <w:rsid w:val="00C524EE"/>
+    <w:rPr>
+      <w:rFonts w:ascii="Arial" w:eastAsia="Times New Roman" w:hAnsi="Arial" w:cs="Arial"/>
+      <w:b/>
+      <w:bCs/>
+      <w:sz w:val="36"/>
+      <w:szCs w:val="24"/>
+      <w:lang w:eastAsia="pl-PL"/>
+    </w:rPr>
+  </w:style>
+  <w:style w:type="paragraph" w:styleId="Nagwek">
+    <w:name w:val="header"/>
+    <w:basedOn w:val="Normalny"/>
+    <w:link w:val="NagwekZnak"/>
+    <w:unhideWhenUsed/>
+    <w:rsid w:val="00C524EE"/>
+    <w:pPr>
+      <w:tabs>
+        <w:tab w:val="center" w:pos="4536"/>
+        <w:tab w:val="right" w:pos="9072"/>
+      </w:tabs>
+    </w:pPr>
+  </w:style>
+  <w:style w:type="character" w:customStyle="1" w:styleId="NagwekZnak">
+    <w:name w:val="Nagłówek Znak"/>
+    <w:basedOn w:val="Domylnaczcionkaakapitu"/>
+    <w:link w:val="Nagwek"/>
+    <w:rsid w:val="00C524EE"/>
+    <w:rPr>
+      <w:rFonts w:ascii="Times New Roman" w:eastAsia="Times New Roman" w:hAnsi="Times New Roman" w:cs="Times New Roman"/>
+      <w:sz w:val="24"/>
+      <w:szCs w:val="24"/>
+      <w:lang w:eastAsia="pl-PL"/>
+    </w:rPr>
+  </w:style>
+  <w:style w:type="paragraph" w:styleId="Tekstpodstawowy">
+    <w:name w:val="Body Text"/>
+    <w:basedOn w:val="Normalny"/>
+    <w:link w:val="TekstpodstawowyZnak"/>
+    <w:semiHidden/>
+    <w:unhideWhenUsed/>
+    <w:rsid w:val="00C524EE"/>
+    <w:rPr>
+      <w:sz w:val="28"/>
+    </w:rPr>
+  </w:style>
+  <w:style w:type="character" w:customStyle="1" w:styleId="TekstpodstawowyZnak">
+    <w:name w:val="Tekst podstawowy Znak"/>
+    <w:basedOn w:val="Domylnaczcionkaakapitu"/>
+    <w:link w:val="Tekstpodstawowy"/>
+    <w:semiHidden/>
+    <w:rsid w:val="00C524EE"/>
+    <w:rPr>
+      <w:rFonts w:ascii="Times New Roman" w:eastAsia="Times New Roman" w:hAnsi="Times New Roman" w:cs="Times New Roman"/>
+      <w:sz w:val="28"/>
+      <w:szCs w:val="24"/>
+      <w:lang w:eastAsia="pl-PL"/>
+    </w:rPr>
+  </w:style>
+  <w:style w:type="paragraph" w:styleId="Akapitzlist">
+    <w:name w:val="List Paragraph"/>
+    <w:basedOn w:val="Normalny"/>
+    <w:uiPriority w:val="34"/>
+    <w:qFormat/>
+    <w:rsid w:val="008F22A2"/>
+    <w:pPr>
+      <w:ind w:left="720"/>
+      <w:contextualSpacing/>
+    </w:pPr>
+  </w:style>
+  <w:style w:type="table" w:styleId="Tabela-Siatka">
+    <w:name w:val="Table Grid"/>
+    <w:basedOn w:val="Standardowy"/>
+    <w:uiPriority w:val="39"/>
+    <w:rsid w:val="003931C3"/>
+    <w:pPr>
+      <w:spacing w:after="0" w:line="240" w:lineRule="auto"/>
+    </w:pPr>
+    <w:tblPr>
+      <w:tblBorders>
+        <w:top w:val="single" w:sz="4" w:space="0" w:color="auto"/>
+        <w:left w:val="single" w:sz="4" w:space="0" w:color="auto"/>
+        <w:bottom w:val="single" w:sz="4" w:space="0" w:color="auto"/>
+        <w:right w:val="single" w:sz="4" w:space="0" w:color="auto"/>
+        <w:insideH w:val="single" w:sz="4" w:space="0" w:color="auto"/>
+        <w:insideV w:val="single" w:sz="4" w:space="0" w:color="auto"/>
+      </w:tblBorders>
+    </w:tblPr>
+  </w:style>
+  <w:style w:type="character" w:styleId="Hipercze">
+    <w:name w:val="Hyperlink"/>
+    <w:basedOn w:val="Domylnaczcionkaakapitu"/>
+    <w:uiPriority w:val="99"/>
+    <w:semiHidden/>
+    <w:unhideWhenUsed/>
+    <w:rsid w:val="00CD45FB"/>
+    <w:rPr>
+      <w:color w:val="0000FF"/>
+      <w:u w:val="single"/>
+    </w:rPr>
+  </w:style>
+  <w:style w:type="paragraph" w:styleId="Tekstdymka">
+    <w:name w:val="Balloon Text"/>
+    <w:basedOn w:val="Normalny"/>
+    <w:link w:val="TekstdymkaZnak"/>
+    <w:uiPriority w:val="99"/>
+    <w:semiHidden/>
+    <w:unhideWhenUsed/>
+    <w:rsid w:val="00A50CCF"/>
+    <w:rPr>
+      <w:rFonts w:ascii="Tahoma" w:hAnsi="Tahoma" w:cs="Tahoma"/>
+      <w:sz w:val="16"/>
+      <w:szCs w:val="16"/>
+    </w:rPr>
+  </w:style>
+  <w:style w:type="character" w:customStyle="1" w:styleId="TekstdymkaZnak">
+    <w:name w:val="Tekst dymka Znak"/>
+    <w:basedOn w:val="Domylnaczcionkaakapitu"/>
+    <w:link w:val="Tekstdymka"/>
+    <w:uiPriority w:val="99"/>
+    <w:semiHidden/>
+    <w:rsid w:val="00A50CCF"/>
+    <w:rPr>
+      <w:rFonts w:ascii="Tahoma" w:eastAsia="Times New Roman" w:hAnsi="Tahoma" w:cs="Tahoma"/>
+      <w:sz w:val="16"/>
+      <w:szCs w:val="16"/>
+      <w:lang w:eastAsia="pl-PL"/>
+    </w:rPr>
+  </w:style>
+  <w:style w:type="paragraph" w:styleId="Stopka">
+    <w:name w:val="footer"/>
+    <w:basedOn w:val="Normalny"/>
+    <w:link w:val="StopkaZnak"/>
+    <w:uiPriority w:val="99"/>
+    <w:unhideWhenUsed/>
+    <w:rsid w:val="00EF21AB"/>
+    <w:pPr>
+      <w:tabs>
+        <w:tab w:val="center" w:pos="4536"/>
+        <w:tab w:val="right" w:pos="9072"/>
+      </w:tabs>
+    </w:pPr>
+  </w:style>
+  <w:style w:type="character" w:customStyle="1" w:styleId="StopkaZnak">
+    <w:name w:val="Stopka Znak"/>
+    <w:basedOn w:val="Domylnaczcionkaakapitu"/>
+    <w:link w:val="Stopka"/>
+    <w:uiPriority w:val="99"/>
+    <w:rsid w:val="00EF21AB"/>
+    <w:rPr>
+      <w:rFonts w:ascii="Times New Roman" w:eastAsia="Times New Roman" w:hAnsi="Times New Roman" w:cs="Times New Roman"/>
+      <w:sz w:val="24"/>
+      <w:szCs w:val="24"/>
+      <w:lang w:eastAsia="pl-PL"/>
+    </w:rPr>
+  </w:style>
+  <w:style w:type="character" w:styleId="UyteHipercze">
+    <w:name w:val="FollowedHyperlink"/>
+    <w:basedOn w:val="Domylnaczcionkaakapitu"/>
+    <w:uiPriority w:val="99"/>
+    <w:semiHidden/>
+    <w:unhideWhenUsed/>
+    <w:rsid w:val="00CB1736"/>
+    <w:rPr>
+      <w:color w:val="954F72" w:themeColor="followedHyperlink"/>
+      <w:u w:val="single"/>
+    </w:rPr>
+  </w:style>
+</w:styles>
+</file>
+
+<file path=word/stylesWithEffects.xml><?xml version="1.0" encoding="utf-8"?>
+<w:styles xmlns:wpc="http://schemas.microsoft.com/office/word/2010/wordprocessingCanvas" xmlns:mc="http://schemas.openxmlformats.org/markup-compatibility/2006" xmlns:o="urn:schemas-microsoft-com:office:office" xmlns:r="http://schemas.openxmlformats.org/officeDocument/2006/relationships" xmlns:m="http://schemas.openxmlformats.org/officeDocument/2006/math" xmlns:v="urn:schemas-microsoft-com:vml" xmlns:wp14="http://schemas.microsoft.com/office/word/2010/wordprocessingDrawing" xmlns:wp="http://schemas.openxmlformats.org/drawingml/2006/wordprocessingDrawing" xmlns:w10="urn:schemas-microsoft-com:office:word" xmlns:w="http://schemas.openxmlformats.org/wordprocessingml/2006/main" xmlns:w14="http://schemas.microsoft.com/office/word/2010/wordml" xmlns:wpg="http://schemas.microsoft.com/office/word/2010/wordprocessingGroup" xmlns:wpi="http://schemas.microsoft.com/office/word/2010/wordprocessingInk" xmlns:wne="http://schemas.microsoft.com/office/word/2006/wordml" xmlns:wps="http://schemas.microsoft.com/office/word/2010/wordprocessingShape" mc:Ignorable="w14 wp14">
+  <w:docDefaults>
+    <w:rPrDefault>
+      <w:rPr>
+        <w:rFonts w:asciiTheme="minorHAnsi" w:eastAsiaTheme="minorHAnsi" w:hAnsiTheme="minorHAnsi" w:cstheme="minorBidi"/>
+        <w:sz w:val="22"/>
+        <w:szCs w:val="22"/>
+        <w:lang w:val="pl-PL" w:eastAsia="en-US" w:bidi="ar-SA"/>
+      </w:rPr>
+    </w:rPrDefault>
+    <w:pPrDefault>
+      <w:pPr>
+        <w:spacing w:after="160" w:line="259" w:lineRule="auto"/>
+      </w:pPr>
+    </w:pPrDefault>
+  </w:docDefaults>
+  <w:latentStyles w:defLockedState="0" w:defUIPriority="99" w:defSemiHidden="1" w:defUnhideWhenUsed="1" w:defQFormat="0" w:count="267">
+    <w:lsdException w:name="Normal" w:semiHidden="0" w:uiPriority="0" w:unhideWhenUsed="0" w:qFormat="1"/>
+    <w:lsdException w:name="heading 1" w:semiHidden="0" w:uiPriority="9" w:unhideWhenUsed="0" w:qFormat="1"/>
+    <w:lsdException w:name="heading 2" w:uiPriority="0" w:qFormat="1"/>
+    <w:lsdException w:name="heading 3" w:uiPriority="9" w:qFormat="1"/>
+    <w:lsdException w:name="heading 4" w:uiPriority="9" w:qFormat="1"/>
+    <w:lsdException w:name="heading 5" w:uiPriority="9" w:qFormat="1"/>
+    <w:lsdException w:name="heading 6" w:uiPriority="0" w:qFormat="1"/>
+    <w:lsdException w:name="heading 7" w:uiPriority="9" w:qFormat="1"/>
+    <w:lsdException w:name="heading 8" w:uiPriority="9" w:qFormat="1"/>
+    <w:lsdException w:name="heading 9" w:uiPriority="9" w:qFormat="1"/>
+    <w:lsdException w:name="toc 1" w:uiPriority="39"/>
+    <w:lsdException w:name="toc 2" w:uiPriority="39"/>
+    <w:lsdException w:name="toc 3" w:uiPriority="39"/>
+    <w:lsdException w:name="toc 4" w:uiPriority="39"/>
+    <w:lsdException w:name="toc 5" w:uiPriority="39"/>
+    <w:lsdException w:name="toc 6" w:uiPriority="39"/>
+    <w:lsdException w:name="toc 7" w:uiPriority="39"/>
+    <w:lsdException w:name="toc 8" w:uiPriority="39"/>
+    <w:lsdException w:name="toc 9" w:uiPriority="39"/>
+    <w:lsdException w:name="header" w:uiPriority="0"/>
+    <w:lsdException w:name="caption" w:uiPriority="35" w:qFormat="1"/>
+    <w:lsdException w:name="Title" w:semiHidden="0" w:uiPriority="10" w:unhideWhenUsed="0" w:qFormat="1"/>
+    <w:lsdException w:name="Default Paragraph Font" w:uiPriority="1"/>
+    <w:lsdException w:name="Body Text" w:uiPriority="0"/>
+    <w:lsdException w:name="Subtitle" w:semiHidden="0" w:uiPriority="11" w:unhideWhenUsed="0" w:qFormat="1"/>
+    <w:lsdException w:name="Strong" w:semiHidden="0" w:uiPriority="22" w:unhideWhenUsed="0" w:qFormat="1"/>
+    <w:lsdException w:name="Emphasis" w:semiHidden="0" w:uiPriority="20" w:unhideWhenUsed="0" w:qFormat="1"/>
+    <w:lsdException w:name="Table Grid" w:semiHidden="0" w:uiPriority="39" w:unhideWhenUsed="0"/>
+    <w:lsdException w:name="Placeholder Text" w:unhideWhenUsed="0"/>
+    <w:lsdException w:name="No Spacing" w:semiHidden="0" w:uiPriority="1" w:unhideWhenUsed="0" w:qFormat="1"/>
+    <w:lsdException w:name="Light Shading" w:semiHidden="0" w:uiPriority="60" w:unhideWhenUsed="0"/>
+    <w:lsdException w:name="Light List" w:semiHidden="0" w:uiPriority="61" w:unhideWhenUsed="0"/>
+    <w:lsdException w:name="Light Grid" w:semiHidden="0" w:uiPriority="62" w:unhideWhenUsed="0"/>
+    <w:lsdException w:name="Medium Shading 1" w:semiHidden="0" w:uiPriority="63" w:unhideWhenUsed="0"/>
+    <w:lsdException w:name="Medium Shading 2" w:semiHidden="0" w:uiPriority="64" w:unhideWhenUsed="0"/>
+    <w:lsdException w:name="Medium List 1" w:semiHidden="0" w:uiPriority="65" w:unhideWhenUsed="0"/>
+    <w:lsdException w:name="Medium List 2" w:semiHidden="0" w:uiPriority="66" w:unhideWhenUsed="0"/>
+    <w:lsdException w:name="Medium Grid 1" w:semiHidden="0" w:uiPriority="67" w:unhideWhenUsed="0"/>
+    <w:lsdException w:name="Medium Grid 2" w:semiHidden="0" w:uiPriority="68" w:unhideWhenUsed="0"/>
+    <w:lsdException w:name="Medium Grid 3" w:semiHidden="0" w:uiPriority="69" w:unhideWhenUsed="0"/>
+    <w:lsdException w:name="Dark List" w:semiHidden="0" w:uiPriority="70" w:unhideWhenUsed="0"/>
+    <w:lsdException w:name="Colorful Shading" w:semiHidden="0" w:uiPriority="71" w:unhideWhenUsed="0"/>
+    <w:lsdException w:name="Colorful List" w:semiHidden="0" w:uiPriority="72" w:unhideWhenUsed="0"/>
+    <w:lsdException w:name="Colorful Grid" w:semiHidden="0" w:uiPriority="73" w:unhideWhenUsed="0"/>
+    <w:lsdException w:name="Light Shading Accent 1" w:semiHidden="0" w:uiPriority="60" w:unhideWhenUsed="0"/>
+    <w:lsdException w:name="Light List Accent 1" w:semiHidden="0" w:uiPriority="61" w:unhideWhenUsed="0"/>
+    <w:lsdException w:name="Light Grid Accent 1" w:semiHidden="0" w:uiPriority="62" w:unhideWhenUsed="0"/>
+    <w:lsdException w:name="Medium Shading 1 Accent 1" w:semiHidden="0" w:uiPriority="63" w:unhideWhenUsed="0"/>
+    <w:lsdException w:name="Medium Shading 2 Accent 1" w:semiHidden="0" w:uiPriority="64" w:unhideWhenUsed="0"/>
+    <w:lsdException w:name="Medium List 1 Accent 1" w:semiHidden="0" w:uiPriority="65" w:unhideWhenUsed="0"/>
+    <w:lsdException w:name="Revision" w:unhideWhenUsed="0"/>
+    <w:lsdException w:name="List Paragraph" w:semiHidden="0" w:uiPriority="34" w:unhideWhenUsed="0" w:qFormat="1"/>
+    <w:lsdException w:name="Quote" w:semiHidden="0" w:uiPriority="29" w:unhideWhenUsed="0" w:qFormat="1"/>
+    <w:lsdException w:name="Intense Quote" w:semiHidden="0" w:uiPriority="30" w:unhideWhenUsed="0" w:qFormat="1"/>
+    <w:lsdException w:name="Medium List 2 Accent 1" w:semiHidden="0" w:uiPriority="66" w:unhideWhenUsed="0"/>
+    <w:lsdException w:name="Medium Grid 1 Accent 1" w:semiHidden="0" w:uiPriority="67" w:unhideWhenUsed="0"/>
+    <w:lsdException w:name="Medium Grid 2 Accent 1" w:semiHidden="0" w:uiPriority="68" w:unhideWhenUsed="0"/>
+    <w:lsdException w:name="Medium Grid 3 Accent 1" w:semiHidden="0" w:uiPriority="69" w:unhideWhenUsed="0"/>
+    <w:lsdException w:name="Dark List Accent 1" w:semiHidden="0" w:uiPriority="70" w:unhideWhenUsed="0"/>
+    <w:lsdException w:name="Colorful Shading Accent 1" w:semiHidden="0" w:uiPriority="71" w:unhideWhenUsed="0"/>
+    <w:lsdException w:name="Colorful List Accent 1" w:semiHidden="0" w:uiPriority="72" w:unhideWhenUsed="0"/>
+    <w:lsdException w:name="Colorful Grid Accent 1" w:semiHidden="0" w:uiPriority="73" w:unhideWhenUsed="0"/>
+    <w:lsdException w:name="Light Shading Accent 2" w:semiHidden="0" w:uiPriority="60" w:unhideWhenUsed="0"/>
+    <w:lsdException w:name="Light List Accent 2" w:semiHidden="0" w:uiPriority="61" w:unhideWhenUsed="0"/>
+    <w:lsdException w:name="Light Grid Accent 2" w:semiHidden="0" w:uiPriority="62" w:unhideWhenUsed="0"/>
+    <w:lsdException w:name="Medium Shading 1 Accent 2" w:semiHidden="0" w:uiPriority="63" w:unhideWhenUsed="0"/>
+    <w:lsdException w:name="Medium Shading 2 Accent 2" w:semiHidden="0" w:uiPriority="64" w:unhideWhenUsed="0"/>
+    <w:lsdException w:name="Medium List 1 Accent 2" w:semiHidden="0" w:uiPriority="65" w:unhideWhenUsed="0"/>
+    <w:lsdException w:name="Medium List 2 Accent 2" w:semiHidden="0" w:uiPriority="66" w:unhideWhenUsed="0"/>
+    <w:lsdException w:name="Medium Grid 1 Accent 2" w:semiHidden="0" w:uiPriority="67" w:unhideWhenUsed="0"/>
+    <w:lsdException w:name="Medium Grid 2 Accent 2" w:semiHidden="0" w:uiPriority="68" w:unhideWhenUsed="0"/>
+    <w:lsdException w:name="Medium Grid 3 Accent 2" w:semiHidden="0" w:uiPriority="69" w:unhideWhenUsed="0"/>
+    <w:lsdException w:name="Dark List Accent 2" w:semiHidden="0" w:uiPriority="70" w:unhideWhenUsed="0"/>
+    <w:lsdException w:name="Colorful Shading Accent 2" w:semiHidden="0" w:uiPriority="71" w:unhideWhenUsed="0"/>
+    <w:lsdException w:name="Colorful List Accent 2" w:semiHidden="0" w:uiPriority="72" w:unhideWhenUsed="0"/>
+    <w:lsdException w:name="Colorful Grid Accent 2" w:semiHidden="0" w:uiPriority="73" w:unhideWhenUsed="0"/>
+    <w:lsdException w:name="Light Shading Accent 3" w:semiHidden="0" w:uiPriority="60" w:unhideWhenUsed="0"/>
+    <w:lsdException w:name="Light List Accent 3" w:semiHidden="0" w:uiPriority="61" w:unhideWhenUsed="0"/>
+    <w:lsdException w:name="Light Grid Accent 3" w:semiHidden="0" w:uiPriority="62" w:unhideWhenUsed="0"/>
+    <w:lsdException w:name="Medium Shading 1 Accent 3" w:semiHidden="0" w:uiPriority="63" w:unhideWhenUsed="0"/>
+    <w:lsdException w:name="Medium Shading 2 Accent 3" w:semiHidden="0" w:uiPriority="64" w:unhideWhenUsed="0"/>
+    <w:lsdException w:name="Medium List 1 Accent 3" w:semiHidden="0" w:uiPriority="65" w:unhideWhenUsed="0"/>
+    <w:lsdException w:name="Medium List 2 Accent 3" w:semiHidden="0" w:uiPriority="66" w:unhideWhenUsed="0"/>
+    <w:lsdException w:name="Medium Grid 1 Accent 3" w:semiHidden="0" w:uiPriority="67" w:unhideWhenUsed="0"/>
+    <w:lsdException w:name="Medium Grid 2 Accent 3" w:semiHidden="0" w:uiPriority="68" w:unhideWhenUsed="0"/>
+    <w:lsdException w:name="Medium Grid 3 Accent 3" w:semiHidden="0" w:uiPriority="69" w:unhideWhenUsed="0"/>
+    <w:lsdException w:name="Dark List Accent 3" w:semiHidden="0" w:uiPriority="70" w:unhideWhenUsed="0"/>
+    <w:lsdException w:name="Colorful Shading Accent 3" w:semiHidden="0" w:uiPriority="71" w:unhideWhenUsed="0"/>
+    <w:lsdException w:name="Colorful List Accent 3" w:semiHidden="0" w:uiPriority="72" w:unhideWhenUsed="0"/>
+    <w:lsdException w:name="Colorful Grid Accent 3" w:semiHidden="0" w:uiPriority="73" w:unhideWhenUsed="0"/>
+    <w:lsdException w:name="Light Shading Accent 4" w:semiHidden="0" w:uiPriority="60" w:unhideWhenUsed="0"/>
+    <w:lsdException w:name="Light List Accent 4" w:semiHidden="0" w:uiPriority="61" w:unhideWhenUsed="0"/>
+    <w:lsdException w:name="Light Grid Accent 4" w:semiHidden="0" w:uiPriority="62" w:unhideWhenUsed="0"/>
+    <w:lsdException w:name="Medium Shading 1 Accent 4" w:semiHidden="0" w:uiPriority="63" w:unhideWhenUsed="0"/>
+    <w:lsdException w:name="Medium Shading 2 Accent 4" w:semiHidden="0" w:uiPriority="64" w:unhideWhenUsed="0"/>
+    <w:lsdException w:name="Medium List 1 Accent 4" w:semiHidden="0" w:uiPriority="65" w:unhideWhenUsed="0"/>
+    <w:lsdException w:name="Medium List 2 Accent 4" w:semiHidden="0" w:uiPriority="66" w:unhideWhenUsed="0"/>
+    <w:lsdException w:name="Medium Grid 1 Accent 4" w:semiHidden="0" w:uiPriority="67" w:unhideWhenUsed="0"/>
+    <w:lsdException w:name="Medium Grid 2 Accent 4" w:semiHidden="0" w:uiPriority="68" w:unhideWhenUsed="0"/>
+    <w:lsdException w:name="Medium Grid 3 Accent 4" w:semiHidden="0" w:uiPriority="69" w:unhideWhenUsed="0"/>
+    <w:lsdException w:name="Dark List Accent 4" w:semiHidden="0" w:uiPriority="70" w:unhideWhenUsed="0"/>
+    <w:lsdException w:name="Colorful Shading Accent 4" w:semiHidden="0" w:uiPriority="71" w:unhideWhenUsed="0"/>
+    <w:lsdException w:name="Colorful List Accent 4" w:semiHidden="0" w:uiPriority="72" w:unhideWhenUsed="0"/>
+    <w:lsdException w:name="Colorful Grid Accent 4" w:semiHidden="0" w:uiPriority="73" w:unhideWhenUsed="0"/>
+    <w:lsdException w:name="Light Shading Accent 5" w:semiHidden="0" w:uiPriority="60" w:unhideWhenUsed="0"/>
+    <w:lsdException w:name="Light List Accent 5" w:semiHidden="0" w:uiPriority="61" w:unhideWhenUsed="0"/>
+    <w:lsdException w:name="Light Grid Accent 5" w:semiHidden="0" w:uiPriority="62" w:unhideWhenUsed="0"/>
+    <w:lsdException w:name="Medium Shading 1 Accent 5" w:semiHidden="0" w:uiPriority="63" w:unhideWhenUsed="0"/>
+    <w:lsdException w:name="Medium Shading 2 Accent 5" w:semiHidden="0" w:uiPriority="64" w:unhideWhenUsed="0"/>
+    <w:lsdException w:name="Medium List 1 Accent 5" w:semiHidden="0" w:uiPriority="65" w:unhideWhenUsed="0"/>
+    <w:lsdException w:name="Medium List 2 Accent 5" w:semiHidden="0" w:uiPriority="66" w:unhideWhenUsed="0"/>
+    <w:lsdException w:name="Medium Grid 1 Accent 5" w:semiHidden="0" w:uiPriority="67" w:unhideWhenUsed="0"/>
+    <w:lsdException w:name="Medium Grid 2 Accent 5" w:semiHidden="0" w:uiPriority="68" w:unhideWhenUsed="0"/>
+    <w:lsdException w:name="Medium Grid 3 Accent 5" w:semiHidden="0" w:uiPriority="69" w:unhideWhenUsed="0"/>
+    <w:lsdException w:name="Dark List Accent 5" w:semiHidden="0" w:uiPriority="70" w:unhideWhenUsed="0"/>
+    <w:lsdException w:name="Colorful Shading Accent 5" w:semiHidden="0" w:uiPriority="71" w:unhideWhenUsed="0"/>
+    <w:lsdException w:name="Colorful List Accent 5" w:semiHidden="0" w:uiPriority="72" w:unhideWhenUsed="0"/>
+    <w:lsdException w:name="Colorful Grid Accent 5" w:semiHidden="0" w:uiPriority="73" w:unhideWhenUsed="0"/>
+    <w:lsdException w:name="Light Shading Accent 6" w:semiHidden="0" w:uiPriority="60" w:unhideWhenUsed="0"/>
+    <w:lsdException w:name="Light List Accent 6" w:semiHidden="0" w:uiPriority="61" w:unhideWhenUsed="0"/>
+    <w:lsdException w:name="Light Grid Accent 6" w:semiHidden="0" w:uiPriority="62" w:unhideWhenUsed="0"/>
+    <w:lsdException w:name="Medium Shading 1 Accent 6" w:semiHidden="0" w:uiPriority="63" w:unhideWhenUsed="0"/>
+    <w:lsdException w:name="Medium Shading 2 Accent 6" w:semiHidden="0" w:uiPriority="64" w:unhideWhenUsed="0"/>
+    <w:lsdException w:name="Medium List 1 Accent 6" w:semiHidden="0" w:uiPriority="65" w:unhideWhenUsed="0"/>
+    <w:lsdException w:name="Medium List 2 Accent 6" w:semiHidden="0" w:uiPriority="66" w:unhideWhenUsed="0"/>
+    <w:lsdException w:name="Medium Grid 1 Accent 6" w:semiHidden="0" w:uiPriority="67" w:unhideWhenUsed="0"/>
+    <w:lsdException w:name="Medium Grid 2 Accent 6" w:semiHidden="0" w:uiPriority="68" w:unhideWhenUsed="0"/>
+    <w:lsdException w:name="Medium Grid 3 Accent 6" w:semiHidden="0" w:uiPriority="69" w:unhideWhenUsed="0"/>
+    <w:lsdException w:name="Dark List Accent 6" w:semiHidden="0" w:uiPriority="70" w:unhideWhenUsed="0"/>
+    <w:lsdException w:name="Colorful Shading Accent 6" w:semiHidden="0" w:uiPriority="71" w:unhideWhenUsed="0"/>
+    <w:lsdException w:name="Colorful List Accent 6" w:semiHidden="0" w:uiPriority="72" w:unhideWhenUsed="0"/>
+    <w:lsdException w:name="Colorful Grid Accent 6" w:semiHidden="0" w:uiPriority="73" w:unhideWhenUsed="0"/>
+    <w:lsdException w:name="Subtle Emphasis" w:semiHidden="0" w:uiPriority="19" w:unhideWhenUsed="0" w:qFormat="1"/>
+    <w:lsdException w:name="Intense Emphasis" w:semiHidden="0" w:uiPriority="21" w:unhideWhenUsed="0" w:qFormat="1"/>
+    <w:lsdException w:name="Subtle Reference" w:semiHidden="0" w:uiPriority="31" w:unhideWhenUsed="0" w:qFormat="1"/>
+    <w:lsdException w:name="Intense Reference" w:semiHidden="0" w:uiPriority="32" w:unhideWhenUsed="0" w:qFormat="1"/>
+    <w:lsdException w:name="Book Title" w:semiHidden="0" w:uiPriority="33" w:unhideWhenUsed="0" w:qFormat="1"/>
+    <w:lsdException w:name="Bibliography" w:uiPriority="37"/>
+    <w:lsdException w:name="TOC Heading" w:uiPriority="39" w:qFormat="1"/>
   </w:latentStyles>
   <w:style w:type="paragraph" w:default="1" w:styleId="Normalny">
     <w:name w:val="Normal"/>
@@ -6778,7 +7216,7 @@
   <a:extraClrSchemeLst/>
   <a:extLst>
     <a:ext uri="{05A4C25C-085E-4340-85A3-A5531E510DB2}">
-      <thm15:themeFamily xmlns:thm15="http://schemas.microsoft.com/office/thememl/2012/main" name="Office Theme" id="{62F939B6-93AF-4DB8-9C6B-D6C7DFDC589F}" vid="{4A3C46E8-61CC-4603-A589-7422A47A8E4A}"/>
+      <thm15:themeFamily xmlns:thm15="http://schemas.microsoft.com/office/thememl/2012/main" xmlns="" name="Office Theme" id="{62F939B6-93AF-4DB8-9C6B-D6C7DFDC589F}" vid="{4A3C46E8-61CC-4603-A589-7422A47A8E4A}"/>
     </a:ext>
   </a:extLst>
 </a:theme>

</xml_diff>